<commit_message>
Revisão Geral no Processo de GRE.
</commit_message>
<xml_diff>
--- a/Artefatos de Documentação/Processo Aplicado/EveRemind/1-Gerencia de Requisitos/EVE-EOR.docx
+++ b/Artefatos de Documentação/Processo Aplicado/EveRemind/1-Gerencia de Requisitos/EVE-EOR.docx
@@ -380,7 +380,7 @@
       <w:r>
         <w:fldChar w:fldCharType="separate"/>
       </w:r>
-      <w:hyperlink w:anchor="_Toc418186049" w:history="1">
+      <w:hyperlink w:anchor="_Toc419155352" w:history="1">
         <w:r>
           <w:rPr>
             <w:rStyle w:val="Hyperlink"/>
@@ -424,7 +424,7 @@
             <w:noProof/>
             <w:webHidden/>
           </w:rPr>
-          <w:instrText xml:space="preserve"> PAGEREF _Toc418186049 \h </w:instrText>
+          <w:instrText xml:space="preserve"> PAGEREF _Toc419155352 \h </w:instrText>
         </w:r>
         <w:r>
           <w:rPr>
@@ -469,7 +469,7 @@
           <w:lang w:eastAsia="pt-BR"/>
         </w:rPr>
       </w:pPr>
-      <w:hyperlink w:anchor="_Toc418186050" w:history="1">
+      <w:hyperlink w:anchor="_Toc419155353" w:history="1">
         <w:r>
           <w:rPr>
             <w:rStyle w:val="Hyperlink"/>
@@ -513,7 +513,7 @@
             <w:noProof/>
             <w:webHidden/>
           </w:rPr>
-          <w:instrText xml:space="preserve"> PAGEREF _Toc418186050 \h </w:instrText>
+          <w:instrText xml:space="preserve"> PAGEREF _Toc419155353 \h </w:instrText>
         </w:r>
         <w:r>
           <w:rPr>
@@ -558,7 +558,7 @@
           <w:lang w:eastAsia="pt-BR"/>
         </w:rPr>
       </w:pPr>
-      <w:hyperlink w:anchor="_Toc418186051" w:history="1">
+      <w:hyperlink w:anchor="_Toc419155354" w:history="1">
         <w:r>
           <w:rPr>
             <w:rStyle w:val="Hyperlink"/>
@@ -602,7 +602,7 @@
             <w:noProof/>
             <w:webHidden/>
           </w:rPr>
-          <w:instrText xml:space="preserve"> PAGEREF _Toc418186051 \h </w:instrText>
+          <w:instrText xml:space="preserve"> PAGEREF _Toc419155354 \h </w:instrText>
         </w:r>
         <w:r>
           <w:rPr>
@@ -647,7 +647,7 @@
           <w:lang w:eastAsia="pt-BR"/>
         </w:rPr>
       </w:pPr>
-      <w:hyperlink w:anchor="_Toc418186052" w:history="1">
+      <w:hyperlink w:anchor="_Toc419155355" w:history="1">
         <w:r>
           <w:rPr>
             <w:rStyle w:val="Hyperlink"/>
@@ -691,7 +691,7 @@
             <w:noProof/>
             <w:webHidden/>
           </w:rPr>
-          <w:instrText xml:space="preserve"> PAGEREF _Toc418186052 \h </w:instrText>
+          <w:instrText xml:space="preserve"> PAGEREF _Toc419155355 \h </w:instrText>
         </w:r>
         <w:r>
           <w:rPr>
@@ -736,7 +736,7 @@
           <w:lang w:eastAsia="pt-BR"/>
         </w:rPr>
       </w:pPr>
-      <w:hyperlink w:anchor="_Toc418186053" w:history="1">
+      <w:hyperlink w:anchor="_Toc419155356" w:history="1">
         <w:r>
           <w:rPr>
             <w:rStyle w:val="Hyperlink"/>
@@ -780,7 +780,7 @@
             <w:noProof/>
             <w:webHidden/>
           </w:rPr>
-          <w:instrText xml:space="preserve"> PAGEREF _Toc418186053 \h </w:instrText>
+          <w:instrText xml:space="preserve"> PAGEREF _Toc419155356 \h </w:instrText>
         </w:r>
         <w:r>
           <w:rPr>
@@ -800,7 +800,7 @@
             <w:noProof/>
             <w:webHidden/>
           </w:rPr>
-          <w:t>4</w:t>
+          <w:t>5</w:t>
         </w:r>
         <w:r>
           <w:rPr>
@@ -825,7 +825,7 @@
           <w:lang w:eastAsia="pt-BR"/>
         </w:rPr>
       </w:pPr>
-      <w:hyperlink w:anchor="_Toc418186054" w:history="1">
+      <w:hyperlink w:anchor="_Toc419155357" w:history="1">
         <w:r>
           <w:rPr>
             <w:rStyle w:val="Hyperlink"/>
@@ -869,7 +869,7 @@
             <w:noProof/>
             <w:webHidden/>
           </w:rPr>
-          <w:instrText xml:space="preserve"> PAGEREF _Toc418186054 \h </w:instrText>
+          <w:instrText xml:space="preserve"> PAGEREF _Toc419155357 \h </w:instrText>
         </w:r>
         <w:r>
           <w:rPr>
@@ -914,7 +914,7 @@
           <w:lang w:eastAsia="pt-BR"/>
         </w:rPr>
       </w:pPr>
-      <w:hyperlink w:anchor="_Toc418186055" w:history="1">
+      <w:hyperlink w:anchor="_Toc419155358" w:history="1">
         <w:r>
           <w:rPr>
             <w:rStyle w:val="Hyperlink"/>
@@ -958,7 +958,7 @@
             <w:noProof/>
             <w:webHidden/>
           </w:rPr>
-          <w:instrText xml:space="preserve"> PAGEREF _Toc418186055 \h </w:instrText>
+          <w:instrText xml:space="preserve"> PAGEREF _Toc419155358 \h </w:instrText>
         </w:r>
         <w:r>
           <w:rPr>
@@ -1003,7 +1003,7 @@
           <w:lang w:eastAsia="pt-BR"/>
         </w:rPr>
       </w:pPr>
-      <w:hyperlink w:anchor="_Toc418186056" w:history="1">
+      <w:hyperlink w:anchor="_Toc419155359" w:history="1">
         <w:r>
           <w:rPr>
             <w:rStyle w:val="Hyperlink"/>
@@ -1047,7 +1047,7 @@
             <w:noProof/>
             <w:webHidden/>
           </w:rPr>
-          <w:instrText xml:space="preserve"> PAGEREF _Toc418186056 \h </w:instrText>
+          <w:instrText xml:space="preserve"> PAGEREF _Toc419155359 \h </w:instrText>
         </w:r>
         <w:r>
           <w:rPr>
@@ -1089,7 +1089,7 @@
           <w:lang w:eastAsia="pt-BR"/>
         </w:rPr>
       </w:pPr>
-      <w:hyperlink w:anchor="_Toc418186057" w:history="1">
+      <w:hyperlink w:anchor="_Toc419155360" w:history="1">
         <w:r>
           <w:rPr>
             <w:rStyle w:val="Hyperlink"/>
@@ -1116,7 +1116,7 @@
             <w:noProof/>
             <w:webHidden/>
           </w:rPr>
-          <w:instrText xml:space="preserve"> PAGEREF _Toc418186057 \h </w:instrText>
+          <w:instrText xml:space="preserve"> PAGEREF _Toc419155360 \h </w:instrText>
         </w:r>
         <w:r>
           <w:rPr>
@@ -1161,7 +1161,7 @@
           <w:lang w:eastAsia="pt-BR"/>
         </w:rPr>
       </w:pPr>
-      <w:hyperlink w:anchor="_Toc418186058" w:history="1">
+      <w:hyperlink w:anchor="_Toc419155361" w:history="1">
         <w:r>
           <w:rPr>
             <w:rStyle w:val="Hyperlink"/>
@@ -1205,7 +1205,7 @@
             <w:noProof/>
             <w:webHidden/>
           </w:rPr>
-          <w:instrText xml:space="preserve"> PAGEREF _Toc418186058 \h </w:instrText>
+          <w:instrText xml:space="preserve"> PAGEREF _Toc419155361 \h </w:instrText>
         </w:r>
         <w:r>
           <w:rPr>
@@ -1225,7 +1225,7 @@
             <w:noProof/>
             <w:webHidden/>
           </w:rPr>
-          <w:t>5</w:t>
+          <w:t>6</w:t>
         </w:r>
         <w:r>
           <w:rPr>
@@ -1247,7 +1247,7 @@
           <w:lang w:eastAsia="pt-BR"/>
         </w:rPr>
       </w:pPr>
-      <w:hyperlink w:anchor="_Toc418186059" w:history="1">
+      <w:hyperlink w:anchor="_Toc419155362" w:history="1">
         <w:r>
           <w:rPr>
             <w:rStyle w:val="Hyperlink"/>
@@ -1274,7 +1274,7 @@
             <w:noProof/>
             <w:webHidden/>
           </w:rPr>
-          <w:instrText xml:space="preserve"> PAGEREF _Toc418186059 \h </w:instrText>
+          <w:instrText xml:space="preserve"> PAGEREF _Toc419155362 \h </w:instrText>
         </w:r>
         <w:r>
           <w:rPr>
@@ -1294,7 +1294,7 @@
             <w:noProof/>
             <w:webHidden/>
           </w:rPr>
-          <w:t>5</w:t>
+          <w:t>6</w:t>
         </w:r>
         <w:r>
           <w:rPr>
@@ -1319,7 +1319,7 @@
           <w:lang w:eastAsia="pt-BR"/>
         </w:rPr>
       </w:pPr>
-      <w:hyperlink w:anchor="_Toc418186060" w:history="1">
+      <w:hyperlink w:anchor="_Toc419155363" w:history="1">
         <w:r>
           <w:rPr>
             <w:rStyle w:val="Hyperlink"/>
@@ -1365,7 +1365,7 @@
             <w:noProof/>
             <w:webHidden/>
           </w:rPr>
-          <w:instrText xml:space="preserve"> PAGEREF _Toc418186060 \h </w:instrText>
+          <w:instrText xml:space="preserve"> PAGEREF _Toc419155363 \h </w:instrText>
         </w:r>
         <w:r>
           <w:rPr>
@@ -1410,7 +1410,7 @@
           <w:lang w:eastAsia="pt-BR"/>
         </w:rPr>
       </w:pPr>
-      <w:hyperlink w:anchor="_Toc418186061" w:history="1">
+      <w:hyperlink w:anchor="_Toc419155364" w:history="1">
         <w:r>
           <w:rPr>
             <w:rStyle w:val="Hyperlink"/>
@@ -1456,7 +1456,7 @@
             <w:noProof/>
             <w:webHidden/>
           </w:rPr>
-          <w:instrText xml:space="preserve"> PAGEREF _Toc418186061 \h </w:instrText>
+          <w:instrText xml:space="preserve"> PAGEREF _Toc419155364 \h </w:instrText>
         </w:r>
         <w:r>
           <w:rPr>
@@ -1498,7 +1498,7 @@
           <w:lang w:eastAsia="pt-BR"/>
         </w:rPr>
       </w:pPr>
-      <w:hyperlink w:anchor="_Toc418186062" w:history="1">
+      <w:hyperlink w:anchor="_Toc419155365" w:history="1">
         <w:r>
           <w:rPr>
             <w:rStyle w:val="Hyperlink"/>
@@ -1525,7 +1525,7 @@
             <w:noProof/>
             <w:webHidden/>
           </w:rPr>
-          <w:instrText xml:space="preserve"> PAGEREF _Toc418186062 \h </w:instrText>
+          <w:instrText xml:space="preserve"> PAGEREF _Toc419155365 \h </w:instrText>
         </w:r>
         <w:r>
           <w:rPr>
@@ -1567,7 +1567,7 @@
           <w:lang w:eastAsia="pt-BR"/>
         </w:rPr>
       </w:pPr>
-      <w:hyperlink w:anchor="_Toc418186063" w:history="1">
+      <w:hyperlink w:anchor="_Toc419155366" w:history="1">
         <w:r>
           <w:rPr>
             <w:rStyle w:val="Hyperlink"/>
@@ -1595,7 +1595,7 @@
             <w:noProof/>
             <w:webHidden/>
           </w:rPr>
-          <w:instrText xml:space="preserve"> PAGEREF _Toc418186063 \h </w:instrText>
+          <w:instrText xml:space="preserve"> PAGEREF _Toc419155366 \h </w:instrText>
         </w:r>
         <w:r>
           <w:rPr>
@@ -1637,7 +1637,7 @@
           <w:lang w:eastAsia="pt-BR"/>
         </w:rPr>
       </w:pPr>
-      <w:hyperlink w:anchor="_Toc418186064" w:history="1">
+      <w:hyperlink w:anchor="_Toc419155367" w:history="1">
         <w:r>
           <w:rPr>
             <w:rStyle w:val="Hyperlink"/>
@@ -1664,7 +1664,7 @@
             <w:noProof/>
             <w:webHidden/>
           </w:rPr>
-          <w:instrText xml:space="preserve"> PAGEREF _Toc418186064 \h </w:instrText>
+          <w:instrText xml:space="preserve"> PAGEREF _Toc419155367 \h </w:instrText>
         </w:r>
         <w:r>
           <w:rPr>
@@ -1706,7 +1706,7 @@
           <w:lang w:eastAsia="pt-BR"/>
         </w:rPr>
       </w:pPr>
-      <w:hyperlink w:anchor="_Toc418186065" w:history="1">
+      <w:hyperlink w:anchor="_Toc419155368" w:history="1">
         <w:r>
           <w:rPr>
             <w:rStyle w:val="Hyperlink"/>
@@ -1733,7 +1733,7 @@
             <w:noProof/>
             <w:webHidden/>
           </w:rPr>
-          <w:instrText xml:space="preserve"> PAGEREF _Toc418186065 \h </w:instrText>
+          <w:instrText xml:space="preserve"> PAGEREF _Toc419155368 \h </w:instrText>
         </w:r>
         <w:r>
           <w:rPr>
@@ -1775,7 +1775,7 @@
           <w:lang w:eastAsia="pt-BR"/>
         </w:rPr>
       </w:pPr>
-      <w:hyperlink w:anchor="_Toc418186066" w:history="1">
+      <w:hyperlink w:anchor="_Toc419155369" w:history="1">
         <w:r>
           <w:rPr>
             <w:rStyle w:val="Hyperlink"/>
@@ -1802,7 +1802,7 @@
             <w:noProof/>
             <w:webHidden/>
           </w:rPr>
-          <w:instrText xml:space="preserve"> PAGEREF _Toc418186066 \h </w:instrText>
+          <w:instrText xml:space="preserve"> PAGEREF _Toc419155369 \h </w:instrText>
         </w:r>
         <w:r>
           <w:rPr>
@@ -1844,7 +1844,7 @@
           <w:lang w:eastAsia="pt-BR"/>
         </w:rPr>
       </w:pPr>
-      <w:hyperlink w:anchor="_Toc418186067" w:history="1">
+      <w:hyperlink w:anchor="_Toc419155370" w:history="1">
         <w:r>
           <w:rPr>
             <w:rStyle w:val="Hyperlink"/>
@@ -1871,7 +1871,7 @@
             <w:noProof/>
             <w:webHidden/>
           </w:rPr>
-          <w:instrText xml:space="preserve"> PAGEREF _Toc418186067 \h </w:instrText>
+          <w:instrText xml:space="preserve"> PAGEREF _Toc419155370 \h </w:instrText>
         </w:r>
         <w:r>
           <w:rPr>
@@ -1891,7 +1891,7 @@
             <w:noProof/>
             <w:webHidden/>
           </w:rPr>
-          <w:t>7</w:t>
+          <w:t>8</w:t>
         </w:r>
         <w:r>
           <w:rPr>
@@ -1913,7 +1913,7 @@
           <w:lang w:eastAsia="pt-BR"/>
         </w:rPr>
       </w:pPr>
-      <w:hyperlink w:anchor="_Toc418186068" w:history="1">
+      <w:hyperlink w:anchor="_Toc419155371" w:history="1">
         <w:r>
           <w:rPr>
             <w:rStyle w:val="Hyperlink"/>
@@ -1940,7 +1940,7 @@
             <w:noProof/>
             <w:webHidden/>
           </w:rPr>
-          <w:instrText xml:space="preserve"> PAGEREF _Toc418186068 \h </w:instrText>
+          <w:instrText xml:space="preserve"> PAGEREF _Toc419155371 \h </w:instrText>
         </w:r>
         <w:r>
           <w:rPr>
@@ -1960,7 +1960,7 @@
             <w:noProof/>
             <w:webHidden/>
           </w:rPr>
-          <w:t>7</w:t>
+          <w:t>8</w:t>
         </w:r>
         <w:r>
           <w:rPr>
@@ -1982,7 +1982,7 @@
           <w:lang w:eastAsia="pt-BR"/>
         </w:rPr>
       </w:pPr>
-      <w:hyperlink w:anchor="_Toc418186069" w:history="1">
+      <w:hyperlink w:anchor="_Toc419155372" w:history="1">
         <w:r>
           <w:rPr>
             <w:rStyle w:val="Hyperlink"/>
@@ -2009,7 +2009,7 @@
             <w:noProof/>
             <w:webHidden/>
           </w:rPr>
-          <w:instrText xml:space="preserve"> PAGEREF _Toc418186069 \h </w:instrText>
+          <w:instrText xml:space="preserve"> PAGEREF _Toc419155372 \h </w:instrText>
         </w:r>
         <w:r>
           <w:rPr>
@@ -2051,7 +2051,7 @@
           <w:lang w:eastAsia="pt-BR"/>
         </w:rPr>
       </w:pPr>
-      <w:hyperlink w:anchor="_Toc418186070" w:history="1">
+      <w:hyperlink w:anchor="_Toc419155373" w:history="1">
         <w:r>
           <w:rPr>
             <w:rStyle w:val="Hyperlink"/>
@@ -2078,7 +2078,7 @@
             <w:noProof/>
             <w:webHidden/>
           </w:rPr>
-          <w:instrText xml:space="preserve"> PAGEREF _Toc418186070 \h </w:instrText>
+          <w:instrText xml:space="preserve"> PAGEREF _Toc419155373 \h </w:instrText>
         </w:r>
         <w:r>
           <w:rPr>
@@ -2120,7 +2120,7 @@
           <w:lang w:eastAsia="pt-BR"/>
         </w:rPr>
       </w:pPr>
-      <w:hyperlink w:anchor="_Toc418186071" w:history="1">
+      <w:hyperlink w:anchor="_Toc419155374" w:history="1">
         <w:r>
           <w:rPr>
             <w:rStyle w:val="Hyperlink"/>
@@ -2147,7 +2147,7 @@
             <w:noProof/>
             <w:webHidden/>
           </w:rPr>
-          <w:instrText xml:space="preserve"> PAGEREF _Toc418186071 \h </w:instrText>
+          <w:instrText xml:space="preserve"> PAGEREF _Toc419155374 \h </w:instrText>
         </w:r>
         <w:r>
           <w:rPr>
@@ -2189,7 +2189,7 @@
           <w:lang w:eastAsia="pt-BR"/>
         </w:rPr>
       </w:pPr>
-      <w:hyperlink w:anchor="_Toc418186072" w:history="1">
+      <w:hyperlink w:anchor="_Toc419155375" w:history="1">
         <w:r>
           <w:rPr>
             <w:rStyle w:val="Hyperlink"/>
@@ -2216,7 +2216,7 @@
             <w:noProof/>
             <w:webHidden/>
           </w:rPr>
-          <w:instrText xml:space="preserve"> PAGEREF _Toc418186072 \h </w:instrText>
+          <w:instrText xml:space="preserve"> PAGEREF _Toc419155375 \h </w:instrText>
         </w:r>
         <w:r>
           <w:rPr>
@@ -2258,7 +2258,7 @@
           <w:lang w:eastAsia="pt-BR"/>
         </w:rPr>
       </w:pPr>
-      <w:hyperlink w:anchor="_Toc418186073" w:history="1">
+      <w:hyperlink w:anchor="_Toc419155376" w:history="1">
         <w:r>
           <w:rPr>
             <w:rStyle w:val="Hyperlink"/>
@@ -2285,7 +2285,7 @@
             <w:noProof/>
             <w:webHidden/>
           </w:rPr>
-          <w:instrText xml:space="preserve"> PAGEREF _Toc418186073 \h </w:instrText>
+          <w:instrText xml:space="preserve"> PAGEREF _Toc419155376 \h </w:instrText>
         </w:r>
         <w:r>
           <w:rPr>
@@ -2305,7 +2305,7 @@
             <w:noProof/>
             <w:webHidden/>
           </w:rPr>
-          <w:t>9</w:t>
+          <w:t>10</w:t>
         </w:r>
         <w:r>
           <w:rPr>
@@ -2327,7 +2327,7 @@
           <w:lang w:eastAsia="pt-BR"/>
         </w:rPr>
       </w:pPr>
-      <w:hyperlink w:anchor="_Toc418186074" w:history="1">
+      <w:hyperlink w:anchor="_Toc419155377" w:history="1">
         <w:r>
           <w:rPr>
             <w:rStyle w:val="Hyperlink"/>
@@ -2354,7 +2354,7 @@
             <w:noProof/>
             <w:webHidden/>
           </w:rPr>
-          <w:instrText xml:space="preserve"> PAGEREF _Toc418186074 \h </w:instrText>
+          <w:instrText xml:space="preserve"> PAGEREF _Toc419155377 \h </w:instrText>
         </w:r>
         <w:r>
           <w:rPr>
@@ -2374,7 +2374,7 @@
             <w:noProof/>
             <w:webHidden/>
           </w:rPr>
-          <w:t>9</w:t>
+          <w:t>10</w:t>
         </w:r>
         <w:r>
           <w:rPr>
@@ -2396,7 +2396,7 @@
           <w:lang w:eastAsia="pt-BR"/>
         </w:rPr>
       </w:pPr>
-      <w:hyperlink w:anchor="_Toc418186075" w:history="1">
+      <w:hyperlink w:anchor="_Toc419155378" w:history="1">
         <w:r>
           <w:rPr>
             <w:rStyle w:val="Hyperlink"/>
@@ -2423,7 +2423,7 @@
             <w:noProof/>
             <w:webHidden/>
           </w:rPr>
-          <w:instrText xml:space="preserve"> PAGEREF _Toc418186075 \h </w:instrText>
+          <w:instrText xml:space="preserve"> PAGEREF _Toc419155378 \h </w:instrText>
         </w:r>
         <w:r>
           <w:rPr>
@@ -2465,7 +2465,7 @@
           <w:lang w:eastAsia="pt-BR"/>
         </w:rPr>
       </w:pPr>
-      <w:hyperlink w:anchor="_Toc418186076" w:history="1">
+      <w:hyperlink w:anchor="_Toc419155379" w:history="1">
         <w:r>
           <w:rPr>
             <w:rStyle w:val="Hyperlink"/>
@@ -2492,7 +2492,7 @@
             <w:noProof/>
             <w:webHidden/>
           </w:rPr>
-          <w:instrText xml:space="preserve"> PAGEREF _Toc418186076 \h </w:instrText>
+          <w:instrText xml:space="preserve"> PAGEREF _Toc419155379 \h </w:instrText>
         </w:r>
         <w:r>
           <w:rPr>
@@ -2534,7 +2534,7 @@
           <w:lang w:eastAsia="pt-BR"/>
         </w:rPr>
       </w:pPr>
-      <w:hyperlink w:anchor="_Toc418186077" w:history="1">
+      <w:hyperlink w:anchor="_Toc419155380" w:history="1">
         <w:r>
           <w:rPr>
             <w:rStyle w:val="Hyperlink"/>
@@ -2561,7 +2561,7 @@
             <w:noProof/>
             <w:webHidden/>
           </w:rPr>
-          <w:instrText xml:space="preserve"> PAGEREF _Toc418186077 \h </w:instrText>
+          <w:instrText xml:space="preserve"> PAGEREF _Toc419155380 \h </w:instrText>
         </w:r>
         <w:r>
           <w:rPr>
@@ -2603,7 +2603,7 @@
           <w:lang w:eastAsia="pt-BR"/>
         </w:rPr>
       </w:pPr>
-      <w:hyperlink w:anchor="_Toc418186078" w:history="1">
+      <w:hyperlink w:anchor="_Toc419155381" w:history="1">
         <w:r>
           <w:rPr>
             <w:rStyle w:val="Hyperlink"/>
@@ -2630,7 +2630,7 @@
             <w:noProof/>
             <w:webHidden/>
           </w:rPr>
-          <w:instrText xml:space="preserve"> PAGEREF _Toc418186078 \h </w:instrText>
+          <w:instrText xml:space="preserve"> PAGEREF _Toc419155381 \h </w:instrText>
         </w:r>
         <w:r>
           <w:rPr>
@@ -2672,7 +2672,7 @@
           <w:lang w:eastAsia="pt-BR"/>
         </w:rPr>
       </w:pPr>
-      <w:hyperlink w:anchor="_Toc418186079" w:history="1">
+      <w:hyperlink w:anchor="_Toc419155382" w:history="1">
         <w:r>
           <w:rPr>
             <w:rStyle w:val="Hyperlink"/>
@@ -2699,7 +2699,7 @@
             <w:noProof/>
             <w:webHidden/>
           </w:rPr>
-          <w:instrText xml:space="preserve"> PAGEREF _Toc418186079 \h </w:instrText>
+          <w:instrText xml:space="preserve"> PAGEREF _Toc419155382 \h </w:instrText>
         </w:r>
         <w:r>
           <w:rPr>
@@ -2719,7 +2719,7 @@
             <w:noProof/>
             <w:webHidden/>
           </w:rPr>
-          <w:t>11</w:t>
+          <w:t>12</w:t>
         </w:r>
         <w:r>
           <w:rPr>
@@ -2741,7 +2741,7 @@
           <w:lang w:eastAsia="pt-BR"/>
         </w:rPr>
       </w:pPr>
-      <w:hyperlink w:anchor="_Toc418186080" w:history="1">
+      <w:hyperlink w:anchor="_Toc419155383" w:history="1">
         <w:r>
           <w:rPr>
             <w:rStyle w:val="Hyperlink"/>
@@ -2768,7 +2768,7 @@
             <w:noProof/>
             <w:webHidden/>
           </w:rPr>
-          <w:instrText xml:space="preserve"> PAGEREF _Toc418186080 \h </w:instrText>
+          <w:instrText xml:space="preserve"> PAGEREF _Toc419155383 \h </w:instrText>
         </w:r>
         <w:r>
           <w:rPr>
@@ -2788,7 +2788,7 @@
             <w:noProof/>
             <w:webHidden/>
           </w:rPr>
-          <w:t>11</w:t>
+          <w:t>12</w:t>
         </w:r>
         <w:r>
           <w:rPr>
@@ -2810,7 +2810,7 @@
           <w:lang w:eastAsia="pt-BR"/>
         </w:rPr>
       </w:pPr>
-      <w:hyperlink w:anchor="_Toc418186081" w:history="1">
+      <w:hyperlink w:anchor="_Toc419155384" w:history="1">
         <w:r>
           <w:rPr>
             <w:rStyle w:val="Hyperlink"/>
@@ -2837,7 +2837,7 @@
             <w:noProof/>
             <w:webHidden/>
           </w:rPr>
-          <w:instrText xml:space="preserve"> PAGEREF _Toc418186081 \h </w:instrText>
+          <w:instrText xml:space="preserve"> PAGEREF _Toc419155384 \h </w:instrText>
         </w:r>
         <w:r>
           <w:rPr>
@@ -2879,7 +2879,7 @@
           <w:lang w:eastAsia="pt-BR"/>
         </w:rPr>
       </w:pPr>
-      <w:hyperlink w:anchor="_Toc418186082" w:history="1">
+      <w:hyperlink w:anchor="_Toc419155385" w:history="1">
         <w:r>
           <w:rPr>
             <w:rStyle w:val="Hyperlink"/>
@@ -2906,7 +2906,7 @@
             <w:noProof/>
             <w:webHidden/>
           </w:rPr>
-          <w:instrText xml:space="preserve"> PAGEREF _Toc418186082 \h </w:instrText>
+          <w:instrText xml:space="preserve"> PAGEREF _Toc419155385 \h </w:instrText>
         </w:r>
         <w:r>
           <w:rPr>
@@ -2948,7 +2948,7 @@
           <w:lang w:eastAsia="pt-BR"/>
         </w:rPr>
       </w:pPr>
-      <w:hyperlink w:anchor="_Toc418186083" w:history="1">
+      <w:hyperlink w:anchor="_Toc419155386" w:history="1">
         <w:r>
           <w:rPr>
             <w:rStyle w:val="Hyperlink"/>
@@ -2975,7 +2975,7 @@
             <w:noProof/>
             <w:webHidden/>
           </w:rPr>
-          <w:instrText xml:space="preserve"> PAGEREF _Toc418186083 \h </w:instrText>
+          <w:instrText xml:space="preserve"> PAGEREF _Toc419155386 \h </w:instrText>
         </w:r>
         <w:r>
           <w:rPr>
@@ -3017,7 +3017,7 @@
           <w:lang w:eastAsia="pt-BR"/>
         </w:rPr>
       </w:pPr>
-      <w:hyperlink w:anchor="_Toc418186084" w:history="1">
+      <w:hyperlink w:anchor="_Toc419155387" w:history="1">
         <w:r>
           <w:rPr>
             <w:rStyle w:val="Hyperlink"/>
@@ -3044,7 +3044,7 @@
             <w:noProof/>
             <w:webHidden/>
           </w:rPr>
-          <w:instrText xml:space="preserve"> PAGEREF _Toc418186084 \h </w:instrText>
+          <w:instrText xml:space="preserve"> PAGEREF _Toc419155387 \h </w:instrText>
         </w:r>
         <w:r>
           <w:rPr>
@@ -3086,7 +3086,7 @@
           <w:lang w:eastAsia="pt-BR"/>
         </w:rPr>
       </w:pPr>
-      <w:hyperlink w:anchor="_Toc418186085" w:history="1">
+      <w:hyperlink w:anchor="_Toc419155388" w:history="1">
         <w:r>
           <w:rPr>
             <w:rStyle w:val="Hyperlink"/>
@@ -3113,7 +3113,7 @@
             <w:noProof/>
             <w:webHidden/>
           </w:rPr>
-          <w:instrText xml:space="preserve"> PAGEREF _Toc418186085 \h </w:instrText>
+          <w:instrText xml:space="preserve"> PAGEREF _Toc419155388 \h </w:instrText>
         </w:r>
         <w:r>
           <w:rPr>
@@ -3133,7 +3133,7 @@
             <w:noProof/>
             <w:webHidden/>
           </w:rPr>
-          <w:t>13</w:t>
+          <w:t>14</w:t>
         </w:r>
         <w:r>
           <w:rPr>
@@ -3158,7 +3158,7 @@
           <w:lang w:eastAsia="pt-BR"/>
         </w:rPr>
       </w:pPr>
-      <w:hyperlink w:anchor="_Toc418186086" w:history="1">
+      <w:hyperlink w:anchor="_Toc419155389" w:history="1">
         <w:r>
           <w:rPr>
             <w:rStyle w:val="Hyperlink"/>
@@ -3204,7 +3204,7 @@
             <w:noProof/>
             <w:webHidden/>
           </w:rPr>
-          <w:instrText xml:space="preserve"> PAGEREF _Toc418186086 \h </w:instrText>
+          <w:instrText xml:space="preserve"> PAGEREF _Toc419155389 \h </w:instrText>
         </w:r>
         <w:r>
           <w:rPr>
@@ -3249,7 +3249,7 @@
           <w:lang w:eastAsia="pt-BR"/>
         </w:rPr>
       </w:pPr>
-      <w:hyperlink w:anchor="_Toc418186087" w:history="1">
+      <w:hyperlink w:anchor="_Toc419155390" w:history="1">
         <w:r>
           <w:rPr>
             <w:rStyle w:val="Hyperlink"/>
@@ -3293,7 +3293,7 @@
             <w:noProof/>
             <w:webHidden/>
           </w:rPr>
-          <w:instrText xml:space="preserve"> PAGEREF _Toc418186087 \h </w:instrText>
+          <w:instrText xml:space="preserve"> PAGEREF _Toc419155390 \h </w:instrText>
         </w:r>
         <w:r>
           <w:rPr>
@@ -3335,7 +3335,7 @@
           <w:lang w:eastAsia="pt-BR"/>
         </w:rPr>
       </w:pPr>
-      <w:hyperlink w:anchor="_Toc418186088" w:history="1">
+      <w:hyperlink w:anchor="_Toc419155391" w:history="1">
         <w:r>
           <w:rPr>
             <w:rStyle w:val="Hyperlink"/>
@@ -3362,7 +3362,7 @@
             <w:noProof/>
             <w:webHidden/>
           </w:rPr>
-          <w:instrText xml:space="preserve"> PAGEREF _Toc418186088 \h </w:instrText>
+          <w:instrText xml:space="preserve"> PAGEREF _Toc419155391 \h </w:instrText>
         </w:r>
         <w:r>
           <w:rPr>
@@ -3407,7 +3407,7 @@
           <w:lang w:eastAsia="pt-BR"/>
         </w:rPr>
       </w:pPr>
-      <w:hyperlink w:anchor="_Toc418186089" w:history="1">
+      <w:hyperlink w:anchor="_Toc419155392" w:history="1">
         <w:r>
           <w:rPr>
             <w:rStyle w:val="Hyperlink"/>
@@ -3451,7 +3451,7 @@
             <w:noProof/>
             <w:webHidden/>
           </w:rPr>
-          <w:instrText xml:space="preserve"> PAGEREF _Toc418186089 \h </w:instrText>
+          <w:instrText xml:space="preserve"> PAGEREF _Toc419155392 \h </w:instrText>
         </w:r>
         <w:r>
           <w:rPr>
@@ -3493,7 +3493,7 @@
           <w:lang w:eastAsia="pt-BR"/>
         </w:rPr>
       </w:pPr>
-      <w:hyperlink w:anchor="_Toc418186090" w:history="1">
+      <w:hyperlink w:anchor="_Toc419155393" w:history="1">
         <w:r>
           <w:rPr>
             <w:rStyle w:val="Hyperlink"/>
@@ -3520,7 +3520,7 @@
             <w:noProof/>
             <w:webHidden/>
           </w:rPr>
-          <w:instrText xml:space="preserve"> PAGEREF _Toc418186090 \h </w:instrText>
+          <w:instrText xml:space="preserve"> PAGEREF _Toc419155393 \h </w:instrText>
         </w:r>
         <w:r>
           <w:rPr>
@@ -3565,7 +3565,7 @@
           <w:lang w:eastAsia="pt-BR"/>
         </w:rPr>
       </w:pPr>
-      <w:hyperlink w:anchor="_Toc418186091" w:history="1">
+      <w:hyperlink w:anchor="_Toc419155394" w:history="1">
         <w:r>
           <w:rPr>
             <w:rStyle w:val="Hyperlink"/>
@@ -3609,7 +3609,7 @@
             <w:noProof/>
             <w:webHidden/>
           </w:rPr>
-          <w:instrText xml:space="preserve"> PAGEREF _Toc418186091 \h </w:instrText>
+          <w:instrText xml:space="preserve"> PAGEREF _Toc419155394 \h </w:instrText>
         </w:r>
         <w:r>
           <w:rPr>
@@ -3654,7 +3654,7 @@
           <w:lang w:eastAsia="pt-BR"/>
         </w:rPr>
       </w:pPr>
-      <w:hyperlink w:anchor="_Toc418186092" w:history="1">
+      <w:hyperlink w:anchor="_Toc419155395" w:history="1">
         <w:r>
           <w:rPr>
             <w:rStyle w:val="Hyperlink"/>
@@ -3700,7 +3700,7 @@
             <w:noProof/>
             <w:webHidden/>
           </w:rPr>
-          <w:instrText xml:space="preserve"> PAGEREF _Toc418186092 \h </w:instrText>
+          <w:instrText xml:space="preserve"> PAGEREF _Toc419155395 \h </w:instrText>
         </w:r>
         <w:r>
           <w:rPr>
@@ -3720,7 +3720,7 @@
             <w:noProof/>
             <w:webHidden/>
           </w:rPr>
-          <w:t>14</w:t>
+          <w:t>15</w:t>
         </w:r>
         <w:r>
           <w:rPr>
@@ -3745,7 +3745,7 @@
           <w:lang w:eastAsia="pt-BR"/>
         </w:rPr>
       </w:pPr>
-      <w:hyperlink w:anchor="_Toc418186093" w:history="1">
+      <w:hyperlink w:anchor="_Toc419155396" w:history="1">
         <w:r>
           <w:rPr>
             <w:rStyle w:val="Hyperlink"/>
@@ -3791,7 +3791,7 @@
             <w:noProof/>
             <w:webHidden/>
           </w:rPr>
-          <w:instrText xml:space="preserve"> PAGEREF _Toc418186093 \h </w:instrText>
+          <w:instrText xml:space="preserve"> PAGEREF _Toc419155396 \h </w:instrText>
         </w:r>
         <w:r>
           <w:rPr>
@@ -3811,7 +3811,7 @@
             <w:noProof/>
             <w:webHidden/>
           </w:rPr>
-          <w:t>14</w:t>
+          <w:t>15</w:t>
         </w:r>
         <w:r>
           <w:rPr>
@@ -3833,7 +3833,7 @@
           <w:lang w:eastAsia="pt-BR"/>
         </w:rPr>
       </w:pPr>
-      <w:hyperlink w:anchor="_Toc418186094" w:history="1">
+      <w:hyperlink w:anchor="_Toc419155397" w:history="1">
         <w:r>
           <w:rPr>
             <w:rStyle w:val="Hyperlink"/>
@@ -3860,7 +3860,7 @@
             <w:noProof/>
             <w:webHidden/>
           </w:rPr>
-          <w:instrText xml:space="preserve"> PAGEREF _Toc418186094 \h </w:instrText>
+          <w:instrText xml:space="preserve"> PAGEREF _Toc419155397 \h </w:instrText>
         </w:r>
         <w:r>
           <w:rPr>
@@ -3880,7 +3880,7 @@
             <w:noProof/>
             <w:webHidden/>
           </w:rPr>
-          <w:t>14</w:t>
+          <w:t>15</w:t>
         </w:r>
         <w:r>
           <w:rPr>
@@ -3905,7 +3905,7 @@
           <w:lang w:eastAsia="pt-BR"/>
         </w:rPr>
       </w:pPr>
-      <w:hyperlink w:anchor="_Toc418186095" w:history="1">
+      <w:hyperlink w:anchor="_Toc419155398" w:history="1">
         <w:r>
           <w:rPr>
             <w:rStyle w:val="Hyperlink"/>
@@ -3951,7 +3951,7 @@
             <w:noProof/>
             <w:webHidden/>
           </w:rPr>
-          <w:instrText xml:space="preserve"> PAGEREF _Toc418186095 \h </w:instrText>
+          <w:instrText xml:space="preserve"> PAGEREF _Toc419155398 \h </w:instrText>
         </w:r>
         <w:r>
           <w:rPr>
@@ -3993,7 +3993,7 @@
           <w:lang w:eastAsia="pt-BR"/>
         </w:rPr>
       </w:pPr>
-      <w:hyperlink w:anchor="_Toc418186096" w:history="1">
+      <w:hyperlink w:anchor="_Toc419155399" w:history="1">
         <w:r>
           <w:rPr>
             <w:rStyle w:val="Hyperlink"/>
@@ -4020,7 +4020,7 @@
             <w:noProof/>
             <w:webHidden/>
           </w:rPr>
-          <w:instrText xml:space="preserve"> PAGEREF _Toc418186096 \h </w:instrText>
+          <w:instrText xml:space="preserve"> PAGEREF _Toc419155399 \h </w:instrText>
         </w:r>
         <w:r>
           <w:rPr>
@@ -4065,7 +4065,7 @@
           <w:lang w:eastAsia="pt-BR"/>
         </w:rPr>
       </w:pPr>
-      <w:hyperlink w:anchor="_Toc418186097" w:history="1">
+      <w:hyperlink w:anchor="_Toc419155400" w:history="1">
         <w:r>
           <w:rPr>
             <w:rStyle w:val="Hyperlink"/>
@@ -4111,7 +4111,7 @@
             <w:noProof/>
             <w:webHidden/>
           </w:rPr>
-          <w:instrText xml:space="preserve"> PAGEREF _Toc418186097 \h </w:instrText>
+          <w:instrText xml:space="preserve"> PAGEREF _Toc419155400 \h </w:instrText>
         </w:r>
         <w:r>
           <w:rPr>
@@ -4153,7 +4153,7 @@
           <w:lang w:eastAsia="pt-BR"/>
         </w:rPr>
       </w:pPr>
-      <w:hyperlink w:anchor="_Toc418186098" w:history="1">
+      <w:hyperlink w:anchor="_Toc419155401" w:history="1">
         <w:r>
           <w:rPr>
             <w:rStyle w:val="Hyperlink"/>
@@ -4180,7 +4180,7 @@
             <w:noProof/>
             <w:webHidden/>
           </w:rPr>
-          <w:instrText xml:space="preserve"> PAGEREF _Toc418186098 \h </w:instrText>
+          <w:instrText xml:space="preserve"> PAGEREF _Toc419155401 \h </w:instrText>
         </w:r>
         <w:r>
           <w:rPr>
@@ -4225,7 +4225,7 @@
           <w:lang w:eastAsia="pt-BR"/>
         </w:rPr>
       </w:pPr>
-      <w:hyperlink w:anchor="_Toc418186099" w:history="1">
+      <w:hyperlink w:anchor="_Toc419155402" w:history="1">
         <w:r>
           <w:rPr>
             <w:rStyle w:val="Hyperlink"/>
@@ -4271,7 +4271,7 @@
             <w:noProof/>
             <w:webHidden/>
           </w:rPr>
-          <w:instrText xml:space="preserve"> PAGEREF _Toc418186099 \h </w:instrText>
+          <w:instrText xml:space="preserve"> PAGEREF _Toc419155402 \h </w:instrText>
         </w:r>
         <w:r>
           <w:rPr>
@@ -4313,7 +4313,7 @@
           <w:lang w:eastAsia="pt-BR"/>
         </w:rPr>
       </w:pPr>
-      <w:hyperlink w:anchor="_Toc418186100" w:history="1">
+      <w:hyperlink w:anchor="_Toc419155403" w:history="1">
         <w:r>
           <w:rPr>
             <w:rStyle w:val="Hyperlink"/>
@@ -4340,7 +4340,7 @@
             <w:noProof/>
             <w:webHidden/>
           </w:rPr>
-          <w:instrText xml:space="preserve"> PAGEREF _Toc418186100 \h </w:instrText>
+          <w:instrText xml:space="preserve"> PAGEREF _Toc419155403 \h </w:instrText>
         </w:r>
         <w:r>
           <w:rPr>
@@ -4360,7 +4360,7 @@
             <w:noProof/>
             <w:webHidden/>
           </w:rPr>
-          <w:t>15</w:t>
+          <w:t>16</w:t>
         </w:r>
         <w:r>
           <w:rPr>
@@ -4385,7 +4385,7 @@
           <w:lang w:eastAsia="pt-BR"/>
         </w:rPr>
       </w:pPr>
-      <w:hyperlink w:anchor="_Toc418186101" w:history="1">
+      <w:hyperlink w:anchor="_Toc419155404" w:history="1">
         <w:r>
           <w:rPr>
             <w:rStyle w:val="Hyperlink"/>
@@ -4431,7 +4431,7 @@
             <w:noProof/>
             <w:webHidden/>
           </w:rPr>
-          <w:instrText xml:space="preserve"> PAGEREF _Toc418186101 \h </w:instrText>
+          <w:instrText xml:space="preserve"> PAGEREF _Toc419155404 \h </w:instrText>
         </w:r>
         <w:r>
           <w:rPr>
@@ -4473,7 +4473,7 @@
           <w:lang w:eastAsia="pt-BR"/>
         </w:rPr>
       </w:pPr>
-      <w:hyperlink w:anchor="_Toc418186102" w:history="1">
+      <w:hyperlink w:anchor="_Toc419155405" w:history="1">
         <w:r>
           <w:rPr>
             <w:rStyle w:val="Hyperlink"/>
@@ -4500,7 +4500,7 @@
             <w:noProof/>
             <w:webHidden/>
           </w:rPr>
-          <w:instrText xml:space="preserve"> PAGEREF _Toc418186102 \h </w:instrText>
+          <w:instrText xml:space="preserve"> PAGEREF _Toc419155405 \h </w:instrText>
         </w:r>
         <w:r>
           <w:rPr>
@@ -4545,7 +4545,7 @@
           <w:lang w:eastAsia="pt-BR"/>
         </w:rPr>
       </w:pPr>
-      <w:hyperlink w:anchor="_Toc418186103" w:history="1">
+      <w:hyperlink w:anchor="_Toc419155406" w:history="1">
         <w:r>
           <w:rPr>
             <w:rStyle w:val="Hyperlink"/>
@@ -4591,7 +4591,7 @@
             <w:noProof/>
             <w:webHidden/>
           </w:rPr>
-          <w:instrText xml:space="preserve"> PAGEREF _Toc418186103 \h </w:instrText>
+          <w:instrText xml:space="preserve"> PAGEREF _Toc419155406 \h </w:instrText>
         </w:r>
         <w:r>
           <w:rPr>
@@ -4633,7 +4633,7 @@
           <w:lang w:eastAsia="pt-BR"/>
         </w:rPr>
       </w:pPr>
-      <w:hyperlink w:anchor="_Toc418186104" w:history="1">
+      <w:hyperlink w:anchor="_Toc419155407" w:history="1">
         <w:r>
           <w:rPr>
             <w:rStyle w:val="Hyperlink"/>
@@ -4660,7 +4660,7 @@
             <w:noProof/>
             <w:webHidden/>
           </w:rPr>
-          <w:instrText xml:space="preserve"> PAGEREF _Toc418186104 \h </w:instrText>
+          <w:instrText xml:space="preserve"> PAGEREF _Toc419155407 \h </w:instrText>
         </w:r>
         <w:r>
           <w:rPr>
@@ -4705,7 +4705,7 @@
           <w:lang w:eastAsia="pt-BR"/>
         </w:rPr>
       </w:pPr>
-      <w:hyperlink w:anchor="_Toc418186105" w:history="1">
+      <w:hyperlink w:anchor="_Toc419155408" w:history="1">
         <w:r>
           <w:rPr>
             <w:rStyle w:val="Hyperlink"/>
@@ -4751,7 +4751,7 @@
             <w:noProof/>
             <w:webHidden/>
           </w:rPr>
-          <w:instrText xml:space="preserve"> PAGEREF _Toc418186105 \h </w:instrText>
+          <w:instrText xml:space="preserve"> PAGEREF _Toc419155408 \h </w:instrText>
         </w:r>
         <w:r>
           <w:rPr>
@@ -4793,7 +4793,7 @@
           <w:lang w:eastAsia="pt-BR"/>
         </w:rPr>
       </w:pPr>
-      <w:hyperlink w:anchor="_Toc418186106" w:history="1">
+      <w:hyperlink w:anchor="_Toc419155409" w:history="1">
         <w:r>
           <w:rPr>
             <w:rStyle w:val="Hyperlink"/>
@@ -4820,7 +4820,7 @@
             <w:noProof/>
             <w:webHidden/>
           </w:rPr>
-          <w:instrText xml:space="preserve"> PAGEREF _Toc418186106 \h </w:instrText>
+          <w:instrText xml:space="preserve"> PAGEREF _Toc419155409 \h </w:instrText>
         </w:r>
         <w:r>
           <w:rPr>
@@ -4865,7 +4865,7 @@
           <w:lang w:eastAsia="pt-BR"/>
         </w:rPr>
       </w:pPr>
-      <w:hyperlink w:anchor="_Toc418186107" w:history="1">
+      <w:hyperlink w:anchor="_Toc419155410" w:history="1">
         <w:r>
           <w:rPr>
             <w:rStyle w:val="Hyperlink"/>
@@ -4911,7 +4911,7 @@
             <w:noProof/>
             <w:webHidden/>
           </w:rPr>
-          <w:instrText xml:space="preserve"> PAGEREF _Toc418186107 \h </w:instrText>
+          <w:instrText xml:space="preserve"> PAGEREF _Toc419155410 \h </w:instrText>
         </w:r>
         <w:r>
           <w:rPr>
@@ -4953,7 +4953,7 @@
           <w:lang w:eastAsia="pt-BR"/>
         </w:rPr>
       </w:pPr>
-      <w:hyperlink w:anchor="_Toc418186108" w:history="1">
+      <w:hyperlink w:anchor="_Toc419155411" w:history="1">
         <w:r>
           <w:rPr>
             <w:rStyle w:val="Hyperlink"/>
@@ -4980,7 +4980,7 @@
             <w:noProof/>
             <w:webHidden/>
           </w:rPr>
-          <w:instrText xml:space="preserve"> PAGEREF _Toc418186108 \h </w:instrText>
+          <w:instrText xml:space="preserve"> PAGEREF _Toc419155411 \h </w:instrText>
         </w:r>
         <w:r>
           <w:rPr>
@@ -5025,7 +5025,7 @@
           <w:lang w:eastAsia="pt-BR"/>
         </w:rPr>
       </w:pPr>
-      <w:hyperlink w:anchor="_Toc418186109" w:history="1">
+      <w:hyperlink w:anchor="_Toc419155412" w:history="1">
         <w:r>
           <w:rPr>
             <w:rStyle w:val="Hyperlink"/>
@@ -5071,7 +5071,7 @@
             <w:noProof/>
             <w:webHidden/>
           </w:rPr>
-          <w:instrText xml:space="preserve"> PAGEREF _Toc418186109 \h </w:instrText>
+          <w:instrText xml:space="preserve"> PAGEREF _Toc419155412 \h </w:instrText>
         </w:r>
         <w:r>
           <w:rPr>
@@ -5116,7 +5116,7 @@
           <w:lang w:eastAsia="pt-BR"/>
         </w:rPr>
       </w:pPr>
-      <w:hyperlink w:anchor="_Toc418186110" w:history="1">
+      <w:hyperlink w:anchor="_Toc419155413" w:history="1">
         <w:r>
           <w:rPr>
             <w:rStyle w:val="Hyperlink"/>
@@ -5160,7 +5160,7 @@
             <w:noProof/>
             <w:webHidden/>
           </w:rPr>
-          <w:instrText xml:space="preserve"> PAGEREF _Toc418186110 \h </w:instrText>
+          <w:instrText xml:space="preserve"> PAGEREF _Toc419155413 \h </w:instrText>
         </w:r>
         <w:r>
           <w:rPr>
@@ -5202,7 +5202,7 @@
           <w:lang w:eastAsia="pt-BR"/>
         </w:rPr>
       </w:pPr>
-      <w:hyperlink w:anchor="_Toc418186111" w:history="1">
+      <w:hyperlink w:anchor="_Toc419155414" w:history="1">
         <w:r>
           <w:rPr>
             <w:rStyle w:val="Hyperlink"/>
@@ -5229,7 +5229,7 @@
             <w:noProof/>
             <w:webHidden/>
           </w:rPr>
-          <w:instrText xml:space="preserve"> PAGEREF _Toc418186111 \h </w:instrText>
+          <w:instrText xml:space="preserve"> PAGEREF _Toc419155414 \h </w:instrText>
         </w:r>
         <w:r>
           <w:rPr>
@@ -5274,7 +5274,7 @@
           <w:lang w:eastAsia="pt-BR"/>
         </w:rPr>
       </w:pPr>
-      <w:hyperlink w:anchor="_Toc418186112" w:history="1">
+      <w:hyperlink w:anchor="_Toc419155415" w:history="1">
         <w:r>
           <w:rPr>
             <w:rStyle w:val="Hyperlink"/>
@@ -5318,7 +5318,7 @@
             <w:noProof/>
             <w:webHidden/>
           </w:rPr>
-          <w:instrText xml:space="preserve"> PAGEREF _Toc418186112 \h </w:instrText>
+          <w:instrText xml:space="preserve"> PAGEREF _Toc419155415 \h </w:instrText>
         </w:r>
         <w:r>
           <w:rPr>
@@ -5360,7 +5360,7 @@
           <w:lang w:eastAsia="pt-BR"/>
         </w:rPr>
       </w:pPr>
-      <w:hyperlink w:anchor="_Toc418186113" w:history="1">
+      <w:hyperlink w:anchor="_Toc419155416" w:history="1">
         <w:r>
           <w:rPr>
             <w:rStyle w:val="Hyperlink"/>
@@ -5387,7 +5387,7 @@
             <w:noProof/>
             <w:webHidden/>
           </w:rPr>
-          <w:instrText xml:space="preserve"> PAGEREF _Toc418186113 \h </w:instrText>
+          <w:instrText xml:space="preserve"> PAGEREF _Toc419155416 \h </w:instrText>
         </w:r>
         <w:r>
           <w:rPr>
@@ -5407,7 +5407,7 @@
             <w:noProof/>
             <w:webHidden/>
           </w:rPr>
-          <w:t>17</w:t>
+          <w:t>19</w:t>
         </w:r>
         <w:r>
           <w:rPr>
@@ -5429,7 +5429,7 @@
           <w:lang w:eastAsia="pt-BR"/>
         </w:rPr>
       </w:pPr>
-      <w:hyperlink w:anchor="_Toc418186114" w:history="1">
+      <w:hyperlink w:anchor="_Toc419155417" w:history="1">
         <w:r>
           <w:rPr>
             <w:rStyle w:val="Hyperlink"/>
@@ -5456,7 +5456,7 @@
             <w:noProof/>
             <w:webHidden/>
           </w:rPr>
-          <w:instrText xml:space="preserve"> PAGEREF _Toc418186114 \h </w:instrText>
+          <w:instrText xml:space="preserve"> PAGEREF _Toc419155417 \h </w:instrText>
         </w:r>
         <w:r>
           <w:rPr>
@@ -5476,7 +5476,7 @@
             <w:noProof/>
             <w:webHidden/>
           </w:rPr>
-          <w:t>17</w:t>
+          <w:t>19</w:t>
         </w:r>
         <w:r>
           <w:rPr>
@@ -5498,7 +5498,7 @@
           <w:lang w:eastAsia="pt-BR"/>
         </w:rPr>
       </w:pPr>
-      <w:hyperlink w:anchor="_Toc418186115" w:history="1">
+      <w:hyperlink w:anchor="_Toc419155418" w:history="1">
         <w:r>
           <w:rPr>
             <w:rStyle w:val="Hyperlink"/>
@@ -5525,7 +5525,7 @@
             <w:noProof/>
             <w:webHidden/>
           </w:rPr>
-          <w:instrText xml:space="preserve"> PAGEREF _Toc418186115 \h </w:instrText>
+          <w:instrText xml:space="preserve"> PAGEREF _Toc419155418 \h </w:instrText>
         </w:r>
         <w:r>
           <w:rPr>
@@ -5545,7 +5545,7 @@
             <w:noProof/>
             <w:webHidden/>
           </w:rPr>
-          <w:t>17</w:t>
+          <w:t>19</w:t>
         </w:r>
         <w:r>
           <w:rPr>
@@ -5567,7 +5567,7 @@
           <w:lang w:eastAsia="pt-BR"/>
         </w:rPr>
       </w:pPr>
-      <w:hyperlink w:anchor="_Toc418186116" w:history="1">
+      <w:hyperlink w:anchor="_Toc419155419" w:history="1">
         <w:r>
           <w:rPr>
             <w:rStyle w:val="Hyperlink"/>
@@ -5594,7 +5594,7 @@
             <w:noProof/>
             <w:webHidden/>
           </w:rPr>
-          <w:instrText xml:space="preserve"> PAGEREF _Toc418186116 \h </w:instrText>
+          <w:instrText xml:space="preserve"> PAGEREF _Toc419155419 \h </w:instrText>
         </w:r>
         <w:r>
           <w:rPr>
@@ -5614,7 +5614,7 @@
             <w:noProof/>
             <w:webHidden/>
           </w:rPr>
-          <w:t>17</w:t>
+          <w:t>19</w:t>
         </w:r>
         <w:r>
           <w:rPr>
@@ -5627,10 +5627,7 @@
     </w:p>
     <w:p>
       <w:pPr>
-        <w:pStyle w:val="Sumrio1"/>
-        <w:tabs>
-          <w:tab w:val="left" w:pos="720"/>
-        </w:tabs>
+        <w:pStyle w:val="Sumrio3"/>
         <w:rPr>
           <w:rFonts w:asciiTheme="minorHAnsi" w:eastAsiaTheme="minorEastAsia" w:hAnsiTheme="minorHAnsi" w:cstheme="minorBidi"/>
           <w:noProof/>
@@ -5639,40 +5636,23 @@
           <w:lang w:eastAsia="pt-BR"/>
         </w:rPr>
       </w:pPr>
-      <w:hyperlink w:anchor="_Toc418186117" w:history="1">
+      <w:hyperlink w:anchor="_Toc419155420" w:history="1">
         <w:r>
           <w:rPr>
             <w:rStyle w:val="Hyperlink"/>
             <w:noProof/>
           </w:rPr>
-          <w:t>7.</w:t>
-        </w:r>
-        <w:r>
-          <w:rPr>
-            <w:rFonts w:asciiTheme="minorHAnsi" w:eastAsiaTheme="minorEastAsia" w:hAnsiTheme="minorHAnsi" w:cstheme="minorBidi"/>
-            <w:noProof/>
-            <w:sz w:val="22"/>
-            <w:szCs w:val="22"/>
-            <w:lang w:eastAsia="pt-BR"/>
+          <w:t>Tabela 29 – Requisitos Funcionais e Requisitos Não Funcionais Vinculados</w:t>
+        </w:r>
+        <w:r>
+          <w:rPr>
+            <w:noProof/>
+            <w:webHidden/>
           </w:rPr>
           <w:tab/>
         </w:r>
         <w:r>
           <w:rPr>
-            <w:rStyle w:val="Hyperlink"/>
-            <w:noProof/>
-          </w:rPr>
-          <w:t>Aprovação Formal</w:t>
-        </w:r>
-        <w:r>
-          <w:rPr>
-            <w:noProof/>
-            <w:webHidden/>
-          </w:rPr>
-          <w:tab/>
-        </w:r>
-        <w:r>
-          <w:rPr>
             <w:noProof/>
             <w:webHidden/>
           </w:rPr>
@@ -5683,7 +5663,7 @@
             <w:noProof/>
             <w:webHidden/>
           </w:rPr>
-          <w:instrText xml:space="preserve"> PAGEREF _Toc418186117 \h </w:instrText>
+          <w:instrText xml:space="preserve"> PAGEREF _Toc419155420 \h </w:instrText>
         </w:r>
         <w:r>
           <w:rPr>
@@ -5703,7 +5683,7 @@
             <w:noProof/>
             <w:webHidden/>
           </w:rPr>
-          <w:t>18</w:t>
+          <w:t>19</w:t>
         </w:r>
         <w:r>
           <w:rPr>
@@ -5716,10 +5696,7 @@
     </w:p>
     <w:p>
       <w:pPr>
-        <w:pStyle w:val="Sumrio1"/>
-        <w:tabs>
-          <w:tab w:val="left" w:pos="720"/>
-        </w:tabs>
+        <w:pStyle w:val="Sumrio3"/>
         <w:rPr>
           <w:rFonts w:asciiTheme="minorHAnsi" w:eastAsiaTheme="minorEastAsia" w:hAnsiTheme="minorHAnsi" w:cstheme="minorBidi"/>
           <w:noProof/>
@@ -5728,40 +5705,23 @@
           <w:lang w:eastAsia="pt-BR"/>
         </w:rPr>
       </w:pPr>
-      <w:hyperlink w:anchor="_Toc418186118" w:history="1">
+      <w:hyperlink w:anchor="_Toc419155421" w:history="1">
         <w:r>
           <w:rPr>
             <w:rStyle w:val="Hyperlink"/>
             <w:noProof/>
           </w:rPr>
-          <w:t>8.</w:t>
-        </w:r>
-        <w:r>
-          <w:rPr>
-            <w:rFonts w:asciiTheme="minorHAnsi" w:eastAsiaTheme="minorEastAsia" w:hAnsiTheme="minorHAnsi" w:cstheme="minorBidi"/>
-            <w:noProof/>
-            <w:sz w:val="22"/>
-            <w:szCs w:val="22"/>
-            <w:lang w:eastAsia="pt-BR"/>
+          <w:t>Tabela 30 – Requisitos Funcionais e Requisitos Não Funcionais Vinculados</w:t>
+        </w:r>
+        <w:r>
+          <w:rPr>
+            <w:noProof/>
+            <w:webHidden/>
           </w:rPr>
           <w:tab/>
         </w:r>
         <w:r>
           <w:rPr>
-            <w:rStyle w:val="Hyperlink"/>
-            <w:noProof/>
-          </w:rPr>
-          <w:t>Bibliografia</w:t>
-        </w:r>
-        <w:r>
-          <w:rPr>
-            <w:noProof/>
-            <w:webHidden/>
-          </w:rPr>
-          <w:tab/>
-        </w:r>
-        <w:r>
-          <w:rPr>
             <w:noProof/>
             <w:webHidden/>
           </w:rPr>
@@ -5772,7 +5732,7 @@
             <w:noProof/>
             <w:webHidden/>
           </w:rPr>
-          <w:instrText xml:space="preserve"> PAGEREF _Toc418186118 \h </w:instrText>
+          <w:instrText xml:space="preserve"> PAGEREF _Toc419155421 \h </w:instrText>
         </w:r>
         <w:r>
           <w:rPr>
@@ -5792,7 +5752,7 @@
             <w:noProof/>
             <w:webHidden/>
           </w:rPr>
-          <w:t>18</w:t>
+          <w:t>20</w:t>
         </w:r>
         <w:r>
           <w:rPr>
@@ -5817,13 +5777,13 @@
           <w:lang w:eastAsia="pt-BR"/>
         </w:rPr>
       </w:pPr>
-      <w:hyperlink w:anchor="_Toc418186119" w:history="1">
+      <w:hyperlink w:anchor="_Toc419155422" w:history="1">
         <w:r>
           <w:rPr>
             <w:rStyle w:val="Hyperlink"/>
             <w:noProof/>
           </w:rPr>
-          <w:t>9.</w:t>
+          <w:t>7.</w:t>
         </w:r>
         <w:r>
           <w:rPr>
@@ -5840,6 +5800,184 @@
             <w:rStyle w:val="Hyperlink"/>
             <w:noProof/>
           </w:rPr>
+          <w:t>Aprovação Formal</w:t>
+        </w:r>
+        <w:r>
+          <w:rPr>
+            <w:noProof/>
+            <w:webHidden/>
+          </w:rPr>
+          <w:tab/>
+        </w:r>
+        <w:r>
+          <w:rPr>
+            <w:noProof/>
+            <w:webHidden/>
+          </w:rPr>
+          <w:fldChar w:fldCharType="begin"/>
+        </w:r>
+        <w:r>
+          <w:rPr>
+            <w:noProof/>
+            <w:webHidden/>
+          </w:rPr>
+          <w:instrText xml:space="preserve"> PAGEREF _Toc419155422 \h </w:instrText>
+        </w:r>
+        <w:r>
+          <w:rPr>
+            <w:noProof/>
+            <w:webHidden/>
+          </w:rPr>
+        </w:r>
+        <w:r>
+          <w:rPr>
+            <w:noProof/>
+            <w:webHidden/>
+          </w:rPr>
+          <w:fldChar w:fldCharType="separate"/>
+        </w:r>
+        <w:r>
+          <w:rPr>
+            <w:noProof/>
+            <w:webHidden/>
+          </w:rPr>
+          <w:t>20</w:t>
+        </w:r>
+        <w:r>
+          <w:rPr>
+            <w:noProof/>
+            <w:webHidden/>
+          </w:rPr>
+          <w:fldChar w:fldCharType="end"/>
+        </w:r>
+      </w:hyperlink>
+    </w:p>
+    <w:p>
+      <w:pPr>
+        <w:pStyle w:val="Sumrio1"/>
+        <w:tabs>
+          <w:tab w:val="left" w:pos="720"/>
+        </w:tabs>
+        <w:rPr>
+          <w:rFonts w:asciiTheme="minorHAnsi" w:eastAsiaTheme="minorEastAsia" w:hAnsiTheme="minorHAnsi" w:cstheme="minorBidi"/>
+          <w:noProof/>
+          <w:sz w:val="22"/>
+          <w:szCs w:val="22"/>
+          <w:lang w:eastAsia="pt-BR"/>
+        </w:rPr>
+      </w:pPr>
+      <w:hyperlink w:anchor="_Toc419155423" w:history="1">
+        <w:r>
+          <w:rPr>
+            <w:rStyle w:val="Hyperlink"/>
+            <w:noProof/>
+          </w:rPr>
+          <w:t>8.</w:t>
+        </w:r>
+        <w:r>
+          <w:rPr>
+            <w:rFonts w:asciiTheme="minorHAnsi" w:eastAsiaTheme="minorEastAsia" w:hAnsiTheme="minorHAnsi" w:cstheme="minorBidi"/>
+            <w:noProof/>
+            <w:sz w:val="22"/>
+            <w:szCs w:val="22"/>
+            <w:lang w:eastAsia="pt-BR"/>
+          </w:rPr>
+          <w:tab/>
+        </w:r>
+        <w:r>
+          <w:rPr>
+            <w:rStyle w:val="Hyperlink"/>
+            <w:noProof/>
+          </w:rPr>
+          <w:t>Bibliografia</w:t>
+        </w:r>
+        <w:r>
+          <w:rPr>
+            <w:noProof/>
+            <w:webHidden/>
+          </w:rPr>
+          <w:tab/>
+        </w:r>
+        <w:r>
+          <w:rPr>
+            <w:noProof/>
+            <w:webHidden/>
+          </w:rPr>
+          <w:fldChar w:fldCharType="begin"/>
+        </w:r>
+        <w:r>
+          <w:rPr>
+            <w:noProof/>
+            <w:webHidden/>
+          </w:rPr>
+          <w:instrText xml:space="preserve"> PAGEREF _Toc419155423 \h </w:instrText>
+        </w:r>
+        <w:r>
+          <w:rPr>
+            <w:noProof/>
+            <w:webHidden/>
+          </w:rPr>
+        </w:r>
+        <w:r>
+          <w:rPr>
+            <w:noProof/>
+            <w:webHidden/>
+          </w:rPr>
+          <w:fldChar w:fldCharType="separate"/>
+        </w:r>
+        <w:r>
+          <w:rPr>
+            <w:noProof/>
+            <w:webHidden/>
+          </w:rPr>
+          <w:t>20</w:t>
+        </w:r>
+        <w:r>
+          <w:rPr>
+            <w:noProof/>
+            <w:webHidden/>
+          </w:rPr>
+          <w:fldChar w:fldCharType="end"/>
+        </w:r>
+      </w:hyperlink>
+    </w:p>
+    <w:p>
+      <w:pPr>
+        <w:pStyle w:val="Sumrio1"/>
+        <w:tabs>
+          <w:tab w:val="left" w:pos="720"/>
+        </w:tabs>
+        <w:rPr>
+          <w:rFonts w:asciiTheme="minorHAnsi" w:eastAsiaTheme="minorEastAsia" w:hAnsiTheme="minorHAnsi" w:cstheme="minorBidi"/>
+          <w:noProof/>
+          <w:sz w:val="22"/>
+          <w:szCs w:val="22"/>
+          <w:lang w:eastAsia="pt-BR"/>
+        </w:rPr>
+      </w:pPr>
+      <w:hyperlink w:anchor="_Toc419155424" w:history="1">
+        <w:r>
+          <w:rPr>
+            <w:rStyle w:val="Hyperlink"/>
+            <w:noProof/>
+          </w:rPr>
+          <w:t>9.</w:t>
+        </w:r>
+        <w:r>
+          <w:rPr>
+            <w:rFonts w:asciiTheme="minorHAnsi" w:eastAsiaTheme="minorEastAsia" w:hAnsiTheme="minorHAnsi" w:cstheme="minorBidi"/>
+            <w:noProof/>
+            <w:sz w:val="22"/>
+            <w:szCs w:val="22"/>
+            <w:lang w:eastAsia="pt-BR"/>
+          </w:rPr>
+          <w:tab/>
+        </w:r>
+        <w:r>
+          <w:rPr>
+            <w:rStyle w:val="Hyperlink"/>
+            <w:noProof/>
+          </w:rPr>
           <w:t>Anexos</w:t>
         </w:r>
         <w:r>
@@ -5861,7 +5999,7 @@
             <w:noProof/>
             <w:webHidden/>
           </w:rPr>
-          <w:instrText xml:space="preserve"> PAGEREF _Toc418186119 \h </w:instrText>
+          <w:instrText xml:space="preserve"> PAGEREF _Toc419155424 \h </w:instrText>
         </w:r>
         <w:r>
           <w:rPr>
@@ -5881,7 +6019,7 @@
             <w:noProof/>
             <w:webHidden/>
           </w:rPr>
-          <w:t>18</w:t>
+          <w:t>20</w:t>
         </w:r>
         <w:r>
           <w:rPr>
@@ -5917,7 +6055,7 @@
         </w:rPr>
       </w:pPr>
       <w:bookmarkStart w:id="0" w:name="_Toc418106833"/>
-      <w:bookmarkStart w:id="1" w:name="_Toc418186049"/>
+      <w:bookmarkStart w:id="1" w:name="_Toc419155352"/>
       <w:r>
         <w:rPr>
           <w:sz w:val="32"/>
@@ -5948,7 +6086,7 @@
         </w:rPr>
       </w:pPr>
       <w:bookmarkStart w:id="2" w:name="_Toc418106834"/>
-      <w:bookmarkStart w:id="3" w:name="_Toc418186050"/>
+      <w:bookmarkStart w:id="3" w:name="_Toc419155353"/>
       <w:r>
         <w:rPr>
           <w:sz w:val="28"/>
@@ -6106,7 +6244,7 @@
         </w:rPr>
       </w:pPr>
       <w:bookmarkStart w:id="4" w:name="_Toc418106835"/>
-      <w:bookmarkStart w:id="5" w:name="_Toc418186051"/>
+      <w:bookmarkStart w:id="5" w:name="_Toc419155354"/>
       <w:r>
         <w:rPr>
           <w:sz w:val="28"/>
@@ -6148,7 +6286,7 @@
         </w:rPr>
       </w:pPr>
       <w:bookmarkStart w:id="6" w:name="_Toc418106836"/>
-      <w:bookmarkStart w:id="7" w:name="_Toc418186052"/>
+      <w:bookmarkStart w:id="7" w:name="_Toc419155355"/>
       <w:r>
         <w:rPr>
           <w:sz w:val="28"/>
@@ -6338,7 +6476,7 @@
         </w:rPr>
       </w:pPr>
       <w:bookmarkStart w:id="8" w:name="_Toc418106837"/>
-      <w:bookmarkStart w:id="9" w:name="_Toc418186053"/>
+      <w:bookmarkStart w:id="9" w:name="_Toc419155356"/>
       <w:r>
         <w:rPr>
           <w:sz w:val="32"/>
@@ -6368,7 +6506,7 @@
         </w:rPr>
       </w:pPr>
       <w:bookmarkStart w:id="10" w:name="_Toc418106838"/>
-      <w:bookmarkStart w:id="11" w:name="_Toc418186054"/>
+      <w:bookmarkStart w:id="11" w:name="_Toc419155357"/>
       <w:r>
         <w:rPr>
           <w:sz w:val="28"/>
@@ -6404,7 +6542,7 @@
         </w:rPr>
       </w:pPr>
       <w:bookmarkStart w:id="12" w:name="_Toc418106839"/>
-      <w:bookmarkStart w:id="13" w:name="_Toc418186055"/>
+      <w:bookmarkStart w:id="13" w:name="_Toc419155358"/>
       <w:r>
         <w:rPr>
           <w:sz w:val="28"/>
@@ -6440,7 +6578,7 @@
         </w:rPr>
       </w:pPr>
       <w:bookmarkStart w:id="14" w:name="_Toc418106840"/>
-      <w:bookmarkStart w:id="15" w:name="_Toc418186056"/>
+      <w:bookmarkStart w:id="15" w:name="_Toc419155359"/>
       <w:r>
         <w:rPr>
           <w:sz w:val="28"/>
@@ -6622,7 +6760,7 @@
         <w:outlineLvl w:val="2"/>
       </w:pPr>
       <w:bookmarkStart w:id="16" w:name="_Toc418106841"/>
-      <w:bookmarkStart w:id="17" w:name="_Toc418186057"/>
+      <w:bookmarkStart w:id="17" w:name="_Toc419155360"/>
       <w:r>
         <w:t xml:space="preserve">Tabela </w:t>
       </w:r>
@@ -6665,7 +6803,7 @@
         </w:rPr>
       </w:pPr>
       <w:bookmarkStart w:id="18" w:name="_Toc418106842"/>
-      <w:bookmarkStart w:id="19" w:name="_Toc418186058"/>
+      <w:bookmarkStart w:id="19" w:name="_Toc419155361"/>
       <w:r>
         <w:rPr>
           <w:sz w:val="28"/>
@@ -6915,7 +7053,7 @@
         </w:rPr>
       </w:pPr>
       <w:bookmarkStart w:id="20" w:name="_Toc418106843"/>
-      <w:bookmarkStart w:id="21" w:name="_Toc418186059"/>
+      <w:bookmarkStart w:id="21" w:name="_Toc419155362"/>
       <w:r>
         <w:t xml:space="preserve">Tabela </w:t>
       </w:r>
@@ -6963,7 +7101,7 @@
         </w:rPr>
       </w:pPr>
       <w:bookmarkStart w:id="22" w:name="_Toc418106845"/>
-      <w:bookmarkStart w:id="23" w:name="_Toc418186060"/>
+      <w:bookmarkStart w:id="23" w:name="_Toc419155363"/>
       <w:r>
         <w:rPr>
           <w:bCs/>
@@ -6990,7 +7128,7 @@
       </w:pPr>
       <w:bookmarkStart w:id="24" w:name="__RefHeading___Toc387429937"/>
       <w:bookmarkStart w:id="25" w:name="_Toc418106846"/>
-      <w:bookmarkStart w:id="26" w:name="_Toc418186061"/>
+      <w:bookmarkStart w:id="26" w:name="_Toc419155364"/>
       <w:r>
         <w:rPr>
           <w:bCs/>
@@ -7060,7 +7198,7 @@
         <w:outlineLvl w:val="2"/>
       </w:pPr>
       <w:bookmarkStart w:id="27" w:name="_Toc418106847"/>
-      <w:bookmarkStart w:id="28" w:name="_Toc418186062"/>
+      <w:bookmarkStart w:id="28" w:name="_Toc419155365"/>
       <w:r>
         <w:t xml:space="preserve">Figura </w:t>
       </w:r>
@@ -7102,7 +7240,7 @@
       </w:pPr>
       <w:bookmarkStart w:id="29" w:name="__RefHeading___Toc387429938"/>
       <w:bookmarkStart w:id="30" w:name="_Toc418106848"/>
-      <w:bookmarkStart w:id="31" w:name="_Toc418186063"/>
+      <w:bookmarkStart w:id="31" w:name="_Toc419155366"/>
       <w:r>
         <w:rPr>
           <w:bCs/>
@@ -7120,7 +7258,7 @@
         <w:pStyle w:val="Standard"/>
         <w:outlineLvl w:val="2"/>
       </w:pPr>
-      <w:bookmarkStart w:id="33" w:name="_Toc418186064"/>
+      <w:bookmarkStart w:id="33" w:name="_Toc419155367"/>
       <w:r>
         <w:t>CSU1- Criar Conta</w:t>
       </w:r>
@@ -7775,7 +7913,7 @@
         <w:outlineLvl w:val="3"/>
       </w:pPr>
       <w:bookmarkStart w:id="34" w:name="_Toc418106850"/>
-      <w:bookmarkStart w:id="35" w:name="_Toc418186065"/>
+      <w:bookmarkStart w:id="35" w:name="_Toc419155368"/>
       <w:r>
         <w:t xml:space="preserve">Tabela </w:t>
       </w:r>
@@ -7813,7 +7951,7 @@
         <w:outlineLvl w:val="2"/>
       </w:pPr>
       <w:bookmarkStart w:id="36" w:name="_Toc418106851"/>
-      <w:bookmarkStart w:id="37" w:name="_Toc418186066"/>
+      <w:bookmarkStart w:id="37" w:name="_Toc419155369"/>
       <w:r>
         <w:t>CSU2- Manter Conta</w:t>
       </w:r>
@@ -8464,7 +8602,7 @@
         <w:outlineLvl w:val="3"/>
       </w:pPr>
       <w:bookmarkStart w:id="38" w:name="_Toc418106852"/>
-      <w:bookmarkStart w:id="39" w:name="_Toc418186067"/>
+      <w:bookmarkStart w:id="39" w:name="_Toc419155370"/>
       <w:r>
         <w:lastRenderedPageBreak/>
         <w:t xml:space="preserve">Tabela </w:t>
@@ -8504,7 +8642,7 @@
         <w:outlineLvl w:val="2"/>
       </w:pPr>
       <w:bookmarkStart w:id="40" w:name="_Toc418106853"/>
-      <w:bookmarkStart w:id="41" w:name="_Toc418186068"/>
+      <w:bookmarkStart w:id="41" w:name="_Toc419155371"/>
       <w:r>
         <w:t>CSU3- Fazer Login</w:t>
       </w:r>
@@ -9049,7 +9187,7 @@
         <w:outlineLvl w:val="3"/>
       </w:pPr>
       <w:bookmarkStart w:id="42" w:name="_Toc418106854"/>
-      <w:bookmarkStart w:id="43" w:name="_Toc418186069"/>
+      <w:bookmarkStart w:id="43" w:name="_Toc419155372"/>
       <w:r>
         <w:t xml:space="preserve">Tabela </w:t>
       </w:r>
@@ -9087,7 +9225,7 @@
         <w:outlineLvl w:val="2"/>
       </w:pPr>
       <w:bookmarkStart w:id="44" w:name="_Toc418106855"/>
-      <w:bookmarkStart w:id="45" w:name="_Toc418186070"/>
+      <w:bookmarkStart w:id="45" w:name="_Toc419155373"/>
       <w:r>
         <w:t>CSU4- Criar Categorias</w:t>
       </w:r>
@@ -9736,7 +9874,7 @@
         <w:outlineLvl w:val="3"/>
       </w:pPr>
       <w:bookmarkStart w:id="46" w:name="_Toc418106856"/>
-      <w:bookmarkStart w:id="47" w:name="_Toc418186071"/>
+      <w:bookmarkStart w:id="47" w:name="_Toc419155374"/>
       <w:r>
         <w:t xml:space="preserve">Tabela </w:t>
       </w:r>
@@ -9774,7 +9912,7 @@
         <w:outlineLvl w:val="2"/>
       </w:pPr>
       <w:bookmarkStart w:id="48" w:name="_Toc418106857"/>
-      <w:bookmarkStart w:id="49" w:name="_Toc418186072"/>
+      <w:bookmarkStart w:id="49" w:name="_Toc419155375"/>
       <w:r>
         <w:t>CSU5- Manter Categorias</w:t>
       </w:r>
@@ -10592,7 +10730,7 @@
         <w:outlineLvl w:val="3"/>
       </w:pPr>
       <w:bookmarkStart w:id="50" w:name="_Toc418106858"/>
-      <w:bookmarkStart w:id="51" w:name="_Toc418186073"/>
+      <w:bookmarkStart w:id="51" w:name="_Toc419155376"/>
       <w:r>
         <w:lastRenderedPageBreak/>
         <w:t xml:space="preserve">Tabela </w:t>
@@ -10631,7 +10769,7 @@
         <w:outlineLvl w:val="2"/>
       </w:pPr>
       <w:bookmarkStart w:id="52" w:name="_Toc418106859"/>
-      <w:bookmarkStart w:id="53" w:name="_Toc418186074"/>
+      <w:bookmarkStart w:id="53" w:name="_Toc419155377"/>
       <w:r>
         <w:t>CSU6- Registrar Atividades em Categorias</w:t>
       </w:r>
@@ -11337,7 +11475,7 @@
         <w:outlineLvl w:val="3"/>
       </w:pPr>
       <w:bookmarkStart w:id="54" w:name="_Toc418106860"/>
-      <w:bookmarkStart w:id="55" w:name="_Toc418186075"/>
+      <w:bookmarkStart w:id="55" w:name="_Toc419155378"/>
       <w:r>
         <w:t xml:space="preserve">Tabela </w:t>
       </w:r>
@@ -11375,7 +11513,7 @@
         <w:outlineLvl w:val="2"/>
       </w:pPr>
       <w:bookmarkStart w:id="56" w:name="_Toc418106861"/>
-      <w:bookmarkStart w:id="57" w:name="_Toc418186076"/>
+      <w:bookmarkStart w:id="57" w:name="_Toc419155379"/>
       <w:r>
         <w:t>CSU7- Manter Atividades</w:t>
       </w:r>
@@ -12162,7 +12300,7 @@
         <w:outlineLvl w:val="3"/>
       </w:pPr>
       <w:bookmarkStart w:id="58" w:name="_Toc418106862"/>
-      <w:bookmarkStart w:id="59" w:name="_Toc418186077"/>
+      <w:bookmarkStart w:id="59" w:name="_Toc419155380"/>
       <w:r>
         <w:t xml:space="preserve">Tabela </w:t>
       </w:r>
@@ -12200,7 +12338,7 @@
         <w:outlineLvl w:val="2"/>
       </w:pPr>
       <w:bookmarkStart w:id="60" w:name="_Toc418106863"/>
-      <w:bookmarkStart w:id="61" w:name="_Toc418186078"/>
+      <w:bookmarkStart w:id="61" w:name="_Toc419155381"/>
       <w:r>
         <w:t>CSU8- Visualizar Atividade</w:t>
       </w:r>
@@ -12640,7 +12778,7 @@
         <w:outlineLvl w:val="3"/>
       </w:pPr>
       <w:bookmarkStart w:id="62" w:name="_Toc418106864"/>
-      <w:bookmarkStart w:id="63" w:name="_Toc418186079"/>
+      <w:bookmarkStart w:id="63" w:name="_Toc419155382"/>
       <w:r>
         <w:lastRenderedPageBreak/>
         <w:t xml:space="preserve">Tabela </w:t>
@@ -12683,7 +12821,7 @@
         <w:outlineLvl w:val="2"/>
       </w:pPr>
       <w:bookmarkStart w:id="64" w:name="_Toc418106865"/>
-      <w:bookmarkStart w:id="65" w:name="_Toc418186080"/>
+      <w:bookmarkStart w:id="65" w:name="_Toc419155383"/>
       <w:r>
         <w:t>CSU9- Visualizar Lista</w:t>
       </w:r>
@@ -13750,7 +13888,7 @@
         <w:outlineLvl w:val="3"/>
       </w:pPr>
       <w:bookmarkStart w:id="66" w:name="_Toc418106866"/>
-      <w:bookmarkStart w:id="67" w:name="_Toc418186081"/>
+      <w:bookmarkStart w:id="67" w:name="_Toc419155384"/>
       <w:r>
         <w:t xml:space="preserve">Tabela </w:t>
       </w:r>
@@ -13792,7 +13930,7 @@
         <w:outlineLvl w:val="2"/>
       </w:pPr>
       <w:bookmarkStart w:id="68" w:name="_Toc418106867"/>
-      <w:bookmarkStart w:id="69" w:name="_Toc418186082"/>
+      <w:bookmarkStart w:id="69" w:name="_Toc419155385"/>
       <w:r>
         <w:t>CSU10- Visualizar Calendário</w:t>
       </w:r>
@@ -14581,7 +14719,7 @@
         <w:outlineLvl w:val="3"/>
       </w:pPr>
       <w:bookmarkStart w:id="70" w:name="_Toc418106868"/>
-      <w:bookmarkStart w:id="71" w:name="_Toc418186083"/>
+      <w:bookmarkStart w:id="71" w:name="_Toc419155386"/>
       <w:r>
         <w:t xml:space="preserve">Tabela </w:t>
       </w:r>
@@ -14619,7 +14757,7 @@
         <w:outlineLvl w:val="2"/>
       </w:pPr>
       <w:bookmarkStart w:id="72" w:name="_Toc418106869"/>
-      <w:bookmarkStart w:id="73" w:name="_Toc418186084"/>
+      <w:bookmarkStart w:id="73" w:name="_Toc419155387"/>
       <w:r>
         <w:t>CSU11- Enviar Notificação</w:t>
       </w:r>
@@ -15138,7 +15276,7 @@
         <w:outlineLvl w:val="3"/>
       </w:pPr>
       <w:bookmarkStart w:id="74" w:name="_Toc418106870"/>
-      <w:bookmarkStart w:id="75" w:name="_Toc418186085"/>
+      <w:bookmarkStart w:id="75" w:name="_Toc419155388"/>
       <w:r>
         <w:t xml:space="preserve">Tabela </w:t>
       </w:r>
@@ -15192,7 +15330,7 @@
         </w:rPr>
       </w:pPr>
       <w:bookmarkStart w:id="76" w:name="_Toc418106871"/>
-      <w:bookmarkStart w:id="77" w:name="_Toc418186086"/>
+      <w:bookmarkStart w:id="77" w:name="_Toc419155389"/>
       <w:r>
         <w:rPr>
           <w:bCs/>
@@ -15210,7 +15348,7 @@
       </w:pPr>
       <w:bookmarkStart w:id="78" w:name="_Requisitos_de_Informação"/>
       <w:bookmarkStart w:id="79" w:name="_Toc418106872"/>
-      <w:bookmarkStart w:id="80" w:name="_Toc418186087"/>
+      <w:bookmarkStart w:id="80" w:name="_Toc419155390"/>
       <w:bookmarkEnd w:id="78"/>
       <w:r>
         <w:t>Requisitos de Informação (RINF)</w:t>
@@ -15718,7 +15856,7 @@
         <w:outlineLvl w:val="2"/>
       </w:pPr>
       <w:bookmarkStart w:id="81" w:name="_Toc418106873"/>
-      <w:bookmarkStart w:id="82" w:name="_Toc418186088"/>
+      <w:bookmarkStart w:id="82" w:name="_Toc419155391"/>
       <w:r>
         <w:t xml:space="preserve">Tabela </w:t>
       </w:r>
@@ -15771,7 +15909,7 @@
         </w:rPr>
       </w:pPr>
       <w:bookmarkStart w:id="83" w:name="_Toc418106874"/>
-      <w:bookmarkStart w:id="84" w:name="_Toc418186089"/>
+      <w:bookmarkStart w:id="84" w:name="_Toc419155392"/>
       <w:r>
         <w:rPr>
           <w:sz w:val="28"/>
@@ -16002,7 +16140,7 @@
         </w:rPr>
       </w:pPr>
       <w:bookmarkStart w:id="85" w:name="_Toc418106875"/>
-      <w:bookmarkStart w:id="86" w:name="_Toc418186090"/>
+      <w:bookmarkStart w:id="86" w:name="_Toc419155393"/>
       <w:r>
         <w:t xml:space="preserve">Tabela </w:t>
       </w:r>
@@ -16046,7 +16184,7 @@
         </w:rPr>
       </w:pPr>
       <w:bookmarkStart w:id="87" w:name="_Toc418106876"/>
-      <w:bookmarkStart w:id="88" w:name="_Toc418186091"/>
+      <w:bookmarkStart w:id="88" w:name="_Toc419155394"/>
       <w:r>
         <w:rPr>
           <w:sz w:val="28"/>
@@ -16086,7 +16224,7 @@
         </w:rPr>
       </w:pPr>
       <w:bookmarkStart w:id="89" w:name="_Toc418106878"/>
-      <w:bookmarkStart w:id="90" w:name="_Toc418186092"/>
+      <w:bookmarkStart w:id="90" w:name="_Toc419155395"/>
       <w:r>
         <w:rPr>
           <w:bCs/>
@@ -16136,7 +16274,7 @@
         </w:rPr>
       </w:pPr>
       <w:bookmarkStart w:id="91" w:name="_Toc418106880"/>
-      <w:bookmarkStart w:id="92" w:name="_Toc418186093"/>
+      <w:bookmarkStart w:id="92" w:name="_Toc419155396"/>
       <w:r>
         <w:rPr>
           <w:bCs/>
@@ -16349,7 +16487,7 @@
         <w:outlineLvl w:val="2"/>
       </w:pPr>
       <w:bookmarkStart w:id="93" w:name="_Toc418106881"/>
-      <w:bookmarkStart w:id="94" w:name="_Toc418186094"/>
+      <w:bookmarkStart w:id="94" w:name="_Toc419155397"/>
       <w:r>
         <w:t xml:space="preserve">Tabela </w:t>
       </w:r>
@@ -16394,7 +16532,7 @@
         </w:rPr>
       </w:pPr>
       <w:bookmarkStart w:id="95" w:name="_Toc418106882"/>
-      <w:bookmarkStart w:id="96" w:name="_Toc418186095"/>
+      <w:bookmarkStart w:id="96" w:name="_Toc419155398"/>
       <w:r>
         <w:rPr>
           <w:bCs/>
@@ -16605,7 +16743,7 @@
         <w:outlineLvl w:val="2"/>
       </w:pPr>
       <w:bookmarkStart w:id="97" w:name="_Toc418106883"/>
-      <w:bookmarkStart w:id="98" w:name="_Toc418186096"/>
+      <w:bookmarkStart w:id="98" w:name="_Toc419155399"/>
       <w:r>
         <w:t xml:space="preserve">Tabela </w:t>
       </w:r>
@@ -16650,7 +16788,7 @@
         </w:rPr>
       </w:pPr>
       <w:bookmarkStart w:id="99" w:name="_Toc418106884"/>
-      <w:bookmarkStart w:id="100" w:name="_Toc418186097"/>
+      <w:bookmarkStart w:id="100" w:name="_Toc419155400"/>
       <w:r>
         <w:rPr>
           <w:bCs/>
@@ -16906,19 +17044,30 @@
               <w:t xml:space="preserve"> utilizado será o MongoDB,</w:t>
             </w:r>
             <w:r>
-              <w:t xml:space="preserve"> e as linguagens de construção</w:t>
+              <w:t xml:space="preserve"> as linguagens de construção</w:t>
             </w:r>
             <w:r>
               <w:t xml:space="preserve"> </w:t>
             </w:r>
             <w:r>
-              <w:t>são</w:t>
-            </w:r>
-            <w:r>
-              <w:t xml:space="preserve"> Java, Javascript, HTML e CSS</w:t>
-            </w:r>
-            <w:r>
-              <w:t>, o SGBD deve ser Spring Data MongoDB e as APIs jQuery, Spring, AngularJS deverão ser utilizadas</w:t>
+              <w:t xml:space="preserve">devem ser Java, Javascript, HTML, </w:t>
+            </w:r>
+            <w:r>
+              <w:t>CSS</w:t>
+            </w:r>
+            <w:r>
+              <w:t xml:space="preserve"> e as APIs</w:t>
+            </w:r>
+            <w:r>
+              <w:t xml:space="preserve"> Spring,</w:t>
+            </w:r>
+            <w:bookmarkStart w:id="101" w:name="_GoBack"/>
+            <w:bookmarkEnd w:id="101"/>
+            <w:r>
+              <w:t xml:space="preserve"> jQuery e AngularJS devem</w:t>
+            </w:r>
+            <w:r>
+              <w:t xml:space="preserve"> ser utilizadas</w:t>
             </w:r>
             <w:r>
               <w:t>.</w:t>
@@ -16965,8 +17114,8 @@
         <w:jc w:val="center"/>
         <w:outlineLvl w:val="2"/>
       </w:pPr>
-      <w:bookmarkStart w:id="101" w:name="_Toc418106885"/>
-      <w:bookmarkStart w:id="102" w:name="_Toc418186098"/>
+      <w:bookmarkStart w:id="102" w:name="_Toc418106885"/>
+      <w:bookmarkStart w:id="103" w:name="_Toc419155401"/>
       <w:r>
         <w:t xml:space="preserve">Tabela </w:t>
       </w:r>
@@ -16994,8 +17143,8 @@
       <w:r>
         <w:t xml:space="preserve"> – Requisitos e Restrições de Plataforma de Software</w:t>
       </w:r>
-      <w:bookmarkEnd w:id="101"/>
       <w:bookmarkEnd w:id="102"/>
+      <w:bookmarkEnd w:id="103"/>
     </w:p>
     <w:p>
       <w:pPr>
@@ -17010,8 +17159,8 @@
           <w:sz w:val="28"/>
         </w:rPr>
       </w:pPr>
-      <w:bookmarkStart w:id="103" w:name="_Toc418106886"/>
-      <w:bookmarkStart w:id="104" w:name="_Toc418186099"/>
+      <w:bookmarkStart w:id="104" w:name="_Toc418106886"/>
+      <w:bookmarkStart w:id="105" w:name="_Toc419155402"/>
       <w:r>
         <w:rPr>
           <w:bCs/>
@@ -17027,8 +17176,8 @@
         <w:tab/>
         <w:t>Requisitos/Restrições de Desempenho (RDES)</w:t>
       </w:r>
-      <w:bookmarkEnd w:id="103"/>
       <w:bookmarkEnd w:id="104"/>
+      <w:bookmarkEnd w:id="105"/>
     </w:p>
     <w:tbl>
       <w:tblPr>
@@ -17384,8 +17533,8 @@
         <w:jc w:val="center"/>
         <w:outlineLvl w:val="2"/>
       </w:pPr>
-      <w:bookmarkStart w:id="105" w:name="_Toc418106887"/>
-      <w:bookmarkStart w:id="106" w:name="_Toc418186100"/>
+      <w:bookmarkStart w:id="106" w:name="_Toc418106887"/>
+      <w:bookmarkStart w:id="107" w:name="_Toc419155403"/>
       <w:r>
         <w:t xml:space="preserve">Tabela </w:t>
       </w:r>
@@ -17413,8 +17562,8 @@
       <w:r>
         <w:t xml:space="preserve"> – Requisitos e Restrições de Desempenho</w:t>
       </w:r>
-      <w:bookmarkEnd w:id="105"/>
       <w:bookmarkEnd w:id="106"/>
+      <w:bookmarkEnd w:id="107"/>
     </w:p>
     <w:p>
       <w:pPr>
@@ -17429,8 +17578,8 @@
           <w:sz w:val="28"/>
         </w:rPr>
       </w:pPr>
-      <w:bookmarkStart w:id="107" w:name="_Toc418106888"/>
-      <w:bookmarkStart w:id="108" w:name="_Toc418186101"/>
+      <w:bookmarkStart w:id="108" w:name="_Toc418106888"/>
+      <w:bookmarkStart w:id="109" w:name="_Toc419155404"/>
       <w:r>
         <w:rPr>
           <w:bCs/>
@@ -17446,8 +17595,8 @@
         <w:tab/>
         <w:t>Requisitos/restrições de disponibilidade (RDIS)</w:t>
       </w:r>
-      <w:bookmarkEnd w:id="107"/>
       <w:bookmarkEnd w:id="108"/>
+      <w:bookmarkEnd w:id="109"/>
     </w:p>
     <w:tbl>
       <w:tblPr>
@@ -17642,8 +17791,8 @@
         <w:jc w:val="center"/>
         <w:outlineLvl w:val="2"/>
       </w:pPr>
-      <w:bookmarkStart w:id="109" w:name="_Toc418106889"/>
-      <w:bookmarkStart w:id="110" w:name="_Toc418186102"/>
+      <w:bookmarkStart w:id="110" w:name="_Toc418106889"/>
+      <w:bookmarkStart w:id="111" w:name="_Toc419155405"/>
       <w:r>
         <w:t xml:space="preserve">Tabela </w:t>
       </w:r>
@@ -17671,8 +17820,8 @@
       <w:r>
         <w:t xml:space="preserve"> – Requisitos e Restrições de Disponibilidade</w:t>
       </w:r>
-      <w:bookmarkEnd w:id="109"/>
       <w:bookmarkEnd w:id="110"/>
+      <w:bookmarkEnd w:id="111"/>
     </w:p>
     <w:p>
       <w:pPr>
@@ -17687,8 +17836,8 @@
           <w:sz w:val="28"/>
         </w:rPr>
       </w:pPr>
-      <w:bookmarkStart w:id="111" w:name="_Toc418106890"/>
-      <w:bookmarkStart w:id="112" w:name="_Toc418186103"/>
+      <w:bookmarkStart w:id="112" w:name="_Toc418106890"/>
+      <w:bookmarkStart w:id="113" w:name="_Toc419155406"/>
       <w:r>
         <w:rPr>
           <w:bCs/>
@@ -17704,8 +17853,8 @@
         <w:tab/>
         <w:t>Requisitos/Restrições de Segurança (RSEG)</w:t>
       </w:r>
-      <w:bookmarkEnd w:id="111"/>
       <w:bookmarkEnd w:id="112"/>
+      <w:bookmarkEnd w:id="113"/>
     </w:p>
     <w:tbl>
       <w:tblPr>
@@ -18067,8 +18216,8 @@
           <w:bCs w:val="0"/>
         </w:rPr>
       </w:pPr>
-      <w:bookmarkStart w:id="113" w:name="_Toc418106891"/>
-      <w:bookmarkStart w:id="114" w:name="_Toc418186104"/>
+      <w:bookmarkStart w:id="114" w:name="_Toc418106891"/>
+      <w:bookmarkStart w:id="115" w:name="_Toc419155407"/>
       <w:r>
         <w:t xml:space="preserve">Tabela </w:t>
       </w:r>
@@ -18096,8 +18245,8 @@
       <w:r>
         <w:t xml:space="preserve"> – Requisitos e Restrições de Segurança</w:t>
       </w:r>
-      <w:bookmarkEnd w:id="113"/>
       <w:bookmarkEnd w:id="114"/>
+      <w:bookmarkEnd w:id="115"/>
     </w:p>
     <w:p>
       <w:pPr>
@@ -18112,8 +18261,8 @@
           <w:sz w:val="28"/>
         </w:rPr>
       </w:pPr>
-      <w:bookmarkStart w:id="115" w:name="_Toc418106892"/>
-      <w:bookmarkStart w:id="116" w:name="_Toc418186105"/>
+      <w:bookmarkStart w:id="116" w:name="_Toc418106892"/>
+      <w:bookmarkStart w:id="117" w:name="_Toc419155408"/>
       <w:r>
         <w:rPr>
           <w:bCs/>
@@ -18129,8 +18278,8 @@
         <w:tab/>
         <w:t>Requisitos/Restrições de Manutenibilidade (RMAN)</w:t>
       </w:r>
-      <w:bookmarkEnd w:id="115"/>
       <w:bookmarkEnd w:id="116"/>
+      <w:bookmarkEnd w:id="117"/>
     </w:p>
     <w:tbl>
       <w:tblPr>
@@ -18414,8 +18563,8 @@
         <w:jc w:val="center"/>
         <w:outlineLvl w:val="2"/>
       </w:pPr>
-      <w:bookmarkStart w:id="117" w:name="_Toc418106893"/>
-      <w:bookmarkStart w:id="118" w:name="_Toc418186106"/>
+      <w:bookmarkStart w:id="118" w:name="_Toc418106893"/>
+      <w:bookmarkStart w:id="119" w:name="_Toc419155409"/>
       <w:r>
         <w:t xml:space="preserve">Tabela </w:t>
       </w:r>
@@ -18443,8 +18592,8 @@
       <w:r>
         <w:t xml:space="preserve"> – Requisitos e Restrições de Manutenibilidade</w:t>
       </w:r>
-      <w:bookmarkEnd w:id="117"/>
       <w:bookmarkEnd w:id="118"/>
+      <w:bookmarkEnd w:id="119"/>
     </w:p>
     <w:p>
       <w:pPr>
@@ -18459,39 +18608,25 @@
           <w:sz w:val="28"/>
         </w:rPr>
       </w:pPr>
-      <w:bookmarkStart w:id="119" w:name="_Toc418106894"/>
-      <w:bookmarkStart w:id="120" w:name="_Toc418186107"/>
-    </w:p>
-    <w:p>
-      <w:pPr>
-        <w:pStyle w:val="Ttulo2"/>
-        <w:numPr>
-          <w:ilvl w:val="0"/>
-          <w:numId w:val="0"/>
-        </w:numPr>
-        <w:ind w:left="142"/>
+      <w:bookmarkStart w:id="120" w:name="_Toc418106894"/>
+      <w:bookmarkStart w:id="121" w:name="_Toc419155410"/>
+      <w:r>
         <w:rPr>
           <w:bCs/>
           <w:sz w:val="28"/>
         </w:rPr>
-      </w:pPr>
+        <w:t>4.12</w:t>
+      </w:r>
       <w:r>
         <w:rPr>
           <w:bCs/>
           <w:sz w:val="28"/>
         </w:rPr>
-        <w:t>4.12</w:t>
-      </w:r>
-      <w:r>
-        <w:rPr>
-          <w:bCs/>
-          <w:sz w:val="28"/>
-        </w:rPr>
         <w:tab/>
         <w:t>Requisitos/Restrições de Portabilidade (RPOR)</w:t>
       </w:r>
-      <w:bookmarkEnd w:id="119"/>
       <w:bookmarkEnd w:id="120"/>
+      <w:bookmarkEnd w:id="121"/>
     </w:p>
     <w:tbl>
       <w:tblPr>
@@ -18624,6 +18759,7 @@
               <w:spacing w:before="120" w:after="120"/>
             </w:pPr>
             <w:r>
+              <w:lastRenderedPageBreak/>
               <w:t>RPOR1</w:t>
             </w:r>
           </w:p>
@@ -18760,8 +18896,8 @@
         <w:jc w:val="center"/>
         <w:outlineLvl w:val="2"/>
       </w:pPr>
-      <w:bookmarkStart w:id="121" w:name="_Toc418106895"/>
-      <w:bookmarkStart w:id="122" w:name="_Toc418186108"/>
+      <w:bookmarkStart w:id="122" w:name="_Toc418106895"/>
+      <w:bookmarkStart w:id="123" w:name="_Toc419155411"/>
       <w:r>
         <w:t xml:space="preserve">Tabela </w:t>
       </w:r>
@@ -18789,8 +18925,8 @@
       <w:r>
         <w:t xml:space="preserve"> – Requisitos e Restrições do Portabilidade</w:t>
       </w:r>
-      <w:bookmarkEnd w:id="121"/>
       <w:bookmarkEnd w:id="122"/>
+      <w:bookmarkEnd w:id="123"/>
     </w:p>
     <w:p>
       <w:pPr>
@@ -18805,8 +18941,8 @@
           <w:sz w:val="28"/>
         </w:rPr>
       </w:pPr>
-      <w:bookmarkStart w:id="123" w:name="_Toc418106896"/>
-      <w:bookmarkStart w:id="124" w:name="_Toc418186109"/>
+      <w:bookmarkStart w:id="124" w:name="_Toc418106896"/>
+      <w:bookmarkStart w:id="125" w:name="_Toc419155412"/>
       <w:r>
         <w:rPr>
           <w:bCs/>
@@ -18822,8 +18958,8 @@
         <w:tab/>
         <w:t>Requisitos/Restrições de Documentação (RDOC)</w:t>
       </w:r>
-      <w:bookmarkEnd w:id="123"/>
       <w:bookmarkEnd w:id="124"/>
+      <w:bookmarkEnd w:id="125"/>
     </w:p>
     <w:p>
       <w:r>
@@ -18843,8 +18979,8 @@
           <w:szCs w:val="32"/>
         </w:rPr>
       </w:pPr>
-      <w:bookmarkStart w:id="125" w:name="_Toc418106898"/>
-      <w:bookmarkStart w:id="126" w:name="_Toc418186110"/>
+      <w:bookmarkStart w:id="126" w:name="_Toc418106898"/>
+      <w:bookmarkStart w:id="127" w:name="_Toc419155413"/>
       <w:r>
         <w:rPr>
           <w:sz w:val="32"/>
@@ -18852,8 +18988,8 @@
         </w:rPr>
         <w:t>Requisitos Futuros (RFUT)</w:t>
       </w:r>
-      <w:bookmarkEnd w:id="125"/>
       <w:bookmarkEnd w:id="126"/>
+      <w:bookmarkEnd w:id="127"/>
     </w:p>
     <w:tbl>
       <w:tblPr>
@@ -19084,8 +19220,8 @@
         <w:jc w:val="center"/>
         <w:outlineLvl w:val="2"/>
       </w:pPr>
-      <w:bookmarkStart w:id="127" w:name="_Toc418106899"/>
-      <w:bookmarkStart w:id="128" w:name="_Toc418186111"/>
+      <w:bookmarkStart w:id="128" w:name="_Toc418106899"/>
+      <w:bookmarkStart w:id="129" w:name="_Toc419155414"/>
       <w:r>
         <w:t xml:space="preserve">Tabela </w:t>
       </w:r>
@@ -19113,8 +19249,8 @@
       <w:r>
         <w:t xml:space="preserve"> – Requisitos Futuros</w:t>
       </w:r>
-      <w:bookmarkEnd w:id="127"/>
       <w:bookmarkEnd w:id="128"/>
+      <w:bookmarkEnd w:id="129"/>
     </w:p>
     <w:p>
       <w:pPr>
@@ -19128,8 +19264,8 @@
           <w:szCs w:val="32"/>
         </w:rPr>
       </w:pPr>
-      <w:bookmarkStart w:id="129" w:name="_Toc418106900"/>
-      <w:bookmarkStart w:id="130" w:name="_Toc418186112"/>
+      <w:bookmarkStart w:id="130" w:name="_Toc418106900"/>
+      <w:bookmarkStart w:id="131" w:name="_Toc419155415"/>
       <w:r>
         <w:rPr>
           <w:sz w:val="32"/>
@@ -19137,8 +19273,8 @@
         </w:rPr>
         <w:t>Referências cruzadas complementares</w:t>
       </w:r>
-      <w:bookmarkEnd w:id="129"/>
       <w:bookmarkEnd w:id="130"/>
+      <w:bookmarkEnd w:id="131"/>
       <w:r>
         <w:rPr>
           <w:sz w:val="32"/>
@@ -19680,7 +19816,6 @@
               <w:pStyle w:val="Standard"/>
             </w:pPr>
             <w:r>
-              <w:lastRenderedPageBreak/>
               <w:t>RFUN2.4</w:t>
             </w:r>
           </w:p>
@@ -19855,6 +19990,7 @@
               <w:pStyle w:val="Standard"/>
             </w:pPr>
             <w:r>
+              <w:lastRenderedPageBreak/>
               <w:t>RFUN3.3</w:t>
             </w:r>
           </w:p>
@@ -21055,7 +21191,6 @@
               <w:pStyle w:val="Standard"/>
             </w:pPr>
             <w:r>
-              <w:lastRenderedPageBreak/>
               <w:t>RFUN9.3</w:t>
             </w:r>
           </w:p>
@@ -21227,6 +21362,7 @@
               <w:pStyle w:val="Standard"/>
             </w:pPr>
             <w:r>
+              <w:lastRenderedPageBreak/>
               <w:t>RFUN9.6</w:t>
             </w:r>
           </w:p>
@@ -21730,8 +21866,8 @@
         <w:jc w:val="center"/>
         <w:outlineLvl w:val="2"/>
       </w:pPr>
-      <w:bookmarkStart w:id="131" w:name="_Toc418106901"/>
-      <w:bookmarkStart w:id="132" w:name="_Toc418186113"/>
+      <w:bookmarkStart w:id="132" w:name="_Toc418106901"/>
+      <w:bookmarkStart w:id="133" w:name="_Toc419155416"/>
       <w:r>
         <w:t xml:space="preserve">Tabela </w:t>
       </w:r>
@@ -21759,8 +21895,8 @@
       <w:r>
         <w:t xml:space="preserve"> – Requisitos Funcionais e Requisitos Não Funcionais Vinculados</w:t>
       </w:r>
-      <w:bookmarkEnd w:id="131"/>
       <w:bookmarkEnd w:id="132"/>
+      <w:bookmarkEnd w:id="133"/>
     </w:p>
     <w:p/>
     <w:tbl>
@@ -21949,8 +22085,8 @@
         <w:jc w:val="center"/>
         <w:outlineLvl w:val="2"/>
       </w:pPr>
-      <w:bookmarkStart w:id="133" w:name="_Toc418106902"/>
-      <w:bookmarkStart w:id="134" w:name="_Toc418186114"/>
+      <w:bookmarkStart w:id="134" w:name="_Toc418106902"/>
+      <w:bookmarkStart w:id="135" w:name="_Toc419155417"/>
       <w:r>
         <w:t xml:space="preserve">Tabela </w:t>
       </w:r>
@@ -21978,8 +22114,8 @@
       <w:r>
         <w:t xml:space="preserve"> – Requisitos Funcionais e suas Origens</w:t>
       </w:r>
-      <w:bookmarkEnd w:id="133"/>
       <w:bookmarkEnd w:id="134"/>
+      <w:bookmarkEnd w:id="135"/>
     </w:p>
     <w:p/>
     <w:tbl>
@@ -22149,8 +22285,8 @@
         <w:jc w:val="center"/>
         <w:outlineLvl w:val="2"/>
       </w:pPr>
-      <w:bookmarkStart w:id="135" w:name="_Toc418106903"/>
-      <w:bookmarkStart w:id="136" w:name="_Toc418186115"/>
+      <w:bookmarkStart w:id="136" w:name="_Toc418106903"/>
+      <w:bookmarkStart w:id="137" w:name="_Toc419155418"/>
       <w:r>
         <w:t xml:space="preserve">Tabela </w:t>
       </w:r>
@@ -22178,8 +22314,8 @@
       <w:r>
         <w:t xml:space="preserve"> – Requisitos Não Funcionais e suas Origens</w:t>
       </w:r>
-      <w:bookmarkEnd w:id="135"/>
       <w:bookmarkEnd w:id="136"/>
+      <w:bookmarkEnd w:id="137"/>
     </w:p>
     <w:p/>
     <w:tbl>
@@ -22355,8 +22491,8 @@
         <w:jc w:val="center"/>
         <w:outlineLvl w:val="2"/>
       </w:pPr>
-      <w:bookmarkStart w:id="137" w:name="_Toc418106904"/>
-      <w:bookmarkStart w:id="138" w:name="_Toc418186116"/>
+      <w:bookmarkStart w:id="138" w:name="_Toc418106904"/>
+      <w:bookmarkStart w:id="139" w:name="_Toc419155419"/>
       <w:r>
         <w:t xml:space="preserve">Tabela </w:t>
       </w:r>
@@ -22384,9 +22520,324 @@
       <w:r>
         <w:t xml:space="preserve"> – Casos de Uso e suas Origens</w:t>
       </w:r>
-      <w:bookmarkEnd w:id="137"/>
       <w:bookmarkEnd w:id="138"/>
-    </w:p>
+      <w:bookmarkEnd w:id="139"/>
+    </w:p>
+    <w:p/>
+    <w:tbl>
+      <w:tblPr>
+        <w:tblW w:w="0" w:type="auto"/>
+        <w:tblInd w:w="70" w:type="dxa"/>
+        <w:tblBorders>
+          <w:top w:val="single" w:sz="4" w:space="0" w:color="auto"/>
+          <w:left w:val="single" w:sz="4" w:space="0" w:color="auto"/>
+          <w:bottom w:val="single" w:sz="4" w:space="0" w:color="auto"/>
+          <w:right w:val="single" w:sz="4" w:space="0" w:color="auto"/>
+          <w:insideH w:val="single" w:sz="4" w:space="0" w:color="auto"/>
+          <w:insideV w:val="single" w:sz="4" w:space="0" w:color="auto"/>
+        </w:tblBorders>
+        <w:tblLayout w:type="fixed"/>
+        <w:tblCellMar>
+          <w:left w:w="70" w:type="dxa"/>
+          <w:right w:w="70" w:type="dxa"/>
+        </w:tblCellMar>
+        <w:tblLook w:val="0000" w:firstRow="0" w:lastRow="0" w:firstColumn="0" w:lastColumn="0" w:noHBand="0" w:noVBand="0"/>
+      </w:tblPr>
+      <w:tblGrid>
+        <w:gridCol w:w="3119"/>
+        <w:gridCol w:w="5386"/>
+      </w:tblGrid>
+      <w:tr>
+        <w:trPr>
+          <w:trHeight w:val="408"/>
+        </w:trPr>
+        <w:tc>
+          <w:tcPr>
+            <w:tcW w:w="3119" w:type="dxa"/>
+          </w:tcPr>
+          <w:p>
+            <w:pPr>
+              <w:pStyle w:val="Recuodecorpodetexto2"/>
+              <w:ind w:left="0"/>
+              <w:jc w:val="center"/>
+              <w:rPr>
+                <w:b/>
+              </w:rPr>
+            </w:pPr>
+            <w:r>
+              <w:rPr>
+                <w:b/>
+              </w:rPr>
+              <w:t>Requisitos Funcionais</w:t>
+            </w:r>
+          </w:p>
+        </w:tc>
+        <w:tc>
+          <w:tcPr>
+            <w:tcW w:w="5386" w:type="dxa"/>
+          </w:tcPr>
+          <w:p>
+            <w:pPr>
+              <w:pStyle w:val="Recuodecorpodetexto2"/>
+              <w:ind w:left="0"/>
+              <w:jc w:val="center"/>
+              <w:rPr>
+                <w:b/>
+              </w:rPr>
+            </w:pPr>
+            <w:r>
+              <w:rPr>
+                <w:b/>
+              </w:rPr>
+              <w:t>Produtos de Trabalho</w:t>
+            </w:r>
+          </w:p>
+        </w:tc>
+      </w:tr>
+      <w:tr>
+        <w:trPr>
+          <w:trHeight w:val="414"/>
+        </w:trPr>
+        <w:tc>
+          <w:tcPr>
+            <w:tcW w:w="3119" w:type="dxa"/>
+          </w:tcPr>
+          <w:p>
+            <w:pPr>
+              <w:pStyle w:val="Recuodecorpodetexto2"/>
+              <w:ind w:left="0"/>
+              <w:rPr>
+                <w:i/>
+              </w:rPr>
+            </w:pPr>
+            <w:r>
+              <w:rPr>
+                <w:i/>
+              </w:rPr>
+              <w:t>Colocar a identificação do requisito funcional</w:t>
+            </w:r>
+          </w:p>
+        </w:tc>
+        <w:tc>
+          <w:tcPr>
+            <w:tcW w:w="5386" w:type="dxa"/>
+          </w:tcPr>
+          <w:p>
+            <w:pPr>
+              <w:pStyle w:val="Recuodecorpodetexto2"/>
+              <w:keepNext/>
+              <w:ind w:left="0"/>
+              <w:rPr>
+                <w:i/>
+              </w:rPr>
+            </w:pPr>
+            <w:r>
+              <w:rPr>
+                <w:i/>
+              </w:rPr>
+              <w:t>Referenciar os produtos de trabalho associados ao requisito funcional.</w:t>
+            </w:r>
+          </w:p>
+        </w:tc>
+      </w:tr>
+    </w:tbl>
+    <w:p>
+      <w:pPr>
+        <w:pStyle w:val="Legenda"/>
+        <w:jc w:val="center"/>
+        <w:outlineLvl w:val="2"/>
+      </w:pPr>
+      <w:bookmarkStart w:id="140" w:name="_Toc419155420"/>
+      <w:r>
+        <w:t xml:space="preserve">Tabela </w:t>
+      </w:r>
+      <w:r>
+        <w:fldChar w:fldCharType="begin"/>
+      </w:r>
+      <w:r>
+        <w:instrText xml:space="preserve"> SEQ Tabela \* ARABIC </w:instrText>
+      </w:r>
+      <w:r>
+        <w:fldChar w:fldCharType="separate"/>
+      </w:r>
+      <w:r>
+        <w:rPr>
+          <w:noProof/>
+        </w:rPr>
+        <w:t>29</w:t>
+      </w:r>
+      <w:r>
+        <w:rPr>
+          <w:noProof/>
+        </w:rPr>
+        <w:fldChar w:fldCharType="end"/>
+      </w:r>
+      <w:r>
+        <w:t xml:space="preserve"> </w:t>
+      </w:r>
+      <w:r>
+        <w:t>– Requisitos Funcionais e Requisitos Não Funcionais Vinculados</w:t>
+      </w:r>
+      <w:bookmarkEnd w:id="140"/>
+    </w:p>
+    <w:p/>
+    <w:tbl>
+      <w:tblPr>
+        <w:tblW w:w="0" w:type="auto"/>
+        <w:tblInd w:w="70" w:type="dxa"/>
+        <w:tblBorders>
+          <w:top w:val="single" w:sz="4" w:space="0" w:color="auto"/>
+          <w:left w:val="single" w:sz="4" w:space="0" w:color="auto"/>
+          <w:bottom w:val="single" w:sz="4" w:space="0" w:color="auto"/>
+          <w:right w:val="single" w:sz="4" w:space="0" w:color="auto"/>
+          <w:insideH w:val="single" w:sz="4" w:space="0" w:color="auto"/>
+          <w:insideV w:val="single" w:sz="4" w:space="0" w:color="auto"/>
+        </w:tblBorders>
+        <w:tblLayout w:type="fixed"/>
+        <w:tblCellMar>
+          <w:left w:w="70" w:type="dxa"/>
+          <w:right w:w="70" w:type="dxa"/>
+        </w:tblCellMar>
+        <w:tblLook w:val="0000" w:firstRow="0" w:lastRow="0" w:firstColumn="0" w:lastColumn="0" w:noHBand="0" w:noVBand="0"/>
+      </w:tblPr>
+      <w:tblGrid>
+        <w:gridCol w:w="3119"/>
+        <w:gridCol w:w="5386"/>
+      </w:tblGrid>
+      <w:tr>
+        <w:trPr>
+          <w:trHeight w:val="408"/>
+        </w:trPr>
+        <w:tc>
+          <w:tcPr>
+            <w:tcW w:w="3119" w:type="dxa"/>
+          </w:tcPr>
+          <w:p>
+            <w:pPr>
+              <w:pStyle w:val="Recuodecorpodetexto2"/>
+              <w:ind w:left="0"/>
+              <w:jc w:val="center"/>
+              <w:rPr>
+                <w:b/>
+              </w:rPr>
+            </w:pPr>
+            <w:r>
+              <w:rPr>
+                <w:b/>
+              </w:rPr>
+              <w:t>Requisitos Funcionais</w:t>
+            </w:r>
+          </w:p>
+        </w:tc>
+        <w:tc>
+          <w:tcPr>
+            <w:tcW w:w="5386" w:type="dxa"/>
+          </w:tcPr>
+          <w:p>
+            <w:pPr>
+              <w:pStyle w:val="Recuodecorpodetexto2"/>
+              <w:ind w:left="0"/>
+              <w:jc w:val="center"/>
+              <w:rPr>
+                <w:b/>
+              </w:rPr>
+            </w:pPr>
+            <w:r>
+              <w:rPr>
+                <w:b/>
+              </w:rPr>
+              <w:t>Código Fonte</w:t>
+            </w:r>
+          </w:p>
+        </w:tc>
+      </w:tr>
+      <w:tr>
+        <w:trPr>
+          <w:trHeight w:val="414"/>
+        </w:trPr>
+        <w:tc>
+          <w:tcPr>
+            <w:tcW w:w="3119" w:type="dxa"/>
+          </w:tcPr>
+          <w:p>
+            <w:pPr>
+              <w:pStyle w:val="Recuodecorpodetexto2"/>
+              <w:ind w:left="0"/>
+              <w:rPr>
+                <w:i/>
+              </w:rPr>
+            </w:pPr>
+            <w:r>
+              <w:rPr>
+                <w:i/>
+              </w:rPr>
+              <w:t>Colocar a identificação do requisito funcional</w:t>
+            </w:r>
+          </w:p>
+        </w:tc>
+        <w:tc>
+          <w:tcPr>
+            <w:tcW w:w="5386" w:type="dxa"/>
+          </w:tcPr>
+          <w:p>
+            <w:pPr>
+              <w:pStyle w:val="Recuodecorpodetexto2"/>
+              <w:keepNext/>
+              <w:ind w:left="0"/>
+              <w:rPr>
+                <w:i/>
+              </w:rPr>
+            </w:pPr>
+            <w:r>
+              <w:rPr>
+                <w:i/>
+              </w:rPr>
+              <w:t>Referenciar os trechos, métodos, funções e demais componentes associados ao requisito funcional.</w:t>
+            </w:r>
+          </w:p>
+        </w:tc>
+      </w:tr>
+    </w:tbl>
+    <w:p>
+      <w:pPr>
+        <w:pStyle w:val="Legenda"/>
+        <w:jc w:val="center"/>
+        <w:outlineLvl w:val="2"/>
+      </w:pPr>
+      <w:bookmarkStart w:id="141" w:name="_Toc419155421"/>
+      <w:r>
+        <w:t xml:space="preserve">Tabela </w:t>
+      </w:r>
+      <w:r>
+        <w:fldChar w:fldCharType="begin"/>
+      </w:r>
+      <w:r>
+        <w:instrText xml:space="preserve"> SEQ Tabela \* ARABIC </w:instrText>
+      </w:r>
+      <w:r>
+        <w:fldChar w:fldCharType="separate"/>
+      </w:r>
+      <w:r>
+        <w:rPr>
+          <w:noProof/>
+        </w:rPr>
+        <w:t>30</w:t>
+      </w:r>
+      <w:r>
+        <w:rPr>
+          <w:noProof/>
+        </w:rPr>
+        <w:fldChar w:fldCharType="end"/>
+      </w:r>
+      <w:r>
+        <w:t xml:space="preserve"> </w:t>
+      </w:r>
+      <w:r>
+        <w:t>– Requisitos Funcionais e Requisitos Não Funcionais Vinculados</w:t>
+      </w:r>
+      <w:bookmarkEnd w:id="141"/>
+    </w:p>
+    <w:p/>
     <w:p>
       <w:pPr>
         <w:pStyle w:val="Ttulo1"/>
@@ -22399,18 +22850,17 @@
           <w:szCs w:val="32"/>
         </w:rPr>
       </w:pPr>
-      <w:bookmarkStart w:id="139" w:name="_Toc418106905"/>
-      <w:bookmarkStart w:id="140" w:name="_Toc418186117"/>
+      <w:bookmarkStart w:id="142" w:name="_Toc418106905"/>
+      <w:bookmarkStart w:id="143" w:name="_Toc419155422"/>
       <w:r>
         <w:rPr>
           <w:sz w:val="32"/>
           <w:szCs w:val="32"/>
         </w:rPr>
-        <w:lastRenderedPageBreak/>
         <w:t>Aprovação Formal</w:t>
       </w:r>
-      <w:bookmarkEnd w:id="139"/>
-      <w:bookmarkEnd w:id="140"/>
+      <w:bookmarkEnd w:id="142"/>
+      <w:bookmarkEnd w:id="143"/>
     </w:p>
     <w:p>
       <w:pPr>
@@ -22534,7 +22984,13 @@
         <w:jc w:val="center"/>
       </w:pPr>
       <w:r>
-        <w:t>Moisés Hilario Rodrigues</w:t>
+        <w:t>Moisés</w:t>
+      </w:r>
+      <w:r>
+        <w:t xml:space="preserve"> Hilá</w:t>
+      </w:r>
+      <w:r>
+        <w:t>rio Rodrigues</w:t>
       </w:r>
     </w:p>
     <w:p>
@@ -22563,13 +23019,13 @@
         </w:tabs>
         <w:spacing w:before="120"/>
       </w:pPr>
-      <w:bookmarkStart w:id="141" w:name="_Toc418106906"/>
-      <w:bookmarkStart w:id="142" w:name="_Toc418186118"/>
+      <w:bookmarkStart w:id="144" w:name="_Toc418106906"/>
+      <w:bookmarkStart w:id="145" w:name="_Toc419155423"/>
       <w:r>
         <w:t>Bibliografia</w:t>
       </w:r>
-      <w:bookmarkEnd w:id="141"/>
-      <w:bookmarkEnd w:id="142"/>
+      <w:bookmarkEnd w:id="144"/>
+      <w:bookmarkEnd w:id="145"/>
     </w:p>
     <w:p>
       <w:pPr>
@@ -22707,13 +23163,13 @@
       <w:pPr>
         <w:pStyle w:val="Ttulo1"/>
       </w:pPr>
-      <w:bookmarkStart w:id="143" w:name="_Toc418106907"/>
-      <w:bookmarkStart w:id="144" w:name="_Toc418186119"/>
+      <w:bookmarkStart w:id="146" w:name="_Toc418106907"/>
+      <w:bookmarkStart w:id="147" w:name="_Toc419155424"/>
       <w:r>
         <w:t>Anexos</w:t>
       </w:r>
-      <w:bookmarkEnd w:id="143"/>
-      <w:bookmarkEnd w:id="144"/>
+      <w:bookmarkEnd w:id="146"/>
+      <w:bookmarkEnd w:id="147"/>
     </w:p>
     <w:p>
       <w:pPr>
@@ -22731,8 +23187,6 @@
       <w:r>
         <w:t>, realizada pelos próprios integrantes do grupo.</w:t>
       </w:r>
-      <w:bookmarkStart w:id="145" w:name="_GoBack"/>
-      <w:bookmarkEnd w:id="145"/>
     </w:p>
     <w:sectPr>
       <w:headerReference w:type="default" r:id="rId10"/>
@@ -22811,7 +23265,7 @@
                   <w:rPr>
                     <w:noProof/>
                   </w:rPr>
-                  <w:t>17</w:t>
+                  <w:t>16</w:t>
                 </w:r>
                 <w:r>
                   <w:fldChar w:fldCharType="end"/>
@@ -26520,7 +26974,7 @@
 </file>
 
 <file path=customXml/itemProps1.xml><?xml version="1.0" encoding="utf-8"?>
-<ds:datastoreItem xmlns:ds="http://schemas.openxmlformats.org/officeDocument/2006/customXml" ds:itemID="{C2FE0EDA-3E17-4EB9-ABAF-833388A22768}">
+<ds:datastoreItem xmlns:ds="http://schemas.openxmlformats.org/officeDocument/2006/customXml" ds:itemID="{1EA0AB78-F61E-422A-9B73-D660E095DA40}">
   <ds:schemaRefs>
     <ds:schemaRef ds:uri="http://schemas.openxmlformats.org/officeDocument/2006/bibliography"/>
   </ds:schemaRefs>

</xml_diff>

<commit_message>
Criando os arquivos para a página de cadastro e o Diagrama de Classe
</commit_message>
<xml_diff>
--- a/Artefatos de Documentação/Processo Aplicado/EveRemind/1-Gerencia de Requisitos/EVE-EOR.docx
+++ b/Artefatos de Documentação/Processo Aplicado/EveRemind/1-Gerencia de Requisitos/EVE-EOR.docx
@@ -155,7 +155,7 @@
     </w:p>
     <w:p>
       <w:pPr>
-        <w:pStyle w:val="Ttulo"/>
+        <w:pStyle w:val="Title"/>
         <w:spacing w:before="120" w:after="120"/>
         <w:ind w:right="-1"/>
         <w:rPr>
@@ -167,7 +167,7 @@
     </w:p>
     <w:p>
       <w:pPr>
-        <w:pStyle w:val="Ttulo"/>
+        <w:pStyle w:val="Title"/>
         <w:spacing w:before="120" w:after="120"/>
         <w:ind w:right="-1"/>
         <w:rPr>
@@ -179,7 +179,7 @@
     </w:p>
     <w:p>
       <w:pPr>
-        <w:pStyle w:val="Ttulo"/>
+        <w:pStyle w:val="Title"/>
         <w:spacing w:before="120" w:after="120"/>
         <w:ind w:right="-1"/>
         <w:rPr>
@@ -191,7 +191,7 @@
     </w:p>
     <w:p>
       <w:pPr>
-        <w:pStyle w:val="Ttulo"/>
+        <w:pStyle w:val="Title"/>
         <w:spacing w:before="120" w:after="120"/>
         <w:ind w:right="-1"/>
         <w:rPr>
@@ -203,7 +203,7 @@
     </w:p>
     <w:p>
       <w:pPr>
-        <w:pStyle w:val="Ttulo"/>
+        <w:pStyle w:val="Title"/>
         <w:spacing w:before="120" w:after="120"/>
         <w:ind w:right="-1"/>
         <w:rPr>
@@ -215,7 +215,7 @@
     </w:p>
     <w:p>
       <w:pPr>
-        <w:pStyle w:val="Ttulo"/>
+        <w:pStyle w:val="Title"/>
         <w:spacing w:before="120" w:after="120"/>
         <w:ind w:right="-1"/>
         <w:rPr>
@@ -227,7 +227,7 @@
     </w:p>
     <w:p>
       <w:pPr>
-        <w:pStyle w:val="Ttulo"/>
+        <w:pStyle w:val="Title"/>
         <w:spacing w:before="120" w:after="120"/>
         <w:ind w:right="-1"/>
         <w:rPr>
@@ -239,7 +239,7 @@
     </w:p>
     <w:p>
       <w:pPr>
-        <w:pStyle w:val="Ttulo"/>
+        <w:pStyle w:val="Title"/>
         <w:spacing w:before="120" w:after="120"/>
         <w:ind w:right="-1"/>
         <w:rPr>
@@ -251,7 +251,7 @@
     </w:p>
     <w:p>
       <w:pPr>
-        <w:pStyle w:val="Ttulo"/>
+        <w:pStyle w:val="Title"/>
         <w:spacing w:before="120" w:after="120"/>
         <w:ind w:right="-1"/>
         <w:rPr>
@@ -263,7 +263,7 @@
     </w:p>
     <w:p>
       <w:pPr>
-        <w:pStyle w:val="Ttulo"/>
+        <w:pStyle w:val="Title"/>
         <w:spacing w:before="120" w:after="120"/>
         <w:ind w:right="-1"/>
         <w:rPr>
@@ -275,7 +275,7 @@
     </w:p>
     <w:p>
       <w:pPr>
-        <w:pStyle w:val="Ttulo"/>
+        <w:pStyle w:val="Title"/>
         <w:spacing w:before="120" w:after="120"/>
         <w:ind w:right="-1"/>
         <w:rPr>
@@ -287,7 +287,7 @@
     </w:p>
     <w:p>
       <w:pPr>
-        <w:pStyle w:val="Ttulo"/>
+        <w:pStyle w:val="Title"/>
         <w:spacing w:before="120" w:after="120"/>
         <w:ind w:right="-1"/>
         <w:rPr>
@@ -299,7 +299,7 @@
     </w:p>
     <w:p>
       <w:pPr>
-        <w:pStyle w:val="Ttulo"/>
+        <w:pStyle w:val="Title"/>
         <w:spacing w:before="120" w:after="120"/>
         <w:ind w:right="-1"/>
         <w:rPr>
@@ -311,7 +311,7 @@
     </w:p>
     <w:p>
       <w:pPr>
-        <w:pStyle w:val="Ttulo"/>
+        <w:pStyle w:val="Title"/>
         <w:spacing w:before="120" w:after="120"/>
         <w:ind w:right="-1"/>
         <w:rPr>
@@ -339,7 +339,7 @@
     </w:p>
     <w:p>
       <w:pPr>
-        <w:pStyle w:val="Ttulo"/>
+        <w:pStyle w:val="Title"/>
         <w:pageBreakBefore/>
         <w:spacing w:before="120" w:after="120"/>
         <w:jc w:val="left"/>
@@ -359,7 +359,7 @@
     </w:p>
     <w:p>
       <w:pPr>
-        <w:pStyle w:val="Sumrio1"/>
+        <w:pStyle w:val="TOC1"/>
         <w:tabs>
           <w:tab w:val="left" w:pos="720"/>
         </w:tabs>
@@ -457,7 +457,7 @@
     </w:p>
     <w:p>
       <w:pPr>
-        <w:pStyle w:val="Sumrio2"/>
+        <w:pStyle w:val="TOC2"/>
         <w:tabs>
           <w:tab w:val="left" w:pos="960"/>
         </w:tabs>
@@ -546,7 +546,7 @@
     </w:p>
     <w:p>
       <w:pPr>
-        <w:pStyle w:val="Sumrio2"/>
+        <w:pStyle w:val="TOC2"/>
         <w:tabs>
           <w:tab w:val="left" w:pos="960"/>
         </w:tabs>
@@ -635,7 +635,7 @@
     </w:p>
     <w:p>
       <w:pPr>
-        <w:pStyle w:val="Sumrio2"/>
+        <w:pStyle w:val="TOC2"/>
         <w:tabs>
           <w:tab w:val="left" w:pos="960"/>
         </w:tabs>
@@ -724,7 +724,7 @@
     </w:p>
     <w:p>
       <w:pPr>
-        <w:pStyle w:val="Sumrio1"/>
+        <w:pStyle w:val="TOC1"/>
         <w:tabs>
           <w:tab w:val="left" w:pos="720"/>
         </w:tabs>
@@ -813,7 +813,7 @@
     </w:p>
     <w:p>
       <w:pPr>
-        <w:pStyle w:val="Sumrio2"/>
+        <w:pStyle w:val="TOC2"/>
         <w:tabs>
           <w:tab w:val="left" w:pos="960"/>
         </w:tabs>
@@ -902,7 +902,7 @@
     </w:p>
     <w:p>
       <w:pPr>
-        <w:pStyle w:val="Sumrio2"/>
+        <w:pStyle w:val="TOC2"/>
         <w:tabs>
           <w:tab w:val="left" w:pos="960"/>
         </w:tabs>
@@ -991,7 +991,7 @@
     </w:p>
     <w:p>
       <w:pPr>
-        <w:pStyle w:val="Sumrio2"/>
+        <w:pStyle w:val="TOC2"/>
         <w:tabs>
           <w:tab w:val="left" w:pos="960"/>
         </w:tabs>
@@ -1080,7 +1080,7 @@
     </w:p>
     <w:p>
       <w:pPr>
-        <w:pStyle w:val="Sumrio3"/>
+        <w:pStyle w:val="TOC3"/>
         <w:rPr>
           <w:rFonts w:asciiTheme="minorHAnsi" w:eastAsiaTheme="minorEastAsia" w:hAnsiTheme="minorHAnsi" w:cstheme="minorBidi"/>
           <w:noProof/>
@@ -1149,7 +1149,7 @@
     </w:p>
     <w:p>
       <w:pPr>
-        <w:pStyle w:val="Sumrio2"/>
+        <w:pStyle w:val="TOC2"/>
         <w:tabs>
           <w:tab w:val="left" w:pos="960"/>
         </w:tabs>
@@ -1238,7 +1238,7 @@
     </w:p>
     <w:p>
       <w:pPr>
-        <w:pStyle w:val="Sumrio3"/>
+        <w:pStyle w:val="TOC3"/>
         <w:rPr>
           <w:rFonts w:asciiTheme="minorHAnsi" w:eastAsiaTheme="minorEastAsia" w:hAnsiTheme="minorHAnsi" w:cstheme="minorBidi"/>
           <w:noProof/>
@@ -1307,7 +1307,7 @@
     </w:p>
     <w:p>
       <w:pPr>
-        <w:pStyle w:val="Sumrio1"/>
+        <w:pStyle w:val="TOC1"/>
         <w:tabs>
           <w:tab w:val="left" w:pos="720"/>
         </w:tabs>
@@ -1398,7 +1398,7 @@
     </w:p>
     <w:p>
       <w:pPr>
-        <w:pStyle w:val="Sumrio2"/>
+        <w:pStyle w:val="TOC2"/>
         <w:tabs>
           <w:tab w:val="left" w:pos="960"/>
         </w:tabs>
@@ -1489,7 +1489,7 @@
     </w:p>
     <w:p>
       <w:pPr>
-        <w:pStyle w:val="Sumrio3"/>
+        <w:pStyle w:val="TOC3"/>
         <w:rPr>
           <w:rFonts w:asciiTheme="minorHAnsi" w:eastAsiaTheme="minorEastAsia" w:hAnsiTheme="minorHAnsi" w:cstheme="minorBidi"/>
           <w:noProof/>
@@ -1558,7 +1558,7 @@
     </w:p>
     <w:p>
       <w:pPr>
-        <w:pStyle w:val="Sumrio2"/>
+        <w:pStyle w:val="TOC2"/>
         <w:rPr>
           <w:rFonts w:asciiTheme="minorHAnsi" w:eastAsiaTheme="minorEastAsia" w:hAnsiTheme="minorHAnsi" w:cstheme="minorBidi"/>
           <w:noProof/>
@@ -1628,7 +1628,7 @@
     </w:p>
     <w:p>
       <w:pPr>
-        <w:pStyle w:val="Sumrio3"/>
+        <w:pStyle w:val="TOC3"/>
         <w:rPr>
           <w:rFonts w:asciiTheme="minorHAnsi" w:eastAsiaTheme="minorEastAsia" w:hAnsiTheme="minorHAnsi" w:cstheme="minorBidi"/>
           <w:noProof/>
@@ -1697,7 +1697,7 @@
     </w:p>
     <w:p>
       <w:pPr>
-        <w:pStyle w:val="Sumrio4"/>
+        <w:pStyle w:val="TOC4"/>
         <w:rPr>
           <w:rFonts w:asciiTheme="minorHAnsi" w:eastAsiaTheme="minorEastAsia" w:hAnsiTheme="minorHAnsi" w:cstheme="minorBidi"/>
           <w:noProof/>
@@ -1766,7 +1766,7 @@
     </w:p>
     <w:p>
       <w:pPr>
-        <w:pStyle w:val="Sumrio3"/>
+        <w:pStyle w:val="TOC3"/>
         <w:rPr>
           <w:rFonts w:asciiTheme="minorHAnsi" w:eastAsiaTheme="minorEastAsia" w:hAnsiTheme="minorHAnsi" w:cstheme="minorBidi"/>
           <w:noProof/>
@@ -1835,7 +1835,7 @@
     </w:p>
     <w:p>
       <w:pPr>
-        <w:pStyle w:val="Sumrio4"/>
+        <w:pStyle w:val="TOC4"/>
         <w:rPr>
           <w:rFonts w:asciiTheme="minorHAnsi" w:eastAsiaTheme="minorEastAsia" w:hAnsiTheme="minorHAnsi" w:cstheme="minorBidi"/>
           <w:noProof/>
@@ -1904,7 +1904,7 @@
     </w:p>
     <w:p>
       <w:pPr>
-        <w:pStyle w:val="Sumrio3"/>
+        <w:pStyle w:val="TOC3"/>
         <w:rPr>
           <w:rFonts w:asciiTheme="minorHAnsi" w:eastAsiaTheme="minorEastAsia" w:hAnsiTheme="minorHAnsi" w:cstheme="minorBidi"/>
           <w:noProof/>
@@ -1973,7 +1973,7 @@
     </w:p>
     <w:p>
       <w:pPr>
-        <w:pStyle w:val="Sumrio4"/>
+        <w:pStyle w:val="TOC4"/>
         <w:rPr>
           <w:rFonts w:asciiTheme="minorHAnsi" w:eastAsiaTheme="minorEastAsia" w:hAnsiTheme="minorHAnsi" w:cstheme="minorBidi"/>
           <w:noProof/>
@@ -2042,7 +2042,7 @@
     </w:p>
     <w:p>
       <w:pPr>
-        <w:pStyle w:val="Sumrio3"/>
+        <w:pStyle w:val="TOC3"/>
         <w:rPr>
           <w:rFonts w:asciiTheme="minorHAnsi" w:eastAsiaTheme="minorEastAsia" w:hAnsiTheme="minorHAnsi" w:cstheme="minorBidi"/>
           <w:noProof/>
@@ -2111,7 +2111,7 @@
     </w:p>
     <w:p>
       <w:pPr>
-        <w:pStyle w:val="Sumrio4"/>
+        <w:pStyle w:val="TOC4"/>
         <w:rPr>
           <w:rFonts w:asciiTheme="minorHAnsi" w:eastAsiaTheme="minorEastAsia" w:hAnsiTheme="minorHAnsi" w:cstheme="minorBidi"/>
           <w:noProof/>
@@ -2180,7 +2180,7 @@
     </w:p>
     <w:p>
       <w:pPr>
-        <w:pStyle w:val="Sumrio3"/>
+        <w:pStyle w:val="TOC3"/>
         <w:rPr>
           <w:rFonts w:asciiTheme="minorHAnsi" w:eastAsiaTheme="minorEastAsia" w:hAnsiTheme="minorHAnsi" w:cstheme="minorBidi"/>
           <w:noProof/>
@@ -2249,7 +2249,7 @@
     </w:p>
     <w:p>
       <w:pPr>
-        <w:pStyle w:val="Sumrio4"/>
+        <w:pStyle w:val="TOC4"/>
         <w:rPr>
           <w:rFonts w:asciiTheme="minorHAnsi" w:eastAsiaTheme="minorEastAsia" w:hAnsiTheme="minorHAnsi" w:cstheme="minorBidi"/>
           <w:noProof/>
@@ -2318,7 +2318,7 @@
     </w:p>
     <w:p>
       <w:pPr>
-        <w:pStyle w:val="Sumrio3"/>
+        <w:pStyle w:val="TOC3"/>
         <w:rPr>
           <w:rFonts w:asciiTheme="minorHAnsi" w:eastAsiaTheme="minorEastAsia" w:hAnsiTheme="minorHAnsi" w:cstheme="minorBidi"/>
           <w:noProof/>
@@ -2387,7 +2387,7 @@
     </w:p>
     <w:p>
       <w:pPr>
-        <w:pStyle w:val="Sumrio4"/>
+        <w:pStyle w:val="TOC4"/>
         <w:rPr>
           <w:rFonts w:asciiTheme="minorHAnsi" w:eastAsiaTheme="minorEastAsia" w:hAnsiTheme="minorHAnsi" w:cstheme="minorBidi"/>
           <w:noProof/>
@@ -2456,7 +2456,7 @@
     </w:p>
     <w:p>
       <w:pPr>
-        <w:pStyle w:val="Sumrio3"/>
+        <w:pStyle w:val="TOC3"/>
         <w:rPr>
           <w:rFonts w:asciiTheme="minorHAnsi" w:eastAsiaTheme="minorEastAsia" w:hAnsiTheme="minorHAnsi" w:cstheme="minorBidi"/>
           <w:noProof/>
@@ -2525,7 +2525,7 @@
     </w:p>
     <w:p>
       <w:pPr>
-        <w:pStyle w:val="Sumrio4"/>
+        <w:pStyle w:val="TOC4"/>
         <w:rPr>
           <w:rFonts w:asciiTheme="minorHAnsi" w:eastAsiaTheme="minorEastAsia" w:hAnsiTheme="minorHAnsi" w:cstheme="minorBidi"/>
           <w:noProof/>
@@ -2594,7 +2594,7 @@
     </w:p>
     <w:p>
       <w:pPr>
-        <w:pStyle w:val="Sumrio3"/>
+        <w:pStyle w:val="TOC3"/>
         <w:rPr>
           <w:rFonts w:asciiTheme="minorHAnsi" w:eastAsiaTheme="minorEastAsia" w:hAnsiTheme="minorHAnsi" w:cstheme="minorBidi"/>
           <w:noProof/>
@@ -2663,7 +2663,7 @@
     </w:p>
     <w:p>
       <w:pPr>
-        <w:pStyle w:val="Sumrio4"/>
+        <w:pStyle w:val="TOC4"/>
         <w:rPr>
           <w:rFonts w:asciiTheme="minorHAnsi" w:eastAsiaTheme="minorEastAsia" w:hAnsiTheme="minorHAnsi" w:cstheme="minorBidi"/>
           <w:noProof/>
@@ -2732,7 +2732,7 @@
     </w:p>
     <w:p>
       <w:pPr>
-        <w:pStyle w:val="Sumrio3"/>
+        <w:pStyle w:val="TOC3"/>
         <w:rPr>
           <w:rFonts w:asciiTheme="minorHAnsi" w:eastAsiaTheme="minorEastAsia" w:hAnsiTheme="minorHAnsi" w:cstheme="minorBidi"/>
           <w:noProof/>
@@ -2801,7 +2801,7 @@
     </w:p>
     <w:p>
       <w:pPr>
-        <w:pStyle w:val="Sumrio4"/>
+        <w:pStyle w:val="TOC4"/>
         <w:rPr>
           <w:rFonts w:asciiTheme="minorHAnsi" w:eastAsiaTheme="minorEastAsia" w:hAnsiTheme="minorHAnsi" w:cstheme="minorBidi"/>
           <w:noProof/>
@@ -2870,7 +2870,7 @@
     </w:p>
     <w:p>
       <w:pPr>
-        <w:pStyle w:val="Sumrio3"/>
+        <w:pStyle w:val="TOC3"/>
         <w:rPr>
           <w:rFonts w:asciiTheme="minorHAnsi" w:eastAsiaTheme="minorEastAsia" w:hAnsiTheme="minorHAnsi" w:cstheme="minorBidi"/>
           <w:noProof/>
@@ -2939,7 +2939,7 @@
     </w:p>
     <w:p>
       <w:pPr>
-        <w:pStyle w:val="Sumrio4"/>
+        <w:pStyle w:val="TOC4"/>
         <w:rPr>
           <w:rFonts w:asciiTheme="minorHAnsi" w:eastAsiaTheme="minorEastAsia" w:hAnsiTheme="minorHAnsi" w:cstheme="minorBidi"/>
           <w:noProof/>
@@ -3008,7 +3008,7 @@
     </w:p>
     <w:p>
       <w:pPr>
-        <w:pStyle w:val="Sumrio3"/>
+        <w:pStyle w:val="TOC3"/>
         <w:rPr>
           <w:rFonts w:asciiTheme="minorHAnsi" w:eastAsiaTheme="minorEastAsia" w:hAnsiTheme="minorHAnsi" w:cstheme="minorBidi"/>
           <w:noProof/>
@@ -3077,7 +3077,7 @@
     </w:p>
     <w:p>
       <w:pPr>
-        <w:pStyle w:val="Sumrio4"/>
+        <w:pStyle w:val="TOC4"/>
         <w:rPr>
           <w:rFonts w:asciiTheme="minorHAnsi" w:eastAsiaTheme="minorEastAsia" w:hAnsiTheme="minorHAnsi" w:cstheme="minorBidi"/>
           <w:noProof/>
@@ -3146,7 +3146,7 @@
     </w:p>
     <w:p>
       <w:pPr>
-        <w:pStyle w:val="Sumrio1"/>
+        <w:pStyle w:val="TOC1"/>
         <w:tabs>
           <w:tab w:val="left" w:pos="720"/>
         </w:tabs>
@@ -3237,7 +3237,7 @@
     </w:p>
     <w:p>
       <w:pPr>
-        <w:pStyle w:val="Sumrio2"/>
+        <w:pStyle w:val="TOC2"/>
         <w:tabs>
           <w:tab w:val="left" w:pos="960"/>
         </w:tabs>
@@ -3326,7 +3326,7 @@
     </w:p>
     <w:p>
       <w:pPr>
-        <w:pStyle w:val="Sumrio3"/>
+        <w:pStyle w:val="TOC3"/>
         <w:rPr>
           <w:rFonts w:asciiTheme="minorHAnsi" w:eastAsiaTheme="minorEastAsia" w:hAnsiTheme="minorHAnsi" w:cstheme="minorBidi"/>
           <w:noProof/>
@@ -3395,7 +3395,7 @@
     </w:p>
     <w:p>
       <w:pPr>
-        <w:pStyle w:val="Sumrio2"/>
+        <w:pStyle w:val="TOC2"/>
         <w:tabs>
           <w:tab w:val="left" w:pos="960"/>
         </w:tabs>
@@ -3484,7 +3484,7 @@
     </w:p>
     <w:p>
       <w:pPr>
-        <w:pStyle w:val="Sumrio3"/>
+        <w:pStyle w:val="TOC3"/>
         <w:rPr>
           <w:rFonts w:asciiTheme="minorHAnsi" w:eastAsiaTheme="minorEastAsia" w:hAnsiTheme="minorHAnsi" w:cstheme="minorBidi"/>
           <w:noProof/>
@@ -3553,7 +3553,7 @@
     </w:p>
     <w:p>
       <w:pPr>
-        <w:pStyle w:val="Sumrio2"/>
+        <w:pStyle w:val="TOC2"/>
         <w:tabs>
           <w:tab w:val="left" w:pos="960"/>
         </w:tabs>
@@ -3642,7 +3642,7 @@
     </w:p>
     <w:p>
       <w:pPr>
-        <w:pStyle w:val="Sumrio2"/>
+        <w:pStyle w:val="TOC2"/>
         <w:tabs>
           <w:tab w:val="left" w:pos="960"/>
         </w:tabs>
@@ -3733,7 +3733,7 @@
     </w:p>
     <w:p>
       <w:pPr>
-        <w:pStyle w:val="Sumrio2"/>
+        <w:pStyle w:val="TOC2"/>
         <w:tabs>
           <w:tab w:val="left" w:pos="960"/>
         </w:tabs>
@@ -3824,7 +3824,7 @@
     </w:p>
     <w:p>
       <w:pPr>
-        <w:pStyle w:val="Sumrio3"/>
+        <w:pStyle w:val="TOC3"/>
         <w:rPr>
           <w:rFonts w:asciiTheme="minorHAnsi" w:eastAsiaTheme="minorEastAsia" w:hAnsiTheme="minorHAnsi" w:cstheme="minorBidi"/>
           <w:noProof/>
@@ -3893,7 +3893,7 @@
     </w:p>
     <w:p>
       <w:pPr>
-        <w:pStyle w:val="Sumrio2"/>
+        <w:pStyle w:val="TOC2"/>
         <w:tabs>
           <w:tab w:val="left" w:pos="960"/>
         </w:tabs>
@@ -3984,7 +3984,7 @@
     </w:p>
     <w:p>
       <w:pPr>
-        <w:pStyle w:val="Sumrio3"/>
+        <w:pStyle w:val="TOC3"/>
         <w:rPr>
           <w:rFonts w:asciiTheme="minorHAnsi" w:eastAsiaTheme="minorEastAsia" w:hAnsiTheme="minorHAnsi" w:cstheme="minorBidi"/>
           <w:noProof/>
@@ -4053,7 +4053,7 @@
     </w:p>
     <w:p>
       <w:pPr>
-        <w:pStyle w:val="Sumrio2"/>
+        <w:pStyle w:val="TOC2"/>
         <w:tabs>
           <w:tab w:val="left" w:pos="960"/>
         </w:tabs>
@@ -4144,7 +4144,7 @@
     </w:p>
     <w:p>
       <w:pPr>
-        <w:pStyle w:val="Sumrio3"/>
+        <w:pStyle w:val="TOC3"/>
         <w:rPr>
           <w:rFonts w:asciiTheme="minorHAnsi" w:eastAsiaTheme="minorEastAsia" w:hAnsiTheme="minorHAnsi" w:cstheme="minorBidi"/>
           <w:noProof/>
@@ -4213,7 +4213,7 @@
     </w:p>
     <w:p>
       <w:pPr>
-        <w:pStyle w:val="Sumrio2"/>
+        <w:pStyle w:val="TOC2"/>
         <w:tabs>
           <w:tab w:val="left" w:pos="960"/>
         </w:tabs>
@@ -4304,7 +4304,7 @@
     </w:p>
     <w:p>
       <w:pPr>
-        <w:pStyle w:val="Sumrio3"/>
+        <w:pStyle w:val="TOC3"/>
         <w:rPr>
           <w:rFonts w:asciiTheme="minorHAnsi" w:eastAsiaTheme="minorEastAsia" w:hAnsiTheme="minorHAnsi" w:cstheme="minorBidi"/>
           <w:noProof/>
@@ -4373,7 +4373,7 @@
     </w:p>
     <w:p>
       <w:pPr>
-        <w:pStyle w:val="Sumrio2"/>
+        <w:pStyle w:val="TOC2"/>
         <w:tabs>
           <w:tab w:val="left" w:pos="960"/>
         </w:tabs>
@@ -4464,7 +4464,7 @@
     </w:p>
     <w:p>
       <w:pPr>
-        <w:pStyle w:val="Sumrio3"/>
+        <w:pStyle w:val="TOC3"/>
         <w:rPr>
           <w:rFonts w:asciiTheme="minorHAnsi" w:eastAsiaTheme="minorEastAsia" w:hAnsiTheme="minorHAnsi" w:cstheme="minorBidi"/>
           <w:noProof/>
@@ -4533,7 +4533,7 @@
     </w:p>
     <w:p>
       <w:pPr>
-        <w:pStyle w:val="Sumrio2"/>
+        <w:pStyle w:val="TOC2"/>
         <w:tabs>
           <w:tab w:val="left" w:pos="960"/>
         </w:tabs>
@@ -4624,7 +4624,7 @@
     </w:p>
     <w:p>
       <w:pPr>
-        <w:pStyle w:val="Sumrio3"/>
+        <w:pStyle w:val="TOC3"/>
         <w:rPr>
           <w:rFonts w:asciiTheme="minorHAnsi" w:eastAsiaTheme="minorEastAsia" w:hAnsiTheme="minorHAnsi" w:cstheme="minorBidi"/>
           <w:noProof/>
@@ -4693,7 +4693,7 @@
     </w:p>
     <w:p>
       <w:pPr>
-        <w:pStyle w:val="Sumrio2"/>
+        <w:pStyle w:val="TOC2"/>
         <w:tabs>
           <w:tab w:val="left" w:pos="960"/>
         </w:tabs>
@@ -4784,7 +4784,7 @@
     </w:p>
     <w:p>
       <w:pPr>
-        <w:pStyle w:val="Sumrio3"/>
+        <w:pStyle w:val="TOC3"/>
         <w:rPr>
           <w:rFonts w:asciiTheme="minorHAnsi" w:eastAsiaTheme="minorEastAsia" w:hAnsiTheme="minorHAnsi" w:cstheme="minorBidi"/>
           <w:noProof/>
@@ -4853,7 +4853,7 @@
     </w:p>
     <w:p>
       <w:pPr>
-        <w:pStyle w:val="Sumrio2"/>
+        <w:pStyle w:val="TOC2"/>
         <w:tabs>
           <w:tab w:val="left" w:pos="960"/>
         </w:tabs>
@@ -4944,7 +4944,7 @@
     </w:p>
     <w:p>
       <w:pPr>
-        <w:pStyle w:val="Sumrio3"/>
+        <w:pStyle w:val="TOC3"/>
         <w:rPr>
           <w:rFonts w:asciiTheme="minorHAnsi" w:eastAsiaTheme="minorEastAsia" w:hAnsiTheme="minorHAnsi" w:cstheme="minorBidi"/>
           <w:noProof/>
@@ -5013,7 +5013,7 @@
     </w:p>
     <w:p>
       <w:pPr>
-        <w:pStyle w:val="Sumrio2"/>
+        <w:pStyle w:val="TOC2"/>
         <w:tabs>
           <w:tab w:val="left" w:pos="960"/>
         </w:tabs>
@@ -5104,7 +5104,7 @@
     </w:p>
     <w:p>
       <w:pPr>
-        <w:pStyle w:val="Sumrio1"/>
+        <w:pStyle w:val="TOC1"/>
         <w:tabs>
           <w:tab w:val="left" w:pos="720"/>
         </w:tabs>
@@ -5193,7 +5193,7 @@
     </w:p>
     <w:p>
       <w:pPr>
-        <w:pStyle w:val="Sumrio3"/>
+        <w:pStyle w:val="TOC3"/>
         <w:rPr>
           <w:rFonts w:asciiTheme="minorHAnsi" w:eastAsiaTheme="minorEastAsia" w:hAnsiTheme="minorHAnsi" w:cstheme="minorBidi"/>
           <w:noProof/>
@@ -5262,7 +5262,7 @@
     </w:p>
     <w:p>
       <w:pPr>
-        <w:pStyle w:val="Sumrio1"/>
+        <w:pStyle w:val="TOC1"/>
         <w:tabs>
           <w:tab w:val="left" w:pos="720"/>
         </w:tabs>
@@ -5351,7 +5351,7 @@
     </w:p>
     <w:p>
       <w:pPr>
-        <w:pStyle w:val="Sumrio3"/>
+        <w:pStyle w:val="TOC3"/>
         <w:rPr>
           <w:rFonts w:asciiTheme="minorHAnsi" w:eastAsiaTheme="minorEastAsia" w:hAnsiTheme="minorHAnsi" w:cstheme="minorBidi"/>
           <w:noProof/>
@@ -5420,7 +5420,7 @@
     </w:p>
     <w:p>
       <w:pPr>
-        <w:pStyle w:val="Sumrio3"/>
+        <w:pStyle w:val="TOC3"/>
         <w:rPr>
           <w:rFonts w:asciiTheme="minorHAnsi" w:eastAsiaTheme="minorEastAsia" w:hAnsiTheme="minorHAnsi" w:cstheme="minorBidi"/>
           <w:noProof/>
@@ -5489,7 +5489,7 @@
     </w:p>
     <w:p>
       <w:pPr>
-        <w:pStyle w:val="Sumrio3"/>
+        <w:pStyle w:val="TOC3"/>
         <w:rPr>
           <w:rFonts w:asciiTheme="minorHAnsi" w:eastAsiaTheme="minorEastAsia" w:hAnsiTheme="minorHAnsi" w:cstheme="minorBidi"/>
           <w:noProof/>
@@ -5558,7 +5558,7 @@
     </w:p>
     <w:p>
       <w:pPr>
-        <w:pStyle w:val="Sumrio3"/>
+        <w:pStyle w:val="TOC3"/>
         <w:rPr>
           <w:rFonts w:asciiTheme="minorHAnsi" w:eastAsiaTheme="minorEastAsia" w:hAnsiTheme="minorHAnsi" w:cstheme="minorBidi"/>
           <w:noProof/>
@@ -5627,7 +5627,7 @@
     </w:p>
     <w:p>
       <w:pPr>
-        <w:pStyle w:val="Sumrio3"/>
+        <w:pStyle w:val="TOC3"/>
         <w:rPr>
           <w:rFonts w:asciiTheme="minorHAnsi" w:eastAsiaTheme="minorEastAsia" w:hAnsiTheme="minorHAnsi" w:cstheme="minorBidi"/>
           <w:noProof/>
@@ -5696,7 +5696,7 @@
     </w:p>
     <w:p>
       <w:pPr>
-        <w:pStyle w:val="Sumrio3"/>
+        <w:pStyle w:val="TOC3"/>
         <w:rPr>
           <w:rFonts w:asciiTheme="minorHAnsi" w:eastAsiaTheme="minorEastAsia" w:hAnsiTheme="minorHAnsi" w:cstheme="minorBidi"/>
           <w:noProof/>
@@ -5765,7 +5765,7 @@
     </w:p>
     <w:p>
       <w:pPr>
-        <w:pStyle w:val="Sumrio1"/>
+        <w:pStyle w:val="TOC1"/>
         <w:tabs>
           <w:tab w:val="left" w:pos="720"/>
         </w:tabs>
@@ -5854,7 +5854,7 @@
     </w:p>
     <w:p>
       <w:pPr>
-        <w:pStyle w:val="Sumrio1"/>
+        <w:pStyle w:val="TOC1"/>
         <w:tabs>
           <w:tab w:val="left" w:pos="720"/>
         </w:tabs>
@@ -5943,7 +5943,7 @@
     </w:p>
     <w:p>
       <w:pPr>
-        <w:pStyle w:val="Sumrio1"/>
+        <w:pStyle w:val="TOC1"/>
         <w:tabs>
           <w:tab w:val="left" w:pos="720"/>
         </w:tabs>
@@ -6032,7 +6032,7 @@
     </w:p>
     <w:p>
       <w:pPr>
-        <w:pStyle w:val="Sumrio1"/>
+        <w:pStyle w:val="TOC1"/>
         <w:spacing w:before="120" w:after="120"/>
         <w:rPr>
           <w:lang w:eastAsia="pt-BR"/>
@@ -6044,7 +6044,7 @@
     </w:p>
     <w:p>
       <w:pPr>
-        <w:pStyle w:val="Ttulo1"/>
+        <w:pStyle w:val="Heading1"/>
         <w:pageBreakBefore/>
         <w:tabs>
           <w:tab w:val="left" w:pos="426"/>
@@ -6077,7 +6077,7 @@
     </w:p>
     <w:p>
       <w:pPr>
-        <w:pStyle w:val="Ttulo2"/>
+        <w:pStyle w:val="Heading2"/>
         <w:tabs>
           <w:tab w:val="left" w:pos="426"/>
         </w:tabs>
@@ -6235,7 +6235,7 @@
     </w:p>
     <w:p>
       <w:pPr>
-        <w:pStyle w:val="Ttulo2"/>
+        <w:pStyle w:val="Heading2"/>
         <w:tabs>
           <w:tab w:val="left" w:pos="426"/>
         </w:tabs>
@@ -6277,7 +6277,7 @@
     </w:p>
     <w:p>
       <w:pPr>
-        <w:pStyle w:val="Ttulo2"/>
+        <w:pStyle w:val="Heading2"/>
         <w:tabs>
           <w:tab w:val="left" w:pos="426"/>
         </w:tabs>
@@ -6298,7 +6298,7 @@
     </w:p>
     <w:p>
       <w:pPr>
-        <w:pStyle w:val="PargrafodaLista"/>
+        <w:pStyle w:val="ListParagraph"/>
         <w:numPr>
           <w:ilvl w:val="0"/>
           <w:numId w:val="18"/>
@@ -6317,7 +6317,7 @@
     </w:p>
     <w:p>
       <w:pPr>
-        <w:pStyle w:val="PargrafodaLista"/>
+        <w:pStyle w:val="ListParagraph"/>
         <w:numPr>
           <w:ilvl w:val="0"/>
           <w:numId w:val="18"/>
@@ -6336,7 +6336,7 @@
     </w:p>
     <w:p>
       <w:pPr>
-        <w:pStyle w:val="PargrafodaLista"/>
+        <w:pStyle w:val="ListParagraph"/>
         <w:numPr>
           <w:ilvl w:val="0"/>
           <w:numId w:val="18"/>
@@ -6355,7 +6355,7 @@
     </w:p>
     <w:p>
       <w:pPr>
-        <w:pStyle w:val="PargrafodaLista"/>
+        <w:pStyle w:val="ListParagraph"/>
         <w:numPr>
           <w:ilvl w:val="0"/>
           <w:numId w:val="18"/>
@@ -6377,7 +6377,7 @@
     </w:p>
     <w:p>
       <w:pPr>
-        <w:pStyle w:val="PargrafodaLista"/>
+        <w:pStyle w:val="ListParagraph"/>
         <w:numPr>
           <w:ilvl w:val="0"/>
           <w:numId w:val="18"/>
@@ -6393,7 +6393,7 @@
     </w:p>
     <w:p>
       <w:pPr>
-        <w:pStyle w:val="PargrafodaLista"/>
+        <w:pStyle w:val="ListParagraph"/>
         <w:numPr>
           <w:ilvl w:val="0"/>
           <w:numId w:val="18"/>
@@ -6413,7 +6413,7 @@
     </w:p>
     <w:p>
       <w:pPr>
-        <w:pStyle w:val="PargrafodaLista"/>
+        <w:pStyle w:val="ListParagraph"/>
         <w:numPr>
           <w:ilvl w:val="0"/>
           <w:numId w:val="18"/>
@@ -6429,7 +6429,7 @@
     </w:p>
     <w:p>
       <w:pPr>
-        <w:pStyle w:val="PargrafodaLista"/>
+        <w:pStyle w:val="ListParagraph"/>
         <w:numPr>
           <w:ilvl w:val="0"/>
           <w:numId w:val="18"/>
@@ -6445,7 +6445,7 @@
     </w:p>
     <w:p>
       <w:pPr>
-        <w:pStyle w:val="PargrafodaLista"/>
+        <w:pStyle w:val="ListParagraph"/>
         <w:numPr>
           <w:ilvl w:val="0"/>
           <w:numId w:val="18"/>
@@ -6461,7 +6461,7 @@
     </w:p>
     <w:p>
       <w:pPr>
-        <w:pStyle w:val="Ttulo1"/>
+        <w:pStyle w:val="Heading1"/>
         <w:widowControl/>
         <w:tabs>
           <w:tab w:val="left" w:pos="432"/>
@@ -6497,7 +6497,7 @@
     </w:p>
     <w:p>
       <w:pPr>
-        <w:pStyle w:val="Ttulo2"/>
+        <w:pStyle w:val="Heading2"/>
         <w:tabs>
           <w:tab w:val="left" w:pos="426"/>
         </w:tabs>
@@ -6533,7 +6533,7 @@
     </w:p>
     <w:p>
       <w:pPr>
-        <w:pStyle w:val="Ttulo2"/>
+        <w:pStyle w:val="Heading2"/>
         <w:tabs>
           <w:tab w:val="left" w:pos="426"/>
         </w:tabs>
@@ -6569,7 +6569,7 @@
     </w:p>
     <w:p>
       <w:pPr>
-        <w:pStyle w:val="Ttulo2"/>
+        <w:pStyle w:val="Heading2"/>
         <w:tabs>
           <w:tab w:val="left" w:pos="426"/>
         </w:tabs>
@@ -6630,14 +6630,14 @@
               <w:pStyle w:val="Corpodotexto"/>
               <w:spacing w:before="120" w:after="120"/>
               <w:rPr>
-                <w:rStyle w:val="nfase"/>
+                <w:rStyle w:val="Emphasis"/>
                 <w:b/>
                 <w:szCs w:val="24"/>
               </w:rPr>
             </w:pPr>
             <w:r>
               <w:rPr>
-                <w:rStyle w:val="nfase"/>
+                <w:rStyle w:val="Emphasis"/>
                 <w:b/>
                 <w:szCs w:val="24"/>
               </w:rPr>
@@ -6645,7 +6645,7 @@
             </w:r>
             <w:r>
               <w:rPr>
-                <w:rStyle w:val="nfase"/>
+                <w:rStyle w:val="Emphasis"/>
                 <w:b/>
                 <w:szCs w:val="24"/>
               </w:rPr>
@@ -6672,14 +6672,14 @@
               <w:pStyle w:val="Corpodotexto"/>
               <w:spacing w:before="120" w:after="120"/>
               <w:rPr>
-                <w:rStyle w:val="nfase"/>
+                <w:rStyle w:val="Emphasis"/>
                 <w:b/>
                 <w:szCs w:val="24"/>
               </w:rPr>
             </w:pPr>
             <w:r>
               <w:rPr>
-                <w:rStyle w:val="nfase"/>
+                <w:rStyle w:val="Emphasis"/>
                 <w:b/>
                 <w:szCs w:val="24"/>
               </w:rPr>
@@ -6755,7 +6755,7 @@
     </w:tbl>
     <w:p>
       <w:pPr>
-        <w:pStyle w:val="Legenda"/>
+        <w:pStyle w:val="Caption"/>
         <w:jc w:val="center"/>
         <w:outlineLvl w:val="2"/>
       </w:pPr>
@@ -6764,27 +6764,14 @@
       <w:r>
         <w:t xml:space="preserve">Tabela </w:t>
       </w:r>
-      <w:r>
-        <w:fldChar w:fldCharType="begin"/>
-      </w:r>
-      <w:r>
-        <w:instrText xml:space="preserve"> SEQ Tabela \* ARABIC </w:instrText>
-      </w:r>
-      <w:r>
-        <w:fldChar w:fldCharType="separate"/>
-      </w:r>
-      <w:r>
-        <w:rPr>
-          <w:noProof/>
-        </w:rPr>
-        <w:t>1</w:t>
-      </w:r>
-      <w:r>
-        <w:rPr>
-          <w:noProof/>
-        </w:rPr>
-        <w:fldChar w:fldCharType="end"/>
-      </w:r>
+      <w:fldSimple w:instr=" SEQ Tabela \* ARABIC ">
+        <w:r>
+          <w:rPr>
+            <w:noProof/>
+          </w:rPr>
+          <w:t>1</w:t>
+        </w:r>
+      </w:fldSimple>
       <w:r>
         <w:t xml:space="preserve"> – Interessados no Sistema</w:t>
       </w:r>
@@ -6794,7 +6781,7 @@
     <w:p/>
     <w:p>
       <w:pPr>
-        <w:pStyle w:val="Ttulo2"/>
+        <w:pStyle w:val="Heading2"/>
         <w:tabs>
           <w:tab w:val="left" w:pos="426"/>
         </w:tabs>
@@ -7045,7 +7032,7 @@
     </w:tbl>
     <w:p>
       <w:pPr>
-        <w:pStyle w:val="Legenda"/>
+        <w:pStyle w:val="Caption"/>
         <w:jc w:val="center"/>
         <w:outlineLvl w:val="2"/>
         <w:rPr>
@@ -7057,27 +7044,14 @@
       <w:r>
         <w:t xml:space="preserve">Tabela </w:t>
       </w:r>
-      <w:r>
-        <w:fldChar w:fldCharType="begin"/>
-      </w:r>
-      <w:r>
-        <w:instrText xml:space="preserve"> SEQ Tabela \* ARABIC </w:instrText>
-      </w:r>
-      <w:r>
-        <w:fldChar w:fldCharType="separate"/>
-      </w:r>
-      <w:r>
-        <w:rPr>
-          <w:noProof/>
-        </w:rPr>
-        <w:t>2</w:t>
-      </w:r>
-      <w:r>
-        <w:rPr>
-          <w:noProof/>
-        </w:rPr>
-        <w:fldChar w:fldCharType="end"/>
-      </w:r>
+      <w:fldSimple w:instr=" SEQ Tabela \* ARABIC ">
+        <w:r>
+          <w:rPr>
+            <w:noProof/>
+          </w:rPr>
+          <w:t>2</w:t>
+        </w:r>
+      </w:fldSimple>
       <w:r>
         <w:t xml:space="preserve"> </w:t>
       </w:r>
@@ -7089,7 +7063,7 @@
     </w:p>
     <w:p>
       <w:pPr>
-        <w:pStyle w:val="Ttulo1"/>
+        <w:pStyle w:val="Heading1"/>
         <w:tabs>
           <w:tab w:val="left" w:pos="426"/>
         </w:tabs>
@@ -7115,7 +7089,7 @@
     </w:p>
     <w:p>
       <w:pPr>
-        <w:pStyle w:val="Ttulo2"/>
+        <w:pStyle w:val="Heading2"/>
         <w:numPr>
           <w:ilvl w:val="1"/>
           <w:numId w:val="17"/>
@@ -7193,7 +7167,7 @@
     </w:p>
     <w:p>
       <w:pPr>
-        <w:pStyle w:val="Legenda"/>
+        <w:pStyle w:val="Caption"/>
         <w:jc w:val="center"/>
         <w:outlineLvl w:val="2"/>
       </w:pPr>
@@ -7202,27 +7176,14 @@
       <w:r>
         <w:t xml:space="preserve">Figura </w:t>
       </w:r>
-      <w:r>
-        <w:fldChar w:fldCharType="begin"/>
-      </w:r>
-      <w:r>
-        <w:instrText xml:space="preserve"> SEQ Figura \* ARABIC </w:instrText>
-      </w:r>
-      <w:r>
-        <w:fldChar w:fldCharType="separate"/>
-      </w:r>
-      <w:r>
-        <w:rPr>
-          <w:noProof/>
-        </w:rPr>
-        <w:t>1</w:t>
-      </w:r>
-      <w:r>
-        <w:rPr>
-          <w:noProof/>
-        </w:rPr>
-        <w:fldChar w:fldCharType="end"/>
-      </w:r>
+      <w:fldSimple w:instr=" SEQ Figura \* ARABIC ">
+        <w:r>
+          <w:rPr>
+            <w:noProof/>
+          </w:rPr>
+          <w:t>1</w:t>
+        </w:r>
+      </w:fldSimple>
       <w:r>
         <w:t xml:space="preserve"> - Diagrama de Casos de Uso</w:t>
       </w:r>
@@ -7231,7 +7192,7 @@
     </w:p>
     <w:p>
       <w:pPr>
-        <w:pStyle w:val="Ttulo2"/>
+        <w:pStyle w:val="Heading2"/>
         <w:numPr>
           <w:ilvl w:val="0"/>
           <w:numId w:val="0"/>
@@ -7908,7 +7869,7 @@
     </w:tbl>
     <w:p>
       <w:pPr>
-        <w:pStyle w:val="Legenda"/>
+        <w:pStyle w:val="Caption"/>
         <w:jc w:val="center"/>
         <w:outlineLvl w:val="3"/>
       </w:pPr>
@@ -7917,27 +7878,14 @@
       <w:r>
         <w:t xml:space="preserve">Tabela </w:t>
       </w:r>
-      <w:r>
-        <w:fldChar w:fldCharType="begin"/>
-      </w:r>
-      <w:r>
-        <w:instrText xml:space="preserve"> SEQ Tabela \* ARABIC </w:instrText>
-      </w:r>
-      <w:r>
-        <w:fldChar w:fldCharType="separate"/>
-      </w:r>
-      <w:r>
-        <w:rPr>
-          <w:noProof/>
-        </w:rPr>
-        <w:t>3</w:t>
-      </w:r>
-      <w:r>
-        <w:rPr>
-          <w:noProof/>
-        </w:rPr>
-        <w:fldChar w:fldCharType="end"/>
-      </w:r>
+      <w:fldSimple w:instr=" SEQ Tabela \* ARABIC ">
+        <w:r>
+          <w:rPr>
+            <w:noProof/>
+          </w:rPr>
+          <w:t>3</w:t>
+        </w:r>
+      </w:fldSimple>
       <w:r>
         <w:t xml:space="preserve"> – Requisitos Funcionais do Caso de Uso CSU1- Criar Conta</w:t>
       </w:r>
@@ -8597,7 +8545,7 @@
     </w:tbl>
     <w:p>
       <w:pPr>
-        <w:pStyle w:val="Legenda"/>
+        <w:pStyle w:val="Caption"/>
         <w:jc w:val="center"/>
         <w:outlineLvl w:val="3"/>
       </w:pPr>
@@ -8607,27 +8555,14 @@
         <w:lastRenderedPageBreak/>
         <w:t xml:space="preserve">Tabela </w:t>
       </w:r>
-      <w:r>
-        <w:fldChar w:fldCharType="begin"/>
-      </w:r>
-      <w:r>
-        <w:instrText xml:space="preserve"> SEQ Tabela \* ARABIC </w:instrText>
-      </w:r>
-      <w:r>
-        <w:fldChar w:fldCharType="separate"/>
-      </w:r>
-      <w:r>
-        <w:rPr>
-          <w:noProof/>
-        </w:rPr>
-        <w:t>4</w:t>
-      </w:r>
-      <w:r>
-        <w:rPr>
-          <w:noProof/>
-        </w:rPr>
-        <w:fldChar w:fldCharType="end"/>
-      </w:r>
+      <w:fldSimple w:instr=" SEQ Tabela \* ARABIC ">
+        <w:r>
+          <w:rPr>
+            <w:noProof/>
+          </w:rPr>
+          <w:t>4</w:t>
+        </w:r>
+      </w:fldSimple>
       <w:r>
         <w:t xml:space="preserve"> – Requisitos Funcionais do Caso de Uso CSU2- Manter Conta</w:t>
       </w:r>
@@ -9182,7 +9117,7 @@
     </w:tbl>
     <w:p>
       <w:pPr>
-        <w:pStyle w:val="Legenda"/>
+        <w:pStyle w:val="Caption"/>
         <w:jc w:val="center"/>
         <w:outlineLvl w:val="3"/>
       </w:pPr>
@@ -9191,27 +9126,14 @@
       <w:r>
         <w:t xml:space="preserve">Tabela </w:t>
       </w:r>
-      <w:r>
-        <w:fldChar w:fldCharType="begin"/>
-      </w:r>
-      <w:r>
-        <w:instrText xml:space="preserve"> SEQ Tabela \* ARABIC </w:instrText>
-      </w:r>
-      <w:r>
-        <w:fldChar w:fldCharType="separate"/>
-      </w:r>
-      <w:r>
-        <w:rPr>
-          <w:noProof/>
-        </w:rPr>
-        <w:t>5</w:t>
-      </w:r>
-      <w:r>
-        <w:rPr>
-          <w:noProof/>
-        </w:rPr>
-        <w:fldChar w:fldCharType="end"/>
-      </w:r>
+      <w:fldSimple w:instr=" SEQ Tabela \* ARABIC ">
+        <w:r>
+          <w:rPr>
+            <w:noProof/>
+          </w:rPr>
+          <w:t>5</w:t>
+        </w:r>
+      </w:fldSimple>
       <w:r>
         <w:t xml:space="preserve"> – Requisitos Funcionais do Caso de Uso CSU3- Fazer Login</w:t>
       </w:r>
@@ -9869,7 +9791,7 @@
     </w:tbl>
     <w:p>
       <w:pPr>
-        <w:pStyle w:val="Legenda"/>
+        <w:pStyle w:val="Caption"/>
         <w:jc w:val="center"/>
         <w:outlineLvl w:val="3"/>
       </w:pPr>
@@ -9878,27 +9800,14 @@
       <w:r>
         <w:t xml:space="preserve">Tabela </w:t>
       </w:r>
-      <w:r>
-        <w:fldChar w:fldCharType="begin"/>
-      </w:r>
-      <w:r>
-        <w:instrText xml:space="preserve"> SEQ Tabela \* ARABIC </w:instrText>
-      </w:r>
-      <w:r>
-        <w:fldChar w:fldCharType="separate"/>
-      </w:r>
-      <w:r>
-        <w:rPr>
-          <w:noProof/>
-        </w:rPr>
-        <w:t>6</w:t>
-      </w:r>
-      <w:r>
-        <w:rPr>
-          <w:noProof/>
-        </w:rPr>
-        <w:fldChar w:fldCharType="end"/>
-      </w:r>
+      <w:fldSimple w:instr=" SEQ Tabela \* ARABIC ">
+        <w:r>
+          <w:rPr>
+            <w:noProof/>
+          </w:rPr>
+          <w:t>6</w:t>
+        </w:r>
+      </w:fldSimple>
       <w:r>
         <w:t xml:space="preserve"> – Requisitos Funcionais do Caso de Uso CSU4- Criar Categorias</w:t>
       </w:r>
@@ -10725,7 +10634,7 @@
     </w:tbl>
     <w:p>
       <w:pPr>
-        <w:pStyle w:val="Legenda"/>
+        <w:pStyle w:val="Caption"/>
         <w:jc w:val="center"/>
         <w:outlineLvl w:val="3"/>
       </w:pPr>
@@ -10735,27 +10644,14 @@
         <w:lastRenderedPageBreak/>
         <w:t xml:space="preserve">Tabela </w:t>
       </w:r>
-      <w:r>
-        <w:fldChar w:fldCharType="begin"/>
-      </w:r>
-      <w:r>
-        <w:instrText xml:space="preserve"> SEQ Tabela \* ARABIC </w:instrText>
-      </w:r>
-      <w:r>
-        <w:fldChar w:fldCharType="separate"/>
-      </w:r>
-      <w:r>
-        <w:rPr>
-          <w:noProof/>
-        </w:rPr>
-        <w:t>7</w:t>
-      </w:r>
-      <w:r>
-        <w:rPr>
-          <w:noProof/>
-        </w:rPr>
-        <w:fldChar w:fldCharType="end"/>
-      </w:r>
+      <w:fldSimple w:instr=" SEQ Tabela \* ARABIC ">
+        <w:r>
+          <w:rPr>
+            <w:noProof/>
+          </w:rPr>
+          <w:t>7</w:t>
+        </w:r>
+      </w:fldSimple>
       <w:r>
         <w:t xml:space="preserve"> – Requisitos Funcionais do Caso de Uso CSU5- Manter Categorias</w:t>
       </w:r>
@@ -11470,7 +11366,7 @@
     </w:tbl>
     <w:p>
       <w:pPr>
-        <w:pStyle w:val="Legenda"/>
+        <w:pStyle w:val="Caption"/>
         <w:jc w:val="center"/>
         <w:outlineLvl w:val="3"/>
       </w:pPr>
@@ -11479,27 +11375,14 @@
       <w:r>
         <w:t xml:space="preserve">Tabela </w:t>
       </w:r>
-      <w:r>
-        <w:fldChar w:fldCharType="begin"/>
-      </w:r>
-      <w:r>
-        <w:instrText xml:space="preserve"> SEQ Tabela \* ARABIC </w:instrText>
-      </w:r>
-      <w:r>
-        <w:fldChar w:fldCharType="separate"/>
-      </w:r>
-      <w:r>
-        <w:rPr>
-          <w:noProof/>
-        </w:rPr>
-        <w:t>8</w:t>
-      </w:r>
-      <w:r>
-        <w:rPr>
-          <w:noProof/>
-        </w:rPr>
-        <w:fldChar w:fldCharType="end"/>
-      </w:r>
+      <w:fldSimple w:instr=" SEQ Tabela \* ARABIC ">
+        <w:r>
+          <w:rPr>
+            <w:noProof/>
+          </w:rPr>
+          <w:t>8</w:t>
+        </w:r>
+      </w:fldSimple>
       <w:r>
         <w:t xml:space="preserve"> – Requisitos Funcionais do Caso de Uso CSU6- Registrar Atividades em Categorias</w:t>
       </w:r>
@@ -12295,7 +12178,7 @@
     </w:tbl>
     <w:p>
       <w:pPr>
-        <w:pStyle w:val="Legenda"/>
+        <w:pStyle w:val="Caption"/>
         <w:jc w:val="center"/>
         <w:outlineLvl w:val="3"/>
       </w:pPr>
@@ -12304,27 +12187,14 @@
       <w:r>
         <w:t xml:space="preserve">Tabela </w:t>
       </w:r>
-      <w:r>
-        <w:fldChar w:fldCharType="begin"/>
-      </w:r>
-      <w:r>
-        <w:instrText xml:space="preserve"> SEQ Tabela \* ARABIC </w:instrText>
-      </w:r>
-      <w:r>
-        <w:fldChar w:fldCharType="separate"/>
-      </w:r>
-      <w:r>
-        <w:rPr>
-          <w:noProof/>
-        </w:rPr>
-        <w:t>9</w:t>
-      </w:r>
-      <w:r>
-        <w:rPr>
-          <w:noProof/>
-        </w:rPr>
-        <w:fldChar w:fldCharType="end"/>
-      </w:r>
+      <w:fldSimple w:instr=" SEQ Tabela \* ARABIC ">
+        <w:r>
+          <w:rPr>
+            <w:noProof/>
+          </w:rPr>
+          <w:t>9</w:t>
+        </w:r>
+      </w:fldSimple>
       <w:r>
         <w:t xml:space="preserve"> – Requisitos Funcionais do Caso de Uso CSU7- Manter Atividades</w:t>
       </w:r>
@@ -12773,7 +12643,7 @@
     </w:tbl>
     <w:p>
       <w:pPr>
-        <w:pStyle w:val="Legenda"/>
+        <w:pStyle w:val="Caption"/>
         <w:jc w:val="center"/>
         <w:outlineLvl w:val="3"/>
       </w:pPr>
@@ -12783,27 +12653,14 @@
         <w:lastRenderedPageBreak/>
         <w:t xml:space="preserve">Tabela </w:t>
       </w:r>
-      <w:r>
-        <w:fldChar w:fldCharType="begin"/>
-      </w:r>
-      <w:r>
-        <w:instrText xml:space="preserve"> SEQ Tabela \* ARABIC </w:instrText>
-      </w:r>
-      <w:r>
-        <w:fldChar w:fldCharType="separate"/>
-      </w:r>
-      <w:r>
-        <w:rPr>
-          <w:noProof/>
-        </w:rPr>
-        <w:t>10</w:t>
-      </w:r>
-      <w:r>
-        <w:rPr>
-          <w:noProof/>
-        </w:rPr>
-        <w:fldChar w:fldCharType="end"/>
-      </w:r>
+      <w:fldSimple w:instr=" SEQ Tabela \* ARABIC ">
+        <w:r>
+          <w:rPr>
+            <w:noProof/>
+          </w:rPr>
+          <w:t>10</w:t>
+        </w:r>
+      </w:fldSimple>
       <w:r>
         <w:t xml:space="preserve"> – Requisitos Funcionais do Caso de Uso CSU8- Visualizar Atividade</w:t>
       </w:r>
@@ -13883,7 +13740,7 @@
     </w:tbl>
     <w:p>
       <w:pPr>
-        <w:pStyle w:val="Legenda"/>
+        <w:pStyle w:val="Caption"/>
         <w:jc w:val="center"/>
         <w:outlineLvl w:val="3"/>
       </w:pPr>
@@ -13892,27 +13749,14 @@
       <w:r>
         <w:t xml:space="preserve">Tabela </w:t>
       </w:r>
-      <w:r>
-        <w:fldChar w:fldCharType="begin"/>
-      </w:r>
-      <w:r>
-        <w:instrText xml:space="preserve"> SEQ Tabela \* ARABIC </w:instrText>
-      </w:r>
-      <w:r>
-        <w:fldChar w:fldCharType="separate"/>
-      </w:r>
-      <w:r>
-        <w:rPr>
-          <w:noProof/>
-        </w:rPr>
-        <w:t>11</w:t>
-      </w:r>
-      <w:r>
-        <w:rPr>
-          <w:noProof/>
-        </w:rPr>
-        <w:fldChar w:fldCharType="end"/>
-      </w:r>
+      <w:fldSimple w:instr=" SEQ Tabela \* ARABIC ">
+        <w:r>
+          <w:rPr>
+            <w:noProof/>
+          </w:rPr>
+          <w:t>11</w:t>
+        </w:r>
+      </w:fldSimple>
       <w:r>
         <w:t xml:space="preserve"> – Requisitos Funcionais do Caso de Uso CSU9- Visualizar Lista</w:t>
       </w:r>
@@ -14714,7 +14558,7 @@
     </w:tbl>
     <w:p>
       <w:pPr>
-        <w:pStyle w:val="Legenda"/>
+        <w:pStyle w:val="Caption"/>
         <w:jc w:val="center"/>
         <w:outlineLvl w:val="3"/>
       </w:pPr>
@@ -14723,27 +14567,14 @@
       <w:r>
         <w:t xml:space="preserve">Tabela </w:t>
       </w:r>
-      <w:r>
-        <w:fldChar w:fldCharType="begin"/>
-      </w:r>
-      <w:r>
-        <w:instrText xml:space="preserve"> SEQ Tabela \* ARABIC </w:instrText>
-      </w:r>
-      <w:r>
-        <w:fldChar w:fldCharType="separate"/>
-      </w:r>
-      <w:r>
-        <w:rPr>
-          <w:noProof/>
-        </w:rPr>
-        <w:t>12</w:t>
-      </w:r>
-      <w:r>
-        <w:rPr>
-          <w:noProof/>
-        </w:rPr>
-        <w:fldChar w:fldCharType="end"/>
-      </w:r>
+      <w:fldSimple w:instr=" SEQ Tabela \* ARABIC ">
+        <w:r>
+          <w:rPr>
+            <w:noProof/>
+          </w:rPr>
+          <w:t>12</w:t>
+        </w:r>
+      </w:fldSimple>
       <w:r>
         <w:t xml:space="preserve"> – Requisitos Funcionais do Caso de Uso CSU10- Visualizar Calendário</w:t>
       </w:r>
@@ -15271,7 +15102,7 @@
     </w:tbl>
     <w:p>
       <w:pPr>
-        <w:pStyle w:val="Legenda"/>
+        <w:pStyle w:val="Caption"/>
         <w:jc w:val="center"/>
         <w:outlineLvl w:val="3"/>
       </w:pPr>
@@ -15280,27 +15111,14 @@
       <w:r>
         <w:t xml:space="preserve">Tabela </w:t>
       </w:r>
-      <w:r>
-        <w:fldChar w:fldCharType="begin"/>
-      </w:r>
-      <w:r>
-        <w:instrText xml:space="preserve"> SEQ Tabela \* ARABIC </w:instrText>
-      </w:r>
-      <w:r>
-        <w:fldChar w:fldCharType="separate"/>
-      </w:r>
-      <w:r>
-        <w:rPr>
-          <w:noProof/>
-        </w:rPr>
-        <w:t>13</w:t>
-      </w:r>
-      <w:r>
-        <w:rPr>
-          <w:noProof/>
-        </w:rPr>
-        <w:fldChar w:fldCharType="end"/>
-      </w:r>
+      <w:fldSimple w:instr=" SEQ Tabela \* ARABIC ">
+        <w:r>
+          <w:rPr>
+            <w:noProof/>
+          </w:rPr>
+          <w:t>13</w:t>
+        </w:r>
+      </w:fldSimple>
       <w:r>
         <w:t xml:space="preserve"> – Requisitos Funcionais do Caso de Uso CSU11- Enviar Notificação</w:t>
       </w:r>
@@ -15318,7 +15136,7 @@
     </w:p>
     <w:p>
       <w:pPr>
-        <w:pStyle w:val="Ttulo1"/>
+        <w:pStyle w:val="Heading1"/>
         <w:tabs>
           <w:tab w:val="left" w:pos="426"/>
         </w:tabs>
@@ -15344,7 +15162,7 @@
     </w:p>
     <w:p>
       <w:pPr>
-        <w:pStyle w:val="Ttulo2"/>
+        <w:pStyle w:val="Heading2"/>
       </w:pPr>
       <w:bookmarkStart w:id="78" w:name="_Requisitos_de_Informação"/>
       <w:bookmarkStart w:id="79" w:name="_Toc418106872"/>
@@ -15564,7 +15382,13 @@
               <w:jc w:val="left"/>
             </w:pPr>
             <w:r>
-              <w:t xml:space="preserve">Usuário: Nome Completo, </w:t>
+              <w:t xml:space="preserve">Usuário: </w:t>
+            </w:r>
+            <w:r>
+              <w:t xml:space="preserve">_id da Conta*, </w:t>
+            </w:r>
+            <w:r>
+              <w:t xml:space="preserve">Nome Completo, </w:t>
             </w:r>
             <w:r>
               <w:t>E-mail</w:t>
@@ -15676,7 +15500,13 @@
               <w:jc w:val="left"/>
             </w:pPr>
             <w:r>
-              <w:t>Categoria de Atividades: Designação</w:t>
+              <w:t xml:space="preserve">Categoria de Atividades: </w:t>
+            </w:r>
+            <w:r>
+              <w:t xml:space="preserve">_id da Categoria*, </w:t>
+            </w:r>
+            <w:r>
+              <w:t>Designação</w:t>
             </w:r>
             <w:r>
               <w:t>, Cor (Hexadecimal) e _id da Conta*</w:t>
@@ -15797,7 +15627,13 @@
               <w:jc w:val="left"/>
             </w:pPr>
             <w:r>
-              <w:t>Atividade: Título, Prioridade, Data, Hora, Observações Adicionais, Com</w:t>
+              <w:t xml:space="preserve">Atividade: </w:t>
+            </w:r>
+            <w:r>
+              <w:t xml:space="preserve">_id da Atividade*, </w:t>
+            </w:r>
+            <w:r>
+              <w:t>Título, Prioridade, Data, Hora, Observações Adicionais, Com</w:t>
             </w:r>
             <w:r>
               <w:t>portamento de Notificação, Data/Hora da última notificação, Data/Hora da próxima notificação, _id da Categoria* e _id da Conta*.</w:t>
@@ -15851,7 +15687,7 @@
     </w:tbl>
     <w:p>
       <w:pPr>
-        <w:pStyle w:val="Legenda"/>
+        <w:pStyle w:val="Caption"/>
         <w:jc w:val="center"/>
         <w:outlineLvl w:val="2"/>
       </w:pPr>
@@ -15860,27 +15696,14 @@
       <w:r>
         <w:t xml:space="preserve">Tabela </w:t>
       </w:r>
-      <w:r>
-        <w:fldChar w:fldCharType="begin"/>
-      </w:r>
-      <w:r>
-        <w:instrText xml:space="preserve"> SEQ Tabela \* ARABIC </w:instrText>
-      </w:r>
-      <w:r>
-        <w:fldChar w:fldCharType="separate"/>
-      </w:r>
-      <w:r>
-        <w:rPr>
-          <w:noProof/>
-        </w:rPr>
-        <w:t>14</w:t>
-      </w:r>
-      <w:r>
-        <w:rPr>
-          <w:noProof/>
-        </w:rPr>
-        <w:fldChar w:fldCharType="end"/>
-      </w:r>
+      <w:fldSimple w:instr=" SEQ Tabela \* ARABIC ">
+        <w:r>
+          <w:rPr>
+            <w:noProof/>
+          </w:rPr>
+          <w:t>14</w:t>
+        </w:r>
+      </w:fldSimple>
       <w:r>
         <w:t xml:space="preserve"> – Requisitos de Informação</w:t>
       </w:r>
@@ -15897,7 +15720,7 @@
     </w:p>
     <w:p>
       <w:pPr>
-        <w:pStyle w:val="Ttulo2"/>
+        <w:pStyle w:val="Heading2"/>
         <w:numPr>
           <w:ilvl w:val="0"/>
           <w:numId w:val="0"/>
@@ -16131,7 +15954,7 @@
     </w:tbl>
     <w:p>
       <w:pPr>
-        <w:pStyle w:val="Legenda"/>
+        <w:pStyle w:val="Caption"/>
         <w:jc w:val="center"/>
         <w:outlineLvl w:val="2"/>
         <w:rPr>
@@ -16144,27 +15967,14 @@
       <w:r>
         <w:t xml:space="preserve">Tabela </w:t>
       </w:r>
-      <w:r>
-        <w:fldChar w:fldCharType="begin"/>
-      </w:r>
-      <w:r>
-        <w:instrText xml:space="preserve"> SEQ Tabela \* ARABIC </w:instrText>
-      </w:r>
-      <w:r>
-        <w:fldChar w:fldCharType="separate"/>
-      </w:r>
-      <w:r>
-        <w:rPr>
-          <w:noProof/>
-        </w:rPr>
-        <w:t>15</w:t>
-      </w:r>
-      <w:r>
-        <w:rPr>
-          <w:noProof/>
-        </w:rPr>
-        <w:fldChar w:fldCharType="end"/>
-      </w:r>
+      <w:fldSimple w:instr=" SEQ Tabela \* ARABIC ">
+        <w:r>
+          <w:rPr>
+            <w:noProof/>
+          </w:rPr>
+          <w:t>15</w:t>
+        </w:r>
+      </w:fldSimple>
       <w:r>
         <w:t xml:space="preserve"> – Requisitos e Restrições de Interface Homem-Computador</w:t>
       </w:r>
@@ -16173,7 +15983,7 @@
     </w:p>
     <w:p>
       <w:pPr>
-        <w:pStyle w:val="Ttulo2"/>
+        <w:pStyle w:val="Heading2"/>
         <w:numPr>
           <w:ilvl w:val="0"/>
           <w:numId w:val="0"/>
@@ -16213,7 +16023,7 @@
     </w:p>
     <w:p>
       <w:pPr>
-        <w:pStyle w:val="Ttulo2"/>
+        <w:pStyle w:val="Heading2"/>
         <w:numPr>
           <w:ilvl w:val="0"/>
           <w:numId w:val="0"/>
@@ -16225,6 +16035,8 @@
       </w:pPr>
       <w:bookmarkStart w:id="89" w:name="_Toc418106878"/>
       <w:bookmarkStart w:id="90" w:name="_Toc419155395"/>
+      <w:bookmarkStart w:id="91" w:name="_GoBack"/>
+      <w:bookmarkEnd w:id="91"/>
       <w:r>
         <w:rPr>
           <w:bCs/>
@@ -16263,7 +16075,7 @@
     </w:p>
     <w:p>
       <w:pPr>
-        <w:pStyle w:val="Ttulo2"/>
+        <w:pStyle w:val="Heading2"/>
         <w:numPr>
           <w:ilvl w:val="0"/>
           <w:numId w:val="0"/>
@@ -16273,8 +16085,8 @@
           <w:sz w:val="28"/>
         </w:rPr>
       </w:pPr>
-      <w:bookmarkStart w:id="91" w:name="_Toc418106880"/>
-      <w:bookmarkStart w:id="92" w:name="_Toc419155396"/>
+      <w:bookmarkStart w:id="92" w:name="_Toc418106880"/>
+      <w:bookmarkStart w:id="93" w:name="_Toc419155396"/>
       <w:r>
         <w:rPr>
           <w:bCs/>
@@ -16290,8 +16102,8 @@
         <w:tab/>
         <w:t>Requisitos/Restrições de Arquitetura de software (RARQ)</w:t>
       </w:r>
-      <w:bookmarkEnd w:id="91"/>
       <w:bookmarkEnd w:id="92"/>
+      <w:bookmarkEnd w:id="93"/>
     </w:p>
     <w:tbl>
       <w:tblPr>
@@ -16482,45 +16294,32 @@
     </w:tbl>
     <w:p>
       <w:pPr>
-        <w:pStyle w:val="Legenda"/>
+        <w:pStyle w:val="Caption"/>
         <w:jc w:val="center"/>
         <w:outlineLvl w:val="2"/>
       </w:pPr>
-      <w:bookmarkStart w:id="93" w:name="_Toc418106881"/>
-      <w:bookmarkStart w:id="94" w:name="_Toc419155397"/>
+      <w:bookmarkStart w:id="94" w:name="_Toc418106881"/>
+      <w:bookmarkStart w:id="95" w:name="_Toc419155397"/>
       <w:r>
         <w:t xml:space="preserve">Tabela </w:t>
       </w:r>
-      <w:r>
-        <w:fldChar w:fldCharType="begin"/>
-      </w:r>
-      <w:r>
-        <w:instrText xml:space="preserve"> SEQ Tabela \* ARABIC </w:instrText>
-      </w:r>
-      <w:r>
-        <w:fldChar w:fldCharType="separate"/>
-      </w:r>
-      <w:r>
-        <w:rPr>
-          <w:noProof/>
-        </w:rPr>
-        <w:t>16</w:t>
-      </w:r>
-      <w:r>
-        <w:rPr>
-          <w:noProof/>
-        </w:rPr>
-        <w:fldChar w:fldCharType="end"/>
-      </w:r>
+      <w:fldSimple w:instr=" SEQ Tabela \* ARABIC ">
+        <w:r>
+          <w:rPr>
+            <w:noProof/>
+          </w:rPr>
+          <w:t>16</w:t>
+        </w:r>
+      </w:fldSimple>
       <w:r>
         <w:t xml:space="preserve"> – Requisitos e Restrições do Arquitetura de Software</w:t>
       </w:r>
-      <w:bookmarkEnd w:id="93"/>
       <w:bookmarkEnd w:id="94"/>
-    </w:p>
-    <w:p>
-      <w:pPr>
-        <w:pStyle w:val="Ttulo2"/>
+      <w:bookmarkEnd w:id="95"/>
+    </w:p>
+    <w:p>
+      <w:pPr>
+        <w:pStyle w:val="Heading2"/>
         <w:numPr>
           <w:ilvl w:val="0"/>
           <w:numId w:val="0"/>
@@ -16531,8 +16330,8 @@
           <w:sz w:val="28"/>
         </w:rPr>
       </w:pPr>
-      <w:bookmarkStart w:id="95" w:name="_Toc418106882"/>
-      <w:bookmarkStart w:id="96" w:name="_Toc419155398"/>
+      <w:bookmarkStart w:id="96" w:name="_Toc418106882"/>
+      <w:bookmarkStart w:id="97" w:name="_Toc419155398"/>
       <w:r>
         <w:rPr>
           <w:bCs/>
@@ -16548,8 +16347,8 @@
         <w:tab/>
         <w:t>Requisitos/Restrições de Plataforma de Hardware (RPHW)</w:t>
       </w:r>
-      <w:bookmarkEnd w:id="95"/>
       <w:bookmarkEnd w:id="96"/>
+      <w:bookmarkEnd w:id="97"/>
     </w:p>
     <w:tbl>
       <w:tblPr>
@@ -16738,45 +16537,32 @@
     </w:tbl>
     <w:p>
       <w:pPr>
-        <w:pStyle w:val="Legenda"/>
+        <w:pStyle w:val="Caption"/>
         <w:jc w:val="center"/>
         <w:outlineLvl w:val="2"/>
       </w:pPr>
-      <w:bookmarkStart w:id="97" w:name="_Toc418106883"/>
-      <w:bookmarkStart w:id="98" w:name="_Toc419155399"/>
+      <w:bookmarkStart w:id="98" w:name="_Toc418106883"/>
+      <w:bookmarkStart w:id="99" w:name="_Toc419155399"/>
       <w:r>
         <w:t xml:space="preserve">Tabela </w:t>
       </w:r>
-      <w:r>
-        <w:fldChar w:fldCharType="begin"/>
-      </w:r>
-      <w:r>
-        <w:instrText xml:space="preserve"> SEQ Tabela \* ARABIC </w:instrText>
-      </w:r>
-      <w:r>
-        <w:fldChar w:fldCharType="separate"/>
-      </w:r>
-      <w:r>
-        <w:rPr>
-          <w:noProof/>
-        </w:rPr>
-        <w:t>17</w:t>
-      </w:r>
-      <w:r>
-        <w:rPr>
-          <w:noProof/>
-        </w:rPr>
-        <w:fldChar w:fldCharType="end"/>
-      </w:r>
+      <w:fldSimple w:instr=" SEQ Tabela \* ARABIC ">
+        <w:r>
+          <w:rPr>
+            <w:noProof/>
+          </w:rPr>
+          <w:t>17</w:t>
+        </w:r>
+      </w:fldSimple>
       <w:r>
         <w:t xml:space="preserve"> – Requisitos e Restrições de Plataforma de Hardware</w:t>
       </w:r>
-      <w:bookmarkEnd w:id="97"/>
       <w:bookmarkEnd w:id="98"/>
-    </w:p>
-    <w:p>
-      <w:pPr>
-        <w:pStyle w:val="Ttulo2"/>
+      <w:bookmarkEnd w:id="99"/>
+    </w:p>
+    <w:p>
+      <w:pPr>
+        <w:pStyle w:val="Heading2"/>
         <w:numPr>
           <w:ilvl w:val="0"/>
           <w:numId w:val="0"/>
@@ -16787,8 +16573,8 @@
           <w:sz w:val="28"/>
         </w:rPr>
       </w:pPr>
-      <w:bookmarkStart w:id="99" w:name="_Toc418106884"/>
-      <w:bookmarkStart w:id="100" w:name="_Toc419155400"/>
+      <w:bookmarkStart w:id="100" w:name="_Toc418106884"/>
+      <w:bookmarkStart w:id="101" w:name="_Toc419155400"/>
       <w:r>
         <w:rPr>
           <w:bCs/>
@@ -16804,8 +16590,8 @@
         <w:tab/>
         <w:t>Requisitos/Restrições de Plataforma de Software (RPSW)</w:t>
       </w:r>
-      <w:bookmarkEnd w:id="99"/>
       <w:bookmarkEnd w:id="100"/>
+      <w:bookmarkEnd w:id="101"/>
     </w:p>
     <w:tbl>
       <w:tblPr>
@@ -17056,15 +16842,7 @@
               <w:t>CSS</w:t>
             </w:r>
             <w:r>
-              <w:t xml:space="preserve"> e as APIs</w:t>
-            </w:r>
-            <w:r>
-              <w:t xml:space="preserve"> Spring,</w:t>
-            </w:r>
-            <w:bookmarkStart w:id="101" w:name="_GoBack"/>
-            <w:bookmarkEnd w:id="101"/>
-            <w:r>
-              <w:t xml:space="preserve"> jQuery e AngularJS devem</w:t>
+              <w:t xml:space="preserve"> e as APIs jQuery e AngularJS devem</w:t>
             </w:r>
             <w:r>
               <w:t xml:space="preserve"> ser utilizadas</w:t>
@@ -17110,7 +16888,7 @@
     </w:tbl>
     <w:p>
       <w:pPr>
-        <w:pStyle w:val="Legenda"/>
+        <w:pStyle w:val="Caption"/>
         <w:jc w:val="center"/>
         <w:outlineLvl w:val="2"/>
       </w:pPr>
@@ -17119,27 +16897,14 @@
       <w:r>
         <w:t xml:space="preserve">Tabela </w:t>
       </w:r>
-      <w:r>
-        <w:fldChar w:fldCharType="begin"/>
-      </w:r>
-      <w:r>
-        <w:instrText xml:space="preserve"> SEQ Tabela \* ARABIC </w:instrText>
-      </w:r>
-      <w:r>
-        <w:fldChar w:fldCharType="separate"/>
-      </w:r>
-      <w:r>
-        <w:rPr>
-          <w:noProof/>
-        </w:rPr>
-        <w:t>18</w:t>
-      </w:r>
-      <w:r>
-        <w:rPr>
-          <w:noProof/>
-        </w:rPr>
-        <w:fldChar w:fldCharType="end"/>
-      </w:r>
+      <w:fldSimple w:instr=" SEQ Tabela \* ARABIC ">
+        <w:r>
+          <w:rPr>
+            <w:noProof/>
+          </w:rPr>
+          <w:t>18</w:t>
+        </w:r>
+      </w:fldSimple>
       <w:r>
         <w:t xml:space="preserve"> – Requisitos e Restrições de Plataforma de Software</w:t>
       </w:r>
@@ -17148,7 +16913,7 @@
     </w:p>
     <w:p>
       <w:pPr>
-        <w:pStyle w:val="Ttulo2"/>
+        <w:pStyle w:val="Heading2"/>
         <w:numPr>
           <w:ilvl w:val="0"/>
           <w:numId w:val="0"/>
@@ -17529,7 +17294,7 @@
     </w:tbl>
     <w:p>
       <w:pPr>
-        <w:pStyle w:val="Legenda"/>
+        <w:pStyle w:val="Caption"/>
         <w:jc w:val="center"/>
         <w:outlineLvl w:val="2"/>
       </w:pPr>
@@ -17538,27 +17303,14 @@
       <w:r>
         <w:t xml:space="preserve">Tabela </w:t>
       </w:r>
-      <w:r>
-        <w:fldChar w:fldCharType="begin"/>
-      </w:r>
-      <w:r>
-        <w:instrText xml:space="preserve"> SEQ Tabela \* ARABIC </w:instrText>
-      </w:r>
-      <w:r>
-        <w:fldChar w:fldCharType="separate"/>
-      </w:r>
-      <w:r>
-        <w:rPr>
-          <w:noProof/>
-        </w:rPr>
-        <w:t>19</w:t>
-      </w:r>
-      <w:r>
-        <w:rPr>
-          <w:noProof/>
-        </w:rPr>
-        <w:fldChar w:fldCharType="end"/>
-      </w:r>
+      <w:fldSimple w:instr=" SEQ Tabela \* ARABIC ">
+        <w:r>
+          <w:rPr>
+            <w:noProof/>
+          </w:rPr>
+          <w:t>19</w:t>
+        </w:r>
+      </w:fldSimple>
       <w:r>
         <w:t xml:space="preserve"> – Requisitos e Restrições de Desempenho</w:t>
       </w:r>
@@ -17567,7 +17319,7 @@
     </w:p>
     <w:p>
       <w:pPr>
-        <w:pStyle w:val="Ttulo2"/>
+        <w:pStyle w:val="Heading2"/>
         <w:numPr>
           <w:ilvl w:val="0"/>
           <w:numId w:val="0"/>
@@ -17787,7 +17539,7 @@
     </w:tbl>
     <w:p>
       <w:pPr>
-        <w:pStyle w:val="Legenda"/>
+        <w:pStyle w:val="Caption"/>
         <w:jc w:val="center"/>
         <w:outlineLvl w:val="2"/>
       </w:pPr>
@@ -17796,27 +17548,14 @@
       <w:r>
         <w:t xml:space="preserve">Tabela </w:t>
       </w:r>
-      <w:r>
-        <w:fldChar w:fldCharType="begin"/>
-      </w:r>
-      <w:r>
-        <w:instrText xml:space="preserve"> SEQ Tabela \* ARABIC </w:instrText>
-      </w:r>
-      <w:r>
-        <w:fldChar w:fldCharType="separate"/>
-      </w:r>
-      <w:r>
-        <w:rPr>
-          <w:noProof/>
-        </w:rPr>
-        <w:t>20</w:t>
-      </w:r>
-      <w:r>
-        <w:rPr>
-          <w:noProof/>
-        </w:rPr>
-        <w:fldChar w:fldCharType="end"/>
-      </w:r>
+      <w:fldSimple w:instr=" SEQ Tabela \* ARABIC ">
+        <w:r>
+          <w:rPr>
+            <w:noProof/>
+          </w:rPr>
+          <w:t>20</w:t>
+        </w:r>
+      </w:fldSimple>
       <w:r>
         <w:t xml:space="preserve"> – Requisitos e Restrições de Disponibilidade</w:t>
       </w:r>
@@ -17825,7 +17564,7 @@
     </w:p>
     <w:p>
       <w:pPr>
-        <w:pStyle w:val="Ttulo2"/>
+        <w:pStyle w:val="Heading2"/>
         <w:numPr>
           <w:ilvl w:val="0"/>
           <w:numId w:val="0"/>
@@ -18208,7 +17947,7 @@
     </w:tbl>
     <w:p>
       <w:pPr>
-        <w:pStyle w:val="Legenda"/>
+        <w:pStyle w:val="Caption"/>
         <w:jc w:val="center"/>
         <w:outlineLvl w:val="2"/>
         <w:rPr>
@@ -18221,27 +17960,14 @@
       <w:r>
         <w:t xml:space="preserve">Tabela </w:t>
       </w:r>
-      <w:r>
-        <w:fldChar w:fldCharType="begin"/>
-      </w:r>
-      <w:r>
-        <w:instrText xml:space="preserve"> SEQ Tabela \* ARABIC </w:instrText>
-      </w:r>
-      <w:r>
-        <w:fldChar w:fldCharType="separate"/>
-      </w:r>
-      <w:r>
-        <w:rPr>
-          <w:noProof/>
-        </w:rPr>
-        <w:t>21</w:t>
-      </w:r>
-      <w:r>
-        <w:rPr>
-          <w:noProof/>
-        </w:rPr>
-        <w:fldChar w:fldCharType="end"/>
-      </w:r>
+      <w:fldSimple w:instr=" SEQ Tabela \* ARABIC ">
+        <w:r>
+          <w:rPr>
+            <w:noProof/>
+          </w:rPr>
+          <w:t>21</w:t>
+        </w:r>
+      </w:fldSimple>
       <w:r>
         <w:t xml:space="preserve"> – Requisitos e Restrições de Segurança</w:t>
       </w:r>
@@ -18250,7 +17976,7 @@
     </w:p>
     <w:p>
       <w:pPr>
-        <w:pStyle w:val="Ttulo2"/>
+        <w:pStyle w:val="Heading2"/>
         <w:numPr>
           <w:ilvl w:val="0"/>
           <w:numId w:val="0"/>
@@ -18559,7 +18285,7 @@
     </w:tbl>
     <w:p>
       <w:pPr>
-        <w:pStyle w:val="Legenda"/>
+        <w:pStyle w:val="Caption"/>
         <w:jc w:val="center"/>
         <w:outlineLvl w:val="2"/>
       </w:pPr>
@@ -18568,27 +18294,14 @@
       <w:r>
         <w:t xml:space="preserve">Tabela </w:t>
       </w:r>
-      <w:r>
-        <w:fldChar w:fldCharType="begin"/>
-      </w:r>
-      <w:r>
-        <w:instrText xml:space="preserve"> SEQ Tabela \* ARABIC </w:instrText>
-      </w:r>
-      <w:r>
-        <w:fldChar w:fldCharType="separate"/>
-      </w:r>
-      <w:r>
-        <w:rPr>
-          <w:noProof/>
-        </w:rPr>
-        <w:t>22</w:t>
-      </w:r>
-      <w:r>
-        <w:rPr>
-          <w:noProof/>
-        </w:rPr>
-        <w:fldChar w:fldCharType="end"/>
-      </w:r>
+      <w:fldSimple w:instr=" SEQ Tabela \* ARABIC ">
+        <w:r>
+          <w:rPr>
+            <w:noProof/>
+          </w:rPr>
+          <w:t>22</w:t>
+        </w:r>
+      </w:fldSimple>
       <w:r>
         <w:t xml:space="preserve"> – Requisitos e Restrições de Manutenibilidade</w:t>
       </w:r>
@@ -18597,7 +18310,7 @@
     </w:p>
     <w:p>
       <w:pPr>
-        <w:pStyle w:val="Ttulo2"/>
+        <w:pStyle w:val="Heading2"/>
         <w:numPr>
           <w:ilvl w:val="0"/>
           <w:numId w:val="0"/>
@@ -18892,7 +18605,7 @@
     </w:tbl>
     <w:p>
       <w:pPr>
-        <w:pStyle w:val="Legenda"/>
+        <w:pStyle w:val="Caption"/>
         <w:jc w:val="center"/>
         <w:outlineLvl w:val="2"/>
       </w:pPr>
@@ -18901,27 +18614,14 @@
       <w:r>
         <w:t xml:space="preserve">Tabela </w:t>
       </w:r>
-      <w:r>
-        <w:fldChar w:fldCharType="begin"/>
-      </w:r>
-      <w:r>
-        <w:instrText xml:space="preserve"> SEQ Tabela \* ARABIC </w:instrText>
-      </w:r>
-      <w:r>
-        <w:fldChar w:fldCharType="separate"/>
-      </w:r>
-      <w:r>
-        <w:rPr>
-          <w:noProof/>
-        </w:rPr>
-        <w:t>23</w:t>
-      </w:r>
-      <w:r>
-        <w:rPr>
-          <w:noProof/>
-        </w:rPr>
-        <w:fldChar w:fldCharType="end"/>
-      </w:r>
+      <w:fldSimple w:instr=" SEQ Tabela \* ARABIC ">
+        <w:r>
+          <w:rPr>
+            <w:noProof/>
+          </w:rPr>
+          <w:t>23</w:t>
+        </w:r>
+      </w:fldSimple>
       <w:r>
         <w:t xml:space="preserve"> – Requisitos e Restrições do Portabilidade</w:t>
       </w:r>
@@ -18930,7 +18630,7 @@
     </w:p>
     <w:p>
       <w:pPr>
-        <w:pStyle w:val="Ttulo2"/>
+        <w:pStyle w:val="Heading2"/>
         <w:numPr>
           <w:ilvl w:val="0"/>
           <w:numId w:val="0"/>
@@ -18969,7 +18669,7 @@
     </w:p>
     <w:p>
       <w:pPr>
-        <w:pStyle w:val="Ttulo1"/>
+        <w:pStyle w:val="Heading1"/>
         <w:tabs>
           <w:tab w:val="left" w:pos="426"/>
         </w:tabs>
@@ -19216,7 +18916,7 @@
     </w:tbl>
     <w:p>
       <w:pPr>
-        <w:pStyle w:val="Legenda"/>
+        <w:pStyle w:val="Caption"/>
         <w:jc w:val="center"/>
         <w:outlineLvl w:val="2"/>
       </w:pPr>
@@ -19225,27 +18925,14 @@
       <w:r>
         <w:t xml:space="preserve">Tabela </w:t>
       </w:r>
-      <w:r>
-        <w:fldChar w:fldCharType="begin"/>
-      </w:r>
-      <w:r>
-        <w:instrText xml:space="preserve"> SEQ Tabela \* ARABIC </w:instrText>
-      </w:r>
-      <w:r>
-        <w:fldChar w:fldCharType="separate"/>
-      </w:r>
-      <w:r>
-        <w:rPr>
-          <w:noProof/>
-        </w:rPr>
-        <w:t>24</w:t>
-      </w:r>
-      <w:r>
-        <w:rPr>
-          <w:noProof/>
-        </w:rPr>
-        <w:fldChar w:fldCharType="end"/>
-      </w:r>
+      <w:fldSimple w:instr=" SEQ Tabela \* ARABIC ">
+        <w:r>
+          <w:rPr>
+            <w:noProof/>
+          </w:rPr>
+          <w:t>24</w:t>
+        </w:r>
+      </w:fldSimple>
       <w:r>
         <w:t xml:space="preserve"> – Requisitos Futuros</w:t>
       </w:r>
@@ -19254,7 +18941,7 @@
     </w:p>
     <w:p>
       <w:pPr>
-        <w:pStyle w:val="Ttulo1"/>
+        <w:pStyle w:val="Heading1"/>
         <w:tabs>
           <w:tab w:val="left" w:pos="426"/>
         </w:tabs>
@@ -19285,7 +18972,7 @@
     </w:p>
     <w:p>
       <w:pPr>
-        <w:pStyle w:val="Recuodecorpodetexto2"/>
+        <w:pStyle w:val="BodyTextIndent2"/>
         <w:spacing w:before="120" w:after="120"/>
         <w:ind w:left="0"/>
       </w:pPr>
@@ -19295,7 +18982,7 @@
     </w:p>
     <w:p>
       <w:pPr>
-        <w:pStyle w:val="Recuodecorpodetexto2"/>
+        <w:pStyle w:val="BodyTextIndent2"/>
         <w:spacing w:before="120" w:after="120"/>
         <w:ind w:left="0"/>
       </w:pPr>
@@ -19342,7 +19029,7 @@
           </w:tcPr>
           <w:p>
             <w:pPr>
-              <w:pStyle w:val="Recuodecorpodetexto2"/>
+              <w:pStyle w:val="BodyTextIndent2"/>
               <w:spacing w:before="120" w:after="120"/>
               <w:ind w:left="0"/>
               <w:jc w:val="center"/>
@@ -19374,7 +19061,7 @@
           </w:tcPr>
           <w:p>
             <w:pPr>
-              <w:pStyle w:val="Recuodecorpodetexto2"/>
+              <w:pStyle w:val="BodyTextIndent2"/>
               <w:spacing w:before="120" w:after="120"/>
               <w:ind w:left="0"/>
               <w:jc w:val="center"/>
@@ -19434,7 +19121,7 @@
           </w:tcPr>
           <w:p>
             <w:pPr>
-              <w:pStyle w:val="Recuodecorpodetexto2"/>
+              <w:pStyle w:val="BodyTextIndent2"/>
               <w:spacing w:before="120" w:after="120"/>
               <w:ind w:left="0"/>
               <w:jc w:val="center"/>
@@ -19491,7 +19178,7 @@
           </w:tcPr>
           <w:p>
             <w:pPr>
-              <w:pStyle w:val="Recuodecorpodetexto2"/>
+              <w:pStyle w:val="BodyTextIndent2"/>
               <w:spacing w:before="120" w:after="120"/>
               <w:ind w:left="0"/>
               <w:jc w:val="center"/>
@@ -19551,7 +19238,7 @@
           </w:tcPr>
           <w:p>
             <w:pPr>
-              <w:pStyle w:val="Recuodecorpodetexto2"/>
+              <w:pStyle w:val="BodyTextIndent2"/>
               <w:spacing w:before="120" w:after="120"/>
               <w:ind w:left="0"/>
               <w:jc w:val="center"/>
@@ -19608,7 +19295,7 @@
           </w:tcPr>
           <w:p>
             <w:pPr>
-              <w:pStyle w:val="Recuodecorpodetexto2"/>
+              <w:pStyle w:val="BodyTextIndent2"/>
               <w:spacing w:before="120" w:after="120"/>
               <w:ind w:left="0"/>
               <w:jc w:val="center"/>
@@ -19665,7 +19352,7 @@
           </w:tcPr>
           <w:p>
             <w:pPr>
-              <w:pStyle w:val="Recuodecorpodetexto2"/>
+              <w:pStyle w:val="BodyTextIndent2"/>
               <w:spacing w:before="120" w:after="120"/>
               <w:ind w:left="0"/>
               <w:jc w:val="center"/>
@@ -19722,7 +19409,7 @@
           </w:tcPr>
           <w:p>
             <w:pPr>
-              <w:pStyle w:val="Recuodecorpodetexto2"/>
+              <w:pStyle w:val="BodyTextIndent2"/>
               <w:spacing w:before="120" w:after="120"/>
               <w:ind w:left="0"/>
               <w:jc w:val="center"/>
@@ -19779,7 +19466,7 @@
           </w:tcPr>
           <w:p>
             <w:pPr>
-              <w:pStyle w:val="Recuodecorpodetexto2"/>
+              <w:pStyle w:val="BodyTextIndent2"/>
               <w:spacing w:before="120" w:after="120"/>
               <w:ind w:left="0"/>
               <w:jc w:val="center"/>
@@ -19836,7 +19523,7 @@
           </w:tcPr>
           <w:p>
             <w:pPr>
-              <w:pStyle w:val="Recuodecorpodetexto2"/>
+              <w:pStyle w:val="BodyTextIndent2"/>
               <w:spacing w:before="120" w:after="120"/>
               <w:ind w:left="0"/>
               <w:jc w:val="center"/>
@@ -19896,7 +19583,7 @@
           </w:tcPr>
           <w:p>
             <w:pPr>
-              <w:pStyle w:val="Recuodecorpodetexto2"/>
+              <w:pStyle w:val="BodyTextIndent2"/>
               <w:spacing w:before="120" w:after="120"/>
               <w:ind w:left="0"/>
               <w:jc w:val="center"/>
@@ -19953,7 +19640,7 @@
           </w:tcPr>
           <w:p>
             <w:pPr>
-              <w:pStyle w:val="Recuodecorpodetexto2"/>
+              <w:pStyle w:val="BodyTextIndent2"/>
               <w:spacing w:before="120" w:after="120"/>
               <w:ind w:left="0"/>
               <w:jc w:val="center"/>
@@ -20011,7 +19698,7 @@
           </w:tcPr>
           <w:p>
             <w:pPr>
-              <w:pStyle w:val="Recuodecorpodetexto2"/>
+              <w:pStyle w:val="BodyTextIndent2"/>
               <w:spacing w:before="120" w:after="120"/>
               <w:ind w:left="0"/>
               <w:jc w:val="center"/>
@@ -20065,7 +19752,7 @@
           </w:tcPr>
           <w:p>
             <w:pPr>
-              <w:pStyle w:val="Recuodecorpodetexto2"/>
+              <w:pStyle w:val="BodyTextIndent2"/>
               <w:spacing w:before="120" w:after="120"/>
               <w:ind w:left="0"/>
               <w:jc w:val="center"/>
@@ -20122,7 +19809,7 @@
           </w:tcPr>
           <w:p>
             <w:pPr>
-              <w:pStyle w:val="Recuodecorpodetexto2"/>
+              <w:pStyle w:val="BodyTextIndent2"/>
               <w:spacing w:before="120" w:after="120"/>
               <w:ind w:left="0"/>
               <w:jc w:val="center"/>
@@ -20179,7 +19866,7 @@
           </w:tcPr>
           <w:p>
             <w:pPr>
-              <w:pStyle w:val="Recuodecorpodetexto2"/>
+              <w:pStyle w:val="BodyTextIndent2"/>
               <w:spacing w:before="120" w:after="120"/>
               <w:ind w:left="0"/>
               <w:jc w:val="center"/>
@@ -20233,7 +19920,7 @@
           </w:tcPr>
           <w:p>
             <w:pPr>
-              <w:pStyle w:val="Recuodecorpodetexto2"/>
+              <w:pStyle w:val="BodyTextIndent2"/>
               <w:spacing w:before="120" w:after="120"/>
               <w:ind w:left="0"/>
               <w:jc w:val="center"/>
@@ -20287,7 +19974,7 @@
           </w:tcPr>
           <w:p>
             <w:pPr>
-              <w:pStyle w:val="Recuodecorpodetexto2"/>
+              <w:pStyle w:val="BodyTextIndent2"/>
               <w:spacing w:before="120" w:after="120"/>
               <w:ind w:left="0"/>
               <w:jc w:val="center"/>
@@ -20341,7 +20028,7 @@
           </w:tcPr>
           <w:p>
             <w:pPr>
-              <w:pStyle w:val="Recuodecorpodetexto2"/>
+              <w:pStyle w:val="BodyTextIndent2"/>
               <w:spacing w:before="120" w:after="120"/>
               <w:ind w:left="0"/>
               <w:jc w:val="center"/>
@@ -20395,7 +20082,7 @@
           </w:tcPr>
           <w:p>
             <w:pPr>
-              <w:pStyle w:val="Recuodecorpodetexto2"/>
+              <w:pStyle w:val="BodyTextIndent2"/>
               <w:spacing w:before="120" w:after="120"/>
               <w:ind w:left="0"/>
               <w:jc w:val="center"/>
@@ -20449,7 +20136,7 @@
           </w:tcPr>
           <w:p>
             <w:pPr>
-              <w:pStyle w:val="Recuodecorpodetexto2"/>
+              <w:pStyle w:val="BodyTextIndent2"/>
               <w:spacing w:before="120" w:after="120"/>
               <w:ind w:left="0"/>
               <w:jc w:val="center"/>
@@ -20503,7 +20190,7 @@
           </w:tcPr>
           <w:p>
             <w:pPr>
-              <w:pStyle w:val="Recuodecorpodetexto2"/>
+              <w:pStyle w:val="BodyTextIndent2"/>
               <w:spacing w:before="120" w:after="120"/>
               <w:ind w:left="0"/>
               <w:jc w:val="center"/>
@@ -20557,7 +20244,7 @@
           </w:tcPr>
           <w:p>
             <w:pPr>
-              <w:pStyle w:val="Recuodecorpodetexto2"/>
+              <w:pStyle w:val="BodyTextIndent2"/>
               <w:spacing w:before="120" w:after="120"/>
               <w:ind w:left="0"/>
               <w:jc w:val="center"/>
@@ -20611,7 +20298,7 @@
           </w:tcPr>
           <w:p>
             <w:pPr>
-              <w:pStyle w:val="Recuodecorpodetexto2"/>
+              <w:pStyle w:val="BodyTextIndent2"/>
               <w:spacing w:before="120" w:after="120"/>
               <w:ind w:left="0"/>
               <w:jc w:val="center"/>
@@ -20671,7 +20358,7 @@
           </w:tcPr>
           <w:p>
             <w:pPr>
-              <w:pStyle w:val="Recuodecorpodetexto2"/>
+              <w:pStyle w:val="BodyTextIndent2"/>
               <w:spacing w:before="120" w:after="120"/>
               <w:ind w:left="0"/>
               <w:jc w:val="center"/>
@@ -20725,7 +20412,7 @@
           </w:tcPr>
           <w:p>
             <w:pPr>
-              <w:pStyle w:val="Recuodecorpodetexto2"/>
+              <w:pStyle w:val="BodyTextIndent2"/>
               <w:spacing w:before="120" w:after="120"/>
               <w:ind w:left="0"/>
               <w:jc w:val="center"/>
@@ -20779,7 +20466,7 @@
           </w:tcPr>
           <w:p>
             <w:pPr>
-              <w:pStyle w:val="Recuodecorpodetexto2"/>
+              <w:pStyle w:val="BodyTextIndent2"/>
               <w:spacing w:before="120" w:after="120"/>
               <w:ind w:left="0"/>
               <w:jc w:val="center"/>
@@ -20833,7 +20520,7 @@
           </w:tcPr>
           <w:p>
             <w:pPr>
-              <w:pStyle w:val="Recuodecorpodetexto2"/>
+              <w:pStyle w:val="BodyTextIndent2"/>
               <w:spacing w:before="120" w:after="120"/>
               <w:ind w:left="0"/>
               <w:jc w:val="center"/>
@@ -20887,7 +20574,7 @@
           </w:tcPr>
           <w:p>
             <w:pPr>
-              <w:pStyle w:val="Recuodecorpodetexto2"/>
+              <w:pStyle w:val="BodyTextIndent2"/>
               <w:spacing w:before="120" w:after="120"/>
               <w:ind w:left="0"/>
               <w:jc w:val="center"/>
@@ -20941,7 +20628,7 @@
           </w:tcPr>
           <w:p>
             <w:pPr>
-              <w:pStyle w:val="Recuodecorpodetexto2"/>
+              <w:pStyle w:val="BodyTextIndent2"/>
               <w:spacing w:before="120" w:after="120"/>
               <w:ind w:left="0"/>
               <w:jc w:val="center"/>
@@ -20995,7 +20682,7 @@
           </w:tcPr>
           <w:p>
             <w:pPr>
-              <w:pStyle w:val="Recuodecorpodetexto2"/>
+              <w:pStyle w:val="BodyTextIndent2"/>
               <w:spacing w:before="120" w:after="120"/>
               <w:ind w:left="0"/>
               <w:jc w:val="center"/>
@@ -21049,7 +20736,7 @@
           </w:tcPr>
           <w:p>
             <w:pPr>
-              <w:pStyle w:val="Recuodecorpodetexto2"/>
+              <w:pStyle w:val="BodyTextIndent2"/>
               <w:spacing w:before="120" w:after="120"/>
               <w:ind w:left="0"/>
               <w:jc w:val="center"/>
@@ -21103,7 +20790,7 @@
           </w:tcPr>
           <w:p>
             <w:pPr>
-              <w:pStyle w:val="Recuodecorpodetexto2"/>
+              <w:pStyle w:val="BodyTextIndent2"/>
               <w:spacing w:before="120" w:after="120"/>
               <w:ind w:left="0"/>
               <w:jc w:val="center"/>
@@ -21157,7 +20844,7 @@
           </w:tcPr>
           <w:p>
             <w:pPr>
-              <w:pStyle w:val="Recuodecorpodetexto2"/>
+              <w:pStyle w:val="BodyTextIndent2"/>
               <w:spacing w:before="120" w:after="120"/>
               <w:ind w:left="0"/>
               <w:jc w:val="center"/>
@@ -21211,7 +20898,7 @@
           </w:tcPr>
           <w:p>
             <w:pPr>
-              <w:pStyle w:val="Recuodecorpodetexto2"/>
+              <w:pStyle w:val="BodyTextIndent2"/>
               <w:spacing w:before="120" w:after="120"/>
               <w:ind w:left="0"/>
               <w:jc w:val="center"/>
@@ -21268,7 +20955,7 @@
           </w:tcPr>
           <w:p>
             <w:pPr>
-              <w:pStyle w:val="Recuodecorpodetexto2"/>
+              <w:pStyle w:val="BodyTextIndent2"/>
               <w:spacing w:before="120" w:after="120"/>
               <w:ind w:left="0"/>
               <w:jc w:val="center"/>
@@ -21325,7 +21012,7 @@
           </w:tcPr>
           <w:p>
             <w:pPr>
-              <w:pStyle w:val="Recuodecorpodetexto2"/>
+              <w:pStyle w:val="BodyTextIndent2"/>
               <w:spacing w:before="120" w:after="120"/>
               <w:ind w:left="0"/>
               <w:jc w:val="center"/>
@@ -21383,7 +21070,7 @@
           </w:tcPr>
           <w:p>
             <w:pPr>
-              <w:pStyle w:val="Recuodecorpodetexto2"/>
+              <w:pStyle w:val="BodyTextIndent2"/>
               <w:spacing w:before="120" w:after="120"/>
               <w:ind w:left="0"/>
               <w:jc w:val="center"/>
@@ -21440,7 +21127,7 @@
           </w:tcPr>
           <w:p>
             <w:pPr>
-              <w:pStyle w:val="Recuodecorpodetexto2"/>
+              <w:pStyle w:val="BodyTextIndent2"/>
               <w:spacing w:before="120" w:after="120"/>
               <w:ind w:left="0"/>
               <w:jc w:val="center"/>
@@ -21497,7 +21184,7 @@
           </w:tcPr>
           <w:p>
             <w:pPr>
-              <w:pStyle w:val="Recuodecorpodetexto2"/>
+              <w:pStyle w:val="BodyTextIndent2"/>
               <w:spacing w:before="120" w:after="120"/>
               <w:ind w:left="0"/>
               <w:jc w:val="center"/>
@@ -21554,7 +21241,7 @@
           </w:tcPr>
           <w:p>
             <w:pPr>
-              <w:pStyle w:val="Recuodecorpodetexto2"/>
+              <w:pStyle w:val="BodyTextIndent2"/>
               <w:spacing w:before="120" w:after="120"/>
               <w:ind w:left="0"/>
               <w:jc w:val="center"/>
@@ -21611,7 +21298,7 @@
           </w:tcPr>
           <w:p>
             <w:pPr>
-              <w:pStyle w:val="Recuodecorpodetexto2"/>
+              <w:pStyle w:val="BodyTextIndent2"/>
               <w:spacing w:before="120" w:after="120"/>
               <w:ind w:left="0"/>
               <w:jc w:val="center"/>
@@ -21668,7 +21355,7 @@
           </w:tcPr>
           <w:p>
             <w:pPr>
-              <w:pStyle w:val="Recuodecorpodetexto2"/>
+              <w:pStyle w:val="BodyTextIndent2"/>
               <w:spacing w:before="120" w:after="120"/>
               <w:ind w:left="0"/>
               <w:jc w:val="center"/>
@@ -21725,7 +21412,7 @@
           </w:tcPr>
           <w:p>
             <w:pPr>
-              <w:pStyle w:val="Recuodecorpodetexto2"/>
+              <w:pStyle w:val="BodyTextIndent2"/>
               <w:spacing w:before="120" w:after="120"/>
               <w:ind w:left="0"/>
               <w:jc w:val="center"/>
@@ -21782,7 +21469,7 @@
           </w:tcPr>
           <w:p>
             <w:pPr>
-              <w:pStyle w:val="Recuodecorpodetexto2"/>
+              <w:pStyle w:val="BodyTextIndent2"/>
               <w:spacing w:before="120" w:after="120"/>
               <w:ind w:left="0"/>
               <w:jc w:val="center"/>
@@ -21842,7 +21529,7 @@
           </w:tcPr>
           <w:p>
             <w:pPr>
-              <w:pStyle w:val="Recuodecorpodetexto2"/>
+              <w:pStyle w:val="BodyTextIndent2"/>
               <w:spacing w:before="120" w:after="120"/>
               <w:ind w:left="0"/>
               <w:jc w:val="center"/>
@@ -21862,7 +21549,7 @@
     </w:tbl>
     <w:p>
       <w:pPr>
-        <w:pStyle w:val="Legenda"/>
+        <w:pStyle w:val="Caption"/>
         <w:jc w:val="center"/>
         <w:outlineLvl w:val="2"/>
       </w:pPr>
@@ -21871,27 +21558,14 @@
       <w:r>
         <w:t xml:space="preserve">Tabela </w:t>
       </w:r>
-      <w:r>
-        <w:fldChar w:fldCharType="begin"/>
-      </w:r>
-      <w:r>
-        <w:instrText xml:space="preserve"> SEQ Tabela \* ARABIC </w:instrText>
-      </w:r>
-      <w:r>
-        <w:fldChar w:fldCharType="separate"/>
-      </w:r>
-      <w:r>
-        <w:rPr>
-          <w:noProof/>
-        </w:rPr>
-        <w:t>25</w:t>
-      </w:r>
-      <w:r>
-        <w:rPr>
-          <w:noProof/>
-        </w:rPr>
-        <w:fldChar w:fldCharType="end"/>
-      </w:r>
+      <w:fldSimple w:instr=" SEQ Tabela \* ARABIC ">
+        <w:r>
+          <w:rPr>
+            <w:noProof/>
+          </w:rPr>
+          <w:t>25</w:t>
+        </w:r>
+      </w:fldSimple>
       <w:r>
         <w:t xml:space="preserve"> – Requisitos Funcionais e Requisitos Não Funcionais Vinculados</w:t>
       </w:r>
@@ -21941,7 +21615,7 @@
           </w:tcPr>
           <w:p>
             <w:pPr>
-              <w:pStyle w:val="Recuodecorpodetexto2"/>
+              <w:pStyle w:val="BodyTextIndent2"/>
               <w:spacing w:before="120" w:after="120"/>
               <w:ind w:left="0"/>
               <w:jc w:val="center"/>
@@ -21973,7 +21647,7 @@
           </w:tcPr>
           <w:p>
             <w:pPr>
-              <w:pStyle w:val="Recuodecorpodetexto2"/>
+              <w:pStyle w:val="BodyTextIndent2"/>
               <w:spacing w:before="120" w:after="120"/>
               <w:ind w:left="0"/>
               <w:jc w:val="center"/>
@@ -22010,7 +21684,7 @@
           </w:tcPr>
           <w:p>
             <w:pPr>
-              <w:pStyle w:val="Recuodecorpodetexto2"/>
+              <w:pStyle w:val="BodyTextIndent2"/>
               <w:spacing w:before="120" w:after="120"/>
               <w:ind w:left="0"/>
               <w:jc w:val="center"/>
@@ -22042,7 +21716,7 @@
           </w:tcPr>
           <w:p>
             <w:pPr>
-              <w:pStyle w:val="Recuodecorpodetexto2"/>
+              <w:pStyle w:val="BodyTextIndent2"/>
               <w:keepNext/>
               <w:spacing w:before="120" w:after="120"/>
               <w:ind w:left="0"/>
@@ -22081,7 +21755,7 @@
     </w:tbl>
     <w:p>
       <w:pPr>
-        <w:pStyle w:val="Legenda"/>
+        <w:pStyle w:val="Caption"/>
         <w:jc w:val="center"/>
         <w:outlineLvl w:val="2"/>
       </w:pPr>
@@ -22090,27 +21764,14 @@
       <w:r>
         <w:t xml:space="preserve">Tabela </w:t>
       </w:r>
-      <w:r>
-        <w:fldChar w:fldCharType="begin"/>
-      </w:r>
-      <w:r>
-        <w:instrText xml:space="preserve"> SEQ Tabela \* ARABIC </w:instrText>
-      </w:r>
-      <w:r>
-        <w:fldChar w:fldCharType="separate"/>
-      </w:r>
-      <w:r>
-        <w:rPr>
-          <w:noProof/>
-        </w:rPr>
-        <w:t>26</w:t>
-      </w:r>
-      <w:r>
-        <w:rPr>
-          <w:noProof/>
-        </w:rPr>
-        <w:fldChar w:fldCharType="end"/>
-      </w:r>
+      <w:fldSimple w:instr=" SEQ Tabela \* ARABIC ">
+        <w:r>
+          <w:rPr>
+            <w:noProof/>
+          </w:rPr>
+          <w:t>26</w:t>
+        </w:r>
+      </w:fldSimple>
       <w:r>
         <w:t xml:space="preserve"> – Requisitos Funcionais e suas Origens</w:t>
       </w:r>
@@ -22160,7 +21821,7 @@
           </w:tcPr>
           <w:p>
             <w:pPr>
-              <w:pStyle w:val="Recuodecorpodetexto2"/>
+              <w:pStyle w:val="BodyTextIndent2"/>
               <w:spacing w:before="120" w:after="120"/>
               <w:ind w:left="0"/>
               <w:jc w:val="center"/>
@@ -22192,7 +21853,7 @@
           </w:tcPr>
           <w:p>
             <w:pPr>
-              <w:pStyle w:val="Recuodecorpodetexto2"/>
+              <w:pStyle w:val="BodyTextIndent2"/>
               <w:spacing w:before="120" w:after="120"/>
               <w:ind w:left="0"/>
               <w:jc w:val="center"/>
@@ -22229,7 +21890,7 @@
           </w:tcPr>
           <w:p>
             <w:pPr>
-              <w:pStyle w:val="Recuodecorpodetexto2"/>
+              <w:pStyle w:val="BodyTextIndent2"/>
               <w:spacing w:before="120" w:after="120"/>
               <w:ind w:left="0"/>
               <w:jc w:val="center"/>
@@ -22261,7 +21922,7 @@
           </w:tcPr>
           <w:p>
             <w:pPr>
-              <w:pStyle w:val="Recuodecorpodetexto2"/>
+              <w:pStyle w:val="BodyTextIndent2"/>
               <w:keepNext/>
               <w:spacing w:before="120" w:after="120"/>
               <w:ind w:left="0"/>
@@ -22281,7 +21942,7 @@
     </w:tbl>
     <w:p>
       <w:pPr>
-        <w:pStyle w:val="Legenda"/>
+        <w:pStyle w:val="Caption"/>
         <w:jc w:val="center"/>
         <w:outlineLvl w:val="2"/>
       </w:pPr>
@@ -22290,27 +21951,14 @@
       <w:r>
         <w:t xml:space="preserve">Tabela </w:t>
       </w:r>
-      <w:r>
-        <w:fldChar w:fldCharType="begin"/>
-      </w:r>
-      <w:r>
-        <w:instrText xml:space="preserve"> SEQ Tabela \* ARABIC </w:instrText>
-      </w:r>
-      <w:r>
-        <w:fldChar w:fldCharType="separate"/>
-      </w:r>
-      <w:r>
-        <w:rPr>
-          <w:noProof/>
-        </w:rPr>
-        <w:t>27</w:t>
-      </w:r>
-      <w:r>
-        <w:rPr>
-          <w:noProof/>
-        </w:rPr>
-        <w:fldChar w:fldCharType="end"/>
-      </w:r>
+      <w:fldSimple w:instr=" SEQ Tabela \* ARABIC ">
+        <w:r>
+          <w:rPr>
+            <w:noProof/>
+          </w:rPr>
+          <w:t>27</w:t>
+        </w:r>
+      </w:fldSimple>
       <w:r>
         <w:t xml:space="preserve"> – Requisitos Não Funcionais e suas Origens</w:t>
       </w:r>
@@ -22360,7 +22008,7 @@
           </w:tcPr>
           <w:p>
             <w:pPr>
-              <w:pStyle w:val="Recuodecorpodetexto2"/>
+              <w:pStyle w:val="BodyTextIndent2"/>
               <w:spacing w:before="120" w:after="120"/>
               <w:ind w:left="0"/>
               <w:jc w:val="center"/>
@@ -22392,7 +22040,7 @@
           </w:tcPr>
           <w:p>
             <w:pPr>
-              <w:pStyle w:val="Recuodecorpodetexto2"/>
+              <w:pStyle w:val="BodyTextIndent2"/>
               <w:spacing w:before="120" w:after="120"/>
               <w:ind w:left="0"/>
               <w:jc w:val="center"/>
@@ -22429,7 +22077,7 @@
           </w:tcPr>
           <w:p>
             <w:pPr>
-              <w:pStyle w:val="Recuodecorpodetexto2"/>
+              <w:pStyle w:val="BodyTextIndent2"/>
               <w:spacing w:before="120" w:after="120"/>
               <w:ind w:left="0"/>
               <w:jc w:val="center"/>
@@ -22461,7 +22109,7 @@
           </w:tcPr>
           <w:p>
             <w:pPr>
-              <w:pStyle w:val="Recuodecorpodetexto2"/>
+              <w:pStyle w:val="BodyTextIndent2"/>
               <w:keepNext/>
               <w:spacing w:before="120" w:after="120"/>
               <w:ind w:left="0"/>
@@ -22487,7 +22135,7 @@
     </w:tbl>
     <w:p>
       <w:pPr>
-        <w:pStyle w:val="Legenda"/>
+        <w:pStyle w:val="Caption"/>
         <w:jc w:val="center"/>
         <w:outlineLvl w:val="2"/>
       </w:pPr>
@@ -22496,27 +22144,14 @@
       <w:r>
         <w:t xml:space="preserve">Tabela </w:t>
       </w:r>
-      <w:r>
-        <w:fldChar w:fldCharType="begin"/>
-      </w:r>
-      <w:r>
-        <w:instrText xml:space="preserve"> SEQ Tabela \* ARABIC </w:instrText>
-      </w:r>
-      <w:r>
-        <w:fldChar w:fldCharType="separate"/>
-      </w:r>
-      <w:r>
-        <w:rPr>
-          <w:noProof/>
-        </w:rPr>
-        <w:t>28</w:t>
-      </w:r>
-      <w:r>
-        <w:rPr>
-          <w:noProof/>
-        </w:rPr>
-        <w:fldChar w:fldCharType="end"/>
-      </w:r>
+      <w:fldSimple w:instr=" SEQ Tabela \* ARABIC ">
+        <w:r>
+          <w:rPr>
+            <w:noProof/>
+          </w:rPr>
+          <w:t>28</w:t>
+        </w:r>
+      </w:fldSimple>
       <w:r>
         <w:t xml:space="preserve"> – Casos de Uso e suas Origens</w:t>
       </w:r>
@@ -22557,7 +22192,7 @@
           </w:tcPr>
           <w:p>
             <w:pPr>
-              <w:pStyle w:val="Recuodecorpodetexto2"/>
+              <w:pStyle w:val="BodyTextIndent2"/>
               <w:ind w:left="0"/>
               <w:jc w:val="center"/>
               <w:rPr>
@@ -22578,7 +22213,7 @@
           </w:tcPr>
           <w:p>
             <w:pPr>
-              <w:pStyle w:val="Recuodecorpodetexto2"/>
+              <w:pStyle w:val="BodyTextIndent2"/>
               <w:ind w:left="0"/>
               <w:jc w:val="center"/>
               <w:rPr>
@@ -22604,7 +22239,7 @@
           </w:tcPr>
           <w:p>
             <w:pPr>
-              <w:pStyle w:val="Recuodecorpodetexto2"/>
+              <w:pStyle w:val="BodyTextIndent2"/>
               <w:ind w:left="0"/>
               <w:rPr>
                 <w:i/>
@@ -22624,7 +22259,7 @@
           </w:tcPr>
           <w:p>
             <w:pPr>
-              <w:pStyle w:val="Recuodecorpodetexto2"/>
+              <w:pStyle w:val="BodyTextIndent2"/>
               <w:keepNext/>
               <w:ind w:left="0"/>
               <w:rPr>
@@ -22643,7 +22278,7 @@
     </w:tbl>
     <w:p>
       <w:pPr>
-        <w:pStyle w:val="Legenda"/>
+        <w:pStyle w:val="Caption"/>
         <w:jc w:val="center"/>
         <w:outlineLvl w:val="2"/>
       </w:pPr>
@@ -22651,27 +22286,14 @@
       <w:r>
         <w:t xml:space="preserve">Tabela </w:t>
       </w:r>
-      <w:r>
-        <w:fldChar w:fldCharType="begin"/>
-      </w:r>
-      <w:r>
-        <w:instrText xml:space="preserve"> SEQ Tabela \* ARABIC </w:instrText>
-      </w:r>
-      <w:r>
-        <w:fldChar w:fldCharType="separate"/>
-      </w:r>
-      <w:r>
-        <w:rPr>
-          <w:noProof/>
-        </w:rPr>
-        <w:t>29</w:t>
-      </w:r>
-      <w:r>
-        <w:rPr>
-          <w:noProof/>
-        </w:rPr>
-        <w:fldChar w:fldCharType="end"/>
-      </w:r>
+      <w:fldSimple w:instr=" SEQ Tabela \* ARABIC ">
+        <w:r>
+          <w:rPr>
+            <w:noProof/>
+          </w:rPr>
+          <w:t>29</w:t>
+        </w:r>
+      </w:fldSimple>
       <w:r>
         <w:t xml:space="preserve"> </w:t>
       </w:r>
@@ -22714,7 +22336,7 @@
           </w:tcPr>
           <w:p>
             <w:pPr>
-              <w:pStyle w:val="Recuodecorpodetexto2"/>
+              <w:pStyle w:val="BodyTextIndent2"/>
               <w:ind w:left="0"/>
               <w:jc w:val="center"/>
               <w:rPr>
@@ -22735,7 +22357,7 @@
           </w:tcPr>
           <w:p>
             <w:pPr>
-              <w:pStyle w:val="Recuodecorpodetexto2"/>
+              <w:pStyle w:val="BodyTextIndent2"/>
               <w:ind w:left="0"/>
               <w:jc w:val="center"/>
               <w:rPr>
@@ -22761,7 +22383,7 @@
           </w:tcPr>
           <w:p>
             <w:pPr>
-              <w:pStyle w:val="Recuodecorpodetexto2"/>
+              <w:pStyle w:val="BodyTextIndent2"/>
               <w:ind w:left="0"/>
               <w:rPr>
                 <w:i/>
@@ -22781,7 +22403,7 @@
           </w:tcPr>
           <w:p>
             <w:pPr>
-              <w:pStyle w:val="Recuodecorpodetexto2"/>
+              <w:pStyle w:val="BodyTextIndent2"/>
               <w:keepNext/>
               <w:ind w:left="0"/>
               <w:rPr>
@@ -22800,7 +22422,7 @@
     </w:tbl>
     <w:p>
       <w:pPr>
-        <w:pStyle w:val="Legenda"/>
+        <w:pStyle w:val="Caption"/>
         <w:jc w:val="center"/>
         <w:outlineLvl w:val="2"/>
       </w:pPr>
@@ -22808,27 +22430,14 @@
       <w:r>
         <w:t xml:space="preserve">Tabela </w:t>
       </w:r>
-      <w:r>
-        <w:fldChar w:fldCharType="begin"/>
-      </w:r>
-      <w:r>
-        <w:instrText xml:space="preserve"> SEQ Tabela \* ARABIC </w:instrText>
-      </w:r>
-      <w:r>
-        <w:fldChar w:fldCharType="separate"/>
-      </w:r>
-      <w:r>
-        <w:rPr>
-          <w:noProof/>
-        </w:rPr>
-        <w:t>30</w:t>
-      </w:r>
-      <w:r>
-        <w:rPr>
-          <w:noProof/>
-        </w:rPr>
-        <w:fldChar w:fldCharType="end"/>
-      </w:r>
+      <w:fldSimple w:instr=" SEQ Tabela \* ARABIC ">
+        <w:r>
+          <w:rPr>
+            <w:noProof/>
+          </w:rPr>
+          <w:t>30</w:t>
+        </w:r>
+      </w:fldSimple>
       <w:r>
         <w:t xml:space="preserve"> </w:t>
       </w:r>
@@ -22840,7 +22449,7 @@
     <w:p/>
     <w:p>
       <w:pPr>
-        <w:pStyle w:val="Ttulo1"/>
+        <w:pStyle w:val="Heading1"/>
         <w:tabs>
           <w:tab w:val="left" w:pos="426"/>
         </w:tabs>
@@ -22864,7 +22473,7 @@
     </w:p>
     <w:p>
       <w:pPr>
-        <w:pStyle w:val="Corpodetexto2"/>
+        <w:pStyle w:val="BodyText2"/>
       </w:pPr>
       <w:r>
         <w:t>A seguir está firmado um texto redigido pelo proprietário e solicitante do sistema em questão:</w:t>
@@ -23013,7 +22622,7 @@
     </w:p>
     <w:p>
       <w:pPr>
-        <w:pStyle w:val="Ttulo1"/>
+        <w:pStyle w:val="Heading1"/>
         <w:tabs>
           <w:tab w:val="left" w:pos="426"/>
         </w:tabs>
@@ -23161,7 +22770,7 @@
     </w:p>
     <w:p>
       <w:pPr>
-        <w:pStyle w:val="Ttulo1"/>
+        <w:pStyle w:val="Heading1"/>
       </w:pPr>
       <w:bookmarkStart w:id="146" w:name="_Toc418106907"/>
       <w:bookmarkStart w:id="147" w:name="_Toc419155424"/>
@@ -23232,7 +22841,7 @@
 <w:ftr xmlns:wpc="http://schemas.microsoft.com/office/word/2010/wordprocessingCanvas" xmlns:mc="http://schemas.openxmlformats.org/markup-compatibility/2006" xmlns:o="urn:schemas-microsoft-com:office:office" xmlns:r="http://schemas.openxmlformats.org/officeDocument/2006/relationships" xmlns:m="http://schemas.openxmlformats.org/officeDocument/2006/math" xmlns:v="urn:schemas-microsoft-com:vml" xmlns:wp14="http://schemas.microsoft.com/office/word/2010/wordprocessingDrawing" xmlns:wp="http://schemas.openxmlformats.org/drawingml/2006/wordprocessingDrawing" xmlns:w10="urn:schemas-microsoft-com:office:word" xmlns:w="http://schemas.openxmlformats.org/wordprocessingml/2006/main" xmlns:w14="http://schemas.microsoft.com/office/word/2010/wordml" xmlns:w15="http://schemas.microsoft.com/office/word/2012/wordml" xmlns:wpg="http://schemas.microsoft.com/office/word/2010/wordprocessingGroup" xmlns:wpi="http://schemas.microsoft.com/office/word/2010/wordprocessingInk" xmlns:wne="http://schemas.microsoft.com/office/word/2006/wordml" xmlns:wps="http://schemas.microsoft.com/office/word/2010/wordprocessingShape" mc:Ignorable="w14 w15 wp14">
   <w:p>
     <w:pPr>
-      <w:pStyle w:val="Rodap"/>
+      <w:pStyle w:val="Footer"/>
       <w:ind w:right="360"/>
       <w:jc w:val="center"/>
     </w:pPr>
@@ -23244,14 +22853,14 @@
             <w:txbxContent>
               <w:p>
                 <w:pPr>
-                  <w:pStyle w:val="Rodap"/>
+                  <w:pStyle w:val="Footer"/>
                   <w:rPr>
-                    <w:rStyle w:val="Nmerodepgina"/>
+                    <w:rStyle w:val="PageNumber"/>
                   </w:rPr>
                 </w:pPr>
                 <w:r>
                   <w:rPr>
-                    <w:rStyle w:val="Nmerodepgina"/>
+                    <w:rStyle w:val="PageNumber"/>
                   </w:rPr>
                   <w:fldChar w:fldCharType="begin"/>
                 </w:r>
@@ -23265,7 +22874,7 @@
                   <w:rPr>
                     <w:noProof/>
                   </w:rPr>
-                  <w:t>16</w:t>
+                  <w:t>14</w:t>
                 </w:r>
                 <w:r>
                   <w:fldChar w:fldCharType="end"/>
@@ -23420,7 +23029,7 @@
   </w:tbl>
   <w:p>
     <w:pPr>
-      <w:pStyle w:val="Cabealho"/>
+      <w:pStyle w:val="Header"/>
     </w:pPr>
   </w:p>
 </w:hdr>
@@ -23428,7 +23037,7 @@
 
 <file path=word/numbering.xml><?xml version="1.0" encoding="utf-8"?>
 <w:numbering xmlns:wpc="http://schemas.microsoft.com/office/word/2010/wordprocessingCanvas" xmlns:mc="http://schemas.openxmlformats.org/markup-compatibility/2006" xmlns:o="urn:schemas-microsoft-com:office:office" xmlns:r="http://schemas.openxmlformats.org/officeDocument/2006/relationships" xmlns:m="http://schemas.openxmlformats.org/officeDocument/2006/math" xmlns:v="urn:schemas-microsoft-com:vml" xmlns:wp14="http://schemas.microsoft.com/office/word/2010/wordprocessingDrawing" xmlns:wp="http://schemas.openxmlformats.org/drawingml/2006/wordprocessingDrawing" xmlns:w10="urn:schemas-microsoft-com:office:word" xmlns:w="http://schemas.openxmlformats.org/wordprocessingml/2006/main" xmlns:w14="http://schemas.microsoft.com/office/word/2010/wordml" xmlns:w15="http://schemas.microsoft.com/office/word/2012/wordml" xmlns:wpg="http://schemas.microsoft.com/office/word/2010/wordprocessingGroup" xmlns:wpi="http://schemas.microsoft.com/office/word/2010/wordprocessingInk" xmlns:wne="http://schemas.microsoft.com/office/word/2006/wordml" xmlns:wps="http://schemas.microsoft.com/office/word/2010/wordprocessingShape" mc:Ignorable="w14 w15 wp14">
-  <w:abstractNum w:abstractNumId="0">
+  <w:abstractNum w:abstractNumId="0" w15:restartNumberingAfterBreak="0">
     <w:nsid w:val="015A7877"/>
     <w:multiLevelType w:val="multilevel"/>
     <w:tmpl w:val="87D44222"/>
@@ -23521,7 +23130,7 @@
       <w:lvlJc w:val="left"/>
     </w:lvl>
   </w:abstractNum>
-  <w:abstractNum w:abstractNumId="1">
+  <w:abstractNum w:abstractNumId="1" w15:restartNumberingAfterBreak="0">
     <w:nsid w:val="067F73CA"/>
     <w:multiLevelType w:val="multilevel"/>
     <w:tmpl w:val="9E8E2CDA"/>
@@ -23578,7 +23187,7 @@
       <w:lvlJc w:val="left"/>
     </w:lvl>
   </w:abstractNum>
-  <w:abstractNum w:abstractNumId="2">
+  <w:abstractNum w:abstractNumId="2" w15:restartNumberingAfterBreak="0">
     <w:nsid w:val="06B33D2E"/>
     <w:multiLevelType w:val="multilevel"/>
     <w:tmpl w:val="B8B0D446"/>
@@ -23696,7 +23305,7 @@
       </w:pPr>
     </w:lvl>
   </w:abstractNum>
-  <w:abstractNum w:abstractNumId="3">
+  <w:abstractNum w:abstractNumId="3" w15:restartNumberingAfterBreak="0">
     <w:nsid w:val="10A673E3"/>
     <w:multiLevelType w:val="multilevel"/>
     <w:tmpl w:val="3418CEF8"/>
@@ -23809,14 +23418,14 @@
       </w:rPr>
     </w:lvl>
   </w:abstractNum>
-  <w:abstractNum w:abstractNumId="4">
+  <w:abstractNum w:abstractNumId="4" w15:restartNumberingAfterBreak="0">
     <w:nsid w:val="209C42AF"/>
     <w:multiLevelType w:val="multilevel"/>
     <w:tmpl w:val="E3B41F5E"/>
     <w:lvl w:ilvl="0">
       <w:start w:val="1"/>
       <w:numFmt w:val="decimal"/>
-      <w:pStyle w:val="Ttulo1"/>
+      <w:pStyle w:val="Heading1"/>
       <w:lvlText w:val="%1."/>
       <w:lvlJc w:val="left"/>
       <w:pPr>
@@ -23831,7 +23440,7 @@
     <w:lvl w:ilvl="1">
       <w:start w:val="1"/>
       <w:numFmt w:val="decimal"/>
-      <w:pStyle w:val="Ttulo2"/>
+      <w:pStyle w:val="Heading2"/>
       <w:lvlText w:val="%1.%2."/>
       <w:lvlJc w:val="left"/>
       <w:pPr>
@@ -23849,7 +23458,7 @@
     <w:lvl w:ilvl="2">
       <w:start w:val="1"/>
       <w:numFmt w:val="decimal"/>
-      <w:pStyle w:val="Ttulo3"/>
+      <w:pStyle w:val="Heading3"/>
       <w:lvlText w:val="%1.%2.%3"/>
       <w:lvlJc w:val="left"/>
       <w:pPr>
@@ -23868,7 +23477,7 @@
     <w:lvl w:ilvl="3">
       <w:start w:val="1"/>
       <w:numFmt w:val="decimal"/>
-      <w:pStyle w:val="Ttulo4"/>
+      <w:pStyle w:val="Heading4"/>
       <w:lvlText w:val="%1.%2.%3.%4"/>
       <w:lvlJc w:val="left"/>
       <w:pPr>
@@ -23883,7 +23492,7 @@
     <w:lvl w:ilvl="4">
       <w:start w:val="1"/>
       <w:numFmt w:val="decimal"/>
-      <w:pStyle w:val="Ttulo5"/>
+      <w:pStyle w:val="Heading5"/>
       <w:lvlText w:val="%1.%2.%3.%4.%5"/>
       <w:lvlJc w:val="left"/>
       <w:pPr>
@@ -23898,7 +23507,7 @@
     <w:lvl w:ilvl="5">
       <w:start w:val="1"/>
       <w:numFmt w:val="decimal"/>
-      <w:pStyle w:val="Ttulo6"/>
+      <w:pStyle w:val="Heading6"/>
       <w:lvlText w:val="%1.%2.%3.%4.%5.%6"/>
       <w:lvlJc w:val="left"/>
       <w:pPr>
@@ -23908,7 +23517,7 @@
     <w:lvl w:ilvl="6">
       <w:start w:val="1"/>
       <w:numFmt w:val="decimal"/>
-      <w:pStyle w:val="Ttulo7"/>
+      <w:pStyle w:val="Heading7"/>
       <w:lvlText w:val="%1.%2.%3.%4.%5.%6.%7"/>
       <w:lvlJc w:val="left"/>
       <w:pPr>
@@ -23918,7 +23527,7 @@
     <w:lvl w:ilvl="7">
       <w:start w:val="1"/>
       <w:numFmt w:val="decimal"/>
-      <w:pStyle w:val="Ttulo8"/>
+      <w:pStyle w:val="Heading8"/>
       <w:lvlText w:val="%1.%2.%3.%4.%5.%6.%7.%8"/>
       <w:lvlJc w:val="left"/>
       <w:pPr>
@@ -23928,7 +23537,7 @@
     <w:lvl w:ilvl="8">
       <w:start w:val="1"/>
       <w:numFmt w:val="decimal"/>
-      <w:pStyle w:val="Ttulo9"/>
+      <w:pStyle w:val="Heading9"/>
       <w:lvlText w:val="%1.%2.%3.%4.%5.%6.%7.%8.%9"/>
       <w:lvlJc w:val="left"/>
       <w:pPr>
@@ -23936,7 +23545,7 @@
       </w:pPr>
     </w:lvl>
   </w:abstractNum>
-  <w:abstractNum w:abstractNumId="5">
+  <w:abstractNum w:abstractNumId="5" w15:restartNumberingAfterBreak="0">
     <w:nsid w:val="235B23A1"/>
     <w:multiLevelType w:val="multilevel"/>
     <w:tmpl w:val="1A1E6D4E"/>
@@ -23996,7 +23605,7 @@
       <w:lvlJc w:val="left"/>
     </w:lvl>
   </w:abstractNum>
-  <w:abstractNum w:abstractNumId="6">
+  <w:abstractNum w:abstractNumId="6" w15:restartNumberingAfterBreak="0">
     <w:nsid w:val="27F8070E"/>
     <w:multiLevelType w:val="multilevel"/>
     <w:tmpl w:val="C62ABE9C"/>
@@ -24056,7 +23665,7 @@
       <w:lvlJc w:val="left"/>
     </w:lvl>
   </w:abstractNum>
-  <w:abstractNum w:abstractNumId="7">
+  <w:abstractNum w:abstractNumId="7" w15:restartNumberingAfterBreak="0">
     <w:nsid w:val="375D2267"/>
     <w:multiLevelType w:val="multilevel"/>
     <w:tmpl w:val="DF30E02E"/>
@@ -24115,7 +23724,7 @@
       <w:lvlJc w:val="left"/>
     </w:lvl>
   </w:abstractNum>
-  <w:abstractNum w:abstractNumId="8">
+  <w:abstractNum w:abstractNumId="8" w15:restartNumberingAfterBreak="0">
     <w:nsid w:val="42F97E0F"/>
     <w:multiLevelType w:val="multilevel"/>
     <w:tmpl w:val="C8924036"/>
@@ -24237,7 +23846,7 @@
       </w:rPr>
     </w:lvl>
   </w:abstractNum>
-  <w:abstractNum w:abstractNumId="9">
+  <w:abstractNum w:abstractNumId="9" w15:restartNumberingAfterBreak="0">
     <w:nsid w:val="5A0705D7"/>
     <w:multiLevelType w:val="hybridMultilevel"/>
     <w:tmpl w:val="11C655E2"/>
@@ -24326,7 +23935,7 @@
       </w:pPr>
     </w:lvl>
   </w:abstractNum>
-  <w:abstractNum w:abstractNumId="10">
+  <w:abstractNum w:abstractNumId="10" w15:restartNumberingAfterBreak="0">
     <w:nsid w:val="5C73715E"/>
     <w:multiLevelType w:val="multilevel"/>
     <w:tmpl w:val="CEBEDB98"/>
@@ -24386,7 +23995,7 @@
       <w:lvlJc w:val="left"/>
     </w:lvl>
   </w:abstractNum>
-  <w:abstractNum w:abstractNumId="11">
+  <w:abstractNum w:abstractNumId="11" w15:restartNumberingAfterBreak="0">
     <w:nsid w:val="5F5340E9"/>
     <w:multiLevelType w:val="multilevel"/>
     <w:tmpl w:val="E8D01C0C"/>
@@ -24446,7 +24055,7 @@
       <w:lvlJc w:val="left"/>
     </w:lvl>
   </w:abstractNum>
-  <w:abstractNum w:abstractNumId="12">
+  <w:abstractNum w:abstractNumId="12" w15:restartNumberingAfterBreak="0">
     <w:nsid w:val="61A1227C"/>
     <w:multiLevelType w:val="multilevel"/>
     <w:tmpl w:val="47A4D554"/>
@@ -24559,7 +24168,7 @@
       </w:rPr>
     </w:lvl>
   </w:abstractNum>
-  <w:abstractNum w:abstractNumId="13">
+  <w:abstractNum w:abstractNumId="13" w15:restartNumberingAfterBreak="0">
     <w:nsid w:val="66E64A2B"/>
     <w:multiLevelType w:val="multilevel"/>
     <w:tmpl w:val="14A69620"/>
@@ -24619,7 +24228,7 @@
       <w:lvlJc w:val="left"/>
     </w:lvl>
   </w:abstractNum>
-  <w:abstractNum w:abstractNumId="14">
+  <w:abstractNum w:abstractNumId="14" w15:restartNumberingAfterBreak="0">
     <w:nsid w:val="7BBC1ECF"/>
     <w:multiLevelType w:val="multilevel"/>
     <w:tmpl w:val="0416001F"/>
@@ -24705,7 +24314,7 @@
       </w:pPr>
     </w:lvl>
   </w:abstractNum>
-  <w:abstractNum w:abstractNumId="15">
+  <w:abstractNum w:abstractNumId="15" w15:restartNumberingAfterBreak="0">
     <w:nsid w:val="7C383717"/>
     <w:multiLevelType w:val="multilevel"/>
     <w:tmpl w:val="44143442"/>
@@ -24759,7 +24368,7 @@
       <w:lvlJc w:val="left"/>
     </w:lvl>
   </w:abstractNum>
-  <w:abstractNum w:abstractNumId="16">
+  <w:abstractNum w:abstractNumId="16" w15:restartNumberingAfterBreak="0">
     <w:nsid w:val="7F897BC8"/>
     <w:multiLevelType w:val="multilevel"/>
     <w:tmpl w:val="11FA176E"/>
@@ -24816,7 +24425,7 @@
       <w:lvlJc w:val="left"/>
     </w:lvl>
   </w:abstractNum>
-  <w:abstractNum w:abstractNumId="17">
+  <w:abstractNum w:abstractNumId="17" w15:restartNumberingAfterBreak="0">
     <w:nsid w:val="7FBA5AB5"/>
     <w:multiLevelType w:val="multilevel"/>
     <w:tmpl w:val="564040A2"/>
@@ -24929,7 +24538,7 @@
       </w:rPr>
     </w:lvl>
   </w:abstractNum>
-  <w:abstractNum w:abstractNumId="18">
+  <w:abstractNum w:abstractNumId="18" w15:restartNumberingAfterBreak="0">
     <w:nsid w:val="7FF36188"/>
     <w:multiLevelType w:val="multilevel"/>
     <w:tmpl w:val="C6C4CAA4"/>
@@ -25495,7 +25104,7 @@
       <w:lang w:bidi="ar-SA"/>
     </w:rPr>
   </w:style>
-  <w:style w:type="paragraph" w:styleId="Ttulo1">
+  <w:style w:type="paragraph" w:styleId="Heading1">
     <w:name w:val="heading 1"/>
     <w:basedOn w:val="Normal"/>
     <w:next w:val="Normal"/>
@@ -25513,7 +25122,7 @@
       <w:sz w:val="36"/>
     </w:rPr>
   </w:style>
-  <w:style w:type="paragraph" w:styleId="Ttulo2">
+  <w:style w:type="paragraph" w:styleId="Heading2">
     <w:name w:val="heading 2"/>
     <w:basedOn w:val="Normal"/>
     <w:next w:val="Normal"/>
@@ -25532,7 +25141,7 @@
       <w:sz w:val="32"/>
     </w:rPr>
   </w:style>
-  <w:style w:type="paragraph" w:styleId="Ttulo3">
+  <w:style w:type="paragraph" w:styleId="Heading3">
     <w:name w:val="heading 3"/>
     <w:basedOn w:val="Normal"/>
     <w:next w:val="Normal"/>
@@ -25550,7 +25159,7 @@
       <w:sz w:val="28"/>
     </w:rPr>
   </w:style>
-  <w:style w:type="paragraph" w:styleId="Ttulo4">
+  <w:style w:type="paragraph" w:styleId="Heading4">
     <w:name w:val="heading 4"/>
     <w:basedOn w:val="Normal"/>
     <w:next w:val="Normal"/>
@@ -25568,7 +25177,7 @@
       <w:sz w:val="28"/>
     </w:rPr>
   </w:style>
-  <w:style w:type="paragraph" w:styleId="Ttulo5">
+  <w:style w:type="paragraph" w:styleId="Heading5">
     <w:name w:val="heading 5"/>
     <w:basedOn w:val="Normal"/>
     <w:next w:val="Normal"/>
@@ -25585,7 +25194,7 @@
       <w:sz w:val="28"/>
     </w:rPr>
   </w:style>
-  <w:style w:type="paragraph" w:styleId="Ttulo6">
+  <w:style w:type="paragraph" w:styleId="Heading6">
     <w:name w:val="heading 6"/>
     <w:basedOn w:val="Normal"/>
     <w:next w:val="Normal"/>
@@ -25602,7 +25211,7 @@
       <w:sz w:val="22"/>
     </w:rPr>
   </w:style>
-  <w:style w:type="paragraph" w:styleId="Ttulo7">
+  <w:style w:type="paragraph" w:styleId="Heading7">
     <w:name w:val="heading 7"/>
     <w:basedOn w:val="Normal"/>
     <w:next w:val="Normal"/>
@@ -25619,7 +25228,7 @@
       <w:sz w:val="20"/>
     </w:rPr>
   </w:style>
-  <w:style w:type="paragraph" w:styleId="Ttulo8">
+  <w:style w:type="paragraph" w:styleId="Heading8">
     <w:name w:val="heading 8"/>
     <w:basedOn w:val="Normal"/>
     <w:next w:val="Normal"/>
@@ -25637,7 +25246,7 @@
       <w:sz w:val="20"/>
     </w:rPr>
   </w:style>
-  <w:style w:type="paragraph" w:styleId="Ttulo9">
+  <w:style w:type="paragraph" w:styleId="Heading9">
     <w:name w:val="heading 9"/>
     <w:basedOn w:val="Normal"/>
     <w:next w:val="Normal"/>
@@ -25656,13 +25265,13 @@
       <w:sz w:val="18"/>
     </w:rPr>
   </w:style>
-  <w:style w:type="character" w:default="1" w:styleId="Fontepargpadro">
+  <w:style w:type="character" w:default="1" w:styleId="DefaultParagraphFont">
     <w:name w:val="Default Paragraph Font"/>
     <w:uiPriority w:val="1"/>
     <w:semiHidden/>
     <w:unhideWhenUsed/>
   </w:style>
-  <w:style w:type="table" w:default="1" w:styleId="Tabelanormal">
+  <w:style w:type="table" w:default="1" w:styleId="TableNormal">
     <w:name w:val="Normal Table"/>
     <w:uiPriority w:val="99"/>
     <w:semiHidden/>
@@ -25677,7 +25286,7 @@
       </w:tblCellMar>
     </w:tblPr>
   </w:style>
-  <w:style w:type="numbering" w:default="1" w:styleId="Semlista">
+  <w:style w:type="numbering" w:default="1" w:styleId="NoList">
     <w:name w:val="No List"/>
     <w:uiPriority w:val="99"/>
     <w:semiHidden/>
@@ -26101,11 +25710,11 @@
       <w:rFonts w:ascii="Symbol" w:hAnsi="Symbol" w:cs="Symbol"/>
     </w:rPr>
   </w:style>
-  <w:style w:type="character" w:styleId="Nmerodepgina">
+  <w:style w:type="character" w:styleId="PageNumber">
     <w:name w:val="page number"/>
-    <w:basedOn w:val="Fontepargpadro"/>
+    <w:basedOn w:val="DefaultParagraphFont"/>
   </w:style>
-  <w:style w:type="character" w:styleId="Refdecomentrio">
+  <w:style w:type="character" w:styleId="CommentReference">
     <w:name w:val="annotation reference"/>
     <w:rPr>
       <w:sz w:val="16"/>
@@ -26123,7 +25732,7 @@
       <w:vertAlign w:val="superscript"/>
     </w:rPr>
   </w:style>
-  <w:style w:type="character" w:styleId="nfase">
+  <w:style w:type="character" w:styleId="Emphasis">
     <w:name w:val="Emphasis"/>
     <w:rPr>
       <w:i/>
@@ -26136,7 +25745,7 @@
       <w:u w:val="single"/>
     </w:rPr>
   </w:style>
-  <w:style w:type="paragraph" w:styleId="Ttulo">
+  <w:style w:type="paragraph" w:styleId="Title">
     <w:name w:val="Title"/>
     <w:basedOn w:val="Normal"/>
     <w:next w:val="Corpodotexto"/>
@@ -26163,14 +25772,14 @@
       <w:ind w:right="3"/>
     </w:pPr>
   </w:style>
-  <w:style w:type="paragraph" w:styleId="Lista">
+  <w:style w:type="paragraph" w:styleId="List">
     <w:name w:val="List"/>
     <w:basedOn w:val="Corpodotexto"/>
     <w:rPr>
       <w:rFonts w:cs="Mangal"/>
     </w:rPr>
   </w:style>
-  <w:style w:type="paragraph" w:styleId="Legenda">
+  <w:style w:type="paragraph" w:styleId="Caption">
     <w:name w:val="caption"/>
     <w:basedOn w:val="Normal"/>
     <w:next w:val="Normal"/>
@@ -26190,7 +25799,7 @@
       <w:rFonts w:cs="Mangal"/>
     </w:rPr>
   </w:style>
-  <w:style w:type="paragraph" w:styleId="Cabealho">
+  <w:style w:type="paragraph" w:styleId="Header">
     <w:name w:val="header"/>
     <w:basedOn w:val="Normal"/>
     <w:pPr>
@@ -26200,7 +25809,7 @@
       </w:tabs>
     </w:pPr>
   </w:style>
-  <w:style w:type="paragraph" w:styleId="Rodap">
+  <w:style w:type="paragraph" w:styleId="Footer">
     <w:name w:val="footer"/>
     <w:basedOn w:val="Normal"/>
     <w:pPr>
@@ -26225,7 +25834,7 @@
       <w:spacing w:before="0" w:after="0"/>
     </w:pPr>
   </w:style>
-  <w:style w:type="paragraph" w:styleId="Sumrio1">
+  <w:style w:type="paragraph" w:styleId="TOC1">
     <w:name w:val="toc 1"/>
     <w:basedOn w:val="Normal"/>
     <w:next w:val="Normal"/>
@@ -26237,7 +25846,7 @@
       </w:tabs>
     </w:pPr>
   </w:style>
-  <w:style w:type="paragraph" w:styleId="Sumrio2">
+  <w:style w:type="paragraph" w:styleId="TOC2">
     <w:name w:val="toc 2"/>
     <w:basedOn w:val="Normal"/>
     <w:next w:val="Normal"/>
@@ -26250,7 +25859,7 @@
       <w:ind w:left="200"/>
     </w:pPr>
   </w:style>
-  <w:style w:type="paragraph" w:styleId="Sumrio3">
+  <w:style w:type="paragraph" w:styleId="TOC3">
     <w:name w:val="toc 3"/>
     <w:basedOn w:val="Normal"/>
     <w:next w:val="Normal"/>
@@ -26263,7 +25872,7 @@
       <w:ind w:left="400"/>
     </w:pPr>
   </w:style>
-  <w:style w:type="paragraph" w:styleId="Sumrio4">
+  <w:style w:type="paragraph" w:styleId="TOC4">
     <w:name w:val="toc 4"/>
     <w:basedOn w:val="Normal"/>
     <w:next w:val="Normal"/>
@@ -26275,7 +25884,7 @@
       <w:ind w:left="720"/>
     </w:pPr>
   </w:style>
-  <w:style w:type="paragraph" w:styleId="Sumrio5">
+  <w:style w:type="paragraph" w:styleId="TOC5">
     <w:name w:val="toc 5"/>
     <w:basedOn w:val="Normal"/>
     <w:next w:val="Normal"/>
@@ -26286,7 +25895,7 @@
       <w:ind w:left="960"/>
     </w:pPr>
   </w:style>
-  <w:style w:type="paragraph" w:styleId="Sumrio6">
+  <w:style w:type="paragraph" w:styleId="TOC6">
     <w:name w:val="toc 6"/>
     <w:basedOn w:val="Normal"/>
     <w:next w:val="Normal"/>
@@ -26297,7 +25906,7 @@
       <w:ind w:left="1200"/>
     </w:pPr>
   </w:style>
-  <w:style w:type="paragraph" w:styleId="Sumrio7">
+  <w:style w:type="paragraph" w:styleId="TOC7">
     <w:name w:val="toc 7"/>
     <w:basedOn w:val="Normal"/>
     <w:next w:val="Normal"/>
@@ -26308,7 +25917,7 @@
       <w:ind w:left="1440"/>
     </w:pPr>
   </w:style>
-  <w:style w:type="paragraph" w:styleId="Sumrio8">
+  <w:style w:type="paragraph" w:styleId="TOC8">
     <w:name w:val="toc 8"/>
     <w:basedOn w:val="Normal"/>
     <w:next w:val="Normal"/>
@@ -26319,7 +25928,7 @@
       <w:ind w:left="1680"/>
     </w:pPr>
   </w:style>
-  <w:style w:type="paragraph" w:styleId="Sumrio9">
+  <w:style w:type="paragraph" w:styleId="TOC9">
     <w:name w:val="toc 9"/>
     <w:basedOn w:val="Normal"/>
     <w:next w:val="Normal"/>
@@ -26355,7 +25964,7 @@
       <w:sz w:val="32"/>
     </w:rPr>
   </w:style>
-  <w:style w:type="paragraph" w:styleId="Textodecomentrio">
+  <w:style w:type="paragraph" w:styleId="CommentText">
     <w:name w:val="annotation text"/>
     <w:basedOn w:val="Normal"/>
     <w:rPr>
@@ -26376,7 +25985,7 @@
       <w:sz w:val="20"/>
     </w:rPr>
   </w:style>
-  <w:style w:type="paragraph" w:styleId="Recuodecorpodetexto3">
+  <w:style w:type="paragraph" w:styleId="BodyTextIndent3">
     <w:name w:val="Body Text Indent 3"/>
     <w:basedOn w:val="Normal"/>
     <w:pPr>
@@ -26387,21 +25996,21 @@
       <w:textAlignment w:val="auto"/>
     </w:pPr>
   </w:style>
-  <w:style w:type="paragraph" w:styleId="Textoembloco">
+  <w:style w:type="paragraph" w:styleId="BlockText">
     <w:name w:val="Block Text"/>
     <w:basedOn w:val="Normal"/>
     <w:pPr>
       <w:ind w:left="720" w:right="3"/>
     </w:pPr>
   </w:style>
-  <w:style w:type="paragraph" w:styleId="Recuodecorpodetexto2">
+  <w:style w:type="paragraph" w:styleId="BodyTextIndent2">
     <w:name w:val="Body Text Indent 2"/>
     <w:basedOn w:val="Normal"/>
     <w:pPr>
       <w:ind w:left="720"/>
     </w:pPr>
   </w:style>
-  <w:style w:type="paragraph" w:styleId="MapadoDocumento">
+  <w:style w:type="paragraph" w:styleId="DocumentMap">
     <w:name w:val="Document Map"/>
     <w:basedOn w:val="Normal"/>
     <w:pPr>
@@ -26411,7 +26020,7 @@
       <w:rFonts w:ascii="Tahoma" w:hAnsi="Tahoma" w:cs="Tahoma"/>
     </w:rPr>
   </w:style>
-  <w:style w:type="paragraph" w:styleId="ndicedeilustraes">
+  <w:style w:type="paragraph" w:styleId="TableofFigures">
     <w:name w:val="table of figures"/>
     <w:basedOn w:val="Normal"/>
     <w:next w:val="Normal"/>
@@ -26421,7 +26030,7 @@
   </w:style>
   <w:style w:type="paragraph" w:customStyle="1" w:styleId="Figura">
     <w:name w:val="Figura"/>
-    <w:basedOn w:val="ndicedeilustraes"/>
+    <w:basedOn w:val="TableofFigures"/>
     <w:next w:val="Normal"/>
     <w:rPr>
       <w:b/>
@@ -26442,9 +26051,9 @@
       <w:szCs w:val="24"/>
     </w:rPr>
   </w:style>
-  <w:style w:type="paragraph" w:styleId="CabealhodoSumrio">
+  <w:style w:type="paragraph" w:styleId="TOCHeading">
     <w:name w:val="TOC Heading"/>
-    <w:basedOn w:val="Ttulo1"/>
+    <w:basedOn w:val="Heading1"/>
     <w:next w:val="Normal"/>
     <w:pPr>
       <w:keepLines/>
@@ -26562,7 +26171,7 @@
   </w:style>
   <w:style w:type="character" w:styleId="Hyperlink">
     <w:name w:val="Hyperlink"/>
-    <w:basedOn w:val="Fontepargpadro"/>
+    <w:basedOn w:val="DefaultParagraphFont"/>
     <w:uiPriority w:val="99"/>
     <w:unhideWhenUsed/>
     <w:rsid w:val="006B13C3"/>
@@ -26590,7 +26199,7 @@
       <w:lang w:bidi="ar-SA"/>
     </w:rPr>
   </w:style>
-  <w:style w:type="paragraph" w:styleId="PargrafodaLista">
+  <w:style w:type="paragraph" w:styleId="ListParagraph">
     <w:name w:val="List Paragraph"/>
     <w:basedOn w:val="Normal"/>
     <w:uiPriority w:val="34"/>
@@ -26601,9 +26210,9 @@
       <w:contextualSpacing/>
     </w:pPr>
   </w:style>
-  <w:style w:type="character" w:styleId="HiperlinkVisitado">
+  <w:style w:type="character" w:styleId="FollowedHyperlink">
     <w:name w:val="FollowedHyperlink"/>
-    <w:basedOn w:val="Fontepargpadro"/>
+    <w:basedOn w:val="DefaultParagraphFont"/>
     <w:uiPriority w:val="99"/>
     <w:semiHidden/>
     <w:unhideWhenUsed/>
@@ -26613,10 +26222,10 @@
       <w:u w:val="single"/>
     </w:rPr>
   </w:style>
-  <w:style w:type="paragraph" w:customStyle="1" w:styleId="Ttulo10">
+  <w:style w:type="paragraph" w:customStyle="1" w:styleId="Ttulo1">
     <w:name w:val="Título1"/>
     <w:basedOn w:val="Normal"/>
-    <w:next w:val="Corpodetexto"/>
+    <w:next w:val="BodyText"/>
     <w:rsid w:val="009F20CA"/>
     <w:pPr>
       <w:overflowPunct/>
@@ -26632,10 +26241,10 @@
       <w:sz w:val="32"/>
     </w:rPr>
   </w:style>
-  <w:style w:type="paragraph" w:styleId="Corpodetexto">
+  <w:style w:type="paragraph" w:styleId="BodyText">
     <w:name w:val="Body Text"/>
     <w:basedOn w:val="Normal"/>
-    <w:link w:val="CorpodetextoChar"/>
+    <w:link w:val="BodyTextChar"/>
     <w:uiPriority w:val="99"/>
     <w:semiHidden/>
     <w:unhideWhenUsed/>
@@ -26644,10 +26253,10 @@
       <w:spacing w:after="120"/>
     </w:pPr>
   </w:style>
-  <w:style w:type="character" w:customStyle="1" w:styleId="CorpodetextoChar">
-    <w:name w:val="Corpo de texto Char"/>
-    <w:basedOn w:val="Fontepargpadro"/>
-    <w:link w:val="Corpodetexto"/>
+  <w:style w:type="character" w:customStyle="1" w:styleId="BodyTextChar">
+    <w:name w:val="Body Text Char"/>
+    <w:basedOn w:val="DefaultParagraphFont"/>
+    <w:link w:val="BodyText"/>
     <w:uiPriority w:val="99"/>
     <w:semiHidden/>
     <w:rsid w:val="009F20CA"/>
@@ -26657,10 +26266,10 @@
       <w:lang w:bidi="ar-SA"/>
     </w:rPr>
   </w:style>
-  <w:style w:type="paragraph" w:styleId="Corpodetexto2">
+  <w:style w:type="paragraph" w:styleId="BodyText2">
     <w:name w:val="Body Text 2"/>
     <w:basedOn w:val="Normal"/>
-    <w:link w:val="Corpodetexto2Char"/>
+    <w:link w:val="BodyText2Char"/>
     <w:uiPriority w:val="99"/>
     <w:unhideWhenUsed/>
     <w:rsid w:val="00773929"/>
@@ -26669,10 +26278,10 @@
       <w:jc w:val="left"/>
     </w:pPr>
   </w:style>
-  <w:style w:type="character" w:customStyle="1" w:styleId="Corpodetexto2Char">
-    <w:name w:val="Corpo de texto 2 Char"/>
-    <w:basedOn w:val="Fontepargpadro"/>
-    <w:link w:val="Corpodetexto2"/>
+  <w:style w:type="character" w:customStyle="1" w:styleId="BodyText2Char">
+    <w:name w:val="Body Text 2 Char"/>
+    <w:basedOn w:val="DefaultParagraphFont"/>
+    <w:link w:val="BodyText2"/>
     <w:uiPriority w:val="99"/>
     <w:rsid w:val="00773929"/>
     <w:rPr>
@@ -26974,7 +26583,7 @@
 </file>
 
 <file path=customXml/itemProps1.xml><?xml version="1.0" encoding="utf-8"?>
-<ds:datastoreItem xmlns:ds="http://schemas.openxmlformats.org/officeDocument/2006/customXml" ds:itemID="{1EA0AB78-F61E-422A-9B73-D660E095DA40}">
+<ds:datastoreItem xmlns:ds="http://schemas.openxmlformats.org/officeDocument/2006/customXml" ds:itemID="{EA2D4D4E-6942-465A-A4B6-F68B588AD147}">
   <ds:schemaRefs>
     <ds:schemaRef ds:uri="http://schemas.openxmlformats.org/officeDocument/2006/bibliography"/>
   </ds:schemaRefs>

</xml_diff>

<commit_message>
Efetivando as SARs aprovadas no EVE-EOR.
</commit_message>
<xml_diff>
--- a/Artefatos de Documentação/Processo Aplicado/EveRemind/1-Gerencia de Requisitos/EVE-EOR.docx
+++ b/Artefatos de Documentação/Processo Aplicado/EveRemind/1-Gerencia de Requisitos/EVE-EOR.docx
@@ -155,7 +155,7 @@
     </w:p>
     <w:p>
       <w:pPr>
-        <w:pStyle w:val="Title"/>
+        <w:pStyle w:val="Ttulo"/>
         <w:spacing w:before="120" w:after="120"/>
         <w:ind w:right="-1"/>
         <w:rPr>
@@ -167,7 +167,7 @@
     </w:p>
     <w:p>
       <w:pPr>
-        <w:pStyle w:val="Title"/>
+        <w:pStyle w:val="Ttulo"/>
         <w:spacing w:before="120" w:after="120"/>
         <w:ind w:right="-1"/>
         <w:rPr>
@@ -179,7 +179,7 @@
     </w:p>
     <w:p>
       <w:pPr>
-        <w:pStyle w:val="Title"/>
+        <w:pStyle w:val="Ttulo"/>
         <w:spacing w:before="120" w:after="120"/>
         <w:ind w:right="-1"/>
         <w:rPr>
@@ -191,7 +191,7 @@
     </w:p>
     <w:p>
       <w:pPr>
-        <w:pStyle w:val="Title"/>
+        <w:pStyle w:val="Ttulo"/>
         <w:spacing w:before="120" w:after="120"/>
         <w:ind w:right="-1"/>
         <w:rPr>
@@ -203,7 +203,7 @@
     </w:p>
     <w:p>
       <w:pPr>
-        <w:pStyle w:val="Title"/>
+        <w:pStyle w:val="Ttulo"/>
         <w:spacing w:before="120" w:after="120"/>
         <w:ind w:right="-1"/>
         <w:rPr>
@@ -215,7 +215,7 @@
     </w:p>
     <w:p>
       <w:pPr>
-        <w:pStyle w:val="Title"/>
+        <w:pStyle w:val="Ttulo"/>
         <w:spacing w:before="120" w:after="120"/>
         <w:ind w:right="-1"/>
         <w:rPr>
@@ -227,7 +227,7 @@
     </w:p>
     <w:p>
       <w:pPr>
-        <w:pStyle w:val="Title"/>
+        <w:pStyle w:val="Ttulo"/>
         <w:spacing w:before="120" w:after="120"/>
         <w:ind w:right="-1"/>
         <w:rPr>
@@ -239,7 +239,7 @@
     </w:p>
     <w:p>
       <w:pPr>
-        <w:pStyle w:val="Title"/>
+        <w:pStyle w:val="Ttulo"/>
         <w:spacing w:before="120" w:after="120"/>
         <w:ind w:right="-1"/>
         <w:rPr>
@@ -251,7 +251,7 @@
     </w:p>
     <w:p>
       <w:pPr>
-        <w:pStyle w:val="Title"/>
+        <w:pStyle w:val="Ttulo"/>
         <w:spacing w:before="120" w:after="120"/>
         <w:ind w:right="-1"/>
         <w:rPr>
@@ -263,7 +263,7 @@
     </w:p>
     <w:p>
       <w:pPr>
-        <w:pStyle w:val="Title"/>
+        <w:pStyle w:val="Ttulo"/>
         <w:spacing w:before="120" w:after="120"/>
         <w:ind w:right="-1"/>
         <w:rPr>
@@ -275,7 +275,7 @@
     </w:p>
     <w:p>
       <w:pPr>
-        <w:pStyle w:val="Title"/>
+        <w:pStyle w:val="Ttulo"/>
         <w:spacing w:before="120" w:after="120"/>
         <w:ind w:right="-1"/>
         <w:rPr>
@@ -287,7 +287,7 @@
     </w:p>
     <w:p>
       <w:pPr>
-        <w:pStyle w:val="Title"/>
+        <w:pStyle w:val="Ttulo"/>
         <w:spacing w:before="120" w:after="120"/>
         <w:ind w:right="-1"/>
         <w:rPr>
@@ -299,7 +299,7 @@
     </w:p>
     <w:p>
       <w:pPr>
-        <w:pStyle w:val="Title"/>
+        <w:pStyle w:val="Ttulo"/>
         <w:spacing w:before="120" w:after="120"/>
         <w:ind w:right="-1"/>
         <w:rPr>
@@ -311,7 +311,7 @@
     </w:p>
     <w:p>
       <w:pPr>
-        <w:pStyle w:val="Title"/>
+        <w:pStyle w:val="Ttulo"/>
         <w:spacing w:before="120" w:after="120"/>
         <w:ind w:right="-1"/>
         <w:rPr>
@@ -339,7 +339,7 @@
     </w:p>
     <w:p>
       <w:pPr>
-        <w:pStyle w:val="Title"/>
+        <w:pStyle w:val="Ttulo"/>
         <w:pageBreakBefore/>
         <w:spacing w:before="120" w:after="120"/>
         <w:jc w:val="left"/>
@@ -359,7 +359,7 @@
     </w:p>
     <w:p>
       <w:pPr>
-        <w:pStyle w:val="TOC1"/>
+        <w:pStyle w:val="Sumrio1"/>
         <w:tabs>
           <w:tab w:val="left" w:pos="720"/>
         </w:tabs>
@@ -457,7 +457,7 @@
     </w:p>
     <w:p>
       <w:pPr>
-        <w:pStyle w:val="TOC2"/>
+        <w:pStyle w:val="Sumrio2"/>
         <w:tabs>
           <w:tab w:val="left" w:pos="960"/>
         </w:tabs>
@@ -546,7 +546,7 @@
     </w:p>
     <w:p>
       <w:pPr>
-        <w:pStyle w:val="TOC2"/>
+        <w:pStyle w:val="Sumrio2"/>
         <w:tabs>
           <w:tab w:val="left" w:pos="960"/>
         </w:tabs>
@@ -635,7 +635,7 @@
     </w:p>
     <w:p>
       <w:pPr>
-        <w:pStyle w:val="TOC2"/>
+        <w:pStyle w:val="Sumrio2"/>
         <w:tabs>
           <w:tab w:val="left" w:pos="960"/>
         </w:tabs>
@@ -724,7 +724,7 @@
     </w:p>
     <w:p>
       <w:pPr>
-        <w:pStyle w:val="TOC1"/>
+        <w:pStyle w:val="Sumrio1"/>
         <w:tabs>
           <w:tab w:val="left" w:pos="720"/>
         </w:tabs>
@@ -813,7 +813,7 @@
     </w:p>
     <w:p>
       <w:pPr>
-        <w:pStyle w:val="TOC2"/>
+        <w:pStyle w:val="Sumrio2"/>
         <w:tabs>
           <w:tab w:val="left" w:pos="960"/>
         </w:tabs>
@@ -902,7 +902,7 @@
     </w:p>
     <w:p>
       <w:pPr>
-        <w:pStyle w:val="TOC2"/>
+        <w:pStyle w:val="Sumrio2"/>
         <w:tabs>
           <w:tab w:val="left" w:pos="960"/>
         </w:tabs>
@@ -991,7 +991,7 @@
     </w:p>
     <w:p>
       <w:pPr>
-        <w:pStyle w:val="TOC2"/>
+        <w:pStyle w:val="Sumrio2"/>
         <w:tabs>
           <w:tab w:val="left" w:pos="960"/>
         </w:tabs>
@@ -1080,7 +1080,7 @@
     </w:p>
     <w:p>
       <w:pPr>
-        <w:pStyle w:val="TOC3"/>
+        <w:pStyle w:val="Sumrio3"/>
         <w:rPr>
           <w:rFonts w:asciiTheme="minorHAnsi" w:eastAsiaTheme="minorEastAsia" w:hAnsiTheme="minorHAnsi" w:cstheme="minorBidi"/>
           <w:noProof/>
@@ -1149,7 +1149,7 @@
     </w:p>
     <w:p>
       <w:pPr>
-        <w:pStyle w:val="TOC2"/>
+        <w:pStyle w:val="Sumrio2"/>
         <w:tabs>
           <w:tab w:val="left" w:pos="960"/>
         </w:tabs>
@@ -1238,7 +1238,7 @@
     </w:p>
     <w:p>
       <w:pPr>
-        <w:pStyle w:val="TOC3"/>
+        <w:pStyle w:val="Sumrio3"/>
         <w:rPr>
           <w:rFonts w:asciiTheme="minorHAnsi" w:eastAsiaTheme="minorEastAsia" w:hAnsiTheme="minorHAnsi" w:cstheme="minorBidi"/>
           <w:noProof/>
@@ -1307,7 +1307,7 @@
     </w:p>
     <w:p>
       <w:pPr>
-        <w:pStyle w:val="TOC1"/>
+        <w:pStyle w:val="Sumrio1"/>
         <w:tabs>
           <w:tab w:val="left" w:pos="720"/>
         </w:tabs>
@@ -1398,7 +1398,7 @@
     </w:p>
     <w:p>
       <w:pPr>
-        <w:pStyle w:val="TOC2"/>
+        <w:pStyle w:val="Sumrio2"/>
         <w:tabs>
           <w:tab w:val="left" w:pos="960"/>
         </w:tabs>
@@ -1489,7 +1489,7 @@
     </w:p>
     <w:p>
       <w:pPr>
-        <w:pStyle w:val="TOC3"/>
+        <w:pStyle w:val="Sumrio3"/>
         <w:rPr>
           <w:rFonts w:asciiTheme="minorHAnsi" w:eastAsiaTheme="minorEastAsia" w:hAnsiTheme="minorHAnsi" w:cstheme="minorBidi"/>
           <w:noProof/>
@@ -1558,7 +1558,7 @@
     </w:p>
     <w:p>
       <w:pPr>
-        <w:pStyle w:val="TOC2"/>
+        <w:pStyle w:val="Sumrio2"/>
         <w:rPr>
           <w:rFonts w:asciiTheme="minorHAnsi" w:eastAsiaTheme="minorEastAsia" w:hAnsiTheme="minorHAnsi" w:cstheme="minorBidi"/>
           <w:noProof/>
@@ -1628,7 +1628,7 @@
     </w:p>
     <w:p>
       <w:pPr>
-        <w:pStyle w:val="TOC3"/>
+        <w:pStyle w:val="Sumrio3"/>
         <w:rPr>
           <w:rFonts w:asciiTheme="minorHAnsi" w:eastAsiaTheme="minorEastAsia" w:hAnsiTheme="minorHAnsi" w:cstheme="minorBidi"/>
           <w:noProof/>
@@ -1697,7 +1697,7 @@
     </w:p>
     <w:p>
       <w:pPr>
-        <w:pStyle w:val="TOC4"/>
+        <w:pStyle w:val="Sumrio4"/>
         <w:rPr>
           <w:rFonts w:asciiTheme="minorHAnsi" w:eastAsiaTheme="minorEastAsia" w:hAnsiTheme="minorHAnsi" w:cstheme="minorBidi"/>
           <w:noProof/>
@@ -1766,7 +1766,7 @@
     </w:p>
     <w:p>
       <w:pPr>
-        <w:pStyle w:val="TOC3"/>
+        <w:pStyle w:val="Sumrio3"/>
         <w:rPr>
           <w:rFonts w:asciiTheme="minorHAnsi" w:eastAsiaTheme="minorEastAsia" w:hAnsiTheme="minorHAnsi" w:cstheme="minorBidi"/>
           <w:noProof/>
@@ -1835,7 +1835,7 @@
     </w:p>
     <w:p>
       <w:pPr>
-        <w:pStyle w:val="TOC4"/>
+        <w:pStyle w:val="Sumrio4"/>
         <w:rPr>
           <w:rFonts w:asciiTheme="minorHAnsi" w:eastAsiaTheme="minorEastAsia" w:hAnsiTheme="minorHAnsi" w:cstheme="minorBidi"/>
           <w:noProof/>
@@ -1904,7 +1904,7 @@
     </w:p>
     <w:p>
       <w:pPr>
-        <w:pStyle w:val="TOC3"/>
+        <w:pStyle w:val="Sumrio3"/>
         <w:rPr>
           <w:rFonts w:asciiTheme="minorHAnsi" w:eastAsiaTheme="minorEastAsia" w:hAnsiTheme="minorHAnsi" w:cstheme="minorBidi"/>
           <w:noProof/>
@@ -1973,7 +1973,7 @@
     </w:p>
     <w:p>
       <w:pPr>
-        <w:pStyle w:val="TOC4"/>
+        <w:pStyle w:val="Sumrio4"/>
         <w:rPr>
           <w:rFonts w:asciiTheme="minorHAnsi" w:eastAsiaTheme="minorEastAsia" w:hAnsiTheme="minorHAnsi" w:cstheme="minorBidi"/>
           <w:noProof/>
@@ -2042,7 +2042,7 @@
     </w:p>
     <w:p>
       <w:pPr>
-        <w:pStyle w:val="TOC3"/>
+        <w:pStyle w:val="Sumrio3"/>
         <w:rPr>
           <w:rFonts w:asciiTheme="minorHAnsi" w:eastAsiaTheme="minorEastAsia" w:hAnsiTheme="minorHAnsi" w:cstheme="minorBidi"/>
           <w:noProof/>
@@ -2111,7 +2111,7 @@
     </w:p>
     <w:p>
       <w:pPr>
-        <w:pStyle w:val="TOC4"/>
+        <w:pStyle w:val="Sumrio4"/>
         <w:rPr>
           <w:rFonts w:asciiTheme="minorHAnsi" w:eastAsiaTheme="minorEastAsia" w:hAnsiTheme="minorHAnsi" w:cstheme="minorBidi"/>
           <w:noProof/>
@@ -2180,7 +2180,7 @@
     </w:p>
     <w:p>
       <w:pPr>
-        <w:pStyle w:val="TOC3"/>
+        <w:pStyle w:val="Sumrio3"/>
         <w:rPr>
           <w:rFonts w:asciiTheme="minorHAnsi" w:eastAsiaTheme="minorEastAsia" w:hAnsiTheme="minorHAnsi" w:cstheme="minorBidi"/>
           <w:noProof/>
@@ -2249,7 +2249,7 @@
     </w:p>
     <w:p>
       <w:pPr>
-        <w:pStyle w:val="TOC4"/>
+        <w:pStyle w:val="Sumrio4"/>
         <w:rPr>
           <w:rFonts w:asciiTheme="minorHAnsi" w:eastAsiaTheme="minorEastAsia" w:hAnsiTheme="minorHAnsi" w:cstheme="minorBidi"/>
           <w:noProof/>
@@ -2318,7 +2318,7 @@
     </w:p>
     <w:p>
       <w:pPr>
-        <w:pStyle w:val="TOC3"/>
+        <w:pStyle w:val="Sumrio3"/>
         <w:rPr>
           <w:rFonts w:asciiTheme="minorHAnsi" w:eastAsiaTheme="minorEastAsia" w:hAnsiTheme="minorHAnsi" w:cstheme="minorBidi"/>
           <w:noProof/>
@@ -2387,7 +2387,7 @@
     </w:p>
     <w:p>
       <w:pPr>
-        <w:pStyle w:val="TOC4"/>
+        <w:pStyle w:val="Sumrio4"/>
         <w:rPr>
           <w:rFonts w:asciiTheme="minorHAnsi" w:eastAsiaTheme="minorEastAsia" w:hAnsiTheme="minorHAnsi" w:cstheme="minorBidi"/>
           <w:noProof/>
@@ -2456,7 +2456,7 @@
     </w:p>
     <w:p>
       <w:pPr>
-        <w:pStyle w:val="TOC3"/>
+        <w:pStyle w:val="Sumrio3"/>
         <w:rPr>
           <w:rFonts w:asciiTheme="minorHAnsi" w:eastAsiaTheme="minorEastAsia" w:hAnsiTheme="minorHAnsi" w:cstheme="minorBidi"/>
           <w:noProof/>
@@ -2525,7 +2525,7 @@
     </w:p>
     <w:p>
       <w:pPr>
-        <w:pStyle w:val="TOC4"/>
+        <w:pStyle w:val="Sumrio4"/>
         <w:rPr>
           <w:rFonts w:asciiTheme="minorHAnsi" w:eastAsiaTheme="minorEastAsia" w:hAnsiTheme="minorHAnsi" w:cstheme="minorBidi"/>
           <w:noProof/>
@@ -2594,7 +2594,7 @@
     </w:p>
     <w:p>
       <w:pPr>
-        <w:pStyle w:val="TOC3"/>
+        <w:pStyle w:val="Sumrio3"/>
         <w:rPr>
           <w:rFonts w:asciiTheme="minorHAnsi" w:eastAsiaTheme="minorEastAsia" w:hAnsiTheme="minorHAnsi" w:cstheme="minorBidi"/>
           <w:noProof/>
@@ -2663,7 +2663,7 @@
     </w:p>
     <w:p>
       <w:pPr>
-        <w:pStyle w:val="TOC4"/>
+        <w:pStyle w:val="Sumrio4"/>
         <w:rPr>
           <w:rFonts w:asciiTheme="minorHAnsi" w:eastAsiaTheme="minorEastAsia" w:hAnsiTheme="minorHAnsi" w:cstheme="minorBidi"/>
           <w:noProof/>
@@ -2732,7 +2732,7 @@
     </w:p>
     <w:p>
       <w:pPr>
-        <w:pStyle w:val="TOC3"/>
+        <w:pStyle w:val="Sumrio3"/>
         <w:rPr>
           <w:rFonts w:asciiTheme="minorHAnsi" w:eastAsiaTheme="minorEastAsia" w:hAnsiTheme="minorHAnsi" w:cstheme="minorBidi"/>
           <w:noProof/>
@@ -2801,7 +2801,7 @@
     </w:p>
     <w:p>
       <w:pPr>
-        <w:pStyle w:val="TOC4"/>
+        <w:pStyle w:val="Sumrio4"/>
         <w:rPr>
           <w:rFonts w:asciiTheme="minorHAnsi" w:eastAsiaTheme="minorEastAsia" w:hAnsiTheme="minorHAnsi" w:cstheme="minorBidi"/>
           <w:noProof/>
@@ -2870,7 +2870,7 @@
     </w:p>
     <w:p>
       <w:pPr>
-        <w:pStyle w:val="TOC3"/>
+        <w:pStyle w:val="Sumrio3"/>
         <w:rPr>
           <w:rFonts w:asciiTheme="minorHAnsi" w:eastAsiaTheme="minorEastAsia" w:hAnsiTheme="minorHAnsi" w:cstheme="minorBidi"/>
           <w:noProof/>
@@ -2939,7 +2939,7 @@
     </w:p>
     <w:p>
       <w:pPr>
-        <w:pStyle w:val="TOC4"/>
+        <w:pStyle w:val="Sumrio4"/>
         <w:rPr>
           <w:rFonts w:asciiTheme="minorHAnsi" w:eastAsiaTheme="minorEastAsia" w:hAnsiTheme="minorHAnsi" w:cstheme="minorBidi"/>
           <w:noProof/>
@@ -3008,7 +3008,7 @@
     </w:p>
     <w:p>
       <w:pPr>
-        <w:pStyle w:val="TOC3"/>
+        <w:pStyle w:val="Sumrio3"/>
         <w:rPr>
           <w:rFonts w:asciiTheme="minorHAnsi" w:eastAsiaTheme="minorEastAsia" w:hAnsiTheme="minorHAnsi" w:cstheme="minorBidi"/>
           <w:noProof/>
@@ -3077,7 +3077,7 @@
     </w:p>
     <w:p>
       <w:pPr>
-        <w:pStyle w:val="TOC4"/>
+        <w:pStyle w:val="Sumrio4"/>
         <w:rPr>
           <w:rFonts w:asciiTheme="minorHAnsi" w:eastAsiaTheme="minorEastAsia" w:hAnsiTheme="minorHAnsi" w:cstheme="minorBidi"/>
           <w:noProof/>
@@ -3146,7 +3146,7 @@
     </w:p>
     <w:p>
       <w:pPr>
-        <w:pStyle w:val="TOC1"/>
+        <w:pStyle w:val="Sumrio1"/>
         <w:tabs>
           <w:tab w:val="left" w:pos="720"/>
         </w:tabs>
@@ -3237,7 +3237,7 @@
     </w:p>
     <w:p>
       <w:pPr>
-        <w:pStyle w:val="TOC2"/>
+        <w:pStyle w:val="Sumrio2"/>
         <w:tabs>
           <w:tab w:val="left" w:pos="960"/>
         </w:tabs>
@@ -3326,7 +3326,7 @@
     </w:p>
     <w:p>
       <w:pPr>
-        <w:pStyle w:val="TOC3"/>
+        <w:pStyle w:val="Sumrio3"/>
         <w:rPr>
           <w:rFonts w:asciiTheme="minorHAnsi" w:eastAsiaTheme="minorEastAsia" w:hAnsiTheme="minorHAnsi" w:cstheme="minorBidi"/>
           <w:noProof/>
@@ -3395,7 +3395,7 @@
     </w:p>
     <w:p>
       <w:pPr>
-        <w:pStyle w:val="TOC2"/>
+        <w:pStyle w:val="Sumrio2"/>
         <w:tabs>
           <w:tab w:val="left" w:pos="960"/>
         </w:tabs>
@@ -3484,7 +3484,7 @@
     </w:p>
     <w:p>
       <w:pPr>
-        <w:pStyle w:val="TOC3"/>
+        <w:pStyle w:val="Sumrio3"/>
         <w:rPr>
           <w:rFonts w:asciiTheme="minorHAnsi" w:eastAsiaTheme="minorEastAsia" w:hAnsiTheme="minorHAnsi" w:cstheme="minorBidi"/>
           <w:noProof/>
@@ -3553,7 +3553,7 @@
     </w:p>
     <w:p>
       <w:pPr>
-        <w:pStyle w:val="TOC2"/>
+        <w:pStyle w:val="Sumrio2"/>
         <w:tabs>
           <w:tab w:val="left" w:pos="960"/>
         </w:tabs>
@@ -3642,7 +3642,7 @@
     </w:p>
     <w:p>
       <w:pPr>
-        <w:pStyle w:val="TOC2"/>
+        <w:pStyle w:val="Sumrio2"/>
         <w:tabs>
           <w:tab w:val="left" w:pos="960"/>
         </w:tabs>
@@ -3733,7 +3733,7 @@
     </w:p>
     <w:p>
       <w:pPr>
-        <w:pStyle w:val="TOC2"/>
+        <w:pStyle w:val="Sumrio2"/>
         <w:tabs>
           <w:tab w:val="left" w:pos="960"/>
         </w:tabs>
@@ -3824,7 +3824,7 @@
     </w:p>
     <w:p>
       <w:pPr>
-        <w:pStyle w:val="TOC3"/>
+        <w:pStyle w:val="Sumrio3"/>
         <w:rPr>
           <w:rFonts w:asciiTheme="minorHAnsi" w:eastAsiaTheme="minorEastAsia" w:hAnsiTheme="minorHAnsi" w:cstheme="minorBidi"/>
           <w:noProof/>
@@ -3893,7 +3893,7 @@
     </w:p>
     <w:p>
       <w:pPr>
-        <w:pStyle w:val="TOC2"/>
+        <w:pStyle w:val="Sumrio2"/>
         <w:tabs>
           <w:tab w:val="left" w:pos="960"/>
         </w:tabs>
@@ -3984,7 +3984,7 @@
     </w:p>
     <w:p>
       <w:pPr>
-        <w:pStyle w:val="TOC3"/>
+        <w:pStyle w:val="Sumrio3"/>
         <w:rPr>
           <w:rFonts w:asciiTheme="minorHAnsi" w:eastAsiaTheme="minorEastAsia" w:hAnsiTheme="minorHAnsi" w:cstheme="minorBidi"/>
           <w:noProof/>
@@ -4053,7 +4053,7 @@
     </w:p>
     <w:p>
       <w:pPr>
-        <w:pStyle w:val="TOC2"/>
+        <w:pStyle w:val="Sumrio2"/>
         <w:tabs>
           <w:tab w:val="left" w:pos="960"/>
         </w:tabs>
@@ -4144,7 +4144,7 @@
     </w:p>
     <w:p>
       <w:pPr>
-        <w:pStyle w:val="TOC3"/>
+        <w:pStyle w:val="Sumrio3"/>
         <w:rPr>
           <w:rFonts w:asciiTheme="minorHAnsi" w:eastAsiaTheme="minorEastAsia" w:hAnsiTheme="minorHAnsi" w:cstheme="minorBidi"/>
           <w:noProof/>
@@ -4213,7 +4213,7 @@
     </w:p>
     <w:p>
       <w:pPr>
-        <w:pStyle w:val="TOC2"/>
+        <w:pStyle w:val="Sumrio2"/>
         <w:tabs>
           <w:tab w:val="left" w:pos="960"/>
         </w:tabs>
@@ -4304,7 +4304,7 @@
     </w:p>
     <w:p>
       <w:pPr>
-        <w:pStyle w:val="TOC3"/>
+        <w:pStyle w:val="Sumrio3"/>
         <w:rPr>
           <w:rFonts w:asciiTheme="minorHAnsi" w:eastAsiaTheme="minorEastAsia" w:hAnsiTheme="minorHAnsi" w:cstheme="minorBidi"/>
           <w:noProof/>
@@ -4373,7 +4373,7 @@
     </w:p>
     <w:p>
       <w:pPr>
-        <w:pStyle w:val="TOC2"/>
+        <w:pStyle w:val="Sumrio2"/>
         <w:tabs>
           <w:tab w:val="left" w:pos="960"/>
         </w:tabs>
@@ -4464,7 +4464,7 @@
     </w:p>
     <w:p>
       <w:pPr>
-        <w:pStyle w:val="TOC3"/>
+        <w:pStyle w:val="Sumrio3"/>
         <w:rPr>
           <w:rFonts w:asciiTheme="minorHAnsi" w:eastAsiaTheme="minorEastAsia" w:hAnsiTheme="minorHAnsi" w:cstheme="minorBidi"/>
           <w:noProof/>
@@ -4533,7 +4533,7 @@
     </w:p>
     <w:p>
       <w:pPr>
-        <w:pStyle w:val="TOC2"/>
+        <w:pStyle w:val="Sumrio2"/>
         <w:tabs>
           <w:tab w:val="left" w:pos="960"/>
         </w:tabs>
@@ -4624,7 +4624,7 @@
     </w:p>
     <w:p>
       <w:pPr>
-        <w:pStyle w:val="TOC3"/>
+        <w:pStyle w:val="Sumrio3"/>
         <w:rPr>
           <w:rFonts w:asciiTheme="minorHAnsi" w:eastAsiaTheme="minorEastAsia" w:hAnsiTheme="minorHAnsi" w:cstheme="minorBidi"/>
           <w:noProof/>
@@ -4693,7 +4693,7 @@
     </w:p>
     <w:p>
       <w:pPr>
-        <w:pStyle w:val="TOC2"/>
+        <w:pStyle w:val="Sumrio2"/>
         <w:tabs>
           <w:tab w:val="left" w:pos="960"/>
         </w:tabs>
@@ -4784,7 +4784,7 @@
     </w:p>
     <w:p>
       <w:pPr>
-        <w:pStyle w:val="TOC3"/>
+        <w:pStyle w:val="Sumrio3"/>
         <w:rPr>
           <w:rFonts w:asciiTheme="minorHAnsi" w:eastAsiaTheme="minorEastAsia" w:hAnsiTheme="minorHAnsi" w:cstheme="minorBidi"/>
           <w:noProof/>
@@ -4853,7 +4853,7 @@
     </w:p>
     <w:p>
       <w:pPr>
-        <w:pStyle w:val="TOC2"/>
+        <w:pStyle w:val="Sumrio2"/>
         <w:tabs>
           <w:tab w:val="left" w:pos="960"/>
         </w:tabs>
@@ -4944,7 +4944,7 @@
     </w:p>
     <w:p>
       <w:pPr>
-        <w:pStyle w:val="TOC3"/>
+        <w:pStyle w:val="Sumrio3"/>
         <w:rPr>
           <w:rFonts w:asciiTheme="minorHAnsi" w:eastAsiaTheme="minorEastAsia" w:hAnsiTheme="minorHAnsi" w:cstheme="minorBidi"/>
           <w:noProof/>
@@ -5013,7 +5013,7 @@
     </w:p>
     <w:p>
       <w:pPr>
-        <w:pStyle w:val="TOC2"/>
+        <w:pStyle w:val="Sumrio2"/>
         <w:tabs>
           <w:tab w:val="left" w:pos="960"/>
         </w:tabs>
@@ -5104,7 +5104,7 @@
     </w:p>
     <w:p>
       <w:pPr>
-        <w:pStyle w:val="TOC1"/>
+        <w:pStyle w:val="Sumrio1"/>
         <w:tabs>
           <w:tab w:val="left" w:pos="720"/>
         </w:tabs>
@@ -5193,7 +5193,7 @@
     </w:p>
     <w:p>
       <w:pPr>
-        <w:pStyle w:val="TOC3"/>
+        <w:pStyle w:val="Sumrio3"/>
         <w:rPr>
           <w:rFonts w:asciiTheme="minorHAnsi" w:eastAsiaTheme="minorEastAsia" w:hAnsiTheme="minorHAnsi" w:cstheme="minorBidi"/>
           <w:noProof/>
@@ -5262,7 +5262,7 @@
     </w:p>
     <w:p>
       <w:pPr>
-        <w:pStyle w:val="TOC1"/>
+        <w:pStyle w:val="Sumrio1"/>
         <w:tabs>
           <w:tab w:val="left" w:pos="720"/>
         </w:tabs>
@@ -5351,7 +5351,7 @@
     </w:p>
     <w:p>
       <w:pPr>
-        <w:pStyle w:val="TOC3"/>
+        <w:pStyle w:val="Sumrio3"/>
         <w:rPr>
           <w:rFonts w:asciiTheme="minorHAnsi" w:eastAsiaTheme="minorEastAsia" w:hAnsiTheme="minorHAnsi" w:cstheme="minorBidi"/>
           <w:noProof/>
@@ -5420,7 +5420,7 @@
     </w:p>
     <w:p>
       <w:pPr>
-        <w:pStyle w:val="TOC3"/>
+        <w:pStyle w:val="Sumrio3"/>
         <w:rPr>
           <w:rFonts w:asciiTheme="minorHAnsi" w:eastAsiaTheme="minorEastAsia" w:hAnsiTheme="minorHAnsi" w:cstheme="minorBidi"/>
           <w:noProof/>
@@ -5489,7 +5489,7 @@
     </w:p>
     <w:p>
       <w:pPr>
-        <w:pStyle w:val="TOC3"/>
+        <w:pStyle w:val="Sumrio3"/>
         <w:rPr>
           <w:rFonts w:asciiTheme="minorHAnsi" w:eastAsiaTheme="minorEastAsia" w:hAnsiTheme="minorHAnsi" w:cstheme="minorBidi"/>
           <w:noProof/>
@@ -5558,7 +5558,7 @@
     </w:p>
     <w:p>
       <w:pPr>
-        <w:pStyle w:val="TOC3"/>
+        <w:pStyle w:val="Sumrio3"/>
         <w:rPr>
           <w:rFonts w:asciiTheme="minorHAnsi" w:eastAsiaTheme="minorEastAsia" w:hAnsiTheme="minorHAnsi" w:cstheme="minorBidi"/>
           <w:noProof/>
@@ -5627,7 +5627,7 @@
     </w:p>
     <w:p>
       <w:pPr>
-        <w:pStyle w:val="TOC3"/>
+        <w:pStyle w:val="Sumrio3"/>
         <w:rPr>
           <w:rFonts w:asciiTheme="minorHAnsi" w:eastAsiaTheme="minorEastAsia" w:hAnsiTheme="minorHAnsi" w:cstheme="minorBidi"/>
           <w:noProof/>
@@ -5696,7 +5696,7 @@
     </w:p>
     <w:p>
       <w:pPr>
-        <w:pStyle w:val="TOC3"/>
+        <w:pStyle w:val="Sumrio3"/>
         <w:rPr>
           <w:rFonts w:asciiTheme="minorHAnsi" w:eastAsiaTheme="minorEastAsia" w:hAnsiTheme="minorHAnsi" w:cstheme="minorBidi"/>
           <w:noProof/>
@@ -5765,7 +5765,7 @@
     </w:p>
     <w:p>
       <w:pPr>
-        <w:pStyle w:val="TOC1"/>
+        <w:pStyle w:val="Sumrio1"/>
         <w:tabs>
           <w:tab w:val="left" w:pos="720"/>
         </w:tabs>
@@ -5854,7 +5854,7 @@
     </w:p>
     <w:p>
       <w:pPr>
-        <w:pStyle w:val="TOC1"/>
+        <w:pStyle w:val="Sumrio1"/>
         <w:tabs>
           <w:tab w:val="left" w:pos="720"/>
         </w:tabs>
@@ -5943,7 +5943,7 @@
     </w:p>
     <w:p>
       <w:pPr>
-        <w:pStyle w:val="TOC1"/>
+        <w:pStyle w:val="Sumrio1"/>
         <w:tabs>
           <w:tab w:val="left" w:pos="720"/>
         </w:tabs>
@@ -6032,7 +6032,7 @@
     </w:p>
     <w:p>
       <w:pPr>
-        <w:pStyle w:val="TOC1"/>
+        <w:pStyle w:val="Sumrio1"/>
         <w:spacing w:before="120" w:after="120"/>
         <w:rPr>
           <w:lang w:eastAsia="pt-BR"/>
@@ -6044,7 +6044,7 @@
     </w:p>
     <w:p>
       <w:pPr>
-        <w:pStyle w:val="Heading1"/>
+        <w:pStyle w:val="Ttulo1"/>
         <w:pageBreakBefore/>
         <w:tabs>
           <w:tab w:val="left" w:pos="426"/>
@@ -6077,7 +6077,7 @@
     </w:p>
     <w:p>
       <w:pPr>
-        <w:pStyle w:val="Heading2"/>
+        <w:pStyle w:val="Ttulo2"/>
         <w:tabs>
           <w:tab w:val="left" w:pos="426"/>
         </w:tabs>
@@ -6235,7 +6235,7 @@
     </w:p>
     <w:p>
       <w:pPr>
-        <w:pStyle w:val="Heading2"/>
+        <w:pStyle w:val="Ttulo2"/>
         <w:tabs>
           <w:tab w:val="left" w:pos="426"/>
         </w:tabs>
@@ -6277,7 +6277,7 @@
     </w:p>
     <w:p>
       <w:pPr>
-        <w:pStyle w:val="Heading2"/>
+        <w:pStyle w:val="Ttulo2"/>
         <w:tabs>
           <w:tab w:val="left" w:pos="426"/>
         </w:tabs>
@@ -6298,7 +6298,7 @@
     </w:p>
     <w:p>
       <w:pPr>
-        <w:pStyle w:val="ListParagraph"/>
+        <w:pStyle w:val="PargrafodaLista"/>
         <w:numPr>
           <w:ilvl w:val="0"/>
           <w:numId w:val="18"/>
@@ -6317,7 +6317,7 @@
     </w:p>
     <w:p>
       <w:pPr>
-        <w:pStyle w:val="ListParagraph"/>
+        <w:pStyle w:val="PargrafodaLista"/>
         <w:numPr>
           <w:ilvl w:val="0"/>
           <w:numId w:val="18"/>
@@ -6336,7 +6336,7 @@
     </w:p>
     <w:p>
       <w:pPr>
-        <w:pStyle w:val="ListParagraph"/>
+        <w:pStyle w:val="PargrafodaLista"/>
         <w:numPr>
           <w:ilvl w:val="0"/>
           <w:numId w:val="18"/>
@@ -6355,7 +6355,7 @@
     </w:p>
     <w:p>
       <w:pPr>
-        <w:pStyle w:val="ListParagraph"/>
+        <w:pStyle w:val="PargrafodaLista"/>
         <w:numPr>
           <w:ilvl w:val="0"/>
           <w:numId w:val="18"/>
@@ -6377,7 +6377,7 @@
     </w:p>
     <w:p>
       <w:pPr>
-        <w:pStyle w:val="ListParagraph"/>
+        <w:pStyle w:val="PargrafodaLista"/>
         <w:numPr>
           <w:ilvl w:val="0"/>
           <w:numId w:val="18"/>
@@ -6393,7 +6393,7 @@
     </w:p>
     <w:p>
       <w:pPr>
-        <w:pStyle w:val="ListParagraph"/>
+        <w:pStyle w:val="PargrafodaLista"/>
         <w:numPr>
           <w:ilvl w:val="0"/>
           <w:numId w:val="18"/>
@@ -6405,7 +6405,15 @@
         <w:t>Referê</w:t>
       </w:r>
       <w:r>
-        <w:t>ncia Cruzadas Complementares – Relação entre os requisitos funcionais e não funcionais e referenciação das origens destes e dos casos de uso</w:t>
+        <w:t xml:space="preserve">ncia Cruzadas Complementares – Relação entre os requisitos funcionais e não funcionais e </w:t>
+      </w:r>
+      <w:proofErr w:type="spellStart"/>
+      <w:r>
+        <w:t>referenciação</w:t>
+      </w:r>
+      <w:proofErr w:type="spellEnd"/>
+      <w:r>
+        <w:t xml:space="preserve"> das origens destes e dos casos de uso</w:t>
       </w:r>
       <w:r>
         <w:t>.</w:t>
@@ -6413,7 +6421,7 @@
     </w:p>
     <w:p>
       <w:pPr>
-        <w:pStyle w:val="ListParagraph"/>
+        <w:pStyle w:val="PargrafodaLista"/>
         <w:numPr>
           <w:ilvl w:val="0"/>
           <w:numId w:val="18"/>
@@ -6429,7 +6437,7 @@
     </w:p>
     <w:p>
       <w:pPr>
-        <w:pStyle w:val="ListParagraph"/>
+        <w:pStyle w:val="PargrafodaLista"/>
         <w:numPr>
           <w:ilvl w:val="0"/>
           <w:numId w:val="18"/>
@@ -6445,7 +6453,7 @@
     </w:p>
     <w:p>
       <w:pPr>
-        <w:pStyle w:val="ListParagraph"/>
+        <w:pStyle w:val="PargrafodaLista"/>
         <w:numPr>
           <w:ilvl w:val="0"/>
           <w:numId w:val="18"/>
@@ -6461,7 +6469,7 @@
     </w:p>
     <w:p>
       <w:pPr>
-        <w:pStyle w:val="Heading1"/>
+        <w:pStyle w:val="Ttulo1"/>
         <w:widowControl/>
         <w:tabs>
           <w:tab w:val="left" w:pos="432"/>
@@ -6497,7 +6505,7 @@
     </w:p>
     <w:p>
       <w:pPr>
-        <w:pStyle w:val="Heading2"/>
+        <w:pStyle w:val="Ttulo2"/>
         <w:tabs>
           <w:tab w:val="left" w:pos="426"/>
         </w:tabs>
@@ -6533,7 +6541,7 @@
     </w:p>
     <w:p>
       <w:pPr>
-        <w:pStyle w:val="Heading2"/>
+        <w:pStyle w:val="Ttulo2"/>
         <w:tabs>
           <w:tab w:val="left" w:pos="426"/>
         </w:tabs>
@@ -6569,7 +6577,7 @@
     </w:p>
     <w:p>
       <w:pPr>
-        <w:pStyle w:val="Heading2"/>
+        <w:pStyle w:val="Ttulo2"/>
         <w:tabs>
           <w:tab w:val="left" w:pos="426"/>
         </w:tabs>
@@ -6630,14 +6638,14 @@
               <w:pStyle w:val="Corpodotexto"/>
               <w:spacing w:before="120" w:after="120"/>
               <w:rPr>
-                <w:rStyle w:val="Emphasis"/>
+                <w:rStyle w:val="nfase"/>
                 <w:b/>
                 <w:szCs w:val="24"/>
               </w:rPr>
             </w:pPr>
             <w:r>
               <w:rPr>
-                <w:rStyle w:val="Emphasis"/>
+                <w:rStyle w:val="nfase"/>
                 <w:b/>
                 <w:szCs w:val="24"/>
               </w:rPr>
@@ -6645,7 +6653,7 @@
             </w:r>
             <w:r>
               <w:rPr>
-                <w:rStyle w:val="Emphasis"/>
+                <w:rStyle w:val="nfase"/>
                 <w:b/>
                 <w:szCs w:val="24"/>
               </w:rPr>
@@ -6672,14 +6680,14 @@
               <w:pStyle w:val="Corpodotexto"/>
               <w:spacing w:before="120" w:after="120"/>
               <w:rPr>
-                <w:rStyle w:val="Emphasis"/>
+                <w:rStyle w:val="nfase"/>
                 <w:b/>
                 <w:szCs w:val="24"/>
               </w:rPr>
             </w:pPr>
             <w:r>
               <w:rPr>
-                <w:rStyle w:val="Emphasis"/>
+                <w:rStyle w:val="nfase"/>
                 <w:b/>
                 <w:szCs w:val="24"/>
               </w:rPr>
@@ -6755,7 +6763,7 @@
     </w:tbl>
     <w:p>
       <w:pPr>
-        <w:pStyle w:val="Caption"/>
+        <w:pStyle w:val="Legenda"/>
         <w:jc w:val="center"/>
         <w:outlineLvl w:val="2"/>
       </w:pPr>
@@ -6781,7 +6789,7 @@
     <w:p/>
     <w:p>
       <w:pPr>
-        <w:pStyle w:val="Heading2"/>
+        <w:pStyle w:val="Ttulo2"/>
         <w:tabs>
           <w:tab w:val="left" w:pos="426"/>
         </w:tabs>
@@ -7032,7 +7040,7 @@
     </w:tbl>
     <w:p>
       <w:pPr>
-        <w:pStyle w:val="Caption"/>
+        <w:pStyle w:val="Legenda"/>
         <w:jc w:val="center"/>
         <w:outlineLvl w:val="2"/>
         <w:rPr>
@@ -7063,7 +7071,7 @@
     </w:p>
     <w:p>
       <w:pPr>
-        <w:pStyle w:val="Heading1"/>
+        <w:pStyle w:val="Ttulo1"/>
         <w:tabs>
           <w:tab w:val="left" w:pos="426"/>
         </w:tabs>
@@ -7089,7 +7097,7 @@
     </w:p>
     <w:p>
       <w:pPr>
-        <w:pStyle w:val="Heading2"/>
+        <w:pStyle w:val="Ttulo2"/>
         <w:numPr>
           <w:ilvl w:val="1"/>
           <w:numId w:val="17"/>
@@ -7167,7 +7175,7 @@
     </w:p>
     <w:p>
       <w:pPr>
-        <w:pStyle w:val="Caption"/>
+        <w:pStyle w:val="Legenda"/>
         <w:jc w:val="center"/>
         <w:outlineLvl w:val="2"/>
       </w:pPr>
@@ -7192,7 +7200,7 @@
     </w:p>
     <w:p>
       <w:pPr>
-        <w:pStyle w:val="Heading2"/>
+        <w:pStyle w:val="Ttulo2"/>
         <w:numPr>
           <w:ilvl w:val="0"/>
           <w:numId w:val="0"/>
@@ -7260,7 +7268,57 @@
       </w:pPr>
       <w:r>
         <w:lastRenderedPageBreak/>
-        <w:t>Este caso de uso acontece quando o usuário é novo no sistema e precisa criar uma conta para acessar o mesmo. Ele deve entrar na página de cadastro, informar os dados para cadastro pedidos pelo sistema e clicar em confirmar o cadastro. Após isso, ele recebe uma confirmação caso o cadastro tenha sido efetuado com sucesso, e uma mensagem de falha caso haja algum problema no cadastro do usuário. Após o sucesso, o usuário é redirecionado novamente para a página de login.</w:t>
+        <w:t>Este caso de uso acontece quando o usuário é novo no sistema e precisa criar uma conta para acessar o mesmo. Ele deve entrar na página de cadastro, informa</w:t>
+      </w:r>
+      <w:r>
+        <w:t xml:space="preserve">r os dados para cadastro </w:t>
+      </w:r>
+      <w:r>
+        <w:t>(</w:t>
+      </w:r>
+      <w:r>
+        <w:t>nome, e-mail primário, e-mail secundário e senha</w:t>
+      </w:r>
+      <w:r>
+        <w:t>)</w:t>
+      </w:r>
+      <w:r>
+        <w:t xml:space="preserve"> e</w:t>
+      </w:r>
+      <w:r>
+        <w:t xml:space="preserve"> então </w:t>
+      </w:r>
+      <w:r>
+        <w:t>confirmar o cadastro</w:t>
+      </w:r>
+      <w:r>
+        <w:t xml:space="preserve"> no botão apropriado</w:t>
+      </w:r>
+      <w:r>
+        <w:t>. Após isso, ele recebe uma confirmação caso o cadastro tenha sido efetuado com sucess</w:t>
+      </w:r>
+      <w:r>
+        <w:t>o ou</w:t>
+      </w:r>
+      <w:r>
+        <w:t xml:space="preserve"> uma mensagem de falha caso haja algum problema no cadastro do usuário. Após</w:t>
+      </w:r>
+      <w:r>
+        <w:t xml:space="preserve"> uma falha, o usuário permanece na página de cadastro. Após um</w:t>
+      </w:r>
+      <w:r>
+        <w:t xml:space="preserve"> sucesso, o usuário é redirecionado novamente para a página de </w:t>
+      </w:r>
+      <w:proofErr w:type="spellStart"/>
+      <w:r>
+        <w:t>login</w:t>
+      </w:r>
+      <w:proofErr w:type="spellEnd"/>
+      <w:r>
+        <w:t xml:space="preserve"> e as respectivas mensagens de verificação enviadas para ambos e-mails</w:t>
+      </w:r>
+      <w:r>
+        <w:t>.</w:t>
       </w:r>
     </w:p>
     <w:p>
@@ -7866,10 +7924,127 @@
           </w:p>
         </w:tc>
       </w:tr>
+      <w:tr>
+        <w:trPr>
+          <w:jc w:val="center"/>
+        </w:trPr>
+        <w:tc>
+          <w:tcPr>
+            <w:tcW w:w="1276" w:type="dxa"/>
+            <w:tcBorders>
+              <w:top w:val="single" w:sz="4" w:space="0" w:color="000000"/>
+              <w:left w:val="single" w:sz="4" w:space="0" w:color="000000"/>
+              <w:bottom w:val="single" w:sz="4" w:space="0" w:color="000000"/>
+            </w:tcBorders>
+            <w:shd w:val="clear" w:color="auto" w:fill="auto"/>
+            <w:tcMar>
+              <w:top w:w="0" w:type="dxa"/>
+              <w:left w:w="108" w:type="dxa"/>
+              <w:bottom w:w="0" w:type="dxa"/>
+              <w:right w:w="108" w:type="dxa"/>
+            </w:tcMar>
+          </w:tcPr>
+          <w:p>
+            <w:pPr>
+              <w:pStyle w:val="Standard"/>
+            </w:pPr>
+            <w:r>
+              <w:t>RFUN1.5</w:t>
+            </w:r>
+          </w:p>
+        </w:tc>
+        <w:tc>
+          <w:tcPr>
+            <w:tcW w:w="3055" w:type="dxa"/>
+            <w:tcBorders>
+              <w:top w:val="single" w:sz="4" w:space="0" w:color="000000"/>
+              <w:left w:val="single" w:sz="4" w:space="0" w:color="000000"/>
+              <w:bottom w:val="single" w:sz="4" w:space="0" w:color="000000"/>
+            </w:tcBorders>
+            <w:shd w:val="clear" w:color="auto" w:fill="auto"/>
+            <w:tcMar>
+              <w:top w:w="0" w:type="dxa"/>
+              <w:left w:w="108" w:type="dxa"/>
+              <w:bottom w:w="0" w:type="dxa"/>
+              <w:right w:w="108" w:type="dxa"/>
+            </w:tcMar>
+          </w:tcPr>
+          <w:p>
+            <w:pPr>
+              <w:pStyle w:val="Standard"/>
+              <w:jc w:val="left"/>
+            </w:pPr>
+            <w:r>
+              <w:t>Verificar os e-mails</w:t>
+            </w:r>
+            <w:r>
+              <w:t xml:space="preserve"> primário e secundário</w:t>
+            </w:r>
+            <w:r>
+              <w:t xml:space="preserve"> do usuário</w:t>
+            </w:r>
+            <w:r>
+              <w:t xml:space="preserve"> via envio de mensagem eletrônica.</w:t>
+            </w:r>
+          </w:p>
+        </w:tc>
+        <w:tc>
+          <w:tcPr>
+            <w:tcW w:w="1276" w:type="dxa"/>
+            <w:tcBorders>
+              <w:top w:val="single" w:sz="4" w:space="0" w:color="000000"/>
+              <w:left w:val="single" w:sz="4" w:space="0" w:color="000000"/>
+              <w:bottom w:val="single" w:sz="4" w:space="0" w:color="000000"/>
+            </w:tcBorders>
+            <w:shd w:val="clear" w:color="auto" w:fill="auto"/>
+            <w:tcMar>
+              <w:top w:w="0" w:type="dxa"/>
+              <w:left w:w="108" w:type="dxa"/>
+              <w:bottom w:w="0" w:type="dxa"/>
+              <w:right w:w="108" w:type="dxa"/>
+            </w:tcMar>
+          </w:tcPr>
+          <w:p>
+            <w:pPr>
+              <w:pStyle w:val="Standard"/>
+            </w:pPr>
+            <w:r>
+              <w:t>Evidente</w:t>
+            </w:r>
+          </w:p>
+        </w:tc>
+        <w:tc>
+          <w:tcPr>
+            <w:tcW w:w="1349" w:type="dxa"/>
+            <w:tcBorders>
+              <w:top w:val="single" w:sz="4" w:space="0" w:color="000000"/>
+              <w:left w:val="single" w:sz="4" w:space="0" w:color="000000"/>
+              <w:bottom w:val="single" w:sz="4" w:space="0" w:color="000000"/>
+              <w:right w:val="single" w:sz="4" w:space="0" w:color="000000"/>
+            </w:tcBorders>
+            <w:shd w:val="clear" w:color="auto" w:fill="auto"/>
+            <w:tcMar>
+              <w:top w:w="0" w:type="dxa"/>
+              <w:left w:w="108" w:type="dxa"/>
+              <w:bottom w:w="0" w:type="dxa"/>
+              <w:right w:w="108" w:type="dxa"/>
+            </w:tcMar>
+          </w:tcPr>
+          <w:p>
+            <w:pPr>
+              <w:pStyle w:val="Standard"/>
+              <w:keepNext/>
+            </w:pPr>
+            <w:r>
+              <w:t>Alta</w:t>
+            </w:r>
+          </w:p>
+        </w:tc>
+      </w:tr>
     </w:tbl>
     <w:p>
       <w:pPr>
-        <w:pStyle w:val="Caption"/>
+        <w:pStyle w:val="Legenda"/>
         <w:jc w:val="center"/>
         <w:outlineLvl w:val="3"/>
       </w:pPr>
@@ -7939,13 +8114,10 @@
         <w:ind w:left="1440"/>
       </w:pPr>
       <w:r>
-        <w:t xml:space="preserve">Este caso de uso ocorre quando o usuário precisa editar as informações de conta. Ele pode editar a senha e o nome, mas o </w:t>
-      </w:r>
-      <w:r>
-        <w:t>e-mail</w:t>
-      </w:r>
-      <w:r>
-        <w:t xml:space="preserve"> não poderá ser modificado, tendo em vista que é o identificador único do usuário no sistema.</w:t>
+        <w:t>Este caso de uso ocorre quando o usuário precisa editar as informações de conta. Ele pode editar</w:t>
+      </w:r>
+      <w:r>
+        <w:t xml:space="preserve"> todos os dados cadastrais.</w:t>
       </w:r>
     </w:p>
     <w:p>
@@ -8269,7 +8441,11 @@
               <w:jc w:val="left"/>
             </w:pPr>
             <w:r>
-              <w:t>Informar erro (s) nos dados informados caso exista (m).</w:t>
+              <w:t xml:space="preserve">Informar erro (s) nos dados </w:t>
+            </w:r>
+            <w:r>
+              <w:lastRenderedPageBreak/>
+              <w:t>informados caso exista (m).</w:t>
             </w:r>
           </w:p>
         </w:tc>
@@ -8294,6 +8470,7 @@
               <w:pStyle w:val="Standard"/>
             </w:pPr>
             <w:r>
+              <w:lastRenderedPageBreak/>
               <w:t>Evidente</w:t>
             </w:r>
           </w:p>
@@ -8351,6 +8528,7 @@
               <w:pStyle w:val="Standard"/>
             </w:pPr>
             <w:r>
+              <w:lastRenderedPageBreak/>
               <w:t>RFUN2.3</w:t>
             </w:r>
           </w:p>
@@ -8545,14 +8723,13 @@
     </w:tbl>
     <w:p>
       <w:pPr>
-        <w:pStyle w:val="Caption"/>
+        <w:pStyle w:val="Legenda"/>
         <w:jc w:val="center"/>
         <w:outlineLvl w:val="3"/>
       </w:pPr>
       <w:bookmarkStart w:id="38" w:name="_Toc418106852"/>
       <w:bookmarkStart w:id="39" w:name="_Toc419155370"/>
       <w:r>
-        <w:lastRenderedPageBreak/>
         <w:t xml:space="preserve">Tabela </w:t>
       </w:r>
       <w:fldSimple w:instr=" SEQ Tabela \* ARABIC ">
@@ -8579,10 +8756,15 @@
       <w:bookmarkStart w:id="40" w:name="_Toc418106853"/>
       <w:bookmarkStart w:id="41" w:name="_Toc419155371"/>
       <w:r>
-        <w:t>CSU3- Fazer Login</w:t>
+        <w:t xml:space="preserve">CSU3- Fazer </w:t>
+      </w:r>
+      <w:proofErr w:type="spellStart"/>
+      <w:r>
+        <w:t>Login</w:t>
       </w:r>
       <w:bookmarkEnd w:id="40"/>
       <w:bookmarkEnd w:id="41"/>
+      <w:proofErr w:type="spellEnd"/>
     </w:p>
     <w:p>
       <w:pPr>
@@ -9117,7 +9299,7 @@
     </w:tbl>
     <w:p>
       <w:pPr>
-        <w:pStyle w:val="Caption"/>
+        <w:pStyle w:val="Legenda"/>
         <w:jc w:val="center"/>
         <w:outlineLvl w:val="3"/>
       </w:pPr>
@@ -9135,10 +9317,15 @@
         </w:r>
       </w:fldSimple>
       <w:r>
-        <w:t xml:space="preserve"> – Requisitos Funcionais do Caso de Uso CSU3- Fazer Login</w:t>
+        <w:t xml:space="preserve"> – Requisitos Funcionais do Caso de Uso CSU3- Fazer </w:t>
+      </w:r>
+      <w:proofErr w:type="spellStart"/>
+      <w:r>
+        <w:t>Login</w:t>
       </w:r>
       <w:bookmarkEnd w:id="42"/>
       <w:bookmarkEnd w:id="43"/>
+      <w:proofErr w:type="spellEnd"/>
     </w:p>
     <w:p/>
     <w:p>
@@ -9256,6 +9443,7 @@
               <w:rPr>
                 <w:b/>
               </w:rPr>
+              <w:lastRenderedPageBreak/>
               <w:t>Ref.</w:t>
             </w:r>
           </w:p>
@@ -9488,7 +9676,6 @@
               <w:pStyle w:val="Standard"/>
             </w:pPr>
             <w:r>
-              <w:lastRenderedPageBreak/>
               <w:t>RFUN4.2</w:t>
             </w:r>
           </w:p>
@@ -9791,7 +9978,7 @@
     </w:tbl>
     <w:p>
       <w:pPr>
-        <w:pStyle w:val="Caption"/>
+        <w:pStyle w:val="Legenda"/>
         <w:jc w:val="center"/>
         <w:outlineLvl w:val="3"/>
       </w:pPr>
@@ -10453,7 +10640,11 @@
               <w:t xml:space="preserve"> </w:t>
             </w:r>
             <w:r>
-              <w:t>A remoção inclui a deleção da</w:t>
+              <w:t xml:space="preserve">A </w:t>
+            </w:r>
+            <w:r>
+              <w:lastRenderedPageBreak/>
+              <w:t>remoção inclui a deleção da</w:t>
             </w:r>
             <w:r>
               <w:t xml:space="preserve"> categoria e</w:t>
@@ -10487,6 +10678,7 @@
               <w:pStyle w:val="Standard"/>
             </w:pPr>
             <w:r>
+              <w:lastRenderedPageBreak/>
               <w:t>Oculta</w:t>
             </w:r>
           </w:p>
@@ -10543,6 +10735,7 @@
               <w:pStyle w:val="Standard"/>
             </w:pPr>
             <w:r>
+              <w:lastRenderedPageBreak/>
               <w:t>RFUN5.5</w:t>
             </w:r>
           </w:p>
@@ -10569,11 +10762,7 @@
               <w:jc w:val="left"/>
             </w:pPr>
             <w:r>
-              <w:t xml:space="preserve">Informar ao usuário a consequência de deletar uma </w:t>
-            </w:r>
-            <w:r>
-              <w:lastRenderedPageBreak/>
-              <w:t>categoria.</w:t>
+              <w:t>Informar ao usuário a consequência de deletar uma categoria.</w:t>
             </w:r>
           </w:p>
         </w:tc>
@@ -10598,7 +10787,6 @@
               <w:pStyle w:val="Standard"/>
             </w:pPr>
             <w:r>
-              <w:lastRenderedPageBreak/>
               <w:t>Evidente</w:t>
             </w:r>
           </w:p>
@@ -10634,14 +10822,13 @@
     </w:tbl>
     <w:p>
       <w:pPr>
-        <w:pStyle w:val="Caption"/>
+        <w:pStyle w:val="Legenda"/>
         <w:jc w:val="center"/>
         <w:outlineLvl w:val="3"/>
       </w:pPr>
       <w:bookmarkStart w:id="50" w:name="_Toc418106858"/>
       <w:bookmarkStart w:id="51" w:name="_Toc419155376"/>
       <w:r>
-        <w:lastRenderedPageBreak/>
         <w:t xml:space="preserve">Tabela </w:t>
       </w:r>
       <w:fldSimple w:instr=" SEQ Tabela \* ARABIC ">
@@ -11366,13 +11553,14 @@
     </w:tbl>
     <w:p>
       <w:pPr>
-        <w:pStyle w:val="Caption"/>
+        <w:pStyle w:val="Legenda"/>
         <w:jc w:val="center"/>
         <w:outlineLvl w:val="3"/>
       </w:pPr>
       <w:bookmarkStart w:id="54" w:name="_Toc418106860"/>
       <w:bookmarkStart w:id="55" w:name="_Toc419155378"/>
       <w:r>
+        <w:lastRenderedPageBreak/>
         <w:t xml:space="preserve">Tabela </w:t>
       </w:r>
       <w:fldSimple w:instr=" SEQ Tabela \* ARABIC ">
@@ -11417,7 +11605,6 @@
         <w:pStyle w:val="Standard"/>
       </w:pPr>
       <w:r>
-        <w:lastRenderedPageBreak/>
         <w:tab/>
         <w:t>Categoria: Secundário</w:t>
       </w:r>
@@ -12178,7 +12365,7 @@
     </w:tbl>
     <w:p>
       <w:pPr>
-        <w:pStyle w:val="Caption"/>
+        <w:pStyle w:val="Legenda"/>
         <w:jc w:val="center"/>
         <w:outlineLvl w:val="3"/>
       </w:pPr>
@@ -12445,6 +12632,7 @@
               <w:pStyle w:val="Standard"/>
             </w:pPr>
             <w:r>
+              <w:lastRenderedPageBreak/>
               <w:t>RFUN8.1</w:t>
             </w:r>
           </w:p>
@@ -12643,14 +12831,13 @@
     </w:tbl>
     <w:p>
       <w:pPr>
-        <w:pStyle w:val="Caption"/>
+        <w:pStyle w:val="Legenda"/>
         <w:jc w:val="center"/>
         <w:outlineLvl w:val="3"/>
       </w:pPr>
       <w:bookmarkStart w:id="62" w:name="_Toc418106864"/>
       <w:bookmarkStart w:id="63" w:name="_Toc419155382"/>
       <w:r>
-        <w:lastRenderedPageBreak/>
         <w:t xml:space="preserve">Tabela </w:t>
       </w:r>
       <w:fldSimple w:instr=" SEQ Tabela \* ARABIC ">
@@ -13740,13 +13927,14 @@
     </w:tbl>
     <w:p>
       <w:pPr>
-        <w:pStyle w:val="Caption"/>
+        <w:pStyle w:val="Legenda"/>
         <w:jc w:val="center"/>
         <w:outlineLvl w:val="3"/>
       </w:pPr>
       <w:bookmarkStart w:id="66" w:name="_Toc418106866"/>
       <w:bookmarkStart w:id="67" w:name="_Toc419155384"/>
       <w:r>
+        <w:lastRenderedPageBreak/>
         <w:t xml:space="preserve">Tabela </w:t>
       </w:r>
       <w:fldSimple w:instr=" SEQ Tabela \* ARABIC ">
@@ -13805,7 +13993,6 @@
         <w:ind w:left="720"/>
       </w:pPr>
       <w:r>
-        <w:lastRenderedPageBreak/>
         <w:t>Descrição:</w:t>
       </w:r>
     </w:p>
@@ -14558,7 +14745,7 @@
     </w:tbl>
     <w:p>
       <w:pPr>
-        <w:pStyle w:val="Caption"/>
+        <w:pStyle w:val="Legenda"/>
         <w:jc w:val="center"/>
         <w:outlineLvl w:val="3"/>
       </w:pPr>
@@ -14703,6 +14890,7 @@
         </w:numPr>
       </w:pPr>
       <w:r>
+        <w:lastRenderedPageBreak/>
         <w:t>Quando o modo de notificações estiver desativado.</w:t>
       </w:r>
     </w:p>
@@ -14926,11 +15114,7 @@
               <w:t>e-mail</w:t>
             </w:r>
             <w:r>
-              <w:t xml:space="preserve"> uma </w:t>
-            </w:r>
-            <w:r>
-              <w:lastRenderedPageBreak/>
-              <w:t>notificação sobre a atividade</w:t>
+              <w:t xml:space="preserve"> uma notificação sobre a atividade</w:t>
             </w:r>
             <w:r>
               <w:t>.</w:t>
@@ -14958,7 +15142,6 @@
               <w:pStyle w:val="Standard"/>
             </w:pPr>
             <w:r>
-              <w:lastRenderedPageBreak/>
               <w:t>Evidente</w:t>
             </w:r>
           </w:p>
@@ -15015,7 +15198,6 @@
               <w:pStyle w:val="Standard"/>
             </w:pPr>
             <w:r>
-              <w:lastRenderedPageBreak/>
               <w:t>RFUN11.2</w:t>
             </w:r>
           </w:p>
@@ -15102,7 +15284,7 @@
     </w:tbl>
     <w:p>
       <w:pPr>
-        <w:pStyle w:val="Caption"/>
+        <w:pStyle w:val="Legenda"/>
         <w:jc w:val="center"/>
         <w:outlineLvl w:val="3"/>
       </w:pPr>
@@ -15136,7 +15318,7 @@
     </w:p>
     <w:p>
       <w:pPr>
-        <w:pStyle w:val="Heading1"/>
+        <w:pStyle w:val="Ttulo1"/>
         <w:tabs>
           <w:tab w:val="left" w:pos="426"/>
         </w:tabs>
@@ -15162,7 +15344,7 @@
     </w:p>
     <w:p>
       <w:pPr>
-        <w:pStyle w:val="Heading2"/>
+        <w:pStyle w:val="Ttulo2"/>
       </w:pPr>
       <w:bookmarkStart w:id="78" w:name="_Requisitos_de_Informação"/>
       <w:bookmarkStart w:id="79" w:name="_Toc418106872"/>
@@ -15397,10 +15579,24 @@
               <w:t xml:space="preserve"> preferencial, </w:t>
             </w:r>
             <w:r>
-              <w:t>E-mail secundário e</w:t>
-            </w:r>
-            <w:r>
-              <w:t xml:space="preserve"> Hash gerado pela senha.</w:t>
+              <w:t>E-mail secundário</w:t>
+            </w:r>
+            <w:r>
+              <w:t>, E-mails Verificados</w:t>
+            </w:r>
+            <w:r>
+              <w:t xml:space="preserve"> e</w:t>
+            </w:r>
+            <w:r>
+              <w:t xml:space="preserve"> </w:t>
+            </w:r>
+            <w:proofErr w:type="spellStart"/>
+            <w:r>
+              <w:t>Hash</w:t>
+            </w:r>
+            <w:proofErr w:type="spellEnd"/>
+            <w:r>
+              <w:t xml:space="preserve"> gerado pela senha.</w:t>
             </w:r>
           </w:p>
         </w:tc>
@@ -15636,7 +15832,21 @@
               <w:t>Título, Prioridade, Data, Hora, Observações Adicionais, Com</w:t>
             </w:r>
             <w:r>
-              <w:t>portamento de Notificação, Data/Hora da última notificação, Data/Hora da próxima notificação, _id da Categoria* e _id da Conta*.</w:t>
+              <w:t>portamento de Notificação, Data/Hora da última notificação, Data/Hora da próx</w:t>
+            </w:r>
+            <w:r>
+              <w:t>ima notificação e</w:t>
+            </w:r>
+            <w:bookmarkStart w:id="81" w:name="_GoBack"/>
+            <w:bookmarkEnd w:id="81"/>
+            <w:r>
+              <w:t xml:space="preserve"> _</w:t>
+            </w:r>
+            <w:r>
+              <w:t>id da Categoria*</w:t>
+            </w:r>
+            <w:r>
+              <w:t>.</w:t>
             </w:r>
           </w:p>
         </w:tc>
@@ -15687,12 +15897,12 @@
     </w:tbl>
     <w:p>
       <w:pPr>
-        <w:pStyle w:val="Caption"/>
+        <w:pStyle w:val="Legenda"/>
         <w:jc w:val="center"/>
         <w:outlineLvl w:val="2"/>
       </w:pPr>
-      <w:bookmarkStart w:id="81" w:name="_Toc418106873"/>
-      <w:bookmarkStart w:id="82" w:name="_Toc419155391"/>
+      <w:bookmarkStart w:id="82" w:name="_Toc418106873"/>
+      <w:bookmarkStart w:id="83" w:name="_Toc419155391"/>
       <w:r>
         <w:t xml:space="preserve">Tabela </w:t>
       </w:r>
@@ -15707,8 +15917,8 @@
       <w:r>
         <w:t xml:space="preserve"> – Requisitos de Informação</w:t>
       </w:r>
-      <w:bookmarkEnd w:id="81"/>
       <w:bookmarkEnd w:id="82"/>
+      <w:bookmarkEnd w:id="83"/>
     </w:p>
     <w:p>
       <w:pPr>
@@ -15720,7 +15930,7 @@
     </w:p>
     <w:p>
       <w:pPr>
-        <w:pStyle w:val="Heading2"/>
+        <w:pStyle w:val="Ttulo2"/>
         <w:numPr>
           <w:ilvl w:val="0"/>
           <w:numId w:val="0"/>
@@ -15731,8 +15941,8 @@
           <w:szCs w:val="28"/>
         </w:rPr>
       </w:pPr>
-      <w:bookmarkStart w:id="83" w:name="_Toc418106874"/>
-      <w:bookmarkStart w:id="84" w:name="_Toc419155392"/>
+      <w:bookmarkStart w:id="84" w:name="_Toc418106874"/>
+      <w:bookmarkStart w:id="85" w:name="_Toc419155392"/>
       <w:r>
         <w:rPr>
           <w:sz w:val="28"/>
@@ -15765,8 +15975,8 @@
         </w:rPr>
         <w:t>HIC)</w:t>
       </w:r>
-      <w:bookmarkEnd w:id="83"/>
       <w:bookmarkEnd w:id="84"/>
+      <w:bookmarkEnd w:id="85"/>
     </w:p>
     <w:tbl>
       <w:tblPr>
@@ -15922,7 +16132,11 @@
               <w:spacing w:before="120" w:after="120"/>
             </w:pPr>
             <w:r>
-              <w:t>O esquema de cores deve ter variante normal e alto contraste para suportar a acessibilidade para as diferentes necessidades de usuário.</w:t>
+              <w:t xml:space="preserve">O esquema de cores deve ter variante normal e alto contraste para suportar a acessibilidade para as </w:t>
+            </w:r>
+            <w:r>
+              <w:lastRenderedPageBreak/>
+              <w:t>diferentes necessidades de usuário.</w:t>
             </w:r>
           </w:p>
         </w:tc>
@@ -15946,6 +16160,7 @@
               <w:spacing w:before="120" w:after="120"/>
             </w:pPr>
             <w:r>
+              <w:lastRenderedPageBreak/>
               <w:t>Todos.</w:t>
             </w:r>
           </w:p>
@@ -15954,7 +16169,7 @@
     </w:tbl>
     <w:p>
       <w:pPr>
-        <w:pStyle w:val="Caption"/>
+        <w:pStyle w:val="Legenda"/>
         <w:jc w:val="center"/>
         <w:outlineLvl w:val="2"/>
         <w:rPr>
@@ -15962,9 +16177,10 @@
           <w:bCs w:val="0"/>
         </w:rPr>
       </w:pPr>
-      <w:bookmarkStart w:id="85" w:name="_Toc418106875"/>
-      <w:bookmarkStart w:id="86" w:name="_Toc419155393"/>
-      <w:r>
+      <w:bookmarkStart w:id="86" w:name="_Toc418106875"/>
+      <w:bookmarkStart w:id="87" w:name="_Toc419155393"/>
+      <w:r>
+        <w:lastRenderedPageBreak/>
         <w:t xml:space="preserve">Tabela </w:t>
       </w:r>
       <w:fldSimple w:instr=" SEQ Tabela \* ARABIC ">
@@ -15978,12 +16194,12 @@
       <w:r>
         <w:t xml:space="preserve"> – Requisitos e Restrições de Interface Homem-Computador</w:t>
       </w:r>
-      <w:bookmarkEnd w:id="85"/>
       <w:bookmarkEnd w:id="86"/>
-    </w:p>
-    <w:p>
-      <w:pPr>
-        <w:pStyle w:val="Heading2"/>
+      <w:bookmarkEnd w:id="87"/>
+    </w:p>
+    <w:p>
+      <w:pPr>
+        <w:pStyle w:val="Ttulo2"/>
         <w:numPr>
           <w:ilvl w:val="0"/>
           <w:numId w:val="0"/>
@@ -15993,8 +16209,8 @@
           <w:szCs w:val="28"/>
         </w:rPr>
       </w:pPr>
-      <w:bookmarkStart w:id="87" w:name="_Toc418106876"/>
-      <w:bookmarkStart w:id="88" w:name="_Toc419155394"/>
+      <w:bookmarkStart w:id="88" w:name="_Toc418106876"/>
+      <w:bookmarkStart w:id="89" w:name="_Toc419155394"/>
       <w:r>
         <w:rPr>
           <w:sz w:val="28"/>
@@ -16010,8 +16226,8 @@
         <w:tab/>
         <w:t>Requisitos e Restrições de Interface Externa (RIEX)</w:t>
       </w:r>
-      <w:bookmarkEnd w:id="87"/>
       <w:bookmarkEnd w:id="88"/>
+      <w:bookmarkEnd w:id="89"/>
     </w:p>
     <w:p>
       <w:pPr>
@@ -16023,7 +16239,7 @@
     </w:p>
     <w:p>
       <w:pPr>
-        <w:pStyle w:val="Heading2"/>
+        <w:pStyle w:val="Ttulo2"/>
         <w:numPr>
           <w:ilvl w:val="0"/>
           <w:numId w:val="0"/>
@@ -16033,16 +16249,13 @@
           <w:sz w:val="28"/>
         </w:rPr>
       </w:pPr>
-      <w:bookmarkStart w:id="89" w:name="_Toc418106878"/>
-      <w:bookmarkStart w:id="90" w:name="_Toc419155395"/>
-      <w:bookmarkStart w:id="91" w:name="_GoBack"/>
-      <w:bookmarkEnd w:id="91"/>
+      <w:bookmarkStart w:id="90" w:name="_Toc418106878"/>
+      <w:bookmarkStart w:id="91" w:name="_Toc419155395"/>
       <w:r>
         <w:rPr>
           <w:bCs/>
           <w:sz w:val="28"/>
         </w:rPr>
-        <w:lastRenderedPageBreak/>
         <w:t>4.4</w:t>
       </w:r>
       <w:r>
@@ -16053,8 +16266,8 @@
         <w:tab/>
         <w:t>Requisitos/Restrições de Projeto (RPRO)</w:t>
       </w:r>
-      <w:bookmarkEnd w:id="89"/>
       <w:bookmarkEnd w:id="90"/>
+      <w:bookmarkEnd w:id="91"/>
     </w:p>
     <w:p>
       <w:r>
@@ -16075,7 +16288,7 @@
     </w:p>
     <w:p>
       <w:pPr>
-        <w:pStyle w:val="Heading2"/>
+        <w:pStyle w:val="Ttulo2"/>
         <w:numPr>
           <w:ilvl w:val="0"/>
           <w:numId w:val="0"/>
@@ -16294,7 +16507,7 @@
     </w:tbl>
     <w:p>
       <w:pPr>
-        <w:pStyle w:val="Caption"/>
+        <w:pStyle w:val="Legenda"/>
         <w:jc w:val="center"/>
         <w:outlineLvl w:val="2"/>
       </w:pPr>
@@ -16319,7 +16532,7 @@
     </w:p>
     <w:p>
       <w:pPr>
-        <w:pStyle w:val="Heading2"/>
+        <w:pStyle w:val="Ttulo2"/>
         <w:numPr>
           <w:ilvl w:val="0"/>
           <w:numId w:val="0"/>
@@ -16537,7 +16750,7 @@
     </w:tbl>
     <w:p>
       <w:pPr>
-        <w:pStyle w:val="Caption"/>
+        <w:pStyle w:val="Legenda"/>
         <w:jc w:val="center"/>
         <w:outlineLvl w:val="2"/>
       </w:pPr>
@@ -16562,7 +16775,7 @@
     </w:p>
     <w:p>
       <w:pPr>
-        <w:pStyle w:val="Heading2"/>
+        <w:pStyle w:val="Ttulo2"/>
         <w:numPr>
           <w:ilvl w:val="0"/>
           <w:numId w:val="0"/>
@@ -16827,7 +17040,15 @@
               <w:t>O banco de dados</w:t>
             </w:r>
             <w:r>
-              <w:t xml:space="preserve"> utilizado será o MongoDB,</w:t>
+              <w:t xml:space="preserve"> utilizado será o </w:t>
+            </w:r>
+            <w:proofErr w:type="spellStart"/>
+            <w:r>
+              <w:t>MongoDB</w:t>
+            </w:r>
+            <w:proofErr w:type="spellEnd"/>
+            <w:r>
+              <w:t>,</w:t>
             </w:r>
             <w:r>
               <w:t xml:space="preserve"> as linguagens de construção</w:t>
@@ -16836,13 +17057,45 @@
               <w:t xml:space="preserve"> </w:t>
             </w:r>
             <w:r>
-              <w:t xml:space="preserve">devem ser Java, Javascript, HTML, </w:t>
+              <w:t xml:space="preserve">devem ser Java, </w:t>
+            </w:r>
+            <w:proofErr w:type="spellStart"/>
+            <w:r>
+              <w:t>Javascript</w:t>
+            </w:r>
+            <w:proofErr w:type="spellEnd"/>
+            <w:r>
+              <w:t xml:space="preserve">, HTML, </w:t>
             </w:r>
             <w:r>
               <w:t>CSS</w:t>
             </w:r>
             <w:r>
-              <w:t xml:space="preserve"> e as APIs jQuery e AngularJS devem</w:t>
+              <w:t xml:space="preserve"> e as </w:t>
+            </w:r>
+            <w:proofErr w:type="spellStart"/>
+            <w:r>
+              <w:t>APIs</w:t>
+            </w:r>
+            <w:proofErr w:type="spellEnd"/>
+            <w:r>
+              <w:t xml:space="preserve"> </w:t>
+            </w:r>
+            <w:proofErr w:type="spellStart"/>
+            <w:r>
+              <w:t>jQuery</w:t>
+            </w:r>
+            <w:proofErr w:type="spellEnd"/>
+            <w:r>
+              <w:t xml:space="preserve"> e </w:t>
+            </w:r>
+            <w:proofErr w:type="spellStart"/>
+            <w:r>
+              <w:t>AngularJS</w:t>
+            </w:r>
+            <w:proofErr w:type="spellEnd"/>
+            <w:r>
+              <w:t xml:space="preserve"> devem</w:t>
             </w:r>
             <w:r>
               <w:t xml:space="preserve"> ser utilizadas</w:t>
@@ -16888,7 +17141,7 @@
     </w:tbl>
     <w:p>
       <w:pPr>
-        <w:pStyle w:val="Caption"/>
+        <w:pStyle w:val="Legenda"/>
         <w:jc w:val="center"/>
         <w:outlineLvl w:val="2"/>
       </w:pPr>
@@ -16913,7 +17166,7 @@
     </w:p>
     <w:p>
       <w:pPr>
-        <w:pStyle w:val="Heading2"/>
+        <w:pStyle w:val="Ttulo2"/>
         <w:numPr>
           <w:ilvl w:val="0"/>
           <w:numId w:val="0"/>
@@ -16931,6 +17184,7 @@
           <w:bCs/>
           <w:sz w:val="28"/>
         </w:rPr>
+        <w:lastRenderedPageBreak/>
         <w:t xml:space="preserve">4.8 </w:t>
       </w:r>
       <w:r>
@@ -17149,7 +17403,6 @@
               <w:spacing w:before="120" w:after="120"/>
             </w:pPr>
             <w:r>
-              <w:lastRenderedPageBreak/>
               <w:t>RDES2</w:t>
             </w:r>
           </w:p>
@@ -17294,7 +17547,7 @@
     </w:tbl>
     <w:p>
       <w:pPr>
-        <w:pStyle w:val="Caption"/>
+        <w:pStyle w:val="Legenda"/>
         <w:jc w:val="center"/>
         <w:outlineLvl w:val="2"/>
       </w:pPr>
@@ -17319,7 +17572,7 @@
     </w:p>
     <w:p>
       <w:pPr>
-        <w:pStyle w:val="Heading2"/>
+        <w:pStyle w:val="Ttulo2"/>
         <w:numPr>
           <w:ilvl w:val="0"/>
           <w:numId w:val="0"/>
@@ -17539,7 +17792,7 @@
     </w:tbl>
     <w:p>
       <w:pPr>
-        <w:pStyle w:val="Caption"/>
+        <w:pStyle w:val="Legenda"/>
         <w:jc w:val="center"/>
         <w:outlineLvl w:val="2"/>
       </w:pPr>
@@ -17564,7 +17817,7 @@
     </w:p>
     <w:p>
       <w:pPr>
-        <w:pStyle w:val="Heading2"/>
+        <w:pStyle w:val="Ttulo2"/>
         <w:numPr>
           <w:ilvl w:val="0"/>
           <w:numId w:val="0"/>
@@ -17752,7 +18005,15 @@
               <w:t>As informações de</w:t>
             </w:r>
             <w:r>
-              <w:t xml:space="preserve"> login deve</w:t>
+              <w:t xml:space="preserve"> </w:t>
+            </w:r>
+            <w:proofErr w:type="spellStart"/>
+            <w:r>
+              <w:t>login</w:t>
+            </w:r>
+            <w:proofErr w:type="spellEnd"/>
+            <w:r>
+              <w:t xml:space="preserve"> deve</w:t>
             </w:r>
             <w:r>
               <w:t>m ser únicas, integras e invioláveis por parte da aplicação</w:t>
@@ -17844,7 +18105,15 @@
               <w:t>dígito.</w:t>
             </w:r>
             <w:r>
-              <w:t xml:space="preserve"> Esta senha deve gerar um hash e este deve ser armazenado como forma de autenticação. A real senha jamais deve ser armazenada.</w:t>
+              <w:t xml:space="preserve"> Esta senha deve gerar um </w:t>
+            </w:r>
+            <w:proofErr w:type="spellStart"/>
+            <w:r>
+              <w:t>hash</w:t>
+            </w:r>
+            <w:proofErr w:type="spellEnd"/>
+            <w:r>
+              <w:t xml:space="preserve"> e este deve ser armazenado como forma de autenticação. A real senha jamais deve ser armazenada.</w:t>
             </w:r>
           </w:p>
         </w:tc>
@@ -17947,7 +18216,7 @@
     </w:tbl>
     <w:p>
       <w:pPr>
-        <w:pStyle w:val="Caption"/>
+        <w:pStyle w:val="Legenda"/>
         <w:jc w:val="center"/>
         <w:outlineLvl w:val="2"/>
         <w:rPr>
@@ -17976,7 +18245,7 @@
     </w:p>
     <w:p>
       <w:pPr>
-        <w:pStyle w:val="Heading2"/>
+        <w:pStyle w:val="Ttulo2"/>
         <w:numPr>
           <w:ilvl w:val="0"/>
           <w:numId w:val="0"/>
@@ -18221,6 +18490,7 @@
               <w:spacing w:before="120" w:after="120"/>
             </w:pPr>
             <w:r>
+              <w:lastRenderedPageBreak/>
               <w:t>RMAN2</w:t>
             </w:r>
           </w:p>
@@ -18285,7 +18555,7 @@
     </w:tbl>
     <w:p>
       <w:pPr>
-        <w:pStyle w:val="Caption"/>
+        <w:pStyle w:val="Legenda"/>
         <w:jc w:val="center"/>
         <w:outlineLvl w:val="2"/>
       </w:pPr>
@@ -18310,7 +18580,7 @@
     </w:p>
     <w:p>
       <w:pPr>
-        <w:pStyle w:val="Heading2"/>
+        <w:pStyle w:val="Ttulo2"/>
         <w:numPr>
           <w:ilvl w:val="0"/>
           <w:numId w:val="0"/>
@@ -18472,7 +18742,6 @@
               <w:spacing w:before="120" w:after="120"/>
             </w:pPr>
             <w:r>
-              <w:lastRenderedPageBreak/>
               <w:t>RPOR1</w:t>
             </w:r>
           </w:p>
@@ -18605,7 +18874,7 @@
     </w:tbl>
     <w:p>
       <w:pPr>
-        <w:pStyle w:val="Caption"/>
+        <w:pStyle w:val="Legenda"/>
         <w:jc w:val="center"/>
         <w:outlineLvl w:val="2"/>
       </w:pPr>
@@ -18630,7 +18899,7 @@
     </w:p>
     <w:p>
       <w:pPr>
-        <w:pStyle w:val="Heading2"/>
+        <w:pStyle w:val="Ttulo2"/>
         <w:numPr>
           <w:ilvl w:val="0"/>
           <w:numId w:val="0"/>
@@ -18669,7 +18938,7 @@
     </w:p>
     <w:p>
       <w:pPr>
-        <w:pStyle w:val="Heading1"/>
+        <w:pStyle w:val="Ttulo1"/>
         <w:tabs>
           <w:tab w:val="left" w:pos="426"/>
         </w:tabs>
@@ -18850,12 +19119,14 @@
             <w:r>
               <w:t xml:space="preserve"> </w:t>
             </w:r>
+            <w:proofErr w:type="spellStart"/>
             <w:r>
               <w:rPr>
                 <w:i/>
               </w:rPr>
               <w:t>standalone</w:t>
             </w:r>
+            <w:proofErr w:type="spellEnd"/>
             <w:r>
               <w:t xml:space="preserve"> deve ser desenvolvida</w:t>
             </w:r>
@@ -18874,12 +19145,14 @@
             <w:r>
               <w:t xml:space="preserve"> e </w:t>
             </w:r>
+            <w:proofErr w:type="spellStart"/>
             <w:r>
               <w:rPr>
                 <w:i/>
               </w:rPr>
               <w:t>tablet</w:t>
             </w:r>
+            <w:proofErr w:type="spellEnd"/>
             <w:r>
               <w:t>)</w:t>
             </w:r>
@@ -18916,7 +19189,7 @@
     </w:tbl>
     <w:p>
       <w:pPr>
-        <w:pStyle w:val="Caption"/>
+        <w:pStyle w:val="Legenda"/>
         <w:jc w:val="center"/>
         <w:outlineLvl w:val="2"/>
       </w:pPr>
@@ -18941,7 +19214,7 @@
     </w:p>
     <w:p>
       <w:pPr>
-        <w:pStyle w:val="Heading1"/>
+        <w:pStyle w:val="Ttulo1"/>
         <w:tabs>
           <w:tab w:val="left" w:pos="426"/>
         </w:tabs>
@@ -18972,7 +19245,7 @@
     </w:p>
     <w:p>
       <w:pPr>
-        <w:pStyle w:val="BodyTextIndent2"/>
+        <w:pStyle w:val="Recuodecorpodetexto2"/>
         <w:spacing w:before="120" w:after="120"/>
         <w:ind w:left="0"/>
       </w:pPr>
@@ -18982,7 +19255,7 @@
     </w:p>
     <w:p>
       <w:pPr>
-        <w:pStyle w:val="BodyTextIndent2"/>
+        <w:pStyle w:val="Recuodecorpodetexto2"/>
         <w:spacing w:before="120" w:after="120"/>
         <w:ind w:left="0"/>
       </w:pPr>
@@ -19029,7 +19302,7 @@
           </w:tcPr>
           <w:p>
             <w:pPr>
-              <w:pStyle w:val="BodyTextIndent2"/>
+              <w:pStyle w:val="Recuodecorpodetexto2"/>
               <w:spacing w:before="120" w:after="120"/>
               <w:ind w:left="0"/>
               <w:jc w:val="center"/>
@@ -19061,7 +19334,7 @@
           </w:tcPr>
           <w:p>
             <w:pPr>
-              <w:pStyle w:val="BodyTextIndent2"/>
+              <w:pStyle w:val="Recuodecorpodetexto2"/>
               <w:spacing w:before="120" w:after="120"/>
               <w:ind w:left="0"/>
               <w:jc w:val="center"/>
@@ -19121,7 +19394,7 @@
           </w:tcPr>
           <w:p>
             <w:pPr>
-              <w:pStyle w:val="BodyTextIndent2"/>
+              <w:pStyle w:val="Recuodecorpodetexto2"/>
               <w:spacing w:before="120" w:after="120"/>
               <w:ind w:left="0"/>
               <w:jc w:val="center"/>
@@ -19178,7 +19451,7 @@
           </w:tcPr>
           <w:p>
             <w:pPr>
-              <w:pStyle w:val="BodyTextIndent2"/>
+              <w:pStyle w:val="Recuodecorpodetexto2"/>
               <w:spacing w:before="120" w:after="120"/>
               <w:ind w:left="0"/>
               <w:jc w:val="center"/>
@@ -19238,7 +19511,7 @@
           </w:tcPr>
           <w:p>
             <w:pPr>
-              <w:pStyle w:val="BodyTextIndent2"/>
+              <w:pStyle w:val="Recuodecorpodetexto2"/>
               <w:spacing w:before="120" w:after="120"/>
               <w:ind w:left="0"/>
               <w:jc w:val="center"/>
@@ -19295,7 +19568,7 @@
           </w:tcPr>
           <w:p>
             <w:pPr>
-              <w:pStyle w:val="BodyTextIndent2"/>
+              <w:pStyle w:val="Recuodecorpodetexto2"/>
               <w:spacing w:before="120" w:after="120"/>
               <w:ind w:left="0"/>
               <w:jc w:val="center"/>
@@ -19352,7 +19625,7 @@
           </w:tcPr>
           <w:p>
             <w:pPr>
-              <w:pStyle w:val="BodyTextIndent2"/>
+              <w:pStyle w:val="Recuodecorpodetexto2"/>
               <w:spacing w:before="120" w:after="120"/>
               <w:ind w:left="0"/>
               <w:jc w:val="center"/>
@@ -19389,6 +19662,7 @@
               <w:pStyle w:val="Standard"/>
             </w:pPr>
             <w:r>
+              <w:lastRenderedPageBreak/>
               <w:t>RFUN2.2</w:t>
             </w:r>
           </w:p>
@@ -19409,7 +19683,7 @@
           </w:tcPr>
           <w:p>
             <w:pPr>
-              <w:pStyle w:val="BodyTextIndent2"/>
+              <w:pStyle w:val="Recuodecorpodetexto2"/>
               <w:spacing w:before="120" w:after="120"/>
               <w:ind w:left="0"/>
               <w:jc w:val="center"/>
@@ -19466,7 +19740,7 @@
           </w:tcPr>
           <w:p>
             <w:pPr>
-              <w:pStyle w:val="BodyTextIndent2"/>
+              <w:pStyle w:val="Recuodecorpodetexto2"/>
               <w:spacing w:before="120" w:after="120"/>
               <w:ind w:left="0"/>
               <w:jc w:val="center"/>
@@ -19523,7 +19797,7 @@
           </w:tcPr>
           <w:p>
             <w:pPr>
-              <w:pStyle w:val="BodyTextIndent2"/>
+              <w:pStyle w:val="Recuodecorpodetexto2"/>
               <w:spacing w:before="120" w:after="120"/>
               <w:ind w:left="0"/>
               <w:jc w:val="center"/>
@@ -19583,7 +19857,7 @@
           </w:tcPr>
           <w:p>
             <w:pPr>
-              <w:pStyle w:val="BodyTextIndent2"/>
+              <w:pStyle w:val="Recuodecorpodetexto2"/>
               <w:spacing w:before="120" w:after="120"/>
               <w:ind w:left="0"/>
               <w:jc w:val="center"/>
@@ -19640,7 +19914,7 @@
           </w:tcPr>
           <w:p>
             <w:pPr>
-              <w:pStyle w:val="BodyTextIndent2"/>
+              <w:pStyle w:val="Recuodecorpodetexto2"/>
               <w:spacing w:before="120" w:after="120"/>
               <w:ind w:left="0"/>
               <w:jc w:val="center"/>
@@ -19677,7 +19951,6 @@
               <w:pStyle w:val="Standard"/>
             </w:pPr>
             <w:r>
-              <w:lastRenderedPageBreak/>
               <w:t>RFUN3.3</w:t>
             </w:r>
           </w:p>
@@ -19698,7 +19971,7 @@
           </w:tcPr>
           <w:p>
             <w:pPr>
-              <w:pStyle w:val="BodyTextIndent2"/>
+              <w:pStyle w:val="Recuodecorpodetexto2"/>
               <w:spacing w:before="120" w:after="120"/>
               <w:ind w:left="0"/>
               <w:jc w:val="center"/>
@@ -19752,7 +20025,7 @@
           </w:tcPr>
           <w:p>
             <w:pPr>
-              <w:pStyle w:val="BodyTextIndent2"/>
+              <w:pStyle w:val="Recuodecorpodetexto2"/>
               <w:spacing w:before="120" w:after="120"/>
               <w:ind w:left="0"/>
               <w:jc w:val="center"/>
@@ -19809,7 +20082,7 @@
           </w:tcPr>
           <w:p>
             <w:pPr>
-              <w:pStyle w:val="BodyTextIndent2"/>
+              <w:pStyle w:val="Recuodecorpodetexto2"/>
               <w:spacing w:before="120" w:after="120"/>
               <w:ind w:left="0"/>
               <w:jc w:val="center"/>
@@ -19866,7 +20139,7 @@
           </w:tcPr>
           <w:p>
             <w:pPr>
-              <w:pStyle w:val="BodyTextIndent2"/>
+              <w:pStyle w:val="Recuodecorpodetexto2"/>
               <w:spacing w:before="120" w:after="120"/>
               <w:ind w:left="0"/>
               <w:jc w:val="center"/>
@@ -19920,7 +20193,7 @@
           </w:tcPr>
           <w:p>
             <w:pPr>
-              <w:pStyle w:val="BodyTextIndent2"/>
+              <w:pStyle w:val="Recuodecorpodetexto2"/>
               <w:spacing w:before="120" w:after="120"/>
               <w:ind w:left="0"/>
               <w:jc w:val="center"/>
@@ -19974,7 +20247,7 @@
           </w:tcPr>
           <w:p>
             <w:pPr>
-              <w:pStyle w:val="BodyTextIndent2"/>
+              <w:pStyle w:val="Recuodecorpodetexto2"/>
               <w:spacing w:before="120" w:after="120"/>
               <w:ind w:left="0"/>
               <w:jc w:val="center"/>
@@ -20028,7 +20301,7 @@
           </w:tcPr>
           <w:p>
             <w:pPr>
-              <w:pStyle w:val="BodyTextIndent2"/>
+              <w:pStyle w:val="Recuodecorpodetexto2"/>
               <w:spacing w:before="120" w:after="120"/>
               <w:ind w:left="0"/>
               <w:jc w:val="center"/>
@@ -20082,7 +20355,7 @@
           </w:tcPr>
           <w:p>
             <w:pPr>
-              <w:pStyle w:val="BodyTextIndent2"/>
+              <w:pStyle w:val="Recuodecorpodetexto2"/>
               <w:spacing w:before="120" w:after="120"/>
               <w:ind w:left="0"/>
               <w:jc w:val="center"/>
@@ -20136,7 +20409,7 @@
           </w:tcPr>
           <w:p>
             <w:pPr>
-              <w:pStyle w:val="BodyTextIndent2"/>
+              <w:pStyle w:val="Recuodecorpodetexto2"/>
               <w:spacing w:before="120" w:after="120"/>
               <w:ind w:left="0"/>
               <w:jc w:val="center"/>
@@ -20190,7 +20463,7 @@
           </w:tcPr>
           <w:p>
             <w:pPr>
-              <w:pStyle w:val="BodyTextIndent2"/>
+              <w:pStyle w:val="Recuodecorpodetexto2"/>
               <w:spacing w:before="120" w:after="120"/>
               <w:ind w:left="0"/>
               <w:jc w:val="center"/>
@@ -20244,7 +20517,7 @@
           </w:tcPr>
           <w:p>
             <w:pPr>
-              <w:pStyle w:val="BodyTextIndent2"/>
+              <w:pStyle w:val="Recuodecorpodetexto2"/>
               <w:spacing w:before="120" w:after="120"/>
               <w:ind w:left="0"/>
               <w:jc w:val="center"/>
@@ -20298,7 +20571,7 @@
           </w:tcPr>
           <w:p>
             <w:pPr>
-              <w:pStyle w:val="BodyTextIndent2"/>
+              <w:pStyle w:val="Recuodecorpodetexto2"/>
               <w:spacing w:before="120" w:after="120"/>
               <w:ind w:left="0"/>
               <w:jc w:val="center"/>
@@ -20358,7 +20631,7 @@
           </w:tcPr>
           <w:p>
             <w:pPr>
-              <w:pStyle w:val="BodyTextIndent2"/>
+              <w:pStyle w:val="Recuodecorpodetexto2"/>
               <w:spacing w:before="120" w:after="120"/>
               <w:ind w:left="0"/>
               <w:jc w:val="center"/>
@@ -20412,7 +20685,7 @@
           </w:tcPr>
           <w:p>
             <w:pPr>
-              <w:pStyle w:val="BodyTextIndent2"/>
+              <w:pStyle w:val="Recuodecorpodetexto2"/>
               <w:spacing w:before="120" w:after="120"/>
               <w:ind w:left="0"/>
               <w:jc w:val="center"/>
@@ -20466,7 +20739,7 @@
           </w:tcPr>
           <w:p>
             <w:pPr>
-              <w:pStyle w:val="BodyTextIndent2"/>
+              <w:pStyle w:val="Recuodecorpodetexto2"/>
               <w:spacing w:before="120" w:after="120"/>
               <w:ind w:left="0"/>
               <w:jc w:val="center"/>
@@ -20520,7 +20793,7 @@
           </w:tcPr>
           <w:p>
             <w:pPr>
-              <w:pStyle w:val="BodyTextIndent2"/>
+              <w:pStyle w:val="Recuodecorpodetexto2"/>
               <w:spacing w:before="120" w:after="120"/>
               <w:ind w:left="0"/>
               <w:jc w:val="center"/>
@@ -20574,7 +20847,7 @@
           </w:tcPr>
           <w:p>
             <w:pPr>
-              <w:pStyle w:val="BodyTextIndent2"/>
+              <w:pStyle w:val="Recuodecorpodetexto2"/>
               <w:spacing w:before="120" w:after="120"/>
               <w:ind w:left="0"/>
               <w:jc w:val="center"/>
@@ -20628,7 +20901,7 @@
           </w:tcPr>
           <w:p>
             <w:pPr>
-              <w:pStyle w:val="BodyTextIndent2"/>
+              <w:pStyle w:val="Recuodecorpodetexto2"/>
               <w:spacing w:before="120" w:after="120"/>
               <w:ind w:left="0"/>
               <w:jc w:val="center"/>
@@ -20682,7 +20955,7 @@
           </w:tcPr>
           <w:p>
             <w:pPr>
-              <w:pStyle w:val="BodyTextIndent2"/>
+              <w:pStyle w:val="Recuodecorpodetexto2"/>
               <w:spacing w:before="120" w:after="120"/>
               <w:ind w:left="0"/>
               <w:jc w:val="center"/>
@@ -20736,7 +21009,7 @@
           </w:tcPr>
           <w:p>
             <w:pPr>
-              <w:pStyle w:val="BodyTextIndent2"/>
+              <w:pStyle w:val="Recuodecorpodetexto2"/>
               <w:spacing w:before="120" w:after="120"/>
               <w:ind w:left="0"/>
               <w:jc w:val="center"/>
@@ -20770,6 +21043,7 @@
               <w:pStyle w:val="Standard"/>
             </w:pPr>
             <w:r>
+              <w:lastRenderedPageBreak/>
               <w:t>RFUN9.1</w:t>
             </w:r>
           </w:p>
@@ -20790,7 +21064,7 @@
           </w:tcPr>
           <w:p>
             <w:pPr>
-              <w:pStyle w:val="BodyTextIndent2"/>
+              <w:pStyle w:val="Recuodecorpodetexto2"/>
               <w:spacing w:before="120" w:after="120"/>
               <w:ind w:left="0"/>
               <w:jc w:val="center"/>
@@ -20844,7 +21118,7 @@
           </w:tcPr>
           <w:p>
             <w:pPr>
-              <w:pStyle w:val="BodyTextIndent2"/>
+              <w:pStyle w:val="Recuodecorpodetexto2"/>
               <w:spacing w:before="120" w:after="120"/>
               <w:ind w:left="0"/>
               <w:jc w:val="center"/>
@@ -20898,7 +21172,7 @@
           </w:tcPr>
           <w:p>
             <w:pPr>
-              <w:pStyle w:val="BodyTextIndent2"/>
+              <w:pStyle w:val="Recuodecorpodetexto2"/>
               <w:spacing w:before="120" w:after="120"/>
               <w:ind w:left="0"/>
               <w:jc w:val="center"/>
@@ -20955,7 +21229,7 @@
           </w:tcPr>
           <w:p>
             <w:pPr>
-              <w:pStyle w:val="BodyTextIndent2"/>
+              <w:pStyle w:val="Recuodecorpodetexto2"/>
               <w:spacing w:before="120" w:after="120"/>
               <w:ind w:left="0"/>
               <w:jc w:val="center"/>
@@ -21012,7 +21286,7 @@
           </w:tcPr>
           <w:p>
             <w:pPr>
-              <w:pStyle w:val="BodyTextIndent2"/>
+              <w:pStyle w:val="Recuodecorpodetexto2"/>
               <w:spacing w:before="120" w:after="120"/>
               <w:ind w:left="0"/>
               <w:jc w:val="center"/>
@@ -21049,7 +21323,6 @@
               <w:pStyle w:val="Standard"/>
             </w:pPr>
             <w:r>
-              <w:lastRenderedPageBreak/>
               <w:t>RFUN9.6</w:t>
             </w:r>
           </w:p>
@@ -21070,7 +21343,7 @@
           </w:tcPr>
           <w:p>
             <w:pPr>
-              <w:pStyle w:val="BodyTextIndent2"/>
+              <w:pStyle w:val="Recuodecorpodetexto2"/>
               <w:spacing w:before="120" w:after="120"/>
               <w:ind w:left="0"/>
               <w:jc w:val="center"/>
@@ -21127,7 +21400,7 @@
           </w:tcPr>
           <w:p>
             <w:pPr>
-              <w:pStyle w:val="BodyTextIndent2"/>
+              <w:pStyle w:val="Recuodecorpodetexto2"/>
               <w:spacing w:before="120" w:after="120"/>
               <w:ind w:left="0"/>
               <w:jc w:val="center"/>
@@ -21184,7 +21457,7 @@
           </w:tcPr>
           <w:p>
             <w:pPr>
-              <w:pStyle w:val="BodyTextIndent2"/>
+              <w:pStyle w:val="Recuodecorpodetexto2"/>
               <w:spacing w:before="120" w:after="120"/>
               <w:ind w:left="0"/>
               <w:jc w:val="center"/>
@@ -21241,7 +21514,7 @@
           </w:tcPr>
           <w:p>
             <w:pPr>
-              <w:pStyle w:val="BodyTextIndent2"/>
+              <w:pStyle w:val="Recuodecorpodetexto2"/>
               <w:spacing w:before="120" w:after="120"/>
               <w:ind w:left="0"/>
               <w:jc w:val="center"/>
@@ -21298,7 +21571,7 @@
           </w:tcPr>
           <w:p>
             <w:pPr>
-              <w:pStyle w:val="BodyTextIndent2"/>
+              <w:pStyle w:val="Recuodecorpodetexto2"/>
               <w:spacing w:before="120" w:after="120"/>
               <w:ind w:left="0"/>
               <w:jc w:val="center"/>
@@ -21355,7 +21628,7 @@
           </w:tcPr>
           <w:p>
             <w:pPr>
-              <w:pStyle w:val="BodyTextIndent2"/>
+              <w:pStyle w:val="Recuodecorpodetexto2"/>
               <w:spacing w:before="120" w:after="120"/>
               <w:ind w:left="0"/>
               <w:jc w:val="center"/>
@@ -21412,7 +21685,7 @@
           </w:tcPr>
           <w:p>
             <w:pPr>
-              <w:pStyle w:val="BodyTextIndent2"/>
+              <w:pStyle w:val="Recuodecorpodetexto2"/>
               <w:spacing w:before="120" w:after="120"/>
               <w:ind w:left="0"/>
               <w:jc w:val="center"/>
@@ -21469,7 +21742,7 @@
           </w:tcPr>
           <w:p>
             <w:pPr>
-              <w:pStyle w:val="BodyTextIndent2"/>
+              <w:pStyle w:val="Recuodecorpodetexto2"/>
               <w:spacing w:before="120" w:after="120"/>
               <w:ind w:left="0"/>
               <w:jc w:val="center"/>
@@ -21529,7 +21802,7 @@
           </w:tcPr>
           <w:p>
             <w:pPr>
-              <w:pStyle w:val="BodyTextIndent2"/>
+              <w:pStyle w:val="Recuodecorpodetexto2"/>
               <w:spacing w:before="120" w:after="120"/>
               <w:ind w:left="0"/>
               <w:jc w:val="center"/>
@@ -21549,7 +21822,7 @@
     </w:tbl>
     <w:p>
       <w:pPr>
-        <w:pStyle w:val="Caption"/>
+        <w:pStyle w:val="Legenda"/>
         <w:jc w:val="center"/>
         <w:outlineLvl w:val="2"/>
       </w:pPr>
@@ -21615,7 +21888,7 @@
           </w:tcPr>
           <w:p>
             <w:pPr>
-              <w:pStyle w:val="BodyTextIndent2"/>
+              <w:pStyle w:val="Recuodecorpodetexto2"/>
               <w:spacing w:before="120" w:after="120"/>
               <w:ind w:left="0"/>
               <w:jc w:val="center"/>
@@ -21647,7 +21920,7 @@
           </w:tcPr>
           <w:p>
             <w:pPr>
-              <w:pStyle w:val="BodyTextIndent2"/>
+              <w:pStyle w:val="Recuodecorpodetexto2"/>
               <w:spacing w:before="120" w:after="120"/>
               <w:ind w:left="0"/>
               <w:jc w:val="center"/>
@@ -21684,7 +21957,7 @@
           </w:tcPr>
           <w:p>
             <w:pPr>
-              <w:pStyle w:val="BodyTextIndent2"/>
+              <w:pStyle w:val="Recuodecorpodetexto2"/>
               <w:spacing w:before="120" w:after="120"/>
               <w:ind w:left="0"/>
               <w:jc w:val="center"/>
@@ -21716,7 +21989,7 @@
           </w:tcPr>
           <w:p>
             <w:pPr>
-              <w:pStyle w:val="BodyTextIndent2"/>
+              <w:pStyle w:val="Recuodecorpodetexto2"/>
               <w:keepNext/>
               <w:spacing w:before="120" w:after="120"/>
               <w:ind w:left="0"/>
@@ -21741,7 +22014,21 @@
               <w:rPr>
                 <w:i/>
               </w:rPr>
-              <w:t>pela dinâmica de grupo brainstorm e análise de produtos similares</w:t>
+              <w:t xml:space="preserve">pela dinâmica de grupo </w:t>
+            </w:r>
+            <w:proofErr w:type="spellStart"/>
+            <w:r>
+              <w:rPr>
+                <w:i/>
+              </w:rPr>
+              <w:t>brainstorm</w:t>
+            </w:r>
+            <w:proofErr w:type="spellEnd"/>
+            <w:r>
+              <w:rPr>
+                <w:i/>
+              </w:rPr>
+              <w:t xml:space="preserve"> e análise de produtos similares</w:t>
             </w:r>
             <w:r>
               <w:rPr>
@@ -21755,7 +22042,7 @@
     </w:tbl>
     <w:p>
       <w:pPr>
-        <w:pStyle w:val="Caption"/>
+        <w:pStyle w:val="Legenda"/>
         <w:jc w:val="center"/>
         <w:outlineLvl w:val="2"/>
       </w:pPr>
@@ -21821,7 +22108,7 @@
           </w:tcPr>
           <w:p>
             <w:pPr>
-              <w:pStyle w:val="BodyTextIndent2"/>
+              <w:pStyle w:val="Recuodecorpodetexto2"/>
               <w:spacing w:before="120" w:after="120"/>
               <w:ind w:left="0"/>
               <w:jc w:val="center"/>
@@ -21853,7 +22140,7 @@
           </w:tcPr>
           <w:p>
             <w:pPr>
-              <w:pStyle w:val="BodyTextIndent2"/>
+              <w:pStyle w:val="Recuodecorpodetexto2"/>
               <w:spacing w:before="120" w:after="120"/>
               <w:ind w:left="0"/>
               <w:jc w:val="center"/>
@@ -21890,7 +22177,7 @@
           </w:tcPr>
           <w:p>
             <w:pPr>
-              <w:pStyle w:val="BodyTextIndent2"/>
+              <w:pStyle w:val="Recuodecorpodetexto2"/>
               <w:spacing w:before="120" w:after="120"/>
               <w:ind w:left="0"/>
               <w:jc w:val="center"/>
@@ -21922,7 +22209,7 @@
           </w:tcPr>
           <w:p>
             <w:pPr>
-              <w:pStyle w:val="BodyTextIndent2"/>
+              <w:pStyle w:val="Recuodecorpodetexto2"/>
               <w:keepNext/>
               <w:spacing w:before="120" w:after="120"/>
               <w:ind w:left="0"/>
@@ -21934,7 +22221,21 @@
               <w:rPr>
                 <w:i/>
               </w:rPr>
-              <w:t>Requisito gerado pela dinâmica de grupo brainstorm e análise de produtos similares e padrões de qualidade.</w:t>
+              <w:t xml:space="preserve">Requisito gerado pela dinâmica de grupo </w:t>
+            </w:r>
+            <w:proofErr w:type="spellStart"/>
+            <w:r>
+              <w:rPr>
+                <w:i/>
+              </w:rPr>
+              <w:t>brainstorm</w:t>
+            </w:r>
+            <w:proofErr w:type="spellEnd"/>
+            <w:r>
+              <w:rPr>
+                <w:i/>
+              </w:rPr>
+              <w:t xml:space="preserve"> e análise de produtos similares e padrões de qualidade.</w:t>
             </w:r>
           </w:p>
         </w:tc>
@@ -21942,7 +22243,7 @@
     </w:tbl>
     <w:p>
       <w:pPr>
-        <w:pStyle w:val="Caption"/>
+        <w:pStyle w:val="Legenda"/>
         <w:jc w:val="center"/>
         <w:outlineLvl w:val="2"/>
       </w:pPr>
@@ -22008,7 +22309,7 @@
           </w:tcPr>
           <w:p>
             <w:pPr>
-              <w:pStyle w:val="BodyTextIndent2"/>
+              <w:pStyle w:val="Recuodecorpodetexto2"/>
               <w:spacing w:before="120" w:after="120"/>
               <w:ind w:left="0"/>
               <w:jc w:val="center"/>
@@ -22040,7 +22341,7 @@
           </w:tcPr>
           <w:p>
             <w:pPr>
-              <w:pStyle w:val="BodyTextIndent2"/>
+              <w:pStyle w:val="Recuodecorpodetexto2"/>
               <w:spacing w:before="120" w:after="120"/>
               <w:ind w:left="0"/>
               <w:jc w:val="center"/>
@@ -22077,7 +22378,7 @@
           </w:tcPr>
           <w:p>
             <w:pPr>
-              <w:pStyle w:val="BodyTextIndent2"/>
+              <w:pStyle w:val="Recuodecorpodetexto2"/>
               <w:spacing w:before="120" w:after="120"/>
               <w:ind w:left="0"/>
               <w:jc w:val="center"/>
@@ -22109,7 +22410,7 @@
           </w:tcPr>
           <w:p>
             <w:pPr>
-              <w:pStyle w:val="BodyTextIndent2"/>
+              <w:pStyle w:val="Recuodecorpodetexto2"/>
               <w:keepNext/>
               <w:spacing w:before="120" w:after="120"/>
               <w:ind w:left="0"/>
@@ -22121,7 +22422,28 @@
               <w:rPr>
                 <w:i/>
               </w:rPr>
-              <w:t>Requisito gerado pela dinâmica de grupo brainstorm e análise de produtos similares</w:t>
+              <w:t xml:space="preserve">Requisito gerado pela dinâmica de grupo </w:t>
+            </w:r>
+            <w:proofErr w:type="spellStart"/>
+            <w:r>
+              <w:rPr>
+                <w:i/>
+              </w:rPr>
+              <w:t>brainstorm</w:t>
+            </w:r>
+            <w:proofErr w:type="spellEnd"/>
+            <w:r>
+              <w:rPr>
+                <w:i/>
+              </w:rPr>
+              <w:t xml:space="preserve"> </w:t>
+            </w:r>
+            <w:r>
+              <w:rPr>
+                <w:i/>
+              </w:rPr>
+              <w:lastRenderedPageBreak/>
+              <w:t>e análise de produtos similares</w:t>
             </w:r>
             <w:r>
               <w:rPr>
@@ -22135,13 +22457,14 @@
     </w:tbl>
     <w:p>
       <w:pPr>
-        <w:pStyle w:val="Caption"/>
+        <w:pStyle w:val="Legenda"/>
         <w:jc w:val="center"/>
         <w:outlineLvl w:val="2"/>
       </w:pPr>
       <w:bookmarkStart w:id="138" w:name="_Toc418106904"/>
       <w:bookmarkStart w:id="139" w:name="_Toc419155419"/>
       <w:r>
+        <w:lastRenderedPageBreak/>
         <w:t xml:space="preserve">Tabela </w:t>
       </w:r>
       <w:fldSimple w:instr=" SEQ Tabela \* ARABIC ">
@@ -22192,7 +22515,7 @@
           </w:tcPr>
           <w:p>
             <w:pPr>
-              <w:pStyle w:val="BodyTextIndent2"/>
+              <w:pStyle w:val="Recuodecorpodetexto2"/>
               <w:ind w:left="0"/>
               <w:jc w:val="center"/>
               <w:rPr>
@@ -22213,7 +22536,7 @@
           </w:tcPr>
           <w:p>
             <w:pPr>
-              <w:pStyle w:val="BodyTextIndent2"/>
+              <w:pStyle w:val="Recuodecorpodetexto2"/>
               <w:ind w:left="0"/>
               <w:jc w:val="center"/>
               <w:rPr>
@@ -22239,7 +22562,7 @@
           </w:tcPr>
           <w:p>
             <w:pPr>
-              <w:pStyle w:val="BodyTextIndent2"/>
+              <w:pStyle w:val="Recuodecorpodetexto2"/>
               <w:ind w:left="0"/>
               <w:rPr>
                 <w:i/>
@@ -22259,7 +22582,7 @@
           </w:tcPr>
           <w:p>
             <w:pPr>
-              <w:pStyle w:val="BodyTextIndent2"/>
+              <w:pStyle w:val="Recuodecorpodetexto2"/>
               <w:keepNext/>
               <w:ind w:left="0"/>
               <w:rPr>
@@ -22278,7 +22601,7 @@
     </w:tbl>
     <w:p>
       <w:pPr>
-        <w:pStyle w:val="Caption"/>
+        <w:pStyle w:val="Legenda"/>
         <w:jc w:val="center"/>
         <w:outlineLvl w:val="2"/>
       </w:pPr>
@@ -22336,7 +22659,7 @@
           </w:tcPr>
           <w:p>
             <w:pPr>
-              <w:pStyle w:val="BodyTextIndent2"/>
+              <w:pStyle w:val="Recuodecorpodetexto2"/>
               <w:ind w:left="0"/>
               <w:jc w:val="center"/>
               <w:rPr>
@@ -22357,7 +22680,7 @@
           </w:tcPr>
           <w:p>
             <w:pPr>
-              <w:pStyle w:val="BodyTextIndent2"/>
+              <w:pStyle w:val="Recuodecorpodetexto2"/>
               <w:ind w:left="0"/>
               <w:jc w:val="center"/>
               <w:rPr>
@@ -22383,7 +22706,7 @@
           </w:tcPr>
           <w:p>
             <w:pPr>
-              <w:pStyle w:val="BodyTextIndent2"/>
+              <w:pStyle w:val="Recuodecorpodetexto2"/>
               <w:ind w:left="0"/>
               <w:rPr>
                 <w:i/>
@@ -22403,7 +22726,7 @@
           </w:tcPr>
           <w:p>
             <w:pPr>
-              <w:pStyle w:val="BodyTextIndent2"/>
+              <w:pStyle w:val="Recuodecorpodetexto2"/>
               <w:keepNext/>
               <w:ind w:left="0"/>
               <w:rPr>
@@ -22422,7 +22745,7 @@
     </w:tbl>
     <w:p>
       <w:pPr>
-        <w:pStyle w:val="Caption"/>
+        <w:pStyle w:val="Legenda"/>
         <w:jc w:val="center"/>
         <w:outlineLvl w:val="2"/>
       </w:pPr>
@@ -22449,7 +22772,7 @@
     <w:p/>
     <w:p>
       <w:pPr>
-        <w:pStyle w:val="Heading1"/>
+        <w:pStyle w:val="Ttulo1"/>
         <w:tabs>
           <w:tab w:val="left" w:pos="426"/>
         </w:tabs>
@@ -22473,7 +22796,7 @@
     </w:p>
     <w:p>
       <w:pPr>
-        <w:pStyle w:val="BodyText2"/>
+        <w:pStyle w:val="Corpodetexto2"/>
       </w:pPr>
       <w:r>
         <w:t>A seguir está firmado um texto redigido pelo proprietário e solicitante do sistema em questão:</w:t>
@@ -22622,7 +22945,7 @@
     </w:p>
     <w:p>
       <w:pPr>
-        <w:pStyle w:val="Heading1"/>
+        <w:pStyle w:val="Ttulo1"/>
         <w:tabs>
           <w:tab w:val="left" w:pos="426"/>
         </w:tabs>
@@ -22727,7 +23050,29 @@
           <w:szCs w:val="24"/>
           <w:lang w:val="en-US"/>
         </w:rPr>
-        <w:t>2] Penker, Magnus; Hans-Erik Eriksson (2000). Business Modeling with UML. John Wiley &amp;</w:t>
+        <w:t xml:space="preserve">2] </w:t>
+      </w:r>
+      <w:proofErr w:type="spellStart"/>
+      <w:r>
+        <w:rPr>
+          <w:rFonts w:eastAsia="SimSun"/>
+          <w:i/>
+          <w:iCs/>
+          <w:szCs w:val="24"/>
+          <w:lang w:val="en-US"/>
+        </w:rPr>
+        <w:t>Penker</w:t>
+      </w:r>
+      <w:proofErr w:type="spellEnd"/>
+      <w:r>
+        <w:rPr>
+          <w:rFonts w:eastAsia="SimSun"/>
+          <w:i/>
+          <w:iCs/>
+          <w:szCs w:val="24"/>
+          <w:lang w:val="en-US"/>
+        </w:rPr>
+        <w:t>, Magnus; Hans-Erik Eriksson (2000). Business Modeling with UML. John Wiley &amp;</w:t>
       </w:r>
       <w:r>
         <w:rPr>
@@ -22770,11 +23115,12 @@
     </w:p>
     <w:p>
       <w:pPr>
-        <w:pStyle w:val="Heading1"/>
+        <w:pStyle w:val="Ttulo1"/>
       </w:pPr>
       <w:bookmarkStart w:id="146" w:name="_Toc418106907"/>
       <w:bookmarkStart w:id="147" w:name="_Toc419155424"/>
       <w:r>
+        <w:lastRenderedPageBreak/>
         <w:t>Anexos</w:t>
       </w:r>
       <w:bookmarkEnd w:id="146"/>
@@ -22787,12 +23133,14 @@
       <w:r>
         <w:t xml:space="preserve">Não se aplica, pois não houve entrevista, questionário ou qualquer técnica de elicitação de requisitos com terceiros. Todos os requisitos (funcionais e não funcionais) foram gerados pela dinâmica de grupo </w:t>
       </w:r>
+      <w:proofErr w:type="spellStart"/>
       <w:r>
         <w:rPr>
           <w:i/>
         </w:rPr>
         <w:t>brainstorm</w:t>
       </w:r>
+      <w:proofErr w:type="spellEnd"/>
       <w:r>
         <w:t>, realizada pelos próprios integrantes do grupo.</w:t>
       </w:r>
@@ -22841,7 +23189,7 @@
 <w:ftr xmlns:wpc="http://schemas.microsoft.com/office/word/2010/wordprocessingCanvas" xmlns:mc="http://schemas.openxmlformats.org/markup-compatibility/2006" xmlns:o="urn:schemas-microsoft-com:office:office" xmlns:r="http://schemas.openxmlformats.org/officeDocument/2006/relationships" xmlns:m="http://schemas.openxmlformats.org/officeDocument/2006/math" xmlns:v="urn:schemas-microsoft-com:vml" xmlns:wp14="http://schemas.microsoft.com/office/word/2010/wordprocessingDrawing" xmlns:wp="http://schemas.openxmlformats.org/drawingml/2006/wordprocessingDrawing" xmlns:w10="urn:schemas-microsoft-com:office:word" xmlns:w="http://schemas.openxmlformats.org/wordprocessingml/2006/main" xmlns:w14="http://schemas.microsoft.com/office/word/2010/wordml" xmlns:w15="http://schemas.microsoft.com/office/word/2012/wordml" xmlns:wpg="http://schemas.microsoft.com/office/word/2010/wordprocessingGroup" xmlns:wpi="http://schemas.microsoft.com/office/word/2010/wordprocessingInk" xmlns:wne="http://schemas.microsoft.com/office/word/2006/wordml" xmlns:wps="http://schemas.microsoft.com/office/word/2010/wordprocessingShape" mc:Ignorable="w14 w15 wp14">
   <w:p>
     <w:pPr>
-      <w:pStyle w:val="Footer"/>
+      <w:pStyle w:val="Rodap"/>
       <w:ind w:right="360"/>
       <w:jc w:val="center"/>
     </w:pPr>
@@ -22853,14 +23201,14 @@
             <w:txbxContent>
               <w:p>
                 <w:pPr>
-                  <w:pStyle w:val="Footer"/>
+                  <w:pStyle w:val="Rodap"/>
                   <w:rPr>
-                    <w:rStyle w:val="PageNumber"/>
+                    <w:rStyle w:val="Nmerodepgina"/>
                   </w:rPr>
                 </w:pPr>
                 <w:r>
                   <w:rPr>
-                    <w:rStyle w:val="PageNumber"/>
+                    <w:rStyle w:val="Nmerodepgina"/>
                   </w:rPr>
                   <w:fldChar w:fldCharType="begin"/>
                 </w:r>
@@ -22874,7 +23222,7 @@
                   <w:rPr>
                     <w:noProof/>
                   </w:rPr>
-                  <w:t>14</w:t>
+                  <w:t>15</w:t>
                 </w:r>
                 <w:r>
                   <w:fldChar w:fldCharType="end"/>
@@ -23029,7 +23377,7 @@
   </w:tbl>
   <w:p>
     <w:pPr>
-      <w:pStyle w:val="Header"/>
+      <w:pStyle w:val="Cabealho"/>
     </w:pPr>
   </w:p>
 </w:hdr>
@@ -23425,7 +23773,7 @@
     <w:lvl w:ilvl="0">
       <w:start w:val="1"/>
       <w:numFmt w:val="decimal"/>
-      <w:pStyle w:val="Heading1"/>
+      <w:pStyle w:val="Ttulo1"/>
       <w:lvlText w:val="%1."/>
       <w:lvlJc w:val="left"/>
       <w:pPr>
@@ -23440,7 +23788,7 @@
     <w:lvl w:ilvl="1">
       <w:start w:val="1"/>
       <w:numFmt w:val="decimal"/>
-      <w:pStyle w:val="Heading2"/>
+      <w:pStyle w:val="Ttulo2"/>
       <w:lvlText w:val="%1.%2."/>
       <w:lvlJc w:val="left"/>
       <w:pPr>
@@ -23458,7 +23806,7 @@
     <w:lvl w:ilvl="2">
       <w:start w:val="1"/>
       <w:numFmt w:val="decimal"/>
-      <w:pStyle w:val="Heading3"/>
+      <w:pStyle w:val="Ttulo3"/>
       <w:lvlText w:val="%1.%2.%3"/>
       <w:lvlJc w:val="left"/>
       <w:pPr>
@@ -23477,7 +23825,7 @@
     <w:lvl w:ilvl="3">
       <w:start w:val="1"/>
       <w:numFmt w:val="decimal"/>
-      <w:pStyle w:val="Heading4"/>
+      <w:pStyle w:val="Ttulo4"/>
       <w:lvlText w:val="%1.%2.%3.%4"/>
       <w:lvlJc w:val="left"/>
       <w:pPr>
@@ -23492,7 +23840,7 @@
     <w:lvl w:ilvl="4">
       <w:start w:val="1"/>
       <w:numFmt w:val="decimal"/>
-      <w:pStyle w:val="Heading5"/>
+      <w:pStyle w:val="Ttulo5"/>
       <w:lvlText w:val="%1.%2.%3.%4.%5"/>
       <w:lvlJc w:val="left"/>
       <w:pPr>
@@ -23507,7 +23855,7 @@
     <w:lvl w:ilvl="5">
       <w:start w:val="1"/>
       <w:numFmt w:val="decimal"/>
-      <w:pStyle w:val="Heading6"/>
+      <w:pStyle w:val="Ttulo6"/>
       <w:lvlText w:val="%1.%2.%3.%4.%5.%6"/>
       <w:lvlJc w:val="left"/>
       <w:pPr>
@@ -23517,7 +23865,7 @@
     <w:lvl w:ilvl="6">
       <w:start w:val="1"/>
       <w:numFmt w:val="decimal"/>
-      <w:pStyle w:val="Heading7"/>
+      <w:pStyle w:val="Ttulo7"/>
       <w:lvlText w:val="%1.%2.%3.%4.%5.%6.%7"/>
       <w:lvlJc w:val="left"/>
       <w:pPr>
@@ -23527,7 +23875,7 @@
     <w:lvl w:ilvl="7">
       <w:start w:val="1"/>
       <w:numFmt w:val="decimal"/>
-      <w:pStyle w:val="Heading8"/>
+      <w:pStyle w:val="Ttulo8"/>
       <w:lvlText w:val="%1.%2.%3.%4.%5.%6.%7.%8"/>
       <w:lvlJc w:val="left"/>
       <w:pPr>
@@ -23537,7 +23885,7 @@
     <w:lvl w:ilvl="8">
       <w:start w:val="1"/>
       <w:numFmt w:val="decimal"/>
-      <w:pStyle w:val="Heading9"/>
+      <w:pStyle w:val="Ttulo9"/>
       <w:lvlText w:val="%1.%2.%3.%4.%5.%6.%7.%8.%9"/>
       <w:lvlJc w:val="left"/>
       <w:pPr>
@@ -25104,7 +25452,7 @@
       <w:lang w:bidi="ar-SA"/>
     </w:rPr>
   </w:style>
-  <w:style w:type="paragraph" w:styleId="Heading1">
+  <w:style w:type="paragraph" w:styleId="Ttulo1">
     <w:name w:val="heading 1"/>
     <w:basedOn w:val="Normal"/>
     <w:next w:val="Normal"/>
@@ -25122,7 +25470,7 @@
       <w:sz w:val="36"/>
     </w:rPr>
   </w:style>
-  <w:style w:type="paragraph" w:styleId="Heading2">
+  <w:style w:type="paragraph" w:styleId="Ttulo2">
     <w:name w:val="heading 2"/>
     <w:basedOn w:val="Normal"/>
     <w:next w:val="Normal"/>
@@ -25141,7 +25489,7 @@
       <w:sz w:val="32"/>
     </w:rPr>
   </w:style>
-  <w:style w:type="paragraph" w:styleId="Heading3">
+  <w:style w:type="paragraph" w:styleId="Ttulo3">
     <w:name w:val="heading 3"/>
     <w:basedOn w:val="Normal"/>
     <w:next w:val="Normal"/>
@@ -25159,7 +25507,7 @@
       <w:sz w:val="28"/>
     </w:rPr>
   </w:style>
-  <w:style w:type="paragraph" w:styleId="Heading4">
+  <w:style w:type="paragraph" w:styleId="Ttulo4">
     <w:name w:val="heading 4"/>
     <w:basedOn w:val="Normal"/>
     <w:next w:val="Normal"/>
@@ -25177,7 +25525,7 @@
       <w:sz w:val="28"/>
     </w:rPr>
   </w:style>
-  <w:style w:type="paragraph" w:styleId="Heading5">
+  <w:style w:type="paragraph" w:styleId="Ttulo5">
     <w:name w:val="heading 5"/>
     <w:basedOn w:val="Normal"/>
     <w:next w:val="Normal"/>
@@ -25194,7 +25542,7 @@
       <w:sz w:val="28"/>
     </w:rPr>
   </w:style>
-  <w:style w:type="paragraph" w:styleId="Heading6">
+  <w:style w:type="paragraph" w:styleId="Ttulo6">
     <w:name w:val="heading 6"/>
     <w:basedOn w:val="Normal"/>
     <w:next w:val="Normal"/>
@@ -25211,7 +25559,7 @@
       <w:sz w:val="22"/>
     </w:rPr>
   </w:style>
-  <w:style w:type="paragraph" w:styleId="Heading7">
+  <w:style w:type="paragraph" w:styleId="Ttulo7">
     <w:name w:val="heading 7"/>
     <w:basedOn w:val="Normal"/>
     <w:next w:val="Normal"/>
@@ -25228,7 +25576,7 @@
       <w:sz w:val="20"/>
     </w:rPr>
   </w:style>
-  <w:style w:type="paragraph" w:styleId="Heading8">
+  <w:style w:type="paragraph" w:styleId="Ttulo8">
     <w:name w:val="heading 8"/>
     <w:basedOn w:val="Normal"/>
     <w:next w:val="Normal"/>
@@ -25246,7 +25594,7 @@
       <w:sz w:val="20"/>
     </w:rPr>
   </w:style>
-  <w:style w:type="paragraph" w:styleId="Heading9">
+  <w:style w:type="paragraph" w:styleId="Ttulo9">
     <w:name w:val="heading 9"/>
     <w:basedOn w:val="Normal"/>
     <w:next w:val="Normal"/>
@@ -25265,13 +25613,13 @@
       <w:sz w:val="18"/>
     </w:rPr>
   </w:style>
-  <w:style w:type="character" w:default="1" w:styleId="DefaultParagraphFont">
+  <w:style w:type="character" w:default="1" w:styleId="Fontepargpadro">
     <w:name w:val="Default Paragraph Font"/>
     <w:uiPriority w:val="1"/>
     <w:semiHidden/>
     <w:unhideWhenUsed/>
   </w:style>
-  <w:style w:type="table" w:default="1" w:styleId="TableNormal">
+  <w:style w:type="table" w:default="1" w:styleId="Tabelanormal">
     <w:name w:val="Normal Table"/>
     <w:uiPriority w:val="99"/>
     <w:semiHidden/>
@@ -25286,7 +25634,7 @@
       </w:tblCellMar>
     </w:tblPr>
   </w:style>
-  <w:style w:type="numbering" w:default="1" w:styleId="NoList">
+  <w:style w:type="numbering" w:default="1" w:styleId="Semlista">
     <w:name w:val="No List"/>
     <w:uiPriority w:val="99"/>
     <w:semiHidden/>
@@ -25710,11 +26058,11 @@
       <w:rFonts w:ascii="Symbol" w:hAnsi="Symbol" w:cs="Symbol"/>
     </w:rPr>
   </w:style>
-  <w:style w:type="character" w:styleId="PageNumber">
+  <w:style w:type="character" w:styleId="Nmerodepgina">
     <w:name w:val="page number"/>
-    <w:basedOn w:val="DefaultParagraphFont"/>
+    <w:basedOn w:val="Fontepargpadro"/>
   </w:style>
-  <w:style w:type="character" w:styleId="CommentReference">
+  <w:style w:type="character" w:styleId="Refdecomentrio">
     <w:name w:val="annotation reference"/>
     <w:rPr>
       <w:sz w:val="16"/>
@@ -25732,7 +26080,7 @@
       <w:vertAlign w:val="superscript"/>
     </w:rPr>
   </w:style>
-  <w:style w:type="character" w:styleId="Emphasis">
+  <w:style w:type="character" w:styleId="nfase">
     <w:name w:val="Emphasis"/>
     <w:rPr>
       <w:i/>
@@ -25745,7 +26093,7 @@
       <w:u w:val="single"/>
     </w:rPr>
   </w:style>
-  <w:style w:type="paragraph" w:styleId="Title">
+  <w:style w:type="paragraph" w:styleId="Ttulo">
     <w:name w:val="Title"/>
     <w:basedOn w:val="Normal"/>
     <w:next w:val="Corpodotexto"/>
@@ -25772,14 +26120,14 @@
       <w:ind w:right="3"/>
     </w:pPr>
   </w:style>
-  <w:style w:type="paragraph" w:styleId="List">
+  <w:style w:type="paragraph" w:styleId="Lista">
     <w:name w:val="List"/>
     <w:basedOn w:val="Corpodotexto"/>
     <w:rPr>
       <w:rFonts w:cs="Mangal"/>
     </w:rPr>
   </w:style>
-  <w:style w:type="paragraph" w:styleId="Caption">
+  <w:style w:type="paragraph" w:styleId="Legenda">
     <w:name w:val="caption"/>
     <w:basedOn w:val="Normal"/>
     <w:next w:val="Normal"/>
@@ -25799,7 +26147,7 @@
       <w:rFonts w:cs="Mangal"/>
     </w:rPr>
   </w:style>
-  <w:style w:type="paragraph" w:styleId="Header">
+  <w:style w:type="paragraph" w:styleId="Cabealho">
     <w:name w:val="header"/>
     <w:basedOn w:val="Normal"/>
     <w:pPr>
@@ -25809,7 +26157,7 @@
       </w:tabs>
     </w:pPr>
   </w:style>
-  <w:style w:type="paragraph" w:styleId="Footer">
+  <w:style w:type="paragraph" w:styleId="Rodap">
     <w:name w:val="footer"/>
     <w:basedOn w:val="Normal"/>
     <w:pPr>
@@ -25834,7 +26182,7 @@
       <w:spacing w:before="0" w:after="0"/>
     </w:pPr>
   </w:style>
-  <w:style w:type="paragraph" w:styleId="TOC1">
+  <w:style w:type="paragraph" w:styleId="Sumrio1">
     <w:name w:val="toc 1"/>
     <w:basedOn w:val="Normal"/>
     <w:next w:val="Normal"/>
@@ -25846,7 +26194,7 @@
       </w:tabs>
     </w:pPr>
   </w:style>
-  <w:style w:type="paragraph" w:styleId="TOC2">
+  <w:style w:type="paragraph" w:styleId="Sumrio2">
     <w:name w:val="toc 2"/>
     <w:basedOn w:val="Normal"/>
     <w:next w:val="Normal"/>
@@ -25859,7 +26207,7 @@
       <w:ind w:left="200"/>
     </w:pPr>
   </w:style>
-  <w:style w:type="paragraph" w:styleId="TOC3">
+  <w:style w:type="paragraph" w:styleId="Sumrio3">
     <w:name w:val="toc 3"/>
     <w:basedOn w:val="Normal"/>
     <w:next w:val="Normal"/>
@@ -25872,7 +26220,7 @@
       <w:ind w:left="400"/>
     </w:pPr>
   </w:style>
-  <w:style w:type="paragraph" w:styleId="TOC4">
+  <w:style w:type="paragraph" w:styleId="Sumrio4">
     <w:name w:val="toc 4"/>
     <w:basedOn w:val="Normal"/>
     <w:next w:val="Normal"/>
@@ -25884,7 +26232,7 @@
       <w:ind w:left="720"/>
     </w:pPr>
   </w:style>
-  <w:style w:type="paragraph" w:styleId="TOC5">
+  <w:style w:type="paragraph" w:styleId="Sumrio5">
     <w:name w:val="toc 5"/>
     <w:basedOn w:val="Normal"/>
     <w:next w:val="Normal"/>
@@ -25895,7 +26243,7 @@
       <w:ind w:left="960"/>
     </w:pPr>
   </w:style>
-  <w:style w:type="paragraph" w:styleId="TOC6">
+  <w:style w:type="paragraph" w:styleId="Sumrio6">
     <w:name w:val="toc 6"/>
     <w:basedOn w:val="Normal"/>
     <w:next w:val="Normal"/>
@@ -25906,7 +26254,7 @@
       <w:ind w:left="1200"/>
     </w:pPr>
   </w:style>
-  <w:style w:type="paragraph" w:styleId="TOC7">
+  <w:style w:type="paragraph" w:styleId="Sumrio7">
     <w:name w:val="toc 7"/>
     <w:basedOn w:val="Normal"/>
     <w:next w:val="Normal"/>
@@ -25917,7 +26265,7 @@
       <w:ind w:left="1440"/>
     </w:pPr>
   </w:style>
-  <w:style w:type="paragraph" w:styleId="TOC8">
+  <w:style w:type="paragraph" w:styleId="Sumrio8">
     <w:name w:val="toc 8"/>
     <w:basedOn w:val="Normal"/>
     <w:next w:val="Normal"/>
@@ -25928,7 +26276,7 @@
       <w:ind w:left="1680"/>
     </w:pPr>
   </w:style>
-  <w:style w:type="paragraph" w:styleId="TOC9">
+  <w:style w:type="paragraph" w:styleId="Sumrio9">
     <w:name w:val="toc 9"/>
     <w:basedOn w:val="Normal"/>
     <w:next w:val="Normal"/>
@@ -25964,7 +26312,7 @@
       <w:sz w:val="32"/>
     </w:rPr>
   </w:style>
-  <w:style w:type="paragraph" w:styleId="CommentText">
+  <w:style w:type="paragraph" w:styleId="Textodecomentrio">
     <w:name w:val="annotation text"/>
     <w:basedOn w:val="Normal"/>
     <w:rPr>
@@ -25985,7 +26333,7 @@
       <w:sz w:val="20"/>
     </w:rPr>
   </w:style>
-  <w:style w:type="paragraph" w:styleId="BodyTextIndent3">
+  <w:style w:type="paragraph" w:styleId="Recuodecorpodetexto3">
     <w:name w:val="Body Text Indent 3"/>
     <w:basedOn w:val="Normal"/>
     <w:pPr>
@@ -25996,21 +26344,21 @@
       <w:textAlignment w:val="auto"/>
     </w:pPr>
   </w:style>
-  <w:style w:type="paragraph" w:styleId="BlockText">
+  <w:style w:type="paragraph" w:styleId="Textoembloco">
     <w:name w:val="Block Text"/>
     <w:basedOn w:val="Normal"/>
     <w:pPr>
       <w:ind w:left="720" w:right="3"/>
     </w:pPr>
   </w:style>
-  <w:style w:type="paragraph" w:styleId="BodyTextIndent2">
+  <w:style w:type="paragraph" w:styleId="Recuodecorpodetexto2">
     <w:name w:val="Body Text Indent 2"/>
     <w:basedOn w:val="Normal"/>
     <w:pPr>
       <w:ind w:left="720"/>
     </w:pPr>
   </w:style>
-  <w:style w:type="paragraph" w:styleId="DocumentMap">
+  <w:style w:type="paragraph" w:styleId="MapadoDocumento">
     <w:name w:val="Document Map"/>
     <w:basedOn w:val="Normal"/>
     <w:pPr>
@@ -26020,7 +26368,7 @@
       <w:rFonts w:ascii="Tahoma" w:hAnsi="Tahoma" w:cs="Tahoma"/>
     </w:rPr>
   </w:style>
-  <w:style w:type="paragraph" w:styleId="TableofFigures">
+  <w:style w:type="paragraph" w:styleId="ndicedeilustraes">
     <w:name w:val="table of figures"/>
     <w:basedOn w:val="Normal"/>
     <w:next w:val="Normal"/>
@@ -26030,7 +26378,7 @@
   </w:style>
   <w:style w:type="paragraph" w:customStyle="1" w:styleId="Figura">
     <w:name w:val="Figura"/>
-    <w:basedOn w:val="TableofFigures"/>
+    <w:basedOn w:val="ndicedeilustraes"/>
     <w:next w:val="Normal"/>
     <w:rPr>
       <w:b/>
@@ -26051,9 +26399,9 @@
       <w:szCs w:val="24"/>
     </w:rPr>
   </w:style>
-  <w:style w:type="paragraph" w:styleId="TOCHeading">
+  <w:style w:type="paragraph" w:styleId="CabealhodoSumrio">
     <w:name w:val="TOC Heading"/>
-    <w:basedOn w:val="Heading1"/>
+    <w:basedOn w:val="Ttulo1"/>
     <w:next w:val="Normal"/>
     <w:pPr>
       <w:keepLines/>
@@ -26171,7 +26519,7 @@
   </w:style>
   <w:style w:type="character" w:styleId="Hyperlink">
     <w:name w:val="Hyperlink"/>
-    <w:basedOn w:val="DefaultParagraphFont"/>
+    <w:basedOn w:val="Fontepargpadro"/>
     <w:uiPriority w:val="99"/>
     <w:unhideWhenUsed/>
     <w:rsid w:val="006B13C3"/>
@@ -26199,7 +26547,7 @@
       <w:lang w:bidi="ar-SA"/>
     </w:rPr>
   </w:style>
-  <w:style w:type="paragraph" w:styleId="ListParagraph">
+  <w:style w:type="paragraph" w:styleId="PargrafodaLista">
     <w:name w:val="List Paragraph"/>
     <w:basedOn w:val="Normal"/>
     <w:uiPriority w:val="34"/>
@@ -26210,9 +26558,9 @@
       <w:contextualSpacing/>
     </w:pPr>
   </w:style>
-  <w:style w:type="character" w:styleId="FollowedHyperlink">
+  <w:style w:type="character" w:styleId="HiperlinkVisitado">
     <w:name w:val="FollowedHyperlink"/>
-    <w:basedOn w:val="DefaultParagraphFont"/>
+    <w:basedOn w:val="Fontepargpadro"/>
     <w:uiPriority w:val="99"/>
     <w:semiHidden/>
     <w:unhideWhenUsed/>
@@ -26222,10 +26570,10 @@
       <w:u w:val="single"/>
     </w:rPr>
   </w:style>
-  <w:style w:type="paragraph" w:customStyle="1" w:styleId="Ttulo1">
+  <w:style w:type="paragraph" w:customStyle="1" w:styleId="Ttulo10">
     <w:name w:val="Título1"/>
     <w:basedOn w:val="Normal"/>
-    <w:next w:val="BodyText"/>
+    <w:next w:val="Corpodetexto"/>
     <w:rsid w:val="009F20CA"/>
     <w:pPr>
       <w:overflowPunct/>
@@ -26241,10 +26589,10 @@
       <w:sz w:val="32"/>
     </w:rPr>
   </w:style>
-  <w:style w:type="paragraph" w:styleId="BodyText">
+  <w:style w:type="paragraph" w:styleId="Corpodetexto">
     <w:name w:val="Body Text"/>
     <w:basedOn w:val="Normal"/>
-    <w:link w:val="BodyTextChar"/>
+    <w:link w:val="CorpodetextoChar"/>
     <w:uiPriority w:val="99"/>
     <w:semiHidden/>
     <w:unhideWhenUsed/>
@@ -26253,10 +26601,10 @@
       <w:spacing w:after="120"/>
     </w:pPr>
   </w:style>
-  <w:style w:type="character" w:customStyle="1" w:styleId="BodyTextChar">
-    <w:name w:val="Body Text Char"/>
-    <w:basedOn w:val="DefaultParagraphFont"/>
-    <w:link w:val="BodyText"/>
+  <w:style w:type="character" w:customStyle="1" w:styleId="CorpodetextoChar">
+    <w:name w:val="Corpo de texto Char"/>
+    <w:basedOn w:val="Fontepargpadro"/>
+    <w:link w:val="Corpodetexto"/>
     <w:uiPriority w:val="99"/>
     <w:semiHidden/>
     <w:rsid w:val="009F20CA"/>
@@ -26266,10 +26614,10 @@
       <w:lang w:bidi="ar-SA"/>
     </w:rPr>
   </w:style>
-  <w:style w:type="paragraph" w:styleId="BodyText2">
+  <w:style w:type="paragraph" w:styleId="Corpodetexto2">
     <w:name w:val="Body Text 2"/>
     <w:basedOn w:val="Normal"/>
-    <w:link w:val="BodyText2Char"/>
+    <w:link w:val="Corpodetexto2Char"/>
     <w:uiPriority w:val="99"/>
     <w:unhideWhenUsed/>
     <w:rsid w:val="00773929"/>
@@ -26278,10 +26626,10 @@
       <w:jc w:val="left"/>
     </w:pPr>
   </w:style>
-  <w:style w:type="character" w:customStyle="1" w:styleId="BodyText2Char">
-    <w:name w:val="Body Text 2 Char"/>
-    <w:basedOn w:val="DefaultParagraphFont"/>
-    <w:link w:val="BodyText2"/>
+  <w:style w:type="character" w:customStyle="1" w:styleId="Corpodetexto2Char">
+    <w:name w:val="Corpo de texto 2 Char"/>
+    <w:basedOn w:val="Fontepargpadro"/>
+    <w:link w:val="Corpodetexto2"/>
     <w:uiPriority w:val="99"/>
     <w:rsid w:val="00773929"/>
     <w:rPr>
@@ -26583,7 +26931,7 @@
 </file>
 
 <file path=customXml/itemProps1.xml><?xml version="1.0" encoding="utf-8"?>
-<ds:datastoreItem xmlns:ds="http://schemas.openxmlformats.org/officeDocument/2006/customXml" ds:itemID="{EA2D4D4E-6942-465A-A4B6-F68B588AD147}">
+<ds:datastoreItem xmlns:ds="http://schemas.openxmlformats.org/officeDocument/2006/customXml" ds:itemID="{0C4B0F9A-716C-4322-8BF2-C5EE4376796A}">
   <ds:schemaRefs>
     <ds:schemaRef ds:uri="http://schemas.openxmlformats.org/officeDocument/2006/bibliography"/>
   </ds:schemaRefs>

</xml_diff>

<commit_message>
[GRE] Modificando os Requisitos de Manutenibilidade no EOR
</commit_message>
<xml_diff>
--- a/Artefatos de Documentação/Processo Aplicado/EveRemind/1-Gerencia de Requisitos/EVE-EOR.docx
+++ b/Artefatos de Documentação/Processo Aplicado/EveRemind/1-Gerencia de Requisitos/EVE-EOR.docx
@@ -155,7 +155,7 @@
     </w:p>
     <w:p>
       <w:pPr>
-        <w:pStyle w:val="Ttulo"/>
+        <w:pStyle w:val="Title"/>
         <w:spacing w:before="120" w:after="120"/>
         <w:ind w:right="-1"/>
         <w:rPr>
@@ -167,7 +167,7 @@
     </w:p>
     <w:p>
       <w:pPr>
-        <w:pStyle w:val="Ttulo"/>
+        <w:pStyle w:val="Title"/>
         <w:spacing w:before="120" w:after="120"/>
         <w:ind w:right="-1"/>
         <w:rPr>
@@ -179,7 +179,7 @@
     </w:p>
     <w:p>
       <w:pPr>
-        <w:pStyle w:val="Ttulo"/>
+        <w:pStyle w:val="Title"/>
         <w:spacing w:before="120" w:after="120"/>
         <w:ind w:right="-1"/>
         <w:rPr>
@@ -191,7 +191,7 @@
     </w:p>
     <w:p>
       <w:pPr>
-        <w:pStyle w:val="Ttulo"/>
+        <w:pStyle w:val="Title"/>
         <w:spacing w:before="120" w:after="120"/>
         <w:ind w:right="-1"/>
         <w:rPr>
@@ -203,7 +203,7 @@
     </w:p>
     <w:p>
       <w:pPr>
-        <w:pStyle w:val="Ttulo"/>
+        <w:pStyle w:val="Title"/>
         <w:spacing w:before="120" w:after="120"/>
         <w:ind w:right="-1"/>
         <w:rPr>
@@ -215,7 +215,7 @@
     </w:p>
     <w:p>
       <w:pPr>
-        <w:pStyle w:val="Ttulo"/>
+        <w:pStyle w:val="Title"/>
         <w:spacing w:before="120" w:after="120"/>
         <w:ind w:right="-1"/>
         <w:rPr>
@@ -227,7 +227,7 @@
     </w:p>
     <w:p>
       <w:pPr>
-        <w:pStyle w:val="Ttulo"/>
+        <w:pStyle w:val="Title"/>
         <w:spacing w:before="120" w:after="120"/>
         <w:ind w:right="-1"/>
         <w:rPr>
@@ -239,7 +239,7 @@
     </w:p>
     <w:p>
       <w:pPr>
-        <w:pStyle w:val="Ttulo"/>
+        <w:pStyle w:val="Title"/>
         <w:spacing w:before="120" w:after="120"/>
         <w:ind w:right="-1"/>
         <w:rPr>
@@ -251,7 +251,7 @@
     </w:p>
     <w:p>
       <w:pPr>
-        <w:pStyle w:val="Ttulo"/>
+        <w:pStyle w:val="Title"/>
         <w:spacing w:before="120" w:after="120"/>
         <w:ind w:right="-1"/>
         <w:rPr>
@@ -263,7 +263,7 @@
     </w:p>
     <w:p>
       <w:pPr>
-        <w:pStyle w:val="Ttulo"/>
+        <w:pStyle w:val="Title"/>
         <w:spacing w:before="120" w:after="120"/>
         <w:ind w:right="-1"/>
         <w:rPr>
@@ -275,7 +275,7 @@
     </w:p>
     <w:p>
       <w:pPr>
-        <w:pStyle w:val="Ttulo"/>
+        <w:pStyle w:val="Title"/>
         <w:spacing w:before="120" w:after="120"/>
         <w:ind w:right="-1"/>
         <w:rPr>
@@ -287,7 +287,7 @@
     </w:p>
     <w:p>
       <w:pPr>
-        <w:pStyle w:val="Ttulo"/>
+        <w:pStyle w:val="Title"/>
         <w:spacing w:before="120" w:after="120"/>
         <w:ind w:right="-1"/>
         <w:rPr>
@@ -299,7 +299,7 @@
     </w:p>
     <w:p>
       <w:pPr>
-        <w:pStyle w:val="Ttulo"/>
+        <w:pStyle w:val="Title"/>
         <w:spacing w:before="120" w:after="120"/>
         <w:ind w:right="-1"/>
         <w:rPr>
@@ -311,7 +311,7 @@
     </w:p>
     <w:p>
       <w:pPr>
-        <w:pStyle w:val="Ttulo"/>
+        <w:pStyle w:val="Title"/>
         <w:spacing w:before="120" w:after="120"/>
         <w:ind w:right="-1"/>
         <w:rPr>
@@ -339,7 +339,7 @@
     </w:p>
     <w:p>
       <w:pPr>
-        <w:pStyle w:val="Ttulo"/>
+        <w:pStyle w:val="Title"/>
         <w:pageBreakBefore/>
         <w:spacing w:before="120" w:after="120"/>
         <w:jc w:val="left"/>
@@ -359,7 +359,7 @@
     </w:p>
     <w:p>
       <w:pPr>
-        <w:pStyle w:val="Sumrio1"/>
+        <w:pStyle w:val="TOC1"/>
         <w:tabs>
           <w:tab w:val="left" w:pos="720"/>
         </w:tabs>
@@ -457,7 +457,7 @@
     </w:p>
     <w:p>
       <w:pPr>
-        <w:pStyle w:val="Sumrio2"/>
+        <w:pStyle w:val="TOC2"/>
         <w:tabs>
           <w:tab w:val="left" w:pos="960"/>
         </w:tabs>
@@ -546,7 +546,7 @@
     </w:p>
     <w:p>
       <w:pPr>
-        <w:pStyle w:val="Sumrio2"/>
+        <w:pStyle w:val="TOC2"/>
         <w:tabs>
           <w:tab w:val="left" w:pos="960"/>
         </w:tabs>
@@ -635,7 +635,7 @@
     </w:p>
     <w:p>
       <w:pPr>
-        <w:pStyle w:val="Sumrio2"/>
+        <w:pStyle w:val="TOC2"/>
         <w:tabs>
           <w:tab w:val="left" w:pos="960"/>
         </w:tabs>
@@ -724,7 +724,7 @@
     </w:p>
     <w:p>
       <w:pPr>
-        <w:pStyle w:val="Sumrio1"/>
+        <w:pStyle w:val="TOC1"/>
         <w:tabs>
           <w:tab w:val="left" w:pos="720"/>
         </w:tabs>
@@ -813,7 +813,7 @@
     </w:p>
     <w:p>
       <w:pPr>
-        <w:pStyle w:val="Sumrio2"/>
+        <w:pStyle w:val="TOC2"/>
         <w:tabs>
           <w:tab w:val="left" w:pos="960"/>
         </w:tabs>
@@ -902,7 +902,7 @@
     </w:p>
     <w:p>
       <w:pPr>
-        <w:pStyle w:val="Sumrio2"/>
+        <w:pStyle w:val="TOC2"/>
         <w:tabs>
           <w:tab w:val="left" w:pos="960"/>
         </w:tabs>
@@ -991,7 +991,7 @@
     </w:p>
     <w:p>
       <w:pPr>
-        <w:pStyle w:val="Sumrio2"/>
+        <w:pStyle w:val="TOC2"/>
         <w:tabs>
           <w:tab w:val="left" w:pos="960"/>
         </w:tabs>
@@ -1080,7 +1080,7 @@
     </w:p>
     <w:p>
       <w:pPr>
-        <w:pStyle w:val="Sumrio3"/>
+        <w:pStyle w:val="TOC3"/>
         <w:rPr>
           <w:rFonts w:asciiTheme="minorHAnsi" w:eastAsiaTheme="minorEastAsia" w:hAnsiTheme="minorHAnsi" w:cstheme="minorBidi"/>
           <w:noProof/>
@@ -1149,7 +1149,7 @@
     </w:p>
     <w:p>
       <w:pPr>
-        <w:pStyle w:val="Sumrio2"/>
+        <w:pStyle w:val="TOC2"/>
         <w:tabs>
           <w:tab w:val="left" w:pos="960"/>
         </w:tabs>
@@ -1238,7 +1238,7 @@
     </w:p>
     <w:p>
       <w:pPr>
-        <w:pStyle w:val="Sumrio3"/>
+        <w:pStyle w:val="TOC3"/>
         <w:rPr>
           <w:rFonts w:asciiTheme="minorHAnsi" w:eastAsiaTheme="minorEastAsia" w:hAnsiTheme="minorHAnsi" w:cstheme="minorBidi"/>
           <w:noProof/>
@@ -1307,7 +1307,7 @@
     </w:p>
     <w:p>
       <w:pPr>
-        <w:pStyle w:val="Sumrio1"/>
+        <w:pStyle w:val="TOC1"/>
         <w:tabs>
           <w:tab w:val="left" w:pos="720"/>
         </w:tabs>
@@ -1398,7 +1398,7 @@
     </w:p>
     <w:p>
       <w:pPr>
-        <w:pStyle w:val="Sumrio2"/>
+        <w:pStyle w:val="TOC2"/>
         <w:tabs>
           <w:tab w:val="left" w:pos="960"/>
         </w:tabs>
@@ -1489,7 +1489,7 @@
     </w:p>
     <w:p>
       <w:pPr>
-        <w:pStyle w:val="Sumrio3"/>
+        <w:pStyle w:val="TOC3"/>
         <w:rPr>
           <w:rFonts w:asciiTheme="minorHAnsi" w:eastAsiaTheme="minorEastAsia" w:hAnsiTheme="minorHAnsi" w:cstheme="minorBidi"/>
           <w:noProof/>
@@ -1558,7 +1558,7 @@
     </w:p>
     <w:p>
       <w:pPr>
-        <w:pStyle w:val="Sumrio2"/>
+        <w:pStyle w:val="TOC2"/>
         <w:rPr>
           <w:rFonts w:asciiTheme="minorHAnsi" w:eastAsiaTheme="minorEastAsia" w:hAnsiTheme="minorHAnsi" w:cstheme="minorBidi"/>
           <w:noProof/>
@@ -1628,7 +1628,7 @@
     </w:p>
     <w:p>
       <w:pPr>
-        <w:pStyle w:val="Sumrio3"/>
+        <w:pStyle w:val="TOC3"/>
         <w:rPr>
           <w:rFonts w:asciiTheme="minorHAnsi" w:eastAsiaTheme="minorEastAsia" w:hAnsiTheme="minorHAnsi" w:cstheme="minorBidi"/>
           <w:noProof/>
@@ -1697,7 +1697,7 @@
     </w:p>
     <w:p>
       <w:pPr>
-        <w:pStyle w:val="Sumrio4"/>
+        <w:pStyle w:val="TOC4"/>
         <w:rPr>
           <w:rFonts w:asciiTheme="minorHAnsi" w:eastAsiaTheme="minorEastAsia" w:hAnsiTheme="minorHAnsi" w:cstheme="minorBidi"/>
           <w:noProof/>
@@ -1766,7 +1766,7 @@
     </w:p>
     <w:p>
       <w:pPr>
-        <w:pStyle w:val="Sumrio3"/>
+        <w:pStyle w:val="TOC3"/>
         <w:rPr>
           <w:rFonts w:asciiTheme="minorHAnsi" w:eastAsiaTheme="minorEastAsia" w:hAnsiTheme="minorHAnsi" w:cstheme="minorBidi"/>
           <w:noProof/>
@@ -1835,7 +1835,7 @@
     </w:p>
     <w:p>
       <w:pPr>
-        <w:pStyle w:val="Sumrio4"/>
+        <w:pStyle w:val="TOC4"/>
         <w:rPr>
           <w:rFonts w:asciiTheme="minorHAnsi" w:eastAsiaTheme="minorEastAsia" w:hAnsiTheme="minorHAnsi" w:cstheme="minorBidi"/>
           <w:noProof/>
@@ -1904,7 +1904,7 @@
     </w:p>
     <w:p>
       <w:pPr>
-        <w:pStyle w:val="Sumrio3"/>
+        <w:pStyle w:val="TOC3"/>
         <w:rPr>
           <w:rFonts w:asciiTheme="minorHAnsi" w:eastAsiaTheme="minorEastAsia" w:hAnsiTheme="minorHAnsi" w:cstheme="minorBidi"/>
           <w:noProof/>
@@ -1973,7 +1973,7 @@
     </w:p>
     <w:p>
       <w:pPr>
-        <w:pStyle w:val="Sumrio4"/>
+        <w:pStyle w:val="TOC4"/>
         <w:rPr>
           <w:rFonts w:asciiTheme="minorHAnsi" w:eastAsiaTheme="minorEastAsia" w:hAnsiTheme="minorHAnsi" w:cstheme="minorBidi"/>
           <w:noProof/>
@@ -2042,7 +2042,7 @@
     </w:p>
     <w:p>
       <w:pPr>
-        <w:pStyle w:val="Sumrio3"/>
+        <w:pStyle w:val="TOC3"/>
         <w:rPr>
           <w:rFonts w:asciiTheme="minorHAnsi" w:eastAsiaTheme="minorEastAsia" w:hAnsiTheme="minorHAnsi" w:cstheme="minorBidi"/>
           <w:noProof/>
@@ -2111,7 +2111,7 @@
     </w:p>
     <w:p>
       <w:pPr>
-        <w:pStyle w:val="Sumrio4"/>
+        <w:pStyle w:val="TOC4"/>
         <w:rPr>
           <w:rFonts w:asciiTheme="minorHAnsi" w:eastAsiaTheme="minorEastAsia" w:hAnsiTheme="minorHAnsi" w:cstheme="minorBidi"/>
           <w:noProof/>
@@ -2180,7 +2180,7 @@
     </w:p>
     <w:p>
       <w:pPr>
-        <w:pStyle w:val="Sumrio3"/>
+        <w:pStyle w:val="TOC3"/>
         <w:rPr>
           <w:rFonts w:asciiTheme="minorHAnsi" w:eastAsiaTheme="minorEastAsia" w:hAnsiTheme="minorHAnsi" w:cstheme="minorBidi"/>
           <w:noProof/>
@@ -2249,7 +2249,7 @@
     </w:p>
     <w:p>
       <w:pPr>
-        <w:pStyle w:val="Sumrio4"/>
+        <w:pStyle w:val="TOC4"/>
         <w:rPr>
           <w:rFonts w:asciiTheme="minorHAnsi" w:eastAsiaTheme="minorEastAsia" w:hAnsiTheme="minorHAnsi" w:cstheme="minorBidi"/>
           <w:noProof/>
@@ -2318,7 +2318,7 @@
     </w:p>
     <w:p>
       <w:pPr>
-        <w:pStyle w:val="Sumrio3"/>
+        <w:pStyle w:val="TOC3"/>
         <w:rPr>
           <w:rFonts w:asciiTheme="minorHAnsi" w:eastAsiaTheme="minorEastAsia" w:hAnsiTheme="minorHAnsi" w:cstheme="minorBidi"/>
           <w:noProof/>
@@ -2387,7 +2387,7 @@
     </w:p>
     <w:p>
       <w:pPr>
-        <w:pStyle w:val="Sumrio4"/>
+        <w:pStyle w:val="TOC4"/>
         <w:rPr>
           <w:rFonts w:asciiTheme="minorHAnsi" w:eastAsiaTheme="minorEastAsia" w:hAnsiTheme="minorHAnsi" w:cstheme="minorBidi"/>
           <w:noProof/>
@@ -2456,7 +2456,7 @@
     </w:p>
     <w:p>
       <w:pPr>
-        <w:pStyle w:val="Sumrio3"/>
+        <w:pStyle w:val="TOC3"/>
         <w:rPr>
           <w:rFonts w:asciiTheme="minorHAnsi" w:eastAsiaTheme="minorEastAsia" w:hAnsiTheme="minorHAnsi" w:cstheme="minorBidi"/>
           <w:noProof/>
@@ -2525,7 +2525,7 @@
     </w:p>
     <w:p>
       <w:pPr>
-        <w:pStyle w:val="Sumrio4"/>
+        <w:pStyle w:val="TOC4"/>
         <w:rPr>
           <w:rFonts w:asciiTheme="minorHAnsi" w:eastAsiaTheme="minorEastAsia" w:hAnsiTheme="minorHAnsi" w:cstheme="minorBidi"/>
           <w:noProof/>
@@ -2594,7 +2594,7 @@
     </w:p>
     <w:p>
       <w:pPr>
-        <w:pStyle w:val="Sumrio3"/>
+        <w:pStyle w:val="TOC3"/>
         <w:rPr>
           <w:rFonts w:asciiTheme="minorHAnsi" w:eastAsiaTheme="minorEastAsia" w:hAnsiTheme="minorHAnsi" w:cstheme="minorBidi"/>
           <w:noProof/>
@@ -2663,7 +2663,7 @@
     </w:p>
     <w:p>
       <w:pPr>
-        <w:pStyle w:val="Sumrio4"/>
+        <w:pStyle w:val="TOC4"/>
         <w:rPr>
           <w:rFonts w:asciiTheme="minorHAnsi" w:eastAsiaTheme="minorEastAsia" w:hAnsiTheme="minorHAnsi" w:cstheme="minorBidi"/>
           <w:noProof/>
@@ -2732,7 +2732,7 @@
     </w:p>
     <w:p>
       <w:pPr>
-        <w:pStyle w:val="Sumrio3"/>
+        <w:pStyle w:val="TOC3"/>
         <w:rPr>
           <w:rFonts w:asciiTheme="minorHAnsi" w:eastAsiaTheme="minorEastAsia" w:hAnsiTheme="minorHAnsi" w:cstheme="minorBidi"/>
           <w:noProof/>
@@ -2801,7 +2801,7 @@
     </w:p>
     <w:p>
       <w:pPr>
-        <w:pStyle w:val="Sumrio4"/>
+        <w:pStyle w:val="TOC4"/>
         <w:rPr>
           <w:rFonts w:asciiTheme="minorHAnsi" w:eastAsiaTheme="minorEastAsia" w:hAnsiTheme="minorHAnsi" w:cstheme="minorBidi"/>
           <w:noProof/>
@@ -2870,7 +2870,7 @@
     </w:p>
     <w:p>
       <w:pPr>
-        <w:pStyle w:val="Sumrio3"/>
+        <w:pStyle w:val="TOC3"/>
         <w:rPr>
           <w:rFonts w:asciiTheme="minorHAnsi" w:eastAsiaTheme="minorEastAsia" w:hAnsiTheme="minorHAnsi" w:cstheme="minorBidi"/>
           <w:noProof/>
@@ -2939,7 +2939,7 @@
     </w:p>
     <w:p>
       <w:pPr>
-        <w:pStyle w:val="Sumrio4"/>
+        <w:pStyle w:val="TOC4"/>
         <w:rPr>
           <w:rFonts w:asciiTheme="minorHAnsi" w:eastAsiaTheme="minorEastAsia" w:hAnsiTheme="minorHAnsi" w:cstheme="minorBidi"/>
           <w:noProof/>
@@ -3008,7 +3008,7 @@
     </w:p>
     <w:p>
       <w:pPr>
-        <w:pStyle w:val="Sumrio3"/>
+        <w:pStyle w:val="TOC3"/>
         <w:rPr>
           <w:rFonts w:asciiTheme="minorHAnsi" w:eastAsiaTheme="minorEastAsia" w:hAnsiTheme="minorHAnsi" w:cstheme="minorBidi"/>
           <w:noProof/>
@@ -3077,7 +3077,7 @@
     </w:p>
     <w:p>
       <w:pPr>
-        <w:pStyle w:val="Sumrio4"/>
+        <w:pStyle w:val="TOC4"/>
         <w:rPr>
           <w:rFonts w:asciiTheme="minorHAnsi" w:eastAsiaTheme="minorEastAsia" w:hAnsiTheme="minorHAnsi" w:cstheme="minorBidi"/>
           <w:noProof/>
@@ -3146,7 +3146,7 @@
     </w:p>
     <w:p>
       <w:pPr>
-        <w:pStyle w:val="Sumrio1"/>
+        <w:pStyle w:val="TOC1"/>
         <w:tabs>
           <w:tab w:val="left" w:pos="720"/>
         </w:tabs>
@@ -3237,7 +3237,7 @@
     </w:p>
     <w:p>
       <w:pPr>
-        <w:pStyle w:val="Sumrio2"/>
+        <w:pStyle w:val="TOC2"/>
         <w:tabs>
           <w:tab w:val="left" w:pos="960"/>
         </w:tabs>
@@ -3326,7 +3326,7 @@
     </w:p>
     <w:p>
       <w:pPr>
-        <w:pStyle w:val="Sumrio3"/>
+        <w:pStyle w:val="TOC3"/>
         <w:rPr>
           <w:rFonts w:asciiTheme="minorHAnsi" w:eastAsiaTheme="minorEastAsia" w:hAnsiTheme="minorHAnsi" w:cstheme="minorBidi"/>
           <w:noProof/>
@@ -3395,7 +3395,7 @@
     </w:p>
     <w:p>
       <w:pPr>
-        <w:pStyle w:val="Sumrio2"/>
+        <w:pStyle w:val="TOC2"/>
         <w:tabs>
           <w:tab w:val="left" w:pos="960"/>
         </w:tabs>
@@ -3484,7 +3484,7 @@
     </w:p>
     <w:p>
       <w:pPr>
-        <w:pStyle w:val="Sumrio3"/>
+        <w:pStyle w:val="TOC3"/>
         <w:rPr>
           <w:rFonts w:asciiTheme="minorHAnsi" w:eastAsiaTheme="minorEastAsia" w:hAnsiTheme="minorHAnsi" w:cstheme="minorBidi"/>
           <w:noProof/>
@@ -3553,7 +3553,7 @@
     </w:p>
     <w:p>
       <w:pPr>
-        <w:pStyle w:val="Sumrio2"/>
+        <w:pStyle w:val="TOC2"/>
         <w:tabs>
           <w:tab w:val="left" w:pos="960"/>
         </w:tabs>
@@ -3642,7 +3642,7 @@
     </w:p>
     <w:p>
       <w:pPr>
-        <w:pStyle w:val="Sumrio2"/>
+        <w:pStyle w:val="TOC2"/>
         <w:tabs>
           <w:tab w:val="left" w:pos="960"/>
         </w:tabs>
@@ -3733,7 +3733,7 @@
     </w:p>
     <w:p>
       <w:pPr>
-        <w:pStyle w:val="Sumrio2"/>
+        <w:pStyle w:val="TOC2"/>
         <w:tabs>
           <w:tab w:val="left" w:pos="960"/>
         </w:tabs>
@@ -3824,7 +3824,7 @@
     </w:p>
     <w:p>
       <w:pPr>
-        <w:pStyle w:val="Sumrio3"/>
+        <w:pStyle w:val="TOC3"/>
         <w:rPr>
           <w:rFonts w:asciiTheme="minorHAnsi" w:eastAsiaTheme="minorEastAsia" w:hAnsiTheme="minorHAnsi" w:cstheme="minorBidi"/>
           <w:noProof/>
@@ -3893,7 +3893,7 @@
     </w:p>
     <w:p>
       <w:pPr>
-        <w:pStyle w:val="Sumrio2"/>
+        <w:pStyle w:val="TOC2"/>
         <w:tabs>
           <w:tab w:val="left" w:pos="960"/>
         </w:tabs>
@@ -3984,7 +3984,7 @@
     </w:p>
     <w:p>
       <w:pPr>
-        <w:pStyle w:val="Sumrio3"/>
+        <w:pStyle w:val="TOC3"/>
         <w:rPr>
           <w:rFonts w:asciiTheme="minorHAnsi" w:eastAsiaTheme="minorEastAsia" w:hAnsiTheme="minorHAnsi" w:cstheme="minorBidi"/>
           <w:noProof/>
@@ -4053,7 +4053,7 @@
     </w:p>
     <w:p>
       <w:pPr>
-        <w:pStyle w:val="Sumrio2"/>
+        <w:pStyle w:val="TOC2"/>
         <w:tabs>
           <w:tab w:val="left" w:pos="960"/>
         </w:tabs>
@@ -4144,7 +4144,7 @@
     </w:p>
     <w:p>
       <w:pPr>
-        <w:pStyle w:val="Sumrio3"/>
+        <w:pStyle w:val="TOC3"/>
         <w:rPr>
           <w:rFonts w:asciiTheme="minorHAnsi" w:eastAsiaTheme="minorEastAsia" w:hAnsiTheme="minorHAnsi" w:cstheme="minorBidi"/>
           <w:noProof/>
@@ -4213,7 +4213,7 @@
     </w:p>
     <w:p>
       <w:pPr>
-        <w:pStyle w:val="Sumrio2"/>
+        <w:pStyle w:val="TOC2"/>
         <w:tabs>
           <w:tab w:val="left" w:pos="960"/>
         </w:tabs>
@@ -4304,7 +4304,7 @@
     </w:p>
     <w:p>
       <w:pPr>
-        <w:pStyle w:val="Sumrio3"/>
+        <w:pStyle w:val="TOC3"/>
         <w:rPr>
           <w:rFonts w:asciiTheme="minorHAnsi" w:eastAsiaTheme="minorEastAsia" w:hAnsiTheme="minorHAnsi" w:cstheme="minorBidi"/>
           <w:noProof/>
@@ -4373,7 +4373,7 @@
     </w:p>
     <w:p>
       <w:pPr>
-        <w:pStyle w:val="Sumrio2"/>
+        <w:pStyle w:val="TOC2"/>
         <w:tabs>
           <w:tab w:val="left" w:pos="960"/>
         </w:tabs>
@@ -4464,7 +4464,7 @@
     </w:p>
     <w:p>
       <w:pPr>
-        <w:pStyle w:val="Sumrio3"/>
+        <w:pStyle w:val="TOC3"/>
         <w:rPr>
           <w:rFonts w:asciiTheme="minorHAnsi" w:eastAsiaTheme="minorEastAsia" w:hAnsiTheme="minorHAnsi" w:cstheme="minorBidi"/>
           <w:noProof/>
@@ -4533,7 +4533,7 @@
     </w:p>
     <w:p>
       <w:pPr>
-        <w:pStyle w:val="Sumrio2"/>
+        <w:pStyle w:val="TOC2"/>
         <w:tabs>
           <w:tab w:val="left" w:pos="960"/>
         </w:tabs>
@@ -4624,7 +4624,7 @@
     </w:p>
     <w:p>
       <w:pPr>
-        <w:pStyle w:val="Sumrio3"/>
+        <w:pStyle w:val="TOC3"/>
         <w:rPr>
           <w:rFonts w:asciiTheme="minorHAnsi" w:eastAsiaTheme="minorEastAsia" w:hAnsiTheme="minorHAnsi" w:cstheme="minorBidi"/>
           <w:noProof/>
@@ -4693,7 +4693,7 @@
     </w:p>
     <w:p>
       <w:pPr>
-        <w:pStyle w:val="Sumrio2"/>
+        <w:pStyle w:val="TOC2"/>
         <w:tabs>
           <w:tab w:val="left" w:pos="960"/>
         </w:tabs>
@@ -4784,7 +4784,7 @@
     </w:p>
     <w:p>
       <w:pPr>
-        <w:pStyle w:val="Sumrio3"/>
+        <w:pStyle w:val="TOC3"/>
         <w:rPr>
           <w:rFonts w:asciiTheme="minorHAnsi" w:eastAsiaTheme="minorEastAsia" w:hAnsiTheme="minorHAnsi" w:cstheme="minorBidi"/>
           <w:noProof/>
@@ -4853,7 +4853,7 @@
     </w:p>
     <w:p>
       <w:pPr>
-        <w:pStyle w:val="Sumrio2"/>
+        <w:pStyle w:val="TOC2"/>
         <w:tabs>
           <w:tab w:val="left" w:pos="960"/>
         </w:tabs>
@@ -4944,7 +4944,7 @@
     </w:p>
     <w:p>
       <w:pPr>
-        <w:pStyle w:val="Sumrio3"/>
+        <w:pStyle w:val="TOC3"/>
         <w:rPr>
           <w:rFonts w:asciiTheme="minorHAnsi" w:eastAsiaTheme="minorEastAsia" w:hAnsiTheme="minorHAnsi" w:cstheme="minorBidi"/>
           <w:noProof/>
@@ -5013,7 +5013,7 @@
     </w:p>
     <w:p>
       <w:pPr>
-        <w:pStyle w:val="Sumrio2"/>
+        <w:pStyle w:val="TOC2"/>
         <w:tabs>
           <w:tab w:val="left" w:pos="960"/>
         </w:tabs>
@@ -5104,7 +5104,7 @@
     </w:p>
     <w:p>
       <w:pPr>
-        <w:pStyle w:val="Sumrio1"/>
+        <w:pStyle w:val="TOC1"/>
         <w:tabs>
           <w:tab w:val="left" w:pos="720"/>
         </w:tabs>
@@ -5193,7 +5193,7 @@
     </w:p>
     <w:p>
       <w:pPr>
-        <w:pStyle w:val="Sumrio3"/>
+        <w:pStyle w:val="TOC3"/>
         <w:rPr>
           <w:rFonts w:asciiTheme="minorHAnsi" w:eastAsiaTheme="minorEastAsia" w:hAnsiTheme="minorHAnsi" w:cstheme="minorBidi"/>
           <w:noProof/>
@@ -5262,7 +5262,7 @@
     </w:p>
     <w:p>
       <w:pPr>
-        <w:pStyle w:val="Sumrio1"/>
+        <w:pStyle w:val="TOC1"/>
         <w:tabs>
           <w:tab w:val="left" w:pos="720"/>
         </w:tabs>
@@ -5351,7 +5351,7 @@
     </w:p>
     <w:p>
       <w:pPr>
-        <w:pStyle w:val="Sumrio3"/>
+        <w:pStyle w:val="TOC3"/>
         <w:rPr>
           <w:rFonts w:asciiTheme="minorHAnsi" w:eastAsiaTheme="minorEastAsia" w:hAnsiTheme="minorHAnsi" w:cstheme="minorBidi"/>
           <w:noProof/>
@@ -5420,7 +5420,7 @@
     </w:p>
     <w:p>
       <w:pPr>
-        <w:pStyle w:val="Sumrio3"/>
+        <w:pStyle w:val="TOC3"/>
         <w:rPr>
           <w:rFonts w:asciiTheme="minorHAnsi" w:eastAsiaTheme="minorEastAsia" w:hAnsiTheme="minorHAnsi" w:cstheme="minorBidi"/>
           <w:noProof/>
@@ -5489,7 +5489,7 @@
     </w:p>
     <w:p>
       <w:pPr>
-        <w:pStyle w:val="Sumrio3"/>
+        <w:pStyle w:val="TOC3"/>
         <w:rPr>
           <w:rFonts w:asciiTheme="minorHAnsi" w:eastAsiaTheme="minorEastAsia" w:hAnsiTheme="minorHAnsi" w:cstheme="minorBidi"/>
           <w:noProof/>
@@ -5558,7 +5558,7 @@
     </w:p>
     <w:p>
       <w:pPr>
-        <w:pStyle w:val="Sumrio3"/>
+        <w:pStyle w:val="TOC3"/>
         <w:rPr>
           <w:rFonts w:asciiTheme="minorHAnsi" w:eastAsiaTheme="minorEastAsia" w:hAnsiTheme="minorHAnsi" w:cstheme="minorBidi"/>
           <w:noProof/>
@@ -5627,7 +5627,7 @@
     </w:p>
     <w:p>
       <w:pPr>
-        <w:pStyle w:val="Sumrio3"/>
+        <w:pStyle w:val="TOC3"/>
         <w:rPr>
           <w:rFonts w:asciiTheme="minorHAnsi" w:eastAsiaTheme="minorEastAsia" w:hAnsiTheme="minorHAnsi" w:cstheme="minorBidi"/>
           <w:noProof/>
@@ -5696,7 +5696,7 @@
     </w:p>
     <w:p>
       <w:pPr>
-        <w:pStyle w:val="Sumrio3"/>
+        <w:pStyle w:val="TOC3"/>
         <w:rPr>
           <w:rFonts w:asciiTheme="minorHAnsi" w:eastAsiaTheme="minorEastAsia" w:hAnsiTheme="minorHAnsi" w:cstheme="minorBidi"/>
           <w:noProof/>
@@ -5765,7 +5765,7 @@
     </w:p>
     <w:p>
       <w:pPr>
-        <w:pStyle w:val="Sumrio1"/>
+        <w:pStyle w:val="TOC1"/>
         <w:tabs>
           <w:tab w:val="left" w:pos="720"/>
         </w:tabs>
@@ -5854,7 +5854,7 @@
     </w:p>
     <w:p>
       <w:pPr>
-        <w:pStyle w:val="Sumrio1"/>
+        <w:pStyle w:val="TOC1"/>
         <w:tabs>
           <w:tab w:val="left" w:pos="720"/>
         </w:tabs>
@@ -5943,7 +5943,7 @@
     </w:p>
     <w:p>
       <w:pPr>
-        <w:pStyle w:val="Sumrio1"/>
+        <w:pStyle w:val="TOC1"/>
         <w:tabs>
           <w:tab w:val="left" w:pos="720"/>
         </w:tabs>
@@ -6032,7 +6032,7 @@
     </w:p>
     <w:p>
       <w:pPr>
-        <w:pStyle w:val="Sumrio1"/>
+        <w:pStyle w:val="TOC1"/>
         <w:spacing w:before="120" w:after="120"/>
         <w:rPr>
           <w:lang w:eastAsia="pt-BR"/>
@@ -6044,7 +6044,7 @@
     </w:p>
     <w:p>
       <w:pPr>
-        <w:pStyle w:val="Ttulo1"/>
+        <w:pStyle w:val="Heading1"/>
         <w:pageBreakBefore/>
         <w:tabs>
           <w:tab w:val="left" w:pos="426"/>
@@ -6077,7 +6077,7 @@
     </w:p>
     <w:p>
       <w:pPr>
-        <w:pStyle w:val="Ttulo2"/>
+        <w:pStyle w:val="Heading2"/>
         <w:tabs>
           <w:tab w:val="left" w:pos="426"/>
         </w:tabs>
@@ -6235,7 +6235,7 @@
     </w:p>
     <w:p>
       <w:pPr>
-        <w:pStyle w:val="Ttulo2"/>
+        <w:pStyle w:val="Heading2"/>
         <w:tabs>
           <w:tab w:val="left" w:pos="426"/>
         </w:tabs>
@@ -6277,7 +6277,7 @@
     </w:p>
     <w:p>
       <w:pPr>
-        <w:pStyle w:val="Ttulo2"/>
+        <w:pStyle w:val="Heading2"/>
         <w:tabs>
           <w:tab w:val="left" w:pos="426"/>
         </w:tabs>
@@ -6298,7 +6298,7 @@
     </w:p>
     <w:p>
       <w:pPr>
-        <w:pStyle w:val="PargrafodaLista"/>
+        <w:pStyle w:val="ListParagraph"/>
         <w:numPr>
           <w:ilvl w:val="0"/>
           <w:numId w:val="18"/>
@@ -6317,7 +6317,7 @@
     </w:p>
     <w:p>
       <w:pPr>
-        <w:pStyle w:val="PargrafodaLista"/>
+        <w:pStyle w:val="ListParagraph"/>
         <w:numPr>
           <w:ilvl w:val="0"/>
           <w:numId w:val="18"/>
@@ -6336,7 +6336,7 @@
     </w:p>
     <w:p>
       <w:pPr>
-        <w:pStyle w:val="PargrafodaLista"/>
+        <w:pStyle w:val="ListParagraph"/>
         <w:numPr>
           <w:ilvl w:val="0"/>
           <w:numId w:val="18"/>
@@ -6355,7 +6355,7 @@
     </w:p>
     <w:p>
       <w:pPr>
-        <w:pStyle w:val="PargrafodaLista"/>
+        <w:pStyle w:val="ListParagraph"/>
         <w:numPr>
           <w:ilvl w:val="0"/>
           <w:numId w:val="18"/>
@@ -6377,7 +6377,7 @@
     </w:p>
     <w:p>
       <w:pPr>
-        <w:pStyle w:val="PargrafodaLista"/>
+        <w:pStyle w:val="ListParagraph"/>
         <w:numPr>
           <w:ilvl w:val="0"/>
           <w:numId w:val="18"/>
@@ -6393,7 +6393,7 @@
     </w:p>
     <w:p>
       <w:pPr>
-        <w:pStyle w:val="PargrafodaLista"/>
+        <w:pStyle w:val="ListParagraph"/>
         <w:numPr>
           <w:ilvl w:val="0"/>
           <w:numId w:val="18"/>
@@ -6405,15 +6405,7 @@
         <w:t>Referê</w:t>
       </w:r>
       <w:r>
-        <w:t xml:space="preserve">ncia Cruzadas Complementares – Relação entre os requisitos funcionais e não funcionais e </w:t>
-      </w:r>
-      <w:proofErr w:type="spellStart"/>
-      <w:r>
-        <w:t>referenciação</w:t>
-      </w:r>
-      <w:proofErr w:type="spellEnd"/>
-      <w:r>
-        <w:t xml:space="preserve"> das origens destes e dos casos de uso</w:t>
+        <w:t>ncia Cruzadas Complementares – Relação entre os requisitos funcionais e não funcionais e referenciação das origens destes e dos casos de uso</w:t>
       </w:r>
       <w:r>
         <w:t>.</w:t>
@@ -6421,7 +6413,7 @@
     </w:p>
     <w:p>
       <w:pPr>
-        <w:pStyle w:val="PargrafodaLista"/>
+        <w:pStyle w:val="ListParagraph"/>
         <w:numPr>
           <w:ilvl w:val="0"/>
           <w:numId w:val="18"/>
@@ -6437,7 +6429,7 @@
     </w:p>
     <w:p>
       <w:pPr>
-        <w:pStyle w:val="PargrafodaLista"/>
+        <w:pStyle w:val="ListParagraph"/>
         <w:numPr>
           <w:ilvl w:val="0"/>
           <w:numId w:val="18"/>
@@ -6453,7 +6445,7 @@
     </w:p>
     <w:p>
       <w:pPr>
-        <w:pStyle w:val="PargrafodaLista"/>
+        <w:pStyle w:val="ListParagraph"/>
         <w:numPr>
           <w:ilvl w:val="0"/>
           <w:numId w:val="18"/>
@@ -6469,7 +6461,7 @@
     </w:p>
     <w:p>
       <w:pPr>
-        <w:pStyle w:val="Ttulo1"/>
+        <w:pStyle w:val="Heading1"/>
         <w:widowControl/>
         <w:tabs>
           <w:tab w:val="left" w:pos="432"/>
@@ -6505,7 +6497,7 @@
     </w:p>
     <w:p>
       <w:pPr>
-        <w:pStyle w:val="Ttulo2"/>
+        <w:pStyle w:val="Heading2"/>
         <w:tabs>
           <w:tab w:val="left" w:pos="426"/>
         </w:tabs>
@@ -6541,7 +6533,7 @@
     </w:p>
     <w:p>
       <w:pPr>
-        <w:pStyle w:val="Ttulo2"/>
+        <w:pStyle w:val="Heading2"/>
         <w:tabs>
           <w:tab w:val="left" w:pos="426"/>
         </w:tabs>
@@ -6577,7 +6569,7 @@
     </w:p>
     <w:p>
       <w:pPr>
-        <w:pStyle w:val="Ttulo2"/>
+        <w:pStyle w:val="Heading2"/>
         <w:tabs>
           <w:tab w:val="left" w:pos="426"/>
         </w:tabs>
@@ -6638,14 +6630,14 @@
               <w:pStyle w:val="Corpodotexto"/>
               <w:spacing w:before="120" w:after="120"/>
               <w:rPr>
-                <w:rStyle w:val="nfase"/>
+                <w:rStyle w:val="Emphasis"/>
                 <w:b/>
                 <w:szCs w:val="24"/>
               </w:rPr>
             </w:pPr>
             <w:r>
               <w:rPr>
-                <w:rStyle w:val="nfase"/>
+                <w:rStyle w:val="Emphasis"/>
                 <w:b/>
                 <w:szCs w:val="24"/>
               </w:rPr>
@@ -6653,7 +6645,7 @@
             </w:r>
             <w:r>
               <w:rPr>
-                <w:rStyle w:val="nfase"/>
+                <w:rStyle w:val="Emphasis"/>
                 <w:b/>
                 <w:szCs w:val="24"/>
               </w:rPr>
@@ -6680,14 +6672,14 @@
               <w:pStyle w:val="Corpodotexto"/>
               <w:spacing w:before="120" w:after="120"/>
               <w:rPr>
-                <w:rStyle w:val="nfase"/>
+                <w:rStyle w:val="Emphasis"/>
                 <w:b/>
                 <w:szCs w:val="24"/>
               </w:rPr>
             </w:pPr>
             <w:r>
               <w:rPr>
-                <w:rStyle w:val="nfase"/>
+                <w:rStyle w:val="Emphasis"/>
                 <w:b/>
                 <w:szCs w:val="24"/>
               </w:rPr>
@@ -6763,7 +6755,7 @@
     </w:tbl>
     <w:p>
       <w:pPr>
-        <w:pStyle w:val="Legenda"/>
+        <w:pStyle w:val="Caption"/>
         <w:jc w:val="center"/>
         <w:outlineLvl w:val="2"/>
       </w:pPr>
@@ -6772,14 +6764,27 @@
       <w:r>
         <w:t xml:space="preserve">Tabela </w:t>
       </w:r>
-      <w:fldSimple w:instr=" SEQ Tabela \* ARABIC ">
-        <w:r>
-          <w:rPr>
-            <w:noProof/>
-          </w:rPr>
-          <w:t>1</w:t>
-        </w:r>
-      </w:fldSimple>
+      <w:r>
+        <w:fldChar w:fldCharType="begin"/>
+      </w:r>
+      <w:r>
+        <w:instrText xml:space="preserve"> SEQ Tabela \* ARABIC </w:instrText>
+      </w:r>
+      <w:r>
+        <w:fldChar w:fldCharType="separate"/>
+      </w:r>
+      <w:r>
+        <w:rPr>
+          <w:noProof/>
+        </w:rPr>
+        <w:t>1</w:t>
+      </w:r>
+      <w:r>
+        <w:rPr>
+          <w:noProof/>
+        </w:rPr>
+        <w:fldChar w:fldCharType="end"/>
+      </w:r>
       <w:r>
         <w:t xml:space="preserve"> – Interessados no Sistema</w:t>
       </w:r>
@@ -6789,7 +6794,7 @@
     <w:p/>
     <w:p>
       <w:pPr>
-        <w:pStyle w:val="Ttulo2"/>
+        <w:pStyle w:val="Heading2"/>
         <w:tabs>
           <w:tab w:val="left" w:pos="426"/>
         </w:tabs>
@@ -7040,7 +7045,7 @@
     </w:tbl>
     <w:p>
       <w:pPr>
-        <w:pStyle w:val="Legenda"/>
+        <w:pStyle w:val="Caption"/>
         <w:jc w:val="center"/>
         <w:outlineLvl w:val="2"/>
         <w:rPr>
@@ -7052,14 +7057,27 @@
       <w:r>
         <w:t xml:space="preserve">Tabela </w:t>
       </w:r>
-      <w:fldSimple w:instr=" SEQ Tabela \* ARABIC ">
-        <w:r>
-          <w:rPr>
-            <w:noProof/>
-          </w:rPr>
-          <w:t>2</w:t>
-        </w:r>
-      </w:fldSimple>
+      <w:r>
+        <w:fldChar w:fldCharType="begin"/>
+      </w:r>
+      <w:r>
+        <w:instrText xml:space="preserve"> SEQ Tabela \* ARABIC </w:instrText>
+      </w:r>
+      <w:r>
+        <w:fldChar w:fldCharType="separate"/>
+      </w:r>
+      <w:r>
+        <w:rPr>
+          <w:noProof/>
+        </w:rPr>
+        <w:t>2</w:t>
+      </w:r>
+      <w:r>
+        <w:rPr>
+          <w:noProof/>
+        </w:rPr>
+        <w:fldChar w:fldCharType="end"/>
+      </w:r>
       <w:r>
         <w:t xml:space="preserve"> </w:t>
       </w:r>
@@ -7071,7 +7089,7 @@
     </w:p>
     <w:p>
       <w:pPr>
-        <w:pStyle w:val="Ttulo1"/>
+        <w:pStyle w:val="Heading1"/>
         <w:tabs>
           <w:tab w:val="left" w:pos="426"/>
         </w:tabs>
@@ -7097,7 +7115,7 @@
     </w:p>
     <w:p>
       <w:pPr>
-        <w:pStyle w:val="Ttulo2"/>
+        <w:pStyle w:val="Heading2"/>
         <w:numPr>
           <w:ilvl w:val="1"/>
           <w:numId w:val="17"/>
@@ -7175,7 +7193,7 @@
     </w:p>
     <w:p>
       <w:pPr>
-        <w:pStyle w:val="Legenda"/>
+        <w:pStyle w:val="Caption"/>
         <w:jc w:val="center"/>
         <w:outlineLvl w:val="2"/>
       </w:pPr>
@@ -7184,14 +7202,27 @@
       <w:r>
         <w:t xml:space="preserve">Figura </w:t>
       </w:r>
-      <w:fldSimple w:instr=" SEQ Figura \* ARABIC ">
-        <w:r>
-          <w:rPr>
-            <w:noProof/>
-          </w:rPr>
-          <w:t>1</w:t>
-        </w:r>
-      </w:fldSimple>
+      <w:r>
+        <w:fldChar w:fldCharType="begin"/>
+      </w:r>
+      <w:r>
+        <w:instrText xml:space="preserve"> SEQ Figura \* ARABIC </w:instrText>
+      </w:r>
+      <w:r>
+        <w:fldChar w:fldCharType="separate"/>
+      </w:r>
+      <w:r>
+        <w:rPr>
+          <w:noProof/>
+        </w:rPr>
+        <w:t>1</w:t>
+      </w:r>
+      <w:r>
+        <w:rPr>
+          <w:noProof/>
+        </w:rPr>
+        <w:fldChar w:fldCharType="end"/>
+      </w:r>
       <w:r>
         <w:t xml:space="preserve"> - Diagrama de Casos de Uso</w:t>
       </w:r>
@@ -7200,7 +7231,7 @@
     </w:p>
     <w:p>
       <w:pPr>
-        <w:pStyle w:val="Ttulo2"/>
+        <w:pStyle w:val="Heading2"/>
         <w:numPr>
           <w:ilvl w:val="0"/>
           <w:numId w:val="0"/>
@@ -7307,13 +7338,8 @@
         <w:t xml:space="preserve"> uma falha, o usuário permanece na página de cadastro. Após um</w:t>
       </w:r>
       <w:r>
-        <w:t xml:space="preserve"> sucesso, o usuário é redirecionado novamente para a página de </w:t>
-      </w:r>
-      <w:proofErr w:type="spellStart"/>
-      <w:r>
-        <w:t>login</w:t>
-      </w:r>
-      <w:proofErr w:type="spellEnd"/>
+        <w:t xml:space="preserve"> sucesso, o usuário é redirecionado novamente para a página de login</w:t>
+      </w:r>
       <w:r>
         <w:t xml:space="preserve"> e as respectivas mensagens de verificação enviadas para ambos e-mails</w:t>
       </w:r>
@@ -8044,7 +8070,7 @@
     </w:tbl>
     <w:p>
       <w:pPr>
-        <w:pStyle w:val="Legenda"/>
+        <w:pStyle w:val="Caption"/>
         <w:jc w:val="center"/>
         <w:outlineLvl w:val="3"/>
       </w:pPr>
@@ -8053,14 +8079,27 @@
       <w:r>
         <w:t xml:space="preserve">Tabela </w:t>
       </w:r>
-      <w:fldSimple w:instr=" SEQ Tabela \* ARABIC ">
-        <w:r>
-          <w:rPr>
-            <w:noProof/>
-          </w:rPr>
-          <w:t>3</w:t>
-        </w:r>
-      </w:fldSimple>
+      <w:r>
+        <w:fldChar w:fldCharType="begin"/>
+      </w:r>
+      <w:r>
+        <w:instrText xml:space="preserve"> SEQ Tabela \* ARABIC </w:instrText>
+      </w:r>
+      <w:r>
+        <w:fldChar w:fldCharType="separate"/>
+      </w:r>
+      <w:r>
+        <w:rPr>
+          <w:noProof/>
+        </w:rPr>
+        <w:t>3</w:t>
+      </w:r>
+      <w:r>
+        <w:rPr>
+          <w:noProof/>
+        </w:rPr>
+        <w:fldChar w:fldCharType="end"/>
+      </w:r>
       <w:r>
         <w:t xml:space="preserve"> – Requisitos Funcionais do Caso de Uso CSU1- Criar Conta</w:t>
       </w:r>
@@ -8723,7 +8762,7 @@
     </w:tbl>
     <w:p>
       <w:pPr>
-        <w:pStyle w:val="Legenda"/>
+        <w:pStyle w:val="Caption"/>
         <w:jc w:val="center"/>
         <w:outlineLvl w:val="3"/>
       </w:pPr>
@@ -8732,14 +8771,27 @@
       <w:r>
         <w:t xml:space="preserve">Tabela </w:t>
       </w:r>
-      <w:fldSimple w:instr=" SEQ Tabela \* ARABIC ">
-        <w:r>
-          <w:rPr>
-            <w:noProof/>
-          </w:rPr>
-          <w:t>4</w:t>
-        </w:r>
-      </w:fldSimple>
+      <w:r>
+        <w:fldChar w:fldCharType="begin"/>
+      </w:r>
+      <w:r>
+        <w:instrText xml:space="preserve"> SEQ Tabela \* ARABIC </w:instrText>
+      </w:r>
+      <w:r>
+        <w:fldChar w:fldCharType="separate"/>
+      </w:r>
+      <w:r>
+        <w:rPr>
+          <w:noProof/>
+        </w:rPr>
+        <w:t>4</w:t>
+      </w:r>
+      <w:r>
+        <w:rPr>
+          <w:noProof/>
+        </w:rPr>
+        <w:fldChar w:fldCharType="end"/>
+      </w:r>
       <w:r>
         <w:t xml:space="preserve"> – Requisitos Funcionais do Caso de Uso CSU2- Manter Conta</w:t>
       </w:r>
@@ -8756,15 +8808,10 @@
       <w:bookmarkStart w:id="40" w:name="_Toc418106853"/>
       <w:bookmarkStart w:id="41" w:name="_Toc419155371"/>
       <w:r>
-        <w:t xml:space="preserve">CSU3- Fazer </w:t>
-      </w:r>
-      <w:proofErr w:type="spellStart"/>
-      <w:r>
-        <w:t>Login</w:t>
+        <w:t>CSU3- Fazer Login</w:t>
       </w:r>
       <w:bookmarkEnd w:id="40"/>
       <w:bookmarkEnd w:id="41"/>
-      <w:proofErr w:type="spellEnd"/>
     </w:p>
     <w:p>
       <w:pPr>
@@ -9299,7 +9346,7 @@
     </w:tbl>
     <w:p>
       <w:pPr>
-        <w:pStyle w:val="Legenda"/>
+        <w:pStyle w:val="Caption"/>
         <w:jc w:val="center"/>
         <w:outlineLvl w:val="3"/>
       </w:pPr>
@@ -9308,24 +9355,32 @@
       <w:r>
         <w:t xml:space="preserve">Tabela </w:t>
       </w:r>
-      <w:fldSimple w:instr=" SEQ Tabela \* ARABIC ">
-        <w:r>
-          <w:rPr>
-            <w:noProof/>
-          </w:rPr>
-          <w:t>5</w:t>
-        </w:r>
-      </w:fldSimple>
-      <w:r>
-        <w:t xml:space="preserve"> – Requisitos Funcionais do Caso de Uso CSU3- Fazer </w:t>
-      </w:r>
-      <w:proofErr w:type="spellStart"/>
-      <w:r>
-        <w:t>Login</w:t>
+      <w:r>
+        <w:fldChar w:fldCharType="begin"/>
+      </w:r>
+      <w:r>
+        <w:instrText xml:space="preserve"> SEQ Tabela \* ARABIC </w:instrText>
+      </w:r>
+      <w:r>
+        <w:fldChar w:fldCharType="separate"/>
+      </w:r>
+      <w:r>
+        <w:rPr>
+          <w:noProof/>
+        </w:rPr>
+        <w:t>5</w:t>
+      </w:r>
+      <w:r>
+        <w:rPr>
+          <w:noProof/>
+        </w:rPr>
+        <w:fldChar w:fldCharType="end"/>
+      </w:r>
+      <w:r>
+        <w:t xml:space="preserve"> – Requisitos Funcionais do Caso de Uso CSU3- Fazer Login</w:t>
       </w:r>
       <w:bookmarkEnd w:id="42"/>
       <w:bookmarkEnd w:id="43"/>
-      <w:proofErr w:type="spellEnd"/>
     </w:p>
     <w:p/>
     <w:p>
@@ -9978,7 +10033,7 @@
     </w:tbl>
     <w:p>
       <w:pPr>
-        <w:pStyle w:val="Legenda"/>
+        <w:pStyle w:val="Caption"/>
         <w:jc w:val="center"/>
         <w:outlineLvl w:val="3"/>
       </w:pPr>
@@ -9987,14 +10042,27 @@
       <w:r>
         <w:t xml:space="preserve">Tabela </w:t>
       </w:r>
-      <w:fldSimple w:instr=" SEQ Tabela \* ARABIC ">
-        <w:r>
-          <w:rPr>
-            <w:noProof/>
-          </w:rPr>
-          <w:t>6</w:t>
-        </w:r>
-      </w:fldSimple>
+      <w:r>
+        <w:fldChar w:fldCharType="begin"/>
+      </w:r>
+      <w:r>
+        <w:instrText xml:space="preserve"> SEQ Tabela \* ARABIC </w:instrText>
+      </w:r>
+      <w:r>
+        <w:fldChar w:fldCharType="separate"/>
+      </w:r>
+      <w:r>
+        <w:rPr>
+          <w:noProof/>
+        </w:rPr>
+        <w:t>6</w:t>
+      </w:r>
+      <w:r>
+        <w:rPr>
+          <w:noProof/>
+        </w:rPr>
+        <w:fldChar w:fldCharType="end"/>
+      </w:r>
       <w:r>
         <w:t xml:space="preserve"> – Requisitos Funcionais do Caso de Uso CSU4- Criar Categorias</w:t>
       </w:r>
@@ -10822,7 +10890,7 @@
     </w:tbl>
     <w:p>
       <w:pPr>
-        <w:pStyle w:val="Legenda"/>
+        <w:pStyle w:val="Caption"/>
         <w:jc w:val="center"/>
         <w:outlineLvl w:val="3"/>
       </w:pPr>
@@ -10831,14 +10899,27 @@
       <w:r>
         <w:t xml:space="preserve">Tabela </w:t>
       </w:r>
-      <w:fldSimple w:instr=" SEQ Tabela \* ARABIC ">
-        <w:r>
-          <w:rPr>
-            <w:noProof/>
-          </w:rPr>
-          <w:t>7</w:t>
-        </w:r>
-      </w:fldSimple>
+      <w:r>
+        <w:fldChar w:fldCharType="begin"/>
+      </w:r>
+      <w:r>
+        <w:instrText xml:space="preserve"> SEQ Tabela \* ARABIC </w:instrText>
+      </w:r>
+      <w:r>
+        <w:fldChar w:fldCharType="separate"/>
+      </w:r>
+      <w:r>
+        <w:rPr>
+          <w:noProof/>
+        </w:rPr>
+        <w:t>7</w:t>
+      </w:r>
+      <w:r>
+        <w:rPr>
+          <w:noProof/>
+        </w:rPr>
+        <w:fldChar w:fldCharType="end"/>
+      </w:r>
       <w:r>
         <w:t xml:space="preserve"> – Requisitos Funcionais do Caso de Uso CSU5- Manter Categorias</w:t>
       </w:r>
@@ -11553,7 +11634,7 @@
     </w:tbl>
     <w:p>
       <w:pPr>
-        <w:pStyle w:val="Legenda"/>
+        <w:pStyle w:val="Caption"/>
         <w:jc w:val="center"/>
         <w:outlineLvl w:val="3"/>
       </w:pPr>
@@ -11563,14 +11644,27 @@
         <w:lastRenderedPageBreak/>
         <w:t xml:space="preserve">Tabela </w:t>
       </w:r>
-      <w:fldSimple w:instr=" SEQ Tabela \* ARABIC ">
-        <w:r>
-          <w:rPr>
-            <w:noProof/>
-          </w:rPr>
-          <w:t>8</w:t>
-        </w:r>
-      </w:fldSimple>
+      <w:r>
+        <w:fldChar w:fldCharType="begin"/>
+      </w:r>
+      <w:r>
+        <w:instrText xml:space="preserve"> SEQ Tabela \* ARABIC </w:instrText>
+      </w:r>
+      <w:r>
+        <w:fldChar w:fldCharType="separate"/>
+      </w:r>
+      <w:r>
+        <w:rPr>
+          <w:noProof/>
+        </w:rPr>
+        <w:t>8</w:t>
+      </w:r>
+      <w:r>
+        <w:rPr>
+          <w:noProof/>
+        </w:rPr>
+        <w:fldChar w:fldCharType="end"/>
+      </w:r>
       <w:r>
         <w:t xml:space="preserve"> – Requisitos Funcionais do Caso de Uso CSU6- Registrar Atividades em Categorias</w:t>
       </w:r>
@@ -12365,7 +12459,7 @@
     </w:tbl>
     <w:p>
       <w:pPr>
-        <w:pStyle w:val="Legenda"/>
+        <w:pStyle w:val="Caption"/>
         <w:jc w:val="center"/>
         <w:outlineLvl w:val="3"/>
       </w:pPr>
@@ -12374,14 +12468,27 @@
       <w:r>
         <w:t xml:space="preserve">Tabela </w:t>
       </w:r>
-      <w:fldSimple w:instr=" SEQ Tabela \* ARABIC ">
-        <w:r>
-          <w:rPr>
-            <w:noProof/>
-          </w:rPr>
-          <w:t>9</w:t>
-        </w:r>
-      </w:fldSimple>
+      <w:r>
+        <w:fldChar w:fldCharType="begin"/>
+      </w:r>
+      <w:r>
+        <w:instrText xml:space="preserve"> SEQ Tabela \* ARABIC </w:instrText>
+      </w:r>
+      <w:r>
+        <w:fldChar w:fldCharType="separate"/>
+      </w:r>
+      <w:r>
+        <w:rPr>
+          <w:noProof/>
+        </w:rPr>
+        <w:t>9</w:t>
+      </w:r>
+      <w:r>
+        <w:rPr>
+          <w:noProof/>
+        </w:rPr>
+        <w:fldChar w:fldCharType="end"/>
+      </w:r>
       <w:r>
         <w:t xml:space="preserve"> – Requisitos Funcionais do Caso de Uso CSU7- Manter Atividades</w:t>
       </w:r>
@@ -12831,7 +12938,7 @@
     </w:tbl>
     <w:p>
       <w:pPr>
-        <w:pStyle w:val="Legenda"/>
+        <w:pStyle w:val="Caption"/>
         <w:jc w:val="center"/>
         <w:outlineLvl w:val="3"/>
       </w:pPr>
@@ -12840,14 +12947,27 @@
       <w:r>
         <w:t xml:space="preserve">Tabela </w:t>
       </w:r>
-      <w:fldSimple w:instr=" SEQ Tabela \* ARABIC ">
-        <w:r>
-          <w:rPr>
-            <w:noProof/>
-          </w:rPr>
-          <w:t>10</w:t>
-        </w:r>
-      </w:fldSimple>
+      <w:r>
+        <w:fldChar w:fldCharType="begin"/>
+      </w:r>
+      <w:r>
+        <w:instrText xml:space="preserve"> SEQ Tabela \* ARABIC </w:instrText>
+      </w:r>
+      <w:r>
+        <w:fldChar w:fldCharType="separate"/>
+      </w:r>
+      <w:r>
+        <w:rPr>
+          <w:noProof/>
+        </w:rPr>
+        <w:t>10</w:t>
+      </w:r>
+      <w:r>
+        <w:rPr>
+          <w:noProof/>
+        </w:rPr>
+        <w:fldChar w:fldCharType="end"/>
+      </w:r>
       <w:r>
         <w:t xml:space="preserve"> – Requisitos Funcionais do Caso de Uso CSU8- Visualizar Atividade</w:t>
       </w:r>
@@ -13927,7 +14047,7 @@
     </w:tbl>
     <w:p>
       <w:pPr>
-        <w:pStyle w:val="Legenda"/>
+        <w:pStyle w:val="Caption"/>
         <w:jc w:val="center"/>
         <w:outlineLvl w:val="3"/>
       </w:pPr>
@@ -13937,14 +14057,27 @@
         <w:lastRenderedPageBreak/>
         <w:t xml:space="preserve">Tabela </w:t>
       </w:r>
-      <w:fldSimple w:instr=" SEQ Tabela \* ARABIC ">
-        <w:r>
-          <w:rPr>
-            <w:noProof/>
-          </w:rPr>
-          <w:t>11</w:t>
-        </w:r>
-      </w:fldSimple>
+      <w:r>
+        <w:fldChar w:fldCharType="begin"/>
+      </w:r>
+      <w:r>
+        <w:instrText xml:space="preserve"> SEQ Tabela \* ARABIC </w:instrText>
+      </w:r>
+      <w:r>
+        <w:fldChar w:fldCharType="separate"/>
+      </w:r>
+      <w:r>
+        <w:rPr>
+          <w:noProof/>
+        </w:rPr>
+        <w:t>11</w:t>
+      </w:r>
+      <w:r>
+        <w:rPr>
+          <w:noProof/>
+        </w:rPr>
+        <w:fldChar w:fldCharType="end"/>
+      </w:r>
       <w:r>
         <w:t xml:space="preserve"> – Requisitos Funcionais do Caso de Uso CSU9- Visualizar Lista</w:t>
       </w:r>
@@ -14745,7 +14878,7 @@
     </w:tbl>
     <w:p>
       <w:pPr>
-        <w:pStyle w:val="Legenda"/>
+        <w:pStyle w:val="Caption"/>
         <w:jc w:val="center"/>
         <w:outlineLvl w:val="3"/>
       </w:pPr>
@@ -14754,14 +14887,27 @@
       <w:r>
         <w:t xml:space="preserve">Tabela </w:t>
       </w:r>
-      <w:fldSimple w:instr=" SEQ Tabela \* ARABIC ">
-        <w:r>
-          <w:rPr>
-            <w:noProof/>
-          </w:rPr>
-          <w:t>12</w:t>
-        </w:r>
-      </w:fldSimple>
+      <w:r>
+        <w:fldChar w:fldCharType="begin"/>
+      </w:r>
+      <w:r>
+        <w:instrText xml:space="preserve"> SEQ Tabela \* ARABIC </w:instrText>
+      </w:r>
+      <w:r>
+        <w:fldChar w:fldCharType="separate"/>
+      </w:r>
+      <w:r>
+        <w:rPr>
+          <w:noProof/>
+        </w:rPr>
+        <w:t>12</w:t>
+      </w:r>
+      <w:r>
+        <w:rPr>
+          <w:noProof/>
+        </w:rPr>
+        <w:fldChar w:fldCharType="end"/>
+      </w:r>
       <w:r>
         <w:t xml:space="preserve"> – Requisitos Funcionais do Caso de Uso CSU10- Visualizar Calendário</w:t>
       </w:r>
@@ -15284,7 +15430,7 @@
     </w:tbl>
     <w:p>
       <w:pPr>
-        <w:pStyle w:val="Legenda"/>
+        <w:pStyle w:val="Caption"/>
         <w:jc w:val="center"/>
         <w:outlineLvl w:val="3"/>
       </w:pPr>
@@ -15293,14 +15439,27 @@
       <w:r>
         <w:t xml:space="preserve">Tabela </w:t>
       </w:r>
-      <w:fldSimple w:instr=" SEQ Tabela \* ARABIC ">
-        <w:r>
-          <w:rPr>
-            <w:noProof/>
-          </w:rPr>
-          <w:t>13</w:t>
-        </w:r>
-      </w:fldSimple>
+      <w:r>
+        <w:fldChar w:fldCharType="begin"/>
+      </w:r>
+      <w:r>
+        <w:instrText xml:space="preserve"> SEQ Tabela \* ARABIC </w:instrText>
+      </w:r>
+      <w:r>
+        <w:fldChar w:fldCharType="separate"/>
+      </w:r>
+      <w:r>
+        <w:rPr>
+          <w:noProof/>
+        </w:rPr>
+        <w:t>13</w:t>
+      </w:r>
+      <w:r>
+        <w:rPr>
+          <w:noProof/>
+        </w:rPr>
+        <w:fldChar w:fldCharType="end"/>
+      </w:r>
       <w:r>
         <w:t xml:space="preserve"> – Requisitos Funcionais do Caso de Uso CSU11- Enviar Notificação</w:t>
       </w:r>
@@ -15318,7 +15477,7 @@
     </w:p>
     <w:p>
       <w:pPr>
-        <w:pStyle w:val="Ttulo1"/>
+        <w:pStyle w:val="Heading1"/>
         <w:tabs>
           <w:tab w:val="left" w:pos="426"/>
         </w:tabs>
@@ -15344,7 +15503,7 @@
     </w:p>
     <w:p>
       <w:pPr>
-        <w:pStyle w:val="Ttulo2"/>
+        <w:pStyle w:val="Heading2"/>
       </w:pPr>
       <w:bookmarkStart w:id="78" w:name="_Requisitos_de_Informação"/>
       <w:bookmarkStart w:id="79" w:name="_Toc418106872"/>
@@ -15588,15 +15747,7 @@
               <w:t xml:space="preserve"> e</w:t>
             </w:r>
             <w:r>
-              <w:t xml:space="preserve"> </w:t>
-            </w:r>
-            <w:proofErr w:type="spellStart"/>
-            <w:r>
-              <w:t>Hash</w:t>
-            </w:r>
-            <w:proofErr w:type="spellEnd"/>
-            <w:r>
-              <w:t xml:space="preserve"> gerado pela senha.</w:t>
+              <w:t xml:space="preserve"> Hash gerado pela senha.</w:t>
             </w:r>
           </w:p>
         </w:tc>
@@ -15837,8 +15988,6 @@
             <w:r>
               <w:t>ima notificação e</w:t>
             </w:r>
-            <w:bookmarkStart w:id="81" w:name="_GoBack"/>
-            <w:bookmarkEnd w:id="81"/>
             <w:r>
               <w:t xml:space="preserve"> _</w:t>
             </w:r>
@@ -15897,28 +16046,41 @@
     </w:tbl>
     <w:p>
       <w:pPr>
-        <w:pStyle w:val="Legenda"/>
+        <w:pStyle w:val="Caption"/>
         <w:jc w:val="center"/>
         <w:outlineLvl w:val="2"/>
       </w:pPr>
-      <w:bookmarkStart w:id="82" w:name="_Toc418106873"/>
-      <w:bookmarkStart w:id="83" w:name="_Toc419155391"/>
+      <w:bookmarkStart w:id="81" w:name="_Toc418106873"/>
+      <w:bookmarkStart w:id="82" w:name="_Toc419155391"/>
       <w:r>
         <w:t xml:space="preserve">Tabela </w:t>
       </w:r>
-      <w:fldSimple w:instr=" SEQ Tabela \* ARABIC ">
-        <w:r>
-          <w:rPr>
-            <w:noProof/>
-          </w:rPr>
-          <w:t>14</w:t>
-        </w:r>
-      </w:fldSimple>
+      <w:r>
+        <w:fldChar w:fldCharType="begin"/>
+      </w:r>
+      <w:r>
+        <w:instrText xml:space="preserve"> SEQ Tabela \* ARABIC </w:instrText>
+      </w:r>
+      <w:r>
+        <w:fldChar w:fldCharType="separate"/>
+      </w:r>
+      <w:r>
+        <w:rPr>
+          <w:noProof/>
+        </w:rPr>
+        <w:t>14</w:t>
+      </w:r>
+      <w:r>
+        <w:rPr>
+          <w:noProof/>
+        </w:rPr>
+        <w:fldChar w:fldCharType="end"/>
+      </w:r>
       <w:r>
         <w:t xml:space="preserve"> – Requisitos de Informação</w:t>
       </w:r>
+      <w:bookmarkEnd w:id="81"/>
       <w:bookmarkEnd w:id="82"/>
-      <w:bookmarkEnd w:id="83"/>
     </w:p>
     <w:p>
       <w:pPr>
@@ -15930,7 +16092,7 @@
     </w:p>
     <w:p>
       <w:pPr>
-        <w:pStyle w:val="Ttulo2"/>
+        <w:pStyle w:val="Heading2"/>
         <w:numPr>
           <w:ilvl w:val="0"/>
           <w:numId w:val="0"/>
@@ -15941,8 +16103,8 @@
           <w:szCs w:val="28"/>
         </w:rPr>
       </w:pPr>
-      <w:bookmarkStart w:id="84" w:name="_Toc418106874"/>
-      <w:bookmarkStart w:id="85" w:name="_Toc419155392"/>
+      <w:bookmarkStart w:id="83" w:name="_Toc418106874"/>
+      <w:bookmarkStart w:id="84" w:name="_Toc419155392"/>
       <w:r>
         <w:rPr>
           <w:sz w:val="28"/>
@@ -15975,8 +16137,8 @@
         </w:rPr>
         <w:t>HIC)</w:t>
       </w:r>
+      <w:bookmarkEnd w:id="83"/>
       <w:bookmarkEnd w:id="84"/>
-      <w:bookmarkEnd w:id="85"/>
     </w:p>
     <w:tbl>
       <w:tblPr>
@@ -16169,7 +16331,7 @@
     </w:tbl>
     <w:p>
       <w:pPr>
-        <w:pStyle w:val="Legenda"/>
+        <w:pStyle w:val="Caption"/>
         <w:jc w:val="center"/>
         <w:outlineLvl w:val="2"/>
         <w:rPr>
@@ -16177,29 +16339,42 @@
           <w:bCs w:val="0"/>
         </w:rPr>
       </w:pPr>
-      <w:bookmarkStart w:id="86" w:name="_Toc418106875"/>
-      <w:bookmarkStart w:id="87" w:name="_Toc419155393"/>
+      <w:bookmarkStart w:id="85" w:name="_Toc418106875"/>
+      <w:bookmarkStart w:id="86" w:name="_Toc419155393"/>
       <w:r>
         <w:lastRenderedPageBreak/>
         <w:t xml:space="preserve">Tabela </w:t>
       </w:r>
-      <w:fldSimple w:instr=" SEQ Tabela \* ARABIC ">
-        <w:r>
-          <w:rPr>
-            <w:noProof/>
-          </w:rPr>
-          <w:t>15</w:t>
-        </w:r>
-      </w:fldSimple>
+      <w:r>
+        <w:fldChar w:fldCharType="begin"/>
+      </w:r>
+      <w:r>
+        <w:instrText xml:space="preserve"> SEQ Tabela \* ARABIC </w:instrText>
+      </w:r>
+      <w:r>
+        <w:fldChar w:fldCharType="separate"/>
+      </w:r>
+      <w:r>
+        <w:rPr>
+          <w:noProof/>
+        </w:rPr>
+        <w:t>15</w:t>
+      </w:r>
+      <w:r>
+        <w:rPr>
+          <w:noProof/>
+        </w:rPr>
+        <w:fldChar w:fldCharType="end"/>
+      </w:r>
       <w:r>
         <w:t xml:space="preserve"> – Requisitos e Restrições de Interface Homem-Computador</w:t>
       </w:r>
+      <w:bookmarkEnd w:id="85"/>
       <w:bookmarkEnd w:id="86"/>
-      <w:bookmarkEnd w:id="87"/>
-    </w:p>
-    <w:p>
-      <w:pPr>
-        <w:pStyle w:val="Ttulo2"/>
+    </w:p>
+    <w:p>
+      <w:pPr>
+        <w:pStyle w:val="Heading2"/>
         <w:numPr>
           <w:ilvl w:val="0"/>
           <w:numId w:val="0"/>
@@ -16209,8 +16384,8 @@
           <w:szCs w:val="28"/>
         </w:rPr>
       </w:pPr>
-      <w:bookmarkStart w:id="88" w:name="_Toc418106876"/>
-      <w:bookmarkStart w:id="89" w:name="_Toc419155394"/>
+      <w:bookmarkStart w:id="87" w:name="_Toc418106876"/>
+      <w:bookmarkStart w:id="88" w:name="_Toc419155394"/>
       <w:r>
         <w:rPr>
           <w:sz w:val="28"/>
@@ -16226,8 +16401,8 @@
         <w:tab/>
         <w:t>Requisitos e Restrições de Interface Externa (RIEX)</w:t>
       </w:r>
+      <w:bookmarkEnd w:id="87"/>
       <w:bookmarkEnd w:id="88"/>
-      <w:bookmarkEnd w:id="89"/>
     </w:p>
     <w:p>
       <w:pPr>
@@ -16239,7 +16414,7 @@
     </w:p>
     <w:p>
       <w:pPr>
-        <w:pStyle w:val="Ttulo2"/>
+        <w:pStyle w:val="Heading2"/>
         <w:numPr>
           <w:ilvl w:val="0"/>
           <w:numId w:val="0"/>
@@ -16249,8 +16424,8 @@
           <w:sz w:val="28"/>
         </w:rPr>
       </w:pPr>
-      <w:bookmarkStart w:id="90" w:name="_Toc418106878"/>
-      <w:bookmarkStart w:id="91" w:name="_Toc419155395"/>
+      <w:bookmarkStart w:id="89" w:name="_Toc418106878"/>
+      <w:bookmarkStart w:id="90" w:name="_Toc419155395"/>
       <w:r>
         <w:rPr>
           <w:bCs/>
@@ -16266,8 +16441,8 @@
         <w:tab/>
         <w:t>Requisitos/Restrições de Projeto (RPRO)</w:t>
       </w:r>
+      <w:bookmarkEnd w:id="89"/>
       <w:bookmarkEnd w:id="90"/>
-      <w:bookmarkEnd w:id="91"/>
     </w:p>
     <w:p>
       <w:r>
@@ -16288,7 +16463,7 @@
     </w:p>
     <w:p>
       <w:pPr>
-        <w:pStyle w:val="Ttulo2"/>
+        <w:pStyle w:val="Heading2"/>
         <w:numPr>
           <w:ilvl w:val="0"/>
           <w:numId w:val="0"/>
@@ -16298,8 +16473,8 @@
           <w:sz w:val="28"/>
         </w:rPr>
       </w:pPr>
-      <w:bookmarkStart w:id="92" w:name="_Toc418106880"/>
-      <w:bookmarkStart w:id="93" w:name="_Toc419155396"/>
+      <w:bookmarkStart w:id="91" w:name="_Toc418106880"/>
+      <w:bookmarkStart w:id="92" w:name="_Toc419155396"/>
       <w:r>
         <w:rPr>
           <w:bCs/>
@@ -16315,8 +16490,8 @@
         <w:tab/>
         <w:t>Requisitos/Restrições de Arquitetura de software (RARQ)</w:t>
       </w:r>
+      <w:bookmarkEnd w:id="91"/>
       <w:bookmarkEnd w:id="92"/>
-      <w:bookmarkEnd w:id="93"/>
     </w:p>
     <w:tbl>
       <w:tblPr>
@@ -16507,32 +16682,45 @@
     </w:tbl>
     <w:p>
       <w:pPr>
-        <w:pStyle w:val="Legenda"/>
+        <w:pStyle w:val="Caption"/>
         <w:jc w:val="center"/>
         <w:outlineLvl w:val="2"/>
       </w:pPr>
-      <w:bookmarkStart w:id="94" w:name="_Toc418106881"/>
-      <w:bookmarkStart w:id="95" w:name="_Toc419155397"/>
+      <w:bookmarkStart w:id="93" w:name="_Toc418106881"/>
+      <w:bookmarkStart w:id="94" w:name="_Toc419155397"/>
       <w:r>
         <w:t xml:space="preserve">Tabela </w:t>
       </w:r>
-      <w:fldSimple w:instr=" SEQ Tabela \* ARABIC ">
-        <w:r>
-          <w:rPr>
-            <w:noProof/>
-          </w:rPr>
-          <w:t>16</w:t>
-        </w:r>
-      </w:fldSimple>
+      <w:r>
+        <w:fldChar w:fldCharType="begin"/>
+      </w:r>
+      <w:r>
+        <w:instrText xml:space="preserve"> SEQ Tabela \* ARABIC </w:instrText>
+      </w:r>
+      <w:r>
+        <w:fldChar w:fldCharType="separate"/>
+      </w:r>
+      <w:r>
+        <w:rPr>
+          <w:noProof/>
+        </w:rPr>
+        <w:t>16</w:t>
+      </w:r>
+      <w:r>
+        <w:rPr>
+          <w:noProof/>
+        </w:rPr>
+        <w:fldChar w:fldCharType="end"/>
+      </w:r>
       <w:r>
         <w:t xml:space="preserve"> – Requisitos e Restrições do Arquitetura de Software</w:t>
       </w:r>
+      <w:bookmarkEnd w:id="93"/>
       <w:bookmarkEnd w:id="94"/>
-      <w:bookmarkEnd w:id="95"/>
-    </w:p>
-    <w:p>
-      <w:pPr>
-        <w:pStyle w:val="Ttulo2"/>
+    </w:p>
+    <w:p>
+      <w:pPr>
+        <w:pStyle w:val="Heading2"/>
         <w:numPr>
           <w:ilvl w:val="0"/>
           <w:numId w:val="0"/>
@@ -16543,8 +16731,8 @@
           <w:sz w:val="28"/>
         </w:rPr>
       </w:pPr>
-      <w:bookmarkStart w:id="96" w:name="_Toc418106882"/>
-      <w:bookmarkStart w:id="97" w:name="_Toc419155398"/>
+      <w:bookmarkStart w:id="95" w:name="_Toc418106882"/>
+      <w:bookmarkStart w:id="96" w:name="_Toc419155398"/>
       <w:r>
         <w:rPr>
           <w:bCs/>
@@ -16560,8 +16748,8 @@
         <w:tab/>
         <w:t>Requisitos/Restrições de Plataforma de Hardware (RPHW)</w:t>
       </w:r>
+      <w:bookmarkEnd w:id="95"/>
       <w:bookmarkEnd w:id="96"/>
-      <w:bookmarkEnd w:id="97"/>
     </w:p>
     <w:tbl>
       <w:tblPr>
@@ -16750,32 +16938,45 @@
     </w:tbl>
     <w:p>
       <w:pPr>
-        <w:pStyle w:val="Legenda"/>
+        <w:pStyle w:val="Caption"/>
         <w:jc w:val="center"/>
         <w:outlineLvl w:val="2"/>
       </w:pPr>
-      <w:bookmarkStart w:id="98" w:name="_Toc418106883"/>
-      <w:bookmarkStart w:id="99" w:name="_Toc419155399"/>
+      <w:bookmarkStart w:id="97" w:name="_Toc418106883"/>
+      <w:bookmarkStart w:id="98" w:name="_Toc419155399"/>
       <w:r>
         <w:t xml:space="preserve">Tabela </w:t>
       </w:r>
-      <w:fldSimple w:instr=" SEQ Tabela \* ARABIC ">
-        <w:r>
-          <w:rPr>
-            <w:noProof/>
-          </w:rPr>
-          <w:t>17</w:t>
-        </w:r>
-      </w:fldSimple>
+      <w:r>
+        <w:fldChar w:fldCharType="begin"/>
+      </w:r>
+      <w:r>
+        <w:instrText xml:space="preserve"> SEQ Tabela \* ARABIC </w:instrText>
+      </w:r>
+      <w:r>
+        <w:fldChar w:fldCharType="separate"/>
+      </w:r>
+      <w:r>
+        <w:rPr>
+          <w:noProof/>
+        </w:rPr>
+        <w:t>17</w:t>
+      </w:r>
+      <w:r>
+        <w:rPr>
+          <w:noProof/>
+        </w:rPr>
+        <w:fldChar w:fldCharType="end"/>
+      </w:r>
       <w:r>
         <w:t xml:space="preserve"> – Requisitos e Restrições de Plataforma de Hardware</w:t>
       </w:r>
+      <w:bookmarkEnd w:id="97"/>
       <w:bookmarkEnd w:id="98"/>
-      <w:bookmarkEnd w:id="99"/>
-    </w:p>
-    <w:p>
-      <w:pPr>
-        <w:pStyle w:val="Ttulo2"/>
+    </w:p>
+    <w:p>
+      <w:pPr>
+        <w:pStyle w:val="Heading2"/>
         <w:numPr>
           <w:ilvl w:val="0"/>
           <w:numId w:val="0"/>
@@ -16786,8 +16987,8 @@
           <w:sz w:val="28"/>
         </w:rPr>
       </w:pPr>
-      <w:bookmarkStart w:id="100" w:name="_Toc418106884"/>
-      <w:bookmarkStart w:id="101" w:name="_Toc419155400"/>
+      <w:bookmarkStart w:id="99" w:name="_Toc418106884"/>
+      <w:bookmarkStart w:id="100" w:name="_Toc419155400"/>
       <w:r>
         <w:rPr>
           <w:bCs/>
@@ -16803,8 +17004,8 @@
         <w:tab/>
         <w:t>Requisitos/Restrições de Plataforma de Software (RPSW)</w:t>
       </w:r>
+      <w:bookmarkEnd w:id="99"/>
       <w:bookmarkEnd w:id="100"/>
-      <w:bookmarkEnd w:id="101"/>
     </w:p>
     <w:tbl>
       <w:tblPr>
@@ -17040,15 +17241,7 @@
               <w:t>O banco de dados</w:t>
             </w:r>
             <w:r>
-              <w:t xml:space="preserve"> utilizado será o </w:t>
-            </w:r>
-            <w:proofErr w:type="spellStart"/>
-            <w:r>
-              <w:t>MongoDB</w:t>
-            </w:r>
-            <w:proofErr w:type="spellEnd"/>
-            <w:r>
-              <w:t>,</w:t>
+              <w:t xml:space="preserve"> utilizado será o MongoDB,</w:t>
             </w:r>
             <w:r>
               <w:t xml:space="preserve"> as linguagens de construção</w:t>
@@ -17057,45 +17250,13 @@
               <w:t xml:space="preserve"> </w:t>
             </w:r>
             <w:r>
-              <w:t xml:space="preserve">devem ser Java, </w:t>
-            </w:r>
-            <w:proofErr w:type="spellStart"/>
-            <w:r>
-              <w:t>Javascript</w:t>
-            </w:r>
-            <w:proofErr w:type="spellEnd"/>
-            <w:r>
-              <w:t xml:space="preserve">, HTML, </w:t>
+              <w:t xml:space="preserve">devem ser Java, Javascript, HTML, </w:t>
             </w:r>
             <w:r>
               <w:t>CSS</w:t>
             </w:r>
             <w:r>
-              <w:t xml:space="preserve"> e as </w:t>
-            </w:r>
-            <w:proofErr w:type="spellStart"/>
-            <w:r>
-              <w:t>APIs</w:t>
-            </w:r>
-            <w:proofErr w:type="spellEnd"/>
-            <w:r>
-              <w:t xml:space="preserve"> </w:t>
-            </w:r>
-            <w:proofErr w:type="spellStart"/>
-            <w:r>
-              <w:t>jQuery</w:t>
-            </w:r>
-            <w:proofErr w:type="spellEnd"/>
-            <w:r>
-              <w:t xml:space="preserve"> e </w:t>
-            </w:r>
-            <w:proofErr w:type="spellStart"/>
-            <w:r>
-              <w:t>AngularJS</w:t>
-            </w:r>
-            <w:proofErr w:type="spellEnd"/>
-            <w:r>
-              <w:t xml:space="preserve"> devem</w:t>
+              <w:t xml:space="preserve"> e as APIs jQuery e AngularJS devem</w:t>
             </w:r>
             <w:r>
               <w:t xml:space="preserve"> ser utilizadas</w:t>
@@ -17141,32 +17302,45 @@
     </w:tbl>
     <w:p>
       <w:pPr>
-        <w:pStyle w:val="Legenda"/>
+        <w:pStyle w:val="Caption"/>
         <w:jc w:val="center"/>
         <w:outlineLvl w:val="2"/>
       </w:pPr>
-      <w:bookmarkStart w:id="102" w:name="_Toc418106885"/>
-      <w:bookmarkStart w:id="103" w:name="_Toc419155401"/>
+      <w:bookmarkStart w:id="101" w:name="_Toc418106885"/>
+      <w:bookmarkStart w:id="102" w:name="_Toc419155401"/>
       <w:r>
         <w:t xml:space="preserve">Tabela </w:t>
       </w:r>
-      <w:fldSimple w:instr=" SEQ Tabela \* ARABIC ">
-        <w:r>
-          <w:rPr>
-            <w:noProof/>
-          </w:rPr>
-          <w:t>18</w:t>
-        </w:r>
-      </w:fldSimple>
+      <w:r>
+        <w:fldChar w:fldCharType="begin"/>
+      </w:r>
+      <w:r>
+        <w:instrText xml:space="preserve"> SEQ Tabela \* ARABIC </w:instrText>
+      </w:r>
+      <w:r>
+        <w:fldChar w:fldCharType="separate"/>
+      </w:r>
+      <w:r>
+        <w:rPr>
+          <w:noProof/>
+        </w:rPr>
+        <w:t>18</w:t>
+      </w:r>
+      <w:r>
+        <w:rPr>
+          <w:noProof/>
+        </w:rPr>
+        <w:fldChar w:fldCharType="end"/>
+      </w:r>
       <w:r>
         <w:t xml:space="preserve"> – Requisitos e Restrições de Plataforma de Software</w:t>
       </w:r>
+      <w:bookmarkEnd w:id="101"/>
       <w:bookmarkEnd w:id="102"/>
-      <w:bookmarkEnd w:id="103"/>
-    </w:p>
-    <w:p>
-      <w:pPr>
-        <w:pStyle w:val="Ttulo2"/>
+    </w:p>
+    <w:p>
+      <w:pPr>
+        <w:pStyle w:val="Heading2"/>
         <w:numPr>
           <w:ilvl w:val="0"/>
           <w:numId w:val="0"/>
@@ -17177,8 +17351,8 @@
           <w:sz w:val="28"/>
         </w:rPr>
       </w:pPr>
-      <w:bookmarkStart w:id="104" w:name="_Toc418106886"/>
-      <w:bookmarkStart w:id="105" w:name="_Toc419155402"/>
+      <w:bookmarkStart w:id="103" w:name="_Toc418106886"/>
+      <w:bookmarkStart w:id="104" w:name="_Toc419155402"/>
       <w:r>
         <w:rPr>
           <w:bCs/>
@@ -17195,8 +17369,8 @@
         <w:tab/>
         <w:t>Requisitos/Restrições de Desempenho (RDES)</w:t>
       </w:r>
+      <w:bookmarkEnd w:id="103"/>
       <w:bookmarkEnd w:id="104"/>
-      <w:bookmarkEnd w:id="105"/>
     </w:p>
     <w:tbl>
       <w:tblPr>
@@ -17547,32 +17721,45 @@
     </w:tbl>
     <w:p>
       <w:pPr>
-        <w:pStyle w:val="Legenda"/>
+        <w:pStyle w:val="Caption"/>
         <w:jc w:val="center"/>
         <w:outlineLvl w:val="2"/>
       </w:pPr>
-      <w:bookmarkStart w:id="106" w:name="_Toc418106887"/>
-      <w:bookmarkStart w:id="107" w:name="_Toc419155403"/>
+      <w:bookmarkStart w:id="105" w:name="_Toc418106887"/>
+      <w:bookmarkStart w:id="106" w:name="_Toc419155403"/>
       <w:r>
         <w:t xml:space="preserve">Tabela </w:t>
       </w:r>
-      <w:fldSimple w:instr=" SEQ Tabela \* ARABIC ">
-        <w:r>
-          <w:rPr>
-            <w:noProof/>
-          </w:rPr>
-          <w:t>19</w:t>
-        </w:r>
-      </w:fldSimple>
+      <w:r>
+        <w:fldChar w:fldCharType="begin"/>
+      </w:r>
+      <w:r>
+        <w:instrText xml:space="preserve"> SEQ Tabela \* ARABIC </w:instrText>
+      </w:r>
+      <w:r>
+        <w:fldChar w:fldCharType="separate"/>
+      </w:r>
+      <w:r>
+        <w:rPr>
+          <w:noProof/>
+        </w:rPr>
+        <w:t>19</w:t>
+      </w:r>
+      <w:r>
+        <w:rPr>
+          <w:noProof/>
+        </w:rPr>
+        <w:fldChar w:fldCharType="end"/>
+      </w:r>
       <w:r>
         <w:t xml:space="preserve"> – Requisitos e Restrições de Desempenho</w:t>
       </w:r>
+      <w:bookmarkEnd w:id="105"/>
       <w:bookmarkEnd w:id="106"/>
-      <w:bookmarkEnd w:id="107"/>
-    </w:p>
-    <w:p>
-      <w:pPr>
-        <w:pStyle w:val="Ttulo2"/>
+    </w:p>
+    <w:p>
+      <w:pPr>
+        <w:pStyle w:val="Heading2"/>
         <w:numPr>
           <w:ilvl w:val="0"/>
           <w:numId w:val="0"/>
@@ -17583,8 +17770,8 @@
           <w:sz w:val="28"/>
         </w:rPr>
       </w:pPr>
-      <w:bookmarkStart w:id="108" w:name="_Toc418106888"/>
-      <w:bookmarkStart w:id="109" w:name="_Toc419155404"/>
+      <w:bookmarkStart w:id="107" w:name="_Toc418106888"/>
+      <w:bookmarkStart w:id="108" w:name="_Toc419155404"/>
       <w:r>
         <w:rPr>
           <w:bCs/>
@@ -17600,8 +17787,8 @@
         <w:tab/>
         <w:t>Requisitos/restrições de disponibilidade (RDIS)</w:t>
       </w:r>
+      <w:bookmarkEnd w:id="107"/>
       <w:bookmarkEnd w:id="108"/>
-      <w:bookmarkEnd w:id="109"/>
     </w:p>
     <w:tbl>
       <w:tblPr>
@@ -17792,32 +17979,45 @@
     </w:tbl>
     <w:p>
       <w:pPr>
-        <w:pStyle w:val="Legenda"/>
+        <w:pStyle w:val="Caption"/>
         <w:jc w:val="center"/>
         <w:outlineLvl w:val="2"/>
       </w:pPr>
-      <w:bookmarkStart w:id="110" w:name="_Toc418106889"/>
-      <w:bookmarkStart w:id="111" w:name="_Toc419155405"/>
+      <w:bookmarkStart w:id="109" w:name="_Toc418106889"/>
+      <w:bookmarkStart w:id="110" w:name="_Toc419155405"/>
       <w:r>
         <w:t xml:space="preserve">Tabela </w:t>
       </w:r>
-      <w:fldSimple w:instr=" SEQ Tabela \* ARABIC ">
-        <w:r>
-          <w:rPr>
-            <w:noProof/>
-          </w:rPr>
-          <w:t>20</w:t>
-        </w:r>
-      </w:fldSimple>
+      <w:r>
+        <w:fldChar w:fldCharType="begin"/>
+      </w:r>
+      <w:r>
+        <w:instrText xml:space="preserve"> SEQ Tabela \* ARABIC </w:instrText>
+      </w:r>
+      <w:r>
+        <w:fldChar w:fldCharType="separate"/>
+      </w:r>
+      <w:r>
+        <w:rPr>
+          <w:noProof/>
+        </w:rPr>
+        <w:t>20</w:t>
+      </w:r>
+      <w:r>
+        <w:rPr>
+          <w:noProof/>
+        </w:rPr>
+        <w:fldChar w:fldCharType="end"/>
+      </w:r>
       <w:r>
         <w:t xml:space="preserve"> – Requisitos e Restrições de Disponibilidade</w:t>
       </w:r>
+      <w:bookmarkEnd w:id="109"/>
       <w:bookmarkEnd w:id="110"/>
-      <w:bookmarkEnd w:id="111"/>
-    </w:p>
-    <w:p>
-      <w:pPr>
-        <w:pStyle w:val="Ttulo2"/>
+    </w:p>
+    <w:p>
+      <w:pPr>
+        <w:pStyle w:val="Heading2"/>
         <w:numPr>
           <w:ilvl w:val="0"/>
           <w:numId w:val="0"/>
@@ -17828,8 +18028,8 @@
           <w:sz w:val="28"/>
         </w:rPr>
       </w:pPr>
-      <w:bookmarkStart w:id="112" w:name="_Toc418106890"/>
-      <w:bookmarkStart w:id="113" w:name="_Toc419155406"/>
+      <w:bookmarkStart w:id="111" w:name="_Toc418106890"/>
+      <w:bookmarkStart w:id="112" w:name="_Toc419155406"/>
       <w:r>
         <w:rPr>
           <w:bCs/>
@@ -17845,8 +18045,8 @@
         <w:tab/>
         <w:t>Requisitos/Restrições de Segurança (RSEG)</w:t>
       </w:r>
+      <w:bookmarkEnd w:id="111"/>
       <w:bookmarkEnd w:id="112"/>
-      <w:bookmarkEnd w:id="113"/>
     </w:p>
     <w:tbl>
       <w:tblPr>
@@ -18005,15 +18205,7 @@
               <w:t>As informações de</w:t>
             </w:r>
             <w:r>
-              <w:t xml:space="preserve"> </w:t>
-            </w:r>
-            <w:proofErr w:type="spellStart"/>
-            <w:r>
-              <w:t>login</w:t>
-            </w:r>
-            <w:proofErr w:type="spellEnd"/>
-            <w:r>
-              <w:t xml:space="preserve"> deve</w:t>
+              <w:t xml:space="preserve"> login deve</w:t>
             </w:r>
             <w:r>
               <w:t>m ser únicas, integras e invioláveis por parte da aplicação</w:t>
@@ -18105,15 +18297,7 @@
               <w:t>dígito.</w:t>
             </w:r>
             <w:r>
-              <w:t xml:space="preserve"> Esta senha deve gerar um </w:t>
-            </w:r>
-            <w:proofErr w:type="spellStart"/>
-            <w:r>
-              <w:t>hash</w:t>
-            </w:r>
-            <w:proofErr w:type="spellEnd"/>
-            <w:r>
-              <w:t xml:space="preserve"> e este deve ser armazenado como forma de autenticação. A real senha jamais deve ser armazenada.</w:t>
+              <w:t xml:space="preserve"> Esta senha deve gerar um hash e este deve ser armazenado como forma de autenticação. A real senha jamais deve ser armazenada.</w:t>
             </w:r>
           </w:p>
         </w:tc>
@@ -18216,7 +18400,7 @@
     </w:tbl>
     <w:p>
       <w:pPr>
-        <w:pStyle w:val="Legenda"/>
+        <w:pStyle w:val="Caption"/>
         <w:jc w:val="center"/>
         <w:outlineLvl w:val="2"/>
         <w:rPr>
@@ -18224,28 +18408,44 @@
           <w:bCs w:val="0"/>
         </w:rPr>
       </w:pPr>
-      <w:bookmarkStart w:id="114" w:name="_Toc418106891"/>
-      <w:bookmarkStart w:id="115" w:name="_Toc419155407"/>
+      <w:bookmarkStart w:id="113" w:name="_Toc418106891"/>
+      <w:bookmarkStart w:id="114" w:name="_Toc419155407"/>
       <w:r>
         <w:t xml:space="preserve">Tabela </w:t>
       </w:r>
-      <w:fldSimple w:instr=" SEQ Tabela \* ARABIC ">
-        <w:r>
-          <w:rPr>
-            <w:noProof/>
-          </w:rPr>
-          <w:t>21</w:t>
-        </w:r>
-      </w:fldSimple>
+      <w:r>
+        <w:fldChar w:fldCharType="begin"/>
+      </w:r>
+      <w:r>
+        <w:instrText xml:space="preserve"> SEQ Tabela \</w:instrText>
+      </w:r>
+      <w:r>
+        <w:instrText xml:space="preserve">* ARABIC </w:instrText>
+      </w:r>
+      <w:r>
+        <w:fldChar w:fldCharType="separate"/>
+      </w:r>
+      <w:r>
+        <w:rPr>
+          <w:noProof/>
+        </w:rPr>
+        <w:t>21</w:t>
+      </w:r>
+      <w:r>
+        <w:rPr>
+          <w:noProof/>
+        </w:rPr>
+        <w:fldChar w:fldCharType="end"/>
+      </w:r>
       <w:r>
         <w:t xml:space="preserve"> – Requisitos e Restrições de Segurança</w:t>
       </w:r>
+      <w:bookmarkEnd w:id="113"/>
       <w:bookmarkEnd w:id="114"/>
-      <w:bookmarkEnd w:id="115"/>
-    </w:p>
-    <w:p>
-      <w:pPr>
-        <w:pStyle w:val="Ttulo2"/>
+    </w:p>
+    <w:p>
+      <w:pPr>
+        <w:pStyle w:val="Heading2"/>
         <w:numPr>
           <w:ilvl w:val="0"/>
           <w:numId w:val="0"/>
@@ -18256,8 +18456,8 @@
           <w:sz w:val="28"/>
         </w:rPr>
       </w:pPr>
-      <w:bookmarkStart w:id="116" w:name="_Toc418106892"/>
-      <w:bookmarkStart w:id="117" w:name="_Toc419155408"/>
+      <w:bookmarkStart w:id="115" w:name="_Toc418106892"/>
+      <w:bookmarkStart w:id="116" w:name="_Toc419155408"/>
       <w:r>
         <w:rPr>
           <w:bCs/>
@@ -18273,8 +18473,8 @@
         <w:tab/>
         <w:t>Requisitos/Restrições de Manutenibilidade (RMAN)</w:t>
       </w:r>
+      <w:bookmarkEnd w:id="115"/>
       <w:bookmarkEnd w:id="116"/>
-      <w:bookmarkEnd w:id="117"/>
     </w:p>
     <w:tbl>
       <w:tblPr>
@@ -18514,13 +18714,7 @@
               <w:spacing w:before="120" w:after="120"/>
             </w:pPr>
             <w:r>
-              <w:t>P</w:t>
-            </w:r>
-            <w:r>
-              <w:t xml:space="preserve">adrões </w:t>
-            </w:r>
-            <w:r>
-              <w:t>de projeto devem usados para formalizar a implementação do sistema segundo práticas já consolidadas.</w:t>
+              <w:t>O tratamento de erros deve ser feito corretamente, a modo de não apresentar informações demasiadas ao usuário final mas gerar informações suficientes para o desenvolvedor/testador.</w:t>
             </w:r>
           </w:p>
         </w:tc>
@@ -18552,10 +18746,417 @@
           </w:p>
         </w:tc>
       </w:tr>
+      <w:tr>
+        <w:trPr>
+          <w:trHeight w:val="688"/>
+        </w:trPr>
+        <w:tc>
+          <w:tcPr>
+            <w:tcW w:w="1057" w:type="dxa"/>
+            <w:tcBorders>
+              <w:top w:val="single" w:sz="4" w:space="0" w:color="000000"/>
+              <w:left w:val="single" w:sz="4" w:space="0" w:color="000000"/>
+              <w:bottom w:val="single" w:sz="4" w:space="0" w:color="000000"/>
+              <w:right w:val="nil"/>
+            </w:tcBorders>
+            <w:shd w:val="clear" w:color="auto" w:fill="auto"/>
+            <w:tcMar>
+              <w:left w:w="103" w:type="dxa"/>
+            </w:tcMar>
+          </w:tcPr>
+          <w:p>
+            <w:pPr>
+              <w:spacing w:before="120" w:after="120"/>
+            </w:pPr>
+            <w:r>
+              <w:t>RMAN</w:t>
+            </w:r>
+            <w:r>
+              <w:t>3</w:t>
+            </w:r>
+          </w:p>
+        </w:tc>
+        <w:tc>
+          <w:tcPr>
+            <w:tcW w:w="5876" w:type="dxa"/>
+            <w:tcBorders>
+              <w:top w:val="single" w:sz="4" w:space="0" w:color="000000"/>
+              <w:left w:val="single" w:sz="4" w:space="0" w:color="000000"/>
+              <w:bottom w:val="single" w:sz="4" w:space="0" w:color="000000"/>
+              <w:right w:val="nil"/>
+            </w:tcBorders>
+            <w:shd w:val="clear" w:color="auto" w:fill="auto"/>
+            <w:tcMar>
+              <w:left w:w="103" w:type="dxa"/>
+            </w:tcMar>
+          </w:tcPr>
+          <w:p>
+            <w:pPr>
+              <w:spacing w:before="120" w:after="120"/>
+            </w:pPr>
+            <w:r>
+              <w:t>Os controladores Angular.js não devem possuir dependências entre si para possibilitar a modificação de um sem interferir no funcionamento íntegro do outro.</w:t>
+            </w:r>
+          </w:p>
+        </w:tc>
+        <w:tc>
+          <w:tcPr>
+            <w:tcW w:w="1674" w:type="dxa"/>
+            <w:tcBorders>
+              <w:top w:val="single" w:sz="4" w:space="0" w:color="000000"/>
+              <w:left w:val="single" w:sz="4" w:space="0" w:color="000000"/>
+              <w:bottom w:val="single" w:sz="4" w:space="0" w:color="000000"/>
+              <w:right w:val="single" w:sz="4" w:space="0" w:color="000000"/>
+            </w:tcBorders>
+            <w:shd w:val="clear" w:color="auto" w:fill="auto"/>
+            <w:tcMar>
+              <w:left w:w="103" w:type="dxa"/>
+            </w:tcMar>
+          </w:tcPr>
+          <w:p>
+            <w:pPr>
+              <w:keepNext/>
+              <w:spacing w:before="120" w:after="120"/>
+            </w:pPr>
+            <w:r>
+              <w:t>Todos</w:t>
+            </w:r>
+            <w:r>
+              <w:t>.</w:t>
+            </w:r>
+          </w:p>
+        </w:tc>
+      </w:tr>
+      <w:tr>
+        <w:trPr>
+          <w:trHeight w:val="688"/>
+        </w:trPr>
+        <w:tc>
+          <w:tcPr>
+            <w:tcW w:w="1057" w:type="dxa"/>
+            <w:tcBorders>
+              <w:top w:val="single" w:sz="4" w:space="0" w:color="000000"/>
+              <w:left w:val="single" w:sz="4" w:space="0" w:color="000000"/>
+              <w:bottom w:val="single" w:sz="4" w:space="0" w:color="000000"/>
+              <w:right w:val="nil"/>
+            </w:tcBorders>
+            <w:shd w:val="clear" w:color="auto" w:fill="auto"/>
+            <w:tcMar>
+              <w:left w:w="103" w:type="dxa"/>
+            </w:tcMar>
+          </w:tcPr>
+          <w:p>
+            <w:pPr>
+              <w:spacing w:before="120" w:after="120"/>
+            </w:pPr>
+            <w:r>
+              <w:t>RMAN</w:t>
+            </w:r>
+            <w:r>
+              <w:t>4</w:t>
+            </w:r>
+          </w:p>
+        </w:tc>
+        <w:tc>
+          <w:tcPr>
+            <w:tcW w:w="5876" w:type="dxa"/>
+            <w:tcBorders>
+              <w:top w:val="single" w:sz="4" w:space="0" w:color="000000"/>
+              <w:left w:val="single" w:sz="4" w:space="0" w:color="000000"/>
+              <w:bottom w:val="single" w:sz="4" w:space="0" w:color="000000"/>
+              <w:right w:val="nil"/>
+            </w:tcBorders>
+            <w:shd w:val="clear" w:color="auto" w:fill="auto"/>
+            <w:tcMar>
+              <w:left w:w="103" w:type="dxa"/>
+            </w:tcMar>
+          </w:tcPr>
+          <w:p>
+            <w:pPr>
+              <w:spacing w:before="120" w:after="120"/>
+            </w:pPr>
+            <w:r>
+              <w:t>As classes Java devem ser encapsuladas para evitar a recodificação de algo já construído e melhorar o aproveitamento de código.</w:t>
+            </w:r>
+          </w:p>
+        </w:tc>
+        <w:tc>
+          <w:tcPr>
+            <w:tcW w:w="1674" w:type="dxa"/>
+            <w:tcBorders>
+              <w:top w:val="single" w:sz="4" w:space="0" w:color="000000"/>
+              <w:left w:val="single" w:sz="4" w:space="0" w:color="000000"/>
+              <w:bottom w:val="single" w:sz="4" w:space="0" w:color="000000"/>
+              <w:right w:val="single" w:sz="4" w:space="0" w:color="000000"/>
+            </w:tcBorders>
+            <w:shd w:val="clear" w:color="auto" w:fill="auto"/>
+            <w:tcMar>
+              <w:left w:w="103" w:type="dxa"/>
+            </w:tcMar>
+          </w:tcPr>
+          <w:p>
+            <w:pPr>
+              <w:keepNext/>
+              <w:spacing w:before="120" w:after="120"/>
+            </w:pPr>
+            <w:r>
+              <w:t>Todos</w:t>
+            </w:r>
+            <w:r>
+              <w:t>.</w:t>
+            </w:r>
+          </w:p>
+        </w:tc>
+      </w:tr>
+      <w:tr>
+        <w:trPr>
+          <w:trHeight w:val="688"/>
+        </w:trPr>
+        <w:tc>
+          <w:tcPr>
+            <w:tcW w:w="1057" w:type="dxa"/>
+            <w:tcBorders>
+              <w:top w:val="single" w:sz="4" w:space="0" w:color="000000"/>
+              <w:left w:val="single" w:sz="4" w:space="0" w:color="000000"/>
+              <w:bottom w:val="single" w:sz="4" w:space="0" w:color="000000"/>
+              <w:right w:val="nil"/>
+            </w:tcBorders>
+            <w:shd w:val="clear" w:color="auto" w:fill="auto"/>
+            <w:tcMar>
+              <w:left w:w="103" w:type="dxa"/>
+            </w:tcMar>
+          </w:tcPr>
+          <w:p>
+            <w:pPr>
+              <w:spacing w:before="120" w:after="120"/>
+            </w:pPr>
+            <w:r>
+              <w:t>RMAN</w:t>
+            </w:r>
+            <w:r>
+              <w:t>5</w:t>
+            </w:r>
+          </w:p>
+        </w:tc>
+        <w:tc>
+          <w:tcPr>
+            <w:tcW w:w="5876" w:type="dxa"/>
+            <w:tcBorders>
+              <w:top w:val="single" w:sz="4" w:space="0" w:color="000000"/>
+              <w:left w:val="single" w:sz="4" w:space="0" w:color="000000"/>
+              <w:bottom w:val="single" w:sz="4" w:space="0" w:color="000000"/>
+              <w:right w:val="nil"/>
+            </w:tcBorders>
+            <w:shd w:val="clear" w:color="auto" w:fill="auto"/>
+            <w:tcMar>
+              <w:left w:w="103" w:type="dxa"/>
+            </w:tcMar>
+          </w:tcPr>
+          <w:p>
+            <w:pPr>
+              <w:spacing w:before="120" w:after="120"/>
+            </w:pPr>
+            <w:r>
+              <w:t>Um nível mínimo de documentação de código deve ser implementado. Não é necessário documentar todos os métodos de todas as classes, apenas aquelas muito longas, ou de entendimento complexo.</w:t>
+            </w:r>
+          </w:p>
+        </w:tc>
+        <w:tc>
+          <w:tcPr>
+            <w:tcW w:w="1674" w:type="dxa"/>
+            <w:tcBorders>
+              <w:top w:val="single" w:sz="4" w:space="0" w:color="000000"/>
+              <w:left w:val="single" w:sz="4" w:space="0" w:color="000000"/>
+              <w:bottom w:val="single" w:sz="4" w:space="0" w:color="000000"/>
+              <w:right w:val="single" w:sz="4" w:space="0" w:color="000000"/>
+            </w:tcBorders>
+            <w:shd w:val="clear" w:color="auto" w:fill="auto"/>
+            <w:tcMar>
+              <w:left w:w="103" w:type="dxa"/>
+            </w:tcMar>
+          </w:tcPr>
+          <w:p>
+            <w:pPr>
+              <w:keepNext/>
+              <w:spacing w:before="120" w:after="120"/>
+            </w:pPr>
+            <w:r>
+              <w:t>Todos</w:t>
+            </w:r>
+            <w:r>
+              <w:t>.</w:t>
+            </w:r>
+          </w:p>
+        </w:tc>
+      </w:tr>
+      <w:tr>
+        <w:trPr>
+          <w:trHeight w:val="688"/>
+        </w:trPr>
+        <w:tc>
+          <w:tcPr>
+            <w:tcW w:w="1057" w:type="dxa"/>
+            <w:tcBorders>
+              <w:top w:val="single" w:sz="4" w:space="0" w:color="000000"/>
+              <w:left w:val="single" w:sz="4" w:space="0" w:color="000000"/>
+              <w:bottom w:val="single" w:sz="4" w:space="0" w:color="000000"/>
+              <w:right w:val="nil"/>
+            </w:tcBorders>
+            <w:shd w:val="clear" w:color="auto" w:fill="auto"/>
+            <w:tcMar>
+              <w:left w:w="103" w:type="dxa"/>
+            </w:tcMar>
+          </w:tcPr>
+          <w:p>
+            <w:pPr>
+              <w:spacing w:before="120" w:after="120"/>
+            </w:pPr>
+            <w:r>
+              <w:t>RMAN</w:t>
+            </w:r>
+            <w:r>
+              <w:t>6</w:t>
+            </w:r>
+          </w:p>
+        </w:tc>
+        <w:tc>
+          <w:tcPr>
+            <w:tcW w:w="5876" w:type="dxa"/>
+            <w:tcBorders>
+              <w:top w:val="single" w:sz="4" w:space="0" w:color="000000"/>
+              <w:left w:val="single" w:sz="4" w:space="0" w:color="000000"/>
+              <w:bottom w:val="single" w:sz="4" w:space="0" w:color="000000"/>
+              <w:right w:val="nil"/>
+            </w:tcBorders>
+            <w:shd w:val="clear" w:color="auto" w:fill="auto"/>
+            <w:tcMar>
+              <w:left w:w="103" w:type="dxa"/>
+            </w:tcMar>
+          </w:tcPr>
+          <w:p>
+            <w:pPr>
+              <w:spacing w:before="120" w:after="120"/>
+            </w:pPr>
+            <w:r>
+              <w:t>Os nomes das classes e métodos em Java, bem como os componentes Javascript do Angular.js devem ser autoexplicativos. Caso o nome possa gerar o mínimo desentendimento sobre sua funcionalidade, esta deve ser documentada obrigatoriamente.</w:t>
+            </w:r>
+          </w:p>
+        </w:tc>
+        <w:tc>
+          <w:tcPr>
+            <w:tcW w:w="1674" w:type="dxa"/>
+            <w:tcBorders>
+              <w:top w:val="single" w:sz="4" w:space="0" w:color="000000"/>
+              <w:left w:val="single" w:sz="4" w:space="0" w:color="000000"/>
+              <w:bottom w:val="single" w:sz="4" w:space="0" w:color="000000"/>
+              <w:right w:val="single" w:sz="4" w:space="0" w:color="000000"/>
+            </w:tcBorders>
+            <w:shd w:val="clear" w:color="auto" w:fill="auto"/>
+            <w:tcMar>
+              <w:left w:w="103" w:type="dxa"/>
+            </w:tcMar>
+          </w:tcPr>
+          <w:p>
+            <w:pPr>
+              <w:keepNext/>
+              <w:spacing w:before="120" w:after="120"/>
+            </w:pPr>
+            <w:r>
+              <w:t>Todos</w:t>
+            </w:r>
+            <w:r>
+              <w:t>.</w:t>
+            </w:r>
+          </w:p>
+        </w:tc>
+      </w:tr>
+      <w:tr>
+        <w:trPr>
+          <w:trHeight w:val="688"/>
+        </w:trPr>
+        <w:tc>
+          <w:tcPr>
+            <w:tcW w:w="1057" w:type="dxa"/>
+            <w:tcBorders>
+              <w:top w:val="single" w:sz="4" w:space="0" w:color="000000"/>
+              <w:left w:val="single" w:sz="4" w:space="0" w:color="000000"/>
+              <w:bottom w:val="single" w:sz="4" w:space="0" w:color="000000"/>
+              <w:right w:val="nil"/>
+            </w:tcBorders>
+            <w:shd w:val="clear" w:color="auto" w:fill="auto"/>
+            <w:tcMar>
+              <w:left w:w="103" w:type="dxa"/>
+            </w:tcMar>
+          </w:tcPr>
+          <w:p>
+            <w:pPr>
+              <w:spacing w:before="120" w:after="120"/>
+            </w:pPr>
+            <w:r>
+              <w:t>RMAN</w:t>
+            </w:r>
+            <w:r>
+              <w:t>7</w:t>
+            </w:r>
+            <w:bookmarkStart w:id="117" w:name="_GoBack"/>
+            <w:bookmarkEnd w:id="117"/>
+          </w:p>
+        </w:tc>
+        <w:tc>
+          <w:tcPr>
+            <w:tcW w:w="5876" w:type="dxa"/>
+            <w:tcBorders>
+              <w:top w:val="single" w:sz="4" w:space="0" w:color="000000"/>
+              <w:left w:val="single" w:sz="4" w:space="0" w:color="000000"/>
+              <w:bottom w:val="single" w:sz="4" w:space="0" w:color="000000"/>
+              <w:right w:val="nil"/>
+            </w:tcBorders>
+            <w:shd w:val="clear" w:color="auto" w:fill="auto"/>
+            <w:tcMar>
+              <w:left w:w="103" w:type="dxa"/>
+            </w:tcMar>
+          </w:tcPr>
+          <w:p>
+            <w:pPr>
+              <w:spacing w:before="120" w:after="120"/>
+            </w:pPr>
+            <w:r>
+              <w:t>Fazer a separação por interesses nas classes. Uma classe conter apenas informações e métodos que são pertinentes a ela. Por exemplo: uma classe UserDAO deve conter apenas e exclusivamente operações CRUD (Create, Read, Update, Delete) referentes à usuários.</w:t>
+            </w:r>
+          </w:p>
+        </w:tc>
+        <w:tc>
+          <w:tcPr>
+            <w:tcW w:w="1674" w:type="dxa"/>
+            <w:tcBorders>
+              <w:top w:val="single" w:sz="4" w:space="0" w:color="000000"/>
+              <w:left w:val="single" w:sz="4" w:space="0" w:color="000000"/>
+              <w:bottom w:val="single" w:sz="4" w:space="0" w:color="000000"/>
+              <w:right w:val="single" w:sz="4" w:space="0" w:color="000000"/>
+            </w:tcBorders>
+            <w:shd w:val="clear" w:color="auto" w:fill="auto"/>
+            <w:tcMar>
+              <w:left w:w="103" w:type="dxa"/>
+            </w:tcMar>
+          </w:tcPr>
+          <w:p>
+            <w:pPr>
+              <w:keepNext/>
+              <w:spacing w:before="120" w:after="120"/>
+            </w:pPr>
+            <w:r>
+              <w:t>Todos</w:t>
+            </w:r>
+            <w:r>
+              <w:t>.</w:t>
+            </w:r>
+          </w:p>
+        </w:tc>
+      </w:tr>
     </w:tbl>
     <w:p>
       <w:pPr>
-        <w:pStyle w:val="Legenda"/>
+        <w:pStyle w:val="Caption"/>
         <w:jc w:val="center"/>
         <w:outlineLvl w:val="2"/>
       </w:pPr>
@@ -18564,14 +19165,27 @@
       <w:r>
         <w:t xml:space="preserve">Tabela </w:t>
       </w:r>
-      <w:fldSimple w:instr=" SEQ Tabela \* ARABIC ">
-        <w:r>
-          <w:rPr>
-            <w:noProof/>
-          </w:rPr>
-          <w:t>22</w:t>
-        </w:r>
-      </w:fldSimple>
+      <w:r>
+        <w:fldChar w:fldCharType="begin"/>
+      </w:r>
+      <w:r>
+        <w:instrText xml:space="preserve"> SEQ Tabela \* ARABIC </w:instrText>
+      </w:r>
+      <w:r>
+        <w:fldChar w:fldCharType="separate"/>
+      </w:r>
+      <w:r>
+        <w:rPr>
+          <w:noProof/>
+        </w:rPr>
+        <w:t>22</w:t>
+      </w:r>
+      <w:r>
+        <w:rPr>
+          <w:noProof/>
+        </w:rPr>
+        <w:fldChar w:fldCharType="end"/>
+      </w:r>
       <w:r>
         <w:t xml:space="preserve"> – Requisitos e Restrições de Manutenibilidade</w:t>
       </w:r>
@@ -18580,7 +19194,7 @@
     </w:p>
     <w:p>
       <w:pPr>
-        <w:pStyle w:val="Ttulo2"/>
+        <w:pStyle w:val="Heading2"/>
         <w:numPr>
           <w:ilvl w:val="0"/>
           <w:numId w:val="0"/>
@@ -18874,7 +19488,7 @@
     </w:tbl>
     <w:p>
       <w:pPr>
-        <w:pStyle w:val="Legenda"/>
+        <w:pStyle w:val="Caption"/>
         <w:jc w:val="center"/>
         <w:outlineLvl w:val="2"/>
       </w:pPr>
@@ -18883,14 +19497,27 @@
       <w:r>
         <w:t xml:space="preserve">Tabela </w:t>
       </w:r>
-      <w:fldSimple w:instr=" SEQ Tabela \* ARABIC ">
-        <w:r>
-          <w:rPr>
-            <w:noProof/>
-          </w:rPr>
-          <w:t>23</w:t>
-        </w:r>
-      </w:fldSimple>
+      <w:r>
+        <w:fldChar w:fldCharType="begin"/>
+      </w:r>
+      <w:r>
+        <w:instrText xml:space="preserve"> SEQ Tabela \* ARABIC </w:instrText>
+      </w:r>
+      <w:r>
+        <w:fldChar w:fldCharType="separate"/>
+      </w:r>
+      <w:r>
+        <w:rPr>
+          <w:noProof/>
+        </w:rPr>
+        <w:t>23</w:t>
+      </w:r>
+      <w:r>
+        <w:rPr>
+          <w:noProof/>
+        </w:rPr>
+        <w:fldChar w:fldCharType="end"/>
+      </w:r>
       <w:r>
         <w:t xml:space="preserve"> – Requisitos e Restrições do Portabilidade</w:t>
       </w:r>
@@ -18899,7 +19526,7 @@
     </w:p>
     <w:p>
       <w:pPr>
-        <w:pStyle w:val="Ttulo2"/>
+        <w:pStyle w:val="Heading2"/>
         <w:numPr>
           <w:ilvl w:val="0"/>
           <w:numId w:val="0"/>
@@ -18938,7 +19565,7 @@
     </w:p>
     <w:p>
       <w:pPr>
-        <w:pStyle w:val="Ttulo1"/>
+        <w:pStyle w:val="Heading1"/>
         <w:tabs>
           <w:tab w:val="left" w:pos="426"/>
         </w:tabs>
@@ -18955,6 +19582,7 @@
           <w:sz w:val="32"/>
           <w:szCs w:val="32"/>
         </w:rPr>
+        <w:lastRenderedPageBreak/>
         <w:t>Requisitos Futuros (RFUT)</w:t>
       </w:r>
       <w:bookmarkEnd w:id="126"/>
@@ -19119,14 +19747,12 @@
             <w:r>
               <w:t xml:space="preserve"> </w:t>
             </w:r>
-            <w:proofErr w:type="spellStart"/>
             <w:r>
               <w:rPr>
                 <w:i/>
               </w:rPr>
               <w:t>standalone</w:t>
             </w:r>
-            <w:proofErr w:type="spellEnd"/>
             <w:r>
               <w:t xml:space="preserve"> deve ser desenvolvida</w:t>
             </w:r>
@@ -19145,14 +19771,12 @@
             <w:r>
               <w:t xml:space="preserve"> e </w:t>
             </w:r>
-            <w:proofErr w:type="spellStart"/>
             <w:r>
               <w:rPr>
                 <w:i/>
               </w:rPr>
               <w:t>tablet</w:t>
             </w:r>
-            <w:proofErr w:type="spellEnd"/>
             <w:r>
               <w:t>)</w:t>
             </w:r>
@@ -19189,7 +19813,7 @@
     </w:tbl>
     <w:p>
       <w:pPr>
-        <w:pStyle w:val="Legenda"/>
+        <w:pStyle w:val="Caption"/>
         <w:jc w:val="center"/>
         <w:outlineLvl w:val="2"/>
       </w:pPr>
@@ -19198,14 +19822,27 @@
       <w:r>
         <w:t xml:space="preserve">Tabela </w:t>
       </w:r>
-      <w:fldSimple w:instr=" SEQ Tabela \* ARABIC ">
-        <w:r>
-          <w:rPr>
-            <w:noProof/>
-          </w:rPr>
-          <w:t>24</w:t>
-        </w:r>
-      </w:fldSimple>
+      <w:r>
+        <w:fldChar w:fldCharType="begin"/>
+      </w:r>
+      <w:r>
+        <w:instrText xml:space="preserve"> SEQ Tabela \* ARABIC </w:instrText>
+      </w:r>
+      <w:r>
+        <w:fldChar w:fldCharType="separate"/>
+      </w:r>
+      <w:r>
+        <w:rPr>
+          <w:noProof/>
+        </w:rPr>
+        <w:t>24</w:t>
+      </w:r>
+      <w:r>
+        <w:rPr>
+          <w:noProof/>
+        </w:rPr>
+        <w:fldChar w:fldCharType="end"/>
+      </w:r>
       <w:r>
         <w:t xml:space="preserve"> – Requisitos Futuros</w:t>
       </w:r>
@@ -19214,7 +19851,7 @@
     </w:p>
     <w:p>
       <w:pPr>
-        <w:pStyle w:val="Ttulo1"/>
+        <w:pStyle w:val="Heading1"/>
         <w:tabs>
           <w:tab w:val="left" w:pos="426"/>
         </w:tabs>
@@ -19245,7 +19882,7 @@
     </w:p>
     <w:p>
       <w:pPr>
-        <w:pStyle w:val="Recuodecorpodetexto2"/>
+        <w:pStyle w:val="BodyTextIndent2"/>
         <w:spacing w:before="120" w:after="120"/>
         <w:ind w:left="0"/>
       </w:pPr>
@@ -19255,7 +19892,7 @@
     </w:p>
     <w:p>
       <w:pPr>
-        <w:pStyle w:val="Recuodecorpodetexto2"/>
+        <w:pStyle w:val="BodyTextIndent2"/>
         <w:spacing w:before="120" w:after="120"/>
         <w:ind w:left="0"/>
       </w:pPr>
@@ -19302,7 +19939,7 @@
           </w:tcPr>
           <w:p>
             <w:pPr>
-              <w:pStyle w:val="Recuodecorpodetexto2"/>
+              <w:pStyle w:val="BodyTextIndent2"/>
               <w:spacing w:before="120" w:after="120"/>
               <w:ind w:left="0"/>
               <w:jc w:val="center"/>
@@ -19334,7 +19971,7 @@
           </w:tcPr>
           <w:p>
             <w:pPr>
-              <w:pStyle w:val="Recuodecorpodetexto2"/>
+              <w:pStyle w:val="BodyTextIndent2"/>
               <w:spacing w:before="120" w:after="120"/>
               <w:ind w:left="0"/>
               <w:jc w:val="center"/>
@@ -19394,7 +20031,7 @@
           </w:tcPr>
           <w:p>
             <w:pPr>
-              <w:pStyle w:val="Recuodecorpodetexto2"/>
+              <w:pStyle w:val="BodyTextIndent2"/>
               <w:spacing w:before="120" w:after="120"/>
               <w:ind w:left="0"/>
               <w:jc w:val="center"/>
@@ -19451,7 +20088,7 @@
           </w:tcPr>
           <w:p>
             <w:pPr>
-              <w:pStyle w:val="Recuodecorpodetexto2"/>
+              <w:pStyle w:val="BodyTextIndent2"/>
               <w:spacing w:before="120" w:after="120"/>
               <w:ind w:left="0"/>
               <w:jc w:val="center"/>
@@ -19511,7 +20148,7 @@
           </w:tcPr>
           <w:p>
             <w:pPr>
-              <w:pStyle w:val="Recuodecorpodetexto2"/>
+              <w:pStyle w:val="BodyTextIndent2"/>
               <w:spacing w:before="120" w:after="120"/>
               <w:ind w:left="0"/>
               <w:jc w:val="center"/>
@@ -19568,7 +20205,7 @@
           </w:tcPr>
           <w:p>
             <w:pPr>
-              <w:pStyle w:val="Recuodecorpodetexto2"/>
+              <w:pStyle w:val="BodyTextIndent2"/>
               <w:spacing w:before="120" w:after="120"/>
               <w:ind w:left="0"/>
               <w:jc w:val="center"/>
@@ -19625,7 +20262,7 @@
           </w:tcPr>
           <w:p>
             <w:pPr>
-              <w:pStyle w:val="Recuodecorpodetexto2"/>
+              <w:pStyle w:val="BodyTextIndent2"/>
               <w:spacing w:before="120" w:after="120"/>
               <w:ind w:left="0"/>
               <w:jc w:val="center"/>
@@ -19662,7 +20299,6 @@
               <w:pStyle w:val="Standard"/>
             </w:pPr>
             <w:r>
-              <w:lastRenderedPageBreak/>
               <w:t>RFUN2.2</w:t>
             </w:r>
           </w:p>
@@ -19683,7 +20319,7 @@
           </w:tcPr>
           <w:p>
             <w:pPr>
-              <w:pStyle w:val="Recuodecorpodetexto2"/>
+              <w:pStyle w:val="BodyTextIndent2"/>
               <w:spacing w:before="120" w:after="120"/>
               <w:ind w:left="0"/>
               <w:jc w:val="center"/>
@@ -19740,7 +20376,7 @@
           </w:tcPr>
           <w:p>
             <w:pPr>
-              <w:pStyle w:val="Recuodecorpodetexto2"/>
+              <w:pStyle w:val="BodyTextIndent2"/>
               <w:spacing w:before="120" w:after="120"/>
               <w:ind w:left="0"/>
               <w:jc w:val="center"/>
@@ -19797,7 +20433,7 @@
           </w:tcPr>
           <w:p>
             <w:pPr>
-              <w:pStyle w:val="Recuodecorpodetexto2"/>
+              <w:pStyle w:val="BodyTextIndent2"/>
               <w:spacing w:before="120" w:after="120"/>
               <w:ind w:left="0"/>
               <w:jc w:val="center"/>
@@ -19857,7 +20493,7 @@
           </w:tcPr>
           <w:p>
             <w:pPr>
-              <w:pStyle w:val="Recuodecorpodetexto2"/>
+              <w:pStyle w:val="BodyTextIndent2"/>
               <w:spacing w:before="120" w:after="120"/>
               <w:ind w:left="0"/>
               <w:jc w:val="center"/>
@@ -19914,7 +20550,7 @@
           </w:tcPr>
           <w:p>
             <w:pPr>
-              <w:pStyle w:val="Recuodecorpodetexto2"/>
+              <w:pStyle w:val="BodyTextIndent2"/>
               <w:spacing w:before="120" w:after="120"/>
               <w:ind w:left="0"/>
               <w:jc w:val="center"/>
@@ -19971,7 +20607,7 @@
           </w:tcPr>
           <w:p>
             <w:pPr>
-              <w:pStyle w:val="Recuodecorpodetexto2"/>
+              <w:pStyle w:val="BodyTextIndent2"/>
               <w:spacing w:before="120" w:after="120"/>
               <w:ind w:left="0"/>
               <w:jc w:val="center"/>
@@ -20025,7 +20661,7 @@
           </w:tcPr>
           <w:p>
             <w:pPr>
-              <w:pStyle w:val="Recuodecorpodetexto2"/>
+              <w:pStyle w:val="BodyTextIndent2"/>
               <w:spacing w:before="120" w:after="120"/>
               <w:ind w:left="0"/>
               <w:jc w:val="center"/>
@@ -20082,7 +20718,7 @@
           </w:tcPr>
           <w:p>
             <w:pPr>
-              <w:pStyle w:val="Recuodecorpodetexto2"/>
+              <w:pStyle w:val="BodyTextIndent2"/>
               <w:spacing w:before="120" w:after="120"/>
               <w:ind w:left="0"/>
               <w:jc w:val="center"/>
@@ -20139,7 +20775,7 @@
           </w:tcPr>
           <w:p>
             <w:pPr>
-              <w:pStyle w:val="Recuodecorpodetexto2"/>
+              <w:pStyle w:val="BodyTextIndent2"/>
               <w:spacing w:before="120" w:after="120"/>
               <w:ind w:left="0"/>
               <w:jc w:val="center"/>
@@ -20193,7 +20829,7 @@
           </w:tcPr>
           <w:p>
             <w:pPr>
-              <w:pStyle w:val="Recuodecorpodetexto2"/>
+              <w:pStyle w:val="BodyTextIndent2"/>
               <w:spacing w:before="120" w:after="120"/>
               <w:ind w:left="0"/>
               <w:jc w:val="center"/>
@@ -20247,7 +20883,7 @@
           </w:tcPr>
           <w:p>
             <w:pPr>
-              <w:pStyle w:val="Recuodecorpodetexto2"/>
+              <w:pStyle w:val="BodyTextIndent2"/>
               <w:spacing w:before="120" w:after="120"/>
               <w:ind w:left="0"/>
               <w:jc w:val="center"/>
@@ -20281,6 +20917,7 @@
               <w:pStyle w:val="Standard"/>
             </w:pPr>
             <w:r>
+              <w:lastRenderedPageBreak/>
               <w:t>RFUN5.2</w:t>
             </w:r>
           </w:p>
@@ -20301,7 +20938,7 @@
           </w:tcPr>
           <w:p>
             <w:pPr>
-              <w:pStyle w:val="Recuodecorpodetexto2"/>
+              <w:pStyle w:val="BodyTextIndent2"/>
               <w:spacing w:before="120" w:after="120"/>
               <w:ind w:left="0"/>
               <w:jc w:val="center"/>
@@ -20355,7 +20992,7 @@
           </w:tcPr>
           <w:p>
             <w:pPr>
-              <w:pStyle w:val="Recuodecorpodetexto2"/>
+              <w:pStyle w:val="BodyTextIndent2"/>
               <w:spacing w:before="120" w:after="120"/>
               <w:ind w:left="0"/>
               <w:jc w:val="center"/>
@@ -20409,7 +21046,7 @@
           </w:tcPr>
           <w:p>
             <w:pPr>
-              <w:pStyle w:val="Recuodecorpodetexto2"/>
+              <w:pStyle w:val="BodyTextIndent2"/>
               <w:spacing w:before="120" w:after="120"/>
               <w:ind w:left="0"/>
               <w:jc w:val="center"/>
@@ -20463,7 +21100,7 @@
           </w:tcPr>
           <w:p>
             <w:pPr>
-              <w:pStyle w:val="Recuodecorpodetexto2"/>
+              <w:pStyle w:val="BodyTextIndent2"/>
               <w:spacing w:before="120" w:after="120"/>
               <w:ind w:left="0"/>
               <w:jc w:val="center"/>
@@ -20517,7 +21154,7 @@
           </w:tcPr>
           <w:p>
             <w:pPr>
-              <w:pStyle w:val="Recuodecorpodetexto2"/>
+              <w:pStyle w:val="BodyTextIndent2"/>
               <w:spacing w:before="120" w:after="120"/>
               <w:ind w:left="0"/>
               <w:jc w:val="center"/>
@@ -20571,7 +21208,7 @@
           </w:tcPr>
           <w:p>
             <w:pPr>
-              <w:pStyle w:val="Recuodecorpodetexto2"/>
+              <w:pStyle w:val="BodyTextIndent2"/>
               <w:spacing w:before="120" w:after="120"/>
               <w:ind w:left="0"/>
               <w:jc w:val="center"/>
@@ -20631,7 +21268,7 @@
           </w:tcPr>
           <w:p>
             <w:pPr>
-              <w:pStyle w:val="Recuodecorpodetexto2"/>
+              <w:pStyle w:val="BodyTextIndent2"/>
               <w:spacing w:before="120" w:after="120"/>
               <w:ind w:left="0"/>
               <w:jc w:val="center"/>
@@ -20685,7 +21322,7 @@
           </w:tcPr>
           <w:p>
             <w:pPr>
-              <w:pStyle w:val="Recuodecorpodetexto2"/>
+              <w:pStyle w:val="BodyTextIndent2"/>
               <w:spacing w:before="120" w:after="120"/>
               <w:ind w:left="0"/>
               <w:jc w:val="center"/>
@@ -20739,7 +21376,7 @@
           </w:tcPr>
           <w:p>
             <w:pPr>
-              <w:pStyle w:val="Recuodecorpodetexto2"/>
+              <w:pStyle w:val="BodyTextIndent2"/>
               <w:spacing w:before="120" w:after="120"/>
               <w:ind w:left="0"/>
               <w:jc w:val="center"/>
@@ -20793,7 +21430,7 @@
           </w:tcPr>
           <w:p>
             <w:pPr>
-              <w:pStyle w:val="Recuodecorpodetexto2"/>
+              <w:pStyle w:val="BodyTextIndent2"/>
               <w:spacing w:before="120" w:after="120"/>
               <w:ind w:left="0"/>
               <w:jc w:val="center"/>
@@ -20847,7 +21484,7 @@
           </w:tcPr>
           <w:p>
             <w:pPr>
-              <w:pStyle w:val="Recuodecorpodetexto2"/>
+              <w:pStyle w:val="BodyTextIndent2"/>
               <w:spacing w:before="120" w:after="120"/>
               <w:ind w:left="0"/>
               <w:jc w:val="center"/>
@@ -20901,7 +21538,7 @@
           </w:tcPr>
           <w:p>
             <w:pPr>
-              <w:pStyle w:val="Recuodecorpodetexto2"/>
+              <w:pStyle w:val="BodyTextIndent2"/>
               <w:spacing w:before="120" w:after="120"/>
               <w:ind w:left="0"/>
               <w:jc w:val="center"/>
@@ -20955,7 +21592,7 @@
           </w:tcPr>
           <w:p>
             <w:pPr>
-              <w:pStyle w:val="Recuodecorpodetexto2"/>
+              <w:pStyle w:val="BodyTextIndent2"/>
               <w:spacing w:before="120" w:after="120"/>
               <w:ind w:left="0"/>
               <w:jc w:val="center"/>
@@ -21009,7 +21646,7 @@
           </w:tcPr>
           <w:p>
             <w:pPr>
-              <w:pStyle w:val="Recuodecorpodetexto2"/>
+              <w:pStyle w:val="BodyTextIndent2"/>
               <w:spacing w:before="120" w:after="120"/>
               <w:ind w:left="0"/>
               <w:jc w:val="center"/>
@@ -21043,7 +21680,6 @@
               <w:pStyle w:val="Standard"/>
             </w:pPr>
             <w:r>
-              <w:lastRenderedPageBreak/>
               <w:t>RFUN9.1</w:t>
             </w:r>
           </w:p>
@@ -21064,7 +21700,7 @@
           </w:tcPr>
           <w:p>
             <w:pPr>
-              <w:pStyle w:val="Recuodecorpodetexto2"/>
+              <w:pStyle w:val="BodyTextIndent2"/>
               <w:spacing w:before="120" w:after="120"/>
               <w:ind w:left="0"/>
               <w:jc w:val="center"/>
@@ -21118,7 +21754,7 @@
           </w:tcPr>
           <w:p>
             <w:pPr>
-              <w:pStyle w:val="Recuodecorpodetexto2"/>
+              <w:pStyle w:val="BodyTextIndent2"/>
               <w:spacing w:before="120" w:after="120"/>
               <w:ind w:left="0"/>
               <w:jc w:val="center"/>
@@ -21172,7 +21808,7 @@
           </w:tcPr>
           <w:p>
             <w:pPr>
-              <w:pStyle w:val="Recuodecorpodetexto2"/>
+              <w:pStyle w:val="BodyTextIndent2"/>
               <w:spacing w:before="120" w:after="120"/>
               <w:ind w:left="0"/>
               <w:jc w:val="center"/>
@@ -21229,7 +21865,7 @@
           </w:tcPr>
           <w:p>
             <w:pPr>
-              <w:pStyle w:val="Recuodecorpodetexto2"/>
+              <w:pStyle w:val="BodyTextIndent2"/>
               <w:spacing w:before="120" w:after="120"/>
               <w:ind w:left="0"/>
               <w:jc w:val="center"/>
@@ -21286,7 +21922,7 @@
           </w:tcPr>
           <w:p>
             <w:pPr>
-              <w:pStyle w:val="Recuodecorpodetexto2"/>
+              <w:pStyle w:val="BodyTextIndent2"/>
               <w:spacing w:before="120" w:after="120"/>
               <w:ind w:left="0"/>
               <w:jc w:val="center"/>
@@ -21343,7 +21979,7 @@
           </w:tcPr>
           <w:p>
             <w:pPr>
-              <w:pStyle w:val="Recuodecorpodetexto2"/>
+              <w:pStyle w:val="BodyTextIndent2"/>
               <w:spacing w:before="120" w:after="120"/>
               <w:ind w:left="0"/>
               <w:jc w:val="center"/>
@@ -21400,7 +22036,7 @@
           </w:tcPr>
           <w:p>
             <w:pPr>
-              <w:pStyle w:val="Recuodecorpodetexto2"/>
+              <w:pStyle w:val="BodyTextIndent2"/>
               <w:spacing w:before="120" w:after="120"/>
               <w:ind w:left="0"/>
               <w:jc w:val="center"/>
@@ -21457,7 +22093,7 @@
           </w:tcPr>
           <w:p>
             <w:pPr>
-              <w:pStyle w:val="Recuodecorpodetexto2"/>
+              <w:pStyle w:val="BodyTextIndent2"/>
               <w:spacing w:before="120" w:after="120"/>
               <w:ind w:left="0"/>
               <w:jc w:val="center"/>
@@ -21514,7 +22150,7 @@
           </w:tcPr>
           <w:p>
             <w:pPr>
-              <w:pStyle w:val="Recuodecorpodetexto2"/>
+              <w:pStyle w:val="BodyTextIndent2"/>
               <w:spacing w:before="120" w:after="120"/>
               <w:ind w:left="0"/>
               <w:jc w:val="center"/>
@@ -21571,7 +22207,7 @@
           </w:tcPr>
           <w:p>
             <w:pPr>
-              <w:pStyle w:val="Recuodecorpodetexto2"/>
+              <w:pStyle w:val="BodyTextIndent2"/>
               <w:spacing w:before="120" w:after="120"/>
               <w:ind w:left="0"/>
               <w:jc w:val="center"/>
@@ -21628,7 +22264,7 @@
           </w:tcPr>
           <w:p>
             <w:pPr>
-              <w:pStyle w:val="Recuodecorpodetexto2"/>
+              <w:pStyle w:val="BodyTextIndent2"/>
               <w:spacing w:before="120" w:after="120"/>
               <w:ind w:left="0"/>
               <w:jc w:val="center"/>
@@ -21665,6 +22301,7 @@
               <w:pStyle w:val="Standard"/>
             </w:pPr>
             <w:r>
+              <w:lastRenderedPageBreak/>
               <w:t>RFUN10.5</w:t>
             </w:r>
           </w:p>
@@ -21685,7 +22322,7 @@
           </w:tcPr>
           <w:p>
             <w:pPr>
-              <w:pStyle w:val="Recuodecorpodetexto2"/>
+              <w:pStyle w:val="BodyTextIndent2"/>
               <w:spacing w:before="120" w:after="120"/>
               <w:ind w:left="0"/>
               <w:jc w:val="center"/>
@@ -21742,7 +22379,7 @@
           </w:tcPr>
           <w:p>
             <w:pPr>
-              <w:pStyle w:val="Recuodecorpodetexto2"/>
+              <w:pStyle w:val="BodyTextIndent2"/>
               <w:spacing w:before="120" w:after="120"/>
               <w:ind w:left="0"/>
               <w:jc w:val="center"/>
@@ -21802,7 +22439,7 @@
           </w:tcPr>
           <w:p>
             <w:pPr>
-              <w:pStyle w:val="Recuodecorpodetexto2"/>
+              <w:pStyle w:val="BodyTextIndent2"/>
               <w:spacing w:before="120" w:after="120"/>
               <w:ind w:left="0"/>
               <w:jc w:val="center"/>
@@ -21822,7 +22459,7 @@
     </w:tbl>
     <w:p>
       <w:pPr>
-        <w:pStyle w:val="Legenda"/>
+        <w:pStyle w:val="Caption"/>
         <w:jc w:val="center"/>
         <w:outlineLvl w:val="2"/>
       </w:pPr>
@@ -21831,14 +22468,27 @@
       <w:r>
         <w:t xml:space="preserve">Tabela </w:t>
       </w:r>
-      <w:fldSimple w:instr=" SEQ Tabela \* ARABIC ">
-        <w:r>
-          <w:rPr>
-            <w:noProof/>
-          </w:rPr>
-          <w:t>25</w:t>
-        </w:r>
-      </w:fldSimple>
+      <w:r>
+        <w:fldChar w:fldCharType="begin"/>
+      </w:r>
+      <w:r>
+        <w:instrText xml:space="preserve"> SEQ Tabela \* ARABIC </w:instrText>
+      </w:r>
+      <w:r>
+        <w:fldChar w:fldCharType="separate"/>
+      </w:r>
+      <w:r>
+        <w:rPr>
+          <w:noProof/>
+        </w:rPr>
+        <w:t>25</w:t>
+      </w:r>
+      <w:r>
+        <w:rPr>
+          <w:noProof/>
+        </w:rPr>
+        <w:fldChar w:fldCharType="end"/>
+      </w:r>
       <w:r>
         <w:t xml:space="preserve"> – Requisitos Funcionais e Requisitos Não Funcionais Vinculados</w:t>
       </w:r>
@@ -21888,7 +22538,7 @@
           </w:tcPr>
           <w:p>
             <w:pPr>
-              <w:pStyle w:val="Recuodecorpodetexto2"/>
+              <w:pStyle w:val="BodyTextIndent2"/>
               <w:spacing w:before="120" w:after="120"/>
               <w:ind w:left="0"/>
               <w:jc w:val="center"/>
@@ -21920,7 +22570,7 @@
           </w:tcPr>
           <w:p>
             <w:pPr>
-              <w:pStyle w:val="Recuodecorpodetexto2"/>
+              <w:pStyle w:val="BodyTextIndent2"/>
               <w:spacing w:before="120" w:after="120"/>
               <w:ind w:left="0"/>
               <w:jc w:val="center"/>
@@ -21957,7 +22607,7 @@
           </w:tcPr>
           <w:p>
             <w:pPr>
-              <w:pStyle w:val="Recuodecorpodetexto2"/>
+              <w:pStyle w:val="BodyTextIndent2"/>
               <w:spacing w:before="120" w:after="120"/>
               <w:ind w:left="0"/>
               <w:jc w:val="center"/>
@@ -21989,7 +22639,7 @@
           </w:tcPr>
           <w:p>
             <w:pPr>
-              <w:pStyle w:val="Recuodecorpodetexto2"/>
+              <w:pStyle w:val="BodyTextIndent2"/>
               <w:keepNext/>
               <w:spacing w:before="120" w:after="120"/>
               <w:ind w:left="0"/>
@@ -22014,21 +22664,7 @@
               <w:rPr>
                 <w:i/>
               </w:rPr>
-              <w:t xml:space="preserve">pela dinâmica de grupo </w:t>
-            </w:r>
-            <w:proofErr w:type="spellStart"/>
-            <w:r>
-              <w:rPr>
-                <w:i/>
-              </w:rPr>
-              <w:t>brainstorm</w:t>
-            </w:r>
-            <w:proofErr w:type="spellEnd"/>
-            <w:r>
-              <w:rPr>
-                <w:i/>
-              </w:rPr>
-              <w:t xml:space="preserve"> e análise de produtos similares</w:t>
+              <w:t>pela dinâmica de grupo brainstorm e análise de produtos similares</w:t>
             </w:r>
             <w:r>
               <w:rPr>
@@ -22042,7 +22678,7 @@
     </w:tbl>
     <w:p>
       <w:pPr>
-        <w:pStyle w:val="Legenda"/>
+        <w:pStyle w:val="Caption"/>
         <w:jc w:val="center"/>
         <w:outlineLvl w:val="2"/>
       </w:pPr>
@@ -22051,14 +22687,27 @@
       <w:r>
         <w:t xml:space="preserve">Tabela </w:t>
       </w:r>
-      <w:fldSimple w:instr=" SEQ Tabela \* ARABIC ">
-        <w:r>
-          <w:rPr>
-            <w:noProof/>
-          </w:rPr>
-          <w:t>26</w:t>
-        </w:r>
-      </w:fldSimple>
+      <w:r>
+        <w:fldChar w:fldCharType="begin"/>
+      </w:r>
+      <w:r>
+        <w:instrText xml:space="preserve"> SEQ Tabela \* ARABIC </w:instrText>
+      </w:r>
+      <w:r>
+        <w:fldChar w:fldCharType="separate"/>
+      </w:r>
+      <w:r>
+        <w:rPr>
+          <w:noProof/>
+        </w:rPr>
+        <w:t>26</w:t>
+      </w:r>
+      <w:r>
+        <w:rPr>
+          <w:noProof/>
+        </w:rPr>
+        <w:fldChar w:fldCharType="end"/>
+      </w:r>
       <w:r>
         <w:t xml:space="preserve"> – Requisitos Funcionais e suas Origens</w:t>
       </w:r>
@@ -22108,7 +22757,7 @@
           </w:tcPr>
           <w:p>
             <w:pPr>
-              <w:pStyle w:val="Recuodecorpodetexto2"/>
+              <w:pStyle w:val="BodyTextIndent2"/>
               <w:spacing w:before="120" w:after="120"/>
               <w:ind w:left="0"/>
               <w:jc w:val="center"/>
@@ -22140,7 +22789,7 @@
           </w:tcPr>
           <w:p>
             <w:pPr>
-              <w:pStyle w:val="Recuodecorpodetexto2"/>
+              <w:pStyle w:val="BodyTextIndent2"/>
               <w:spacing w:before="120" w:after="120"/>
               <w:ind w:left="0"/>
               <w:jc w:val="center"/>
@@ -22177,7 +22826,7 @@
           </w:tcPr>
           <w:p>
             <w:pPr>
-              <w:pStyle w:val="Recuodecorpodetexto2"/>
+              <w:pStyle w:val="BodyTextIndent2"/>
               <w:spacing w:before="120" w:after="120"/>
               <w:ind w:left="0"/>
               <w:jc w:val="center"/>
@@ -22209,7 +22858,7 @@
           </w:tcPr>
           <w:p>
             <w:pPr>
-              <w:pStyle w:val="Recuodecorpodetexto2"/>
+              <w:pStyle w:val="BodyTextIndent2"/>
               <w:keepNext/>
               <w:spacing w:before="120" w:after="120"/>
               <w:ind w:left="0"/>
@@ -22221,21 +22870,7 @@
               <w:rPr>
                 <w:i/>
               </w:rPr>
-              <w:t xml:space="preserve">Requisito gerado pela dinâmica de grupo </w:t>
-            </w:r>
-            <w:proofErr w:type="spellStart"/>
-            <w:r>
-              <w:rPr>
-                <w:i/>
-              </w:rPr>
-              <w:t>brainstorm</w:t>
-            </w:r>
-            <w:proofErr w:type="spellEnd"/>
-            <w:r>
-              <w:rPr>
-                <w:i/>
-              </w:rPr>
-              <w:t xml:space="preserve"> e análise de produtos similares e padrões de qualidade.</w:t>
+              <w:t>Requisito gerado pela dinâmica de grupo brainstorm e análise de produtos similares e padrões de qualidade.</w:t>
             </w:r>
           </w:p>
         </w:tc>
@@ -22243,7 +22878,7 @@
     </w:tbl>
     <w:p>
       <w:pPr>
-        <w:pStyle w:val="Legenda"/>
+        <w:pStyle w:val="Caption"/>
         <w:jc w:val="center"/>
         <w:outlineLvl w:val="2"/>
       </w:pPr>
@@ -22252,14 +22887,27 @@
       <w:r>
         <w:t xml:space="preserve">Tabela </w:t>
       </w:r>
-      <w:fldSimple w:instr=" SEQ Tabela \* ARABIC ">
-        <w:r>
-          <w:rPr>
-            <w:noProof/>
-          </w:rPr>
-          <w:t>27</w:t>
-        </w:r>
-      </w:fldSimple>
+      <w:r>
+        <w:fldChar w:fldCharType="begin"/>
+      </w:r>
+      <w:r>
+        <w:instrText xml:space="preserve"> SEQ Tabela \* ARABIC </w:instrText>
+      </w:r>
+      <w:r>
+        <w:fldChar w:fldCharType="separate"/>
+      </w:r>
+      <w:r>
+        <w:rPr>
+          <w:noProof/>
+        </w:rPr>
+        <w:t>27</w:t>
+      </w:r>
+      <w:r>
+        <w:rPr>
+          <w:noProof/>
+        </w:rPr>
+        <w:fldChar w:fldCharType="end"/>
+      </w:r>
       <w:r>
         <w:t xml:space="preserve"> – Requisitos Não Funcionais e suas Origens</w:t>
       </w:r>
@@ -22309,7 +22957,7 @@
           </w:tcPr>
           <w:p>
             <w:pPr>
-              <w:pStyle w:val="Recuodecorpodetexto2"/>
+              <w:pStyle w:val="BodyTextIndent2"/>
               <w:spacing w:before="120" w:after="120"/>
               <w:ind w:left="0"/>
               <w:jc w:val="center"/>
@@ -22341,7 +22989,7 @@
           </w:tcPr>
           <w:p>
             <w:pPr>
-              <w:pStyle w:val="Recuodecorpodetexto2"/>
+              <w:pStyle w:val="BodyTextIndent2"/>
               <w:spacing w:before="120" w:after="120"/>
               <w:ind w:left="0"/>
               <w:jc w:val="center"/>
@@ -22378,7 +23026,7 @@
           </w:tcPr>
           <w:p>
             <w:pPr>
-              <w:pStyle w:val="Recuodecorpodetexto2"/>
+              <w:pStyle w:val="BodyTextIndent2"/>
               <w:spacing w:before="120" w:after="120"/>
               <w:ind w:left="0"/>
               <w:jc w:val="center"/>
@@ -22410,7 +23058,7 @@
           </w:tcPr>
           <w:p>
             <w:pPr>
-              <w:pStyle w:val="Recuodecorpodetexto2"/>
+              <w:pStyle w:val="BodyTextIndent2"/>
               <w:keepNext/>
               <w:spacing w:before="120" w:after="120"/>
               <w:ind w:left="0"/>
@@ -22422,28 +23070,7 @@
               <w:rPr>
                 <w:i/>
               </w:rPr>
-              <w:t xml:space="preserve">Requisito gerado pela dinâmica de grupo </w:t>
-            </w:r>
-            <w:proofErr w:type="spellStart"/>
-            <w:r>
-              <w:rPr>
-                <w:i/>
-              </w:rPr>
-              <w:t>brainstorm</w:t>
-            </w:r>
-            <w:proofErr w:type="spellEnd"/>
-            <w:r>
-              <w:rPr>
-                <w:i/>
-              </w:rPr>
-              <w:t xml:space="preserve"> </w:t>
-            </w:r>
-            <w:r>
-              <w:rPr>
-                <w:i/>
-              </w:rPr>
-              <w:lastRenderedPageBreak/>
-              <w:t>e análise de produtos similares</w:t>
+              <w:t>Requisito gerado pela dinâmica de grupo brainstorm e análise de produtos similares</w:t>
             </w:r>
             <w:r>
               <w:rPr>
@@ -22457,24 +23084,36 @@
     </w:tbl>
     <w:p>
       <w:pPr>
-        <w:pStyle w:val="Legenda"/>
+        <w:pStyle w:val="Caption"/>
         <w:jc w:val="center"/>
         <w:outlineLvl w:val="2"/>
       </w:pPr>
       <w:bookmarkStart w:id="138" w:name="_Toc418106904"/>
       <w:bookmarkStart w:id="139" w:name="_Toc419155419"/>
       <w:r>
-        <w:lastRenderedPageBreak/>
         <w:t xml:space="preserve">Tabela </w:t>
       </w:r>
-      <w:fldSimple w:instr=" SEQ Tabela \* ARABIC ">
-        <w:r>
-          <w:rPr>
-            <w:noProof/>
-          </w:rPr>
-          <w:t>28</w:t>
-        </w:r>
-      </w:fldSimple>
+      <w:r>
+        <w:fldChar w:fldCharType="begin"/>
+      </w:r>
+      <w:r>
+        <w:instrText xml:space="preserve"> SEQ Tabela \* ARABIC </w:instrText>
+      </w:r>
+      <w:r>
+        <w:fldChar w:fldCharType="separate"/>
+      </w:r>
+      <w:r>
+        <w:rPr>
+          <w:noProof/>
+        </w:rPr>
+        <w:t>28</w:t>
+      </w:r>
+      <w:r>
+        <w:rPr>
+          <w:noProof/>
+        </w:rPr>
+        <w:fldChar w:fldCharType="end"/>
+      </w:r>
       <w:r>
         <w:t xml:space="preserve"> – Casos de Uso e suas Origens</w:t>
       </w:r>
@@ -22515,7 +23154,7 @@
           </w:tcPr>
           <w:p>
             <w:pPr>
-              <w:pStyle w:val="Recuodecorpodetexto2"/>
+              <w:pStyle w:val="BodyTextIndent2"/>
               <w:ind w:left="0"/>
               <w:jc w:val="center"/>
               <w:rPr>
@@ -22536,7 +23175,7 @@
           </w:tcPr>
           <w:p>
             <w:pPr>
-              <w:pStyle w:val="Recuodecorpodetexto2"/>
+              <w:pStyle w:val="BodyTextIndent2"/>
               <w:ind w:left="0"/>
               <w:jc w:val="center"/>
               <w:rPr>
@@ -22562,7 +23201,7 @@
           </w:tcPr>
           <w:p>
             <w:pPr>
-              <w:pStyle w:val="Recuodecorpodetexto2"/>
+              <w:pStyle w:val="BodyTextIndent2"/>
               <w:ind w:left="0"/>
               <w:rPr>
                 <w:i/>
@@ -22582,7 +23221,7 @@
           </w:tcPr>
           <w:p>
             <w:pPr>
-              <w:pStyle w:val="Recuodecorpodetexto2"/>
+              <w:pStyle w:val="BodyTextIndent2"/>
               <w:keepNext/>
               <w:ind w:left="0"/>
               <w:rPr>
@@ -22601,7 +23240,7 @@
     </w:tbl>
     <w:p>
       <w:pPr>
-        <w:pStyle w:val="Legenda"/>
+        <w:pStyle w:val="Caption"/>
         <w:jc w:val="center"/>
         <w:outlineLvl w:val="2"/>
       </w:pPr>
@@ -22609,14 +23248,27 @@
       <w:r>
         <w:t xml:space="preserve">Tabela </w:t>
       </w:r>
-      <w:fldSimple w:instr=" SEQ Tabela \* ARABIC ">
-        <w:r>
-          <w:rPr>
-            <w:noProof/>
-          </w:rPr>
-          <w:t>29</w:t>
-        </w:r>
-      </w:fldSimple>
+      <w:r>
+        <w:fldChar w:fldCharType="begin"/>
+      </w:r>
+      <w:r>
+        <w:instrText xml:space="preserve"> SEQ Tabela \* ARABIC </w:instrText>
+      </w:r>
+      <w:r>
+        <w:fldChar w:fldCharType="separate"/>
+      </w:r>
+      <w:r>
+        <w:rPr>
+          <w:noProof/>
+        </w:rPr>
+        <w:t>29</w:t>
+      </w:r>
+      <w:r>
+        <w:rPr>
+          <w:noProof/>
+        </w:rPr>
+        <w:fldChar w:fldCharType="end"/>
+      </w:r>
       <w:r>
         <w:t xml:space="preserve"> </w:t>
       </w:r>
@@ -22659,7 +23311,7 @@
           </w:tcPr>
           <w:p>
             <w:pPr>
-              <w:pStyle w:val="Recuodecorpodetexto2"/>
+              <w:pStyle w:val="BodyTextIndent2"/>
               <w:ind w:left="0"/>
               <w:jc w:val="center"/>
               <w:rPr>
@@ -22680,7 +23332,7 @@
           </w:tcPr>
           <w:p>
             <w:pPr>
-              <w:pStyle w:val="Recuodecorpodetexto2"/>
+              <w:pStyle w:val="BodyTextIndent2"/>
               <w:ind w:left="0"/>
               <w:jc w:val="center"/>
               <w:rPr>
@@ -22706,7 +23358,7 @@
           </w:tcPr>
           <w:p>
             <w:pPr>
-              <w:pStyle w:val="Recuodecorpodetexto2"/>
+              <w:pStyle w:val="BodyTextIndent2"/>
               <w:ind w:left="0"/>
               <w:rPr>
                 <w:i/>
@@ -22726,7 +23378,7 @@
           </w:tcPr>
           <w:p>
             <w:pPr>
-              <w:pStyle w:val="Recuodecorpodetexto2"/>
+              <w:pStyle w:val="BodyTextIndent2"/>
               <w:keepNext/>
               <w:ind w:left="0"/>
               <w:rPr>
@@ -22745,7 +23397,7 @@
     </w:tbl>
     <w:p>
       <w:pPr>
-        <w:pStyle w:val="Legenda"/>
+        <w:pStyle w:val="Caption"/>
         <w:jc w:val="center"/>
         <w:outlineLvl w:val="2"/>
       </w:pPr>
@@ -22753,14 +23405,27 @@
       <w:r>
         <w:t xml:space="preserve">Tabela </w:t>
       </w:r>
-      <w:fldSimple w:instr=" SEQ Tabela \* ARABIC ">
-        <w:r>
-          <w:rPr>
-            <w:noProof/>
-          </w:rPr>
-          <w:t>30</w:t>
-        </w:r>
-      </w:fldSimple>
+      <w:r>
+        <w:fldChar w:fldCharType="begin"/>
+      </w:r>
+      <w:r>
+        <w:instrText xml:space="preserve"> SEQ Tabela \* ARABIC </w:instrText>
+      </w:r>
+      <w:r>
+        <w:fldChar w:fldCharType="separate"/>
+      </w:r>
+      <w:r>
+        <w:rPr>
+          <w:noProof/>
+        </w:rPr>
+        <w:t>30</w:t>
+      </w:r>
+      <w:r>
+        <w:rPr>
+          <w:noProof/>
+        </w:rPr>
+        <w:fldChar w:fldCharType="end"/>
+      </w:r>
       <w:r>
         <w:t xml:space="preserve"> </w:t>
       </w:r>
@@ -22772,7 +23437,7 @@
     <w:p/>
     <w:p>
       <w:pPr>
-        <w:pStyle w:val="Ttulo1"/>
+        <w:pStyle w:val="Heading1"/>
         <w:tabs>
           <w:tab w:val="left" w:pos="426"/>
         </w:tabs>
@@ -22796,7 +23461,7 @@
     </w:p>
     <w:p>
       <w:pPr>
-        <w:pStyle w:val="Corpodetexto2"/>
+        <w:pStyle w:val="BodyText2"/>
       </w:pPr>
       <w:r>
         <w:t>A seguir está firmado um texto redigido pelo proprietário e solicitante do sistema em questão:</w:t>
@@ -22808,6 +23473,7 @@
         <w:jc w:val="left"/>
       </w:pPr>
       <w:r>
+        <w:lastRenderedPageBreak/>
         <w:t>“Nós da equipe de desenvolvimento do projeto EveRemind</w:t>
       </w:r>
       <w:r>
@@ -22945,7 +23611,7 @@
     </w:p>
     <w:p>
       <w:pPr>
-        <w:pStyle w:val="Ttulo1"/>
+        <w:pStyle w:val="Heading1"/>
         <w:tabs>
           <w:tab w:val="left" w:pos="426"/>
         </w:tabs>
@@ -23050,9 +23716,8 @@
           <w:szCs w:val="24"/>
           <w:lang w:val="en-US"/>
         </w:rPr>
-        <w:t xml:space="preserve">2] </w:t>
-      </w:r>
-      <w:proofErr w:type="spellStart"/>
+        <w:t>2] Penker, Magnus; Hans-Erik Eriksson (2000). Business Modeling with UML. John Wiley &amp;</w:t>
+      </w:r>
       <w:r>
         <w:rPr>
           <w:rFonts w:eastAsia="SimSun"/>
@@ -23061,9 +23726,8 @@
           <w:szCs w:val="24"/>
           <w:lang w:val="en-US"/>
         </w:rPr>
-        <w:t>Penker</w:t>
-      </w:r>
-      <w:proofErr w:type="spellEnd"/>
+        <w:t xml:space="preserve"> </w:t>
+      </w:r>
       <w:r>
         <w:rPr>
           <w:rFonts w:eastAsia="SimSun"/>
@@ -23072,7 +23736,7 @@
           <w:szCs w:val="24"/>
           <w:lang w:val="en-US"/>
         </w:rPr>
-        <w:t>, Magnus; Hans-Erik Eriksson (2000). Business Modeling with UML. John Wiley &amp;</w:t>
+        <w:t xml:space="preserve">Sons. </w:t>
       </w:r>
       <w:r>
         <w:rPr>
@@ -23080,10 +23744,19 @@
           <w:i/>
           <w:iCs/>
           <w:szCs w:val="24"/>
-          <w:lang w:val="en-US"/>
-        </w:rPr>
-        <w:t xml:space="preserve"> </w:t>
-      </w:r>
+        </w:rPr>
+        <w:t>ISBN 0-471-29551-5.</w:t>
+      </w:r>
+    </w:p>
+    <w:p>
+      <w:pPr>
+        <w:spacing w:before="120" w:after="120"/>
+        <w:ind w:left="1440"/>
+        <w:rPr>
+          <w:i/>
+          <w:szCs w:val="24"/>
+        </w:rPr>
+      </w:pPr>
       <w:r>
         <w:rPr>
           <w:rFonts w:eastAsia="SimSun"/>
@@ -23091,36 +23764,16 @@
           <w:iCs/>
           <w:szCs w:val="24"/>
         </w:rPr>
-        <w:t>Sons. ISBN 0-471-29551-5.</w:t>
-      </w:r>
-    </w:p>
-    <w:p>
-      <w:pPr>
-        <w:spacing w:before="120" w:after="120"/>
-        <w:ind w:left="1440"/>
-        <w:rPr>
-          <w:i/>
-          <w:szCs w:val="24"/>
-        </w:rPr>
-      </w:pPr>
-      <w:r>
-        <w:rPr>
-          <w:rFonts w:eastAsia="SimSun"/>
-          <w:i/>
-          <w:iCs/>
-          <w:szCs w:val="24"/>
-        </w:rPr>
         <w:t>Referência para a definição, construção e representação dos casos de uso do sistema.</w:t>
       </w:r>
     </w:p>
     <w:p>
       <w:pPr>
-        <w:pStyle w:val="Ttulo1"/>
+        <w:pStyle w:val="Heading1"/>
       </w:pPr>
       <w:bookmarkStart w:id="146" w:name="_Toc418106907"/>
       <w:bookmarkStart w:id="147" w:name="_Toc419155424"/>
       <w:r>
-        <w:lastRenderedPageBreak/>
         <w:t>Anexos</w:t>
       </w:r>
       <w:bookmarkEnd w:id="146"/>
@@ -23133,14 +23786,12 @@
       <w:r>
         <w:t xml:space="preserve">Não se aplica, pois não houve entrevista, questionário ou qualquer técnica de elicitação de requisitos com terceiros. Todos os requisitos (funcionais e não funcionais) foram gerados pela dinâmica de grupo </w:t>
       </w:r>
-      <w:proofErr w:type="spellStart"/>
       <w:r>
         <w:rPr>
           <w:i/>
         </w:rPr>
         <w:t>brainstorm</w:t>
       </w:r>
-      <w:proofErr w:type="spellEnd"/>
       <w:r>
         <w:t>, realizada pelos próprios integrantes do grupo.</w:t>
       </w:r>
@@ -23189,7 +23840,7 @@
 <w:ftr xmlns:wpc="http://schemas.microsoft.com/office/word/2010/wordprocessingCanvas" xmlns:mc="http://schemas.openxmlformats.org/markup-compatibility/2006" xmlns:o="urn:schemas-microsoft-com:office:office" xmlns:r="http://schemas.openxmlformats.org/officeDocument/2006/relationships" xmlns:m="http://schemas.openxmlformats.org/officeDocument/2006/math" xmlns:v="urn:schemas-microsoft-com:vml" xmlns:wp14="http://schemas.microsoft.com/office/word/2010/wordprocessingDrawing" xmlns:wp="http://schemas.openxmlformats.org/drawingml/2006/wordprocessingDrawing" xmlns:w10="urn:schemas-microsoft-com:office:word" xmlns:w="http://schemas.openxmlformats.org/wordprocessingml/2006/main" xmlns:w14="http://schemas.microsoft.com/office/word/2010/wordml" xmlns:w15="http://schemas.microsoft.com/office/word/2012/wordml" xmlns:wpg="http://schemas.microsoft.com/office/word/2010/wordprocessingGroup" xmlns:wpi="http://schemas.microsoft.com/office/word/2010/wordprocessingInk" xmlns:wne="http://schemas.microsoft.com/office/word/2006/wordml" xmlns:wps="http://schemas.microsoft.com/office/word/2010/wordprocessingShape" mc:Ignorable="w14 w15 wp14">
   <w:p>
     <w:pPr>
-      <w:pStyle w:val="Rodap"/>
+      <w:pStyle w:val="Footer"/>
       <w:ind w:right="360"/>
       <w:jc w:val="center"/>
     </w:pPr>
@@ -23201,14 +23852,14 @@
             <w:txbxContent>
               <w:p>
                 <w:pPr>
-                  <w:pStyle w:val="Rodap"/>
+                  <w:pStyle w:val="Footer"/>
                   <w:rPr>
-                    <w:rStyle w:val="Nmerodepgina"/>
+                    <w:rStyle w:val="PageNumber"/>
                   </w:rPr>
                 </w:pPr>
                 <w:r>
                   <w:rPr>
-                    <w:rStyle w:val="Nmerodepgina"/>
+                    <w:rStyle w:val="PageNumber"/>
                   </w:rPr>
                   <w:fldChar w:fldCharType="begin"/>
                 </w:r>
@@ -23222,7 +23873,7 @@
                   <w:rPr>
                     <w:noProof/>
                   </w:rPr>
-                  <w:t>15</w:t>
+                  <w:t>17</w:t>
                 </w:r>
                 <w:r>
                   <w:fldChar w:fldCharType="end"/>
@@ -23377,7 +24028,7 @@
   </w:tbl>
   <w:p>
     <w:pPr>
-      <w:pStyle w:val="Cabealho"/>
+      <w:pStyle w:val="Header"/>
     </w:pPr>
   </w:p>
 </w:hdr>
@@ -23773,7 +24424,7 @@
     <w:lvl w:ilvl="0">
       <w:start w:val="1"/>
       <w:numFmt w:val="decimal"/>
-      <w:pStyle w:val="Ttulo1"/>
+      <w:pStyle w:val="Heading1"/>
       <w:lvlText w:val="%1."/>
       <w:lvlJc w:val="left"/>
       <w:pPr>
@@ -23788,7 +24439,7 @@
     <w:lvl w:ilvl="1">
       <w:start w:val="1"/>
       <w:numFmt w:val="decimal"/>
-      <w:pStyle w:val="Ttulo2"/>
+      <w:pStyle w:val="Heading2"/>
       <w:lvlText w:val="%1.%2."/>
       <w:lvlJc w:val="left"/>
       <w:pPr>
@@ -23806,7 +24457,7 @@
     <w:lvl w:ilvl="2">
       <w:start w:val="1"/>
       <w:numFmt w:val="decimal"/>
-      <w:pStyle w:val="Ttulo3"/>
+      <w:pStyle w:val="Heading3"/>
       <w:lvlText w:val="%1.%2.%3"/>
       <w:lvlJc w:val="left"/>
       <w:pPr>
@@ -23825,7 +24476,7 @@
     <w:lvl w:ilvl="3">
       <w:start w:val="1"/>
       <w:numFmt w:val="decimal"/>
-      <w:pStyle w:val="Ttulo4"/>
+      <w:pStyle w:val="Heading4"/>
       <w:lvlText w:val="%1.%2.%3.%4"/>
       <w:lvlJc w:val="left"/>
       <w:pPr>
@@ -23840,7 +24491,7 @@
     <w:lvl w:ilvl="4">
       <w:start w:val="1"/>
       <w:numFmt w:val="decimal"/>
-      <w:pStyle w:val="Ttulo5"/>
+      <w:pStyle w:val="Heading5"/>
       <w:lvlText w:val="%1.%2.%3.%4.%5"/>
       <w:lvlJc w:val="left"/>
       <w:pPr>
@@ -23855,7 +24506,7 @@
     <w:lvl w:ilvl="5">
       <w:start w:val="1"/>
       <w:numFmt w:val="decimal"/>
-      <w:pStyle w:val="Ttulo6"/>
+      <w:pStyle w:val="Heading6"/>
       <w:lvlText w:val="%1.%2.%3.%4.%5.%6"/>
       <w:lvlJc w:val="left"/>
       <w:pPr>
@@ -23865,7 +24516,7 @@
     <w:lvl w:ilvl="6">
       <w:start w:val="1"/>
       <w:numFmt w:val="decimal"/>
-      <w:pStyle w:val="Ttulo7"/>
+      <w:pStyle w:val="Heading7"/>
       <w:lvlText w:val="%1.%2.%3.%4.%5.%6.%7"/>
       <w:lvlJc w:val="left"/>
       <w:pPr>
@@ -23875,7 +24526,7 @@
     <w:lvl w:ilvl="7">
       <w:start w:val="1"/>
       <w:numFmt w:val="decimal"/>
-      <w:pStyle w:val="Ttulo8"/>
+      <w:pStyle w:val="Heading8"/>
       <w:lvlText w:val="%1.%2.%3.%4.%5.%6.%7.%8"/>
       <w:lvlJc w:val="left"/>
       <w:pPr>
@@ -23885,7 +24536,7 @@
     <w:lvl w:ilvl="8">
       <w:start w:val="1"/>
       <w:numFmt w:val="decimal"/>
-      <w:pStyle w:val="Ttulo9"/>
+      <w:pStyle w:val="Heading9"/>
       <w:lvlText w:val="%1.%2.%3.%4.%5.%6.%7.%8.%9"/>
       <w:lvlJc w:val="left"/>
       <w:pPr>
@@ -25452,7 +26103,7 @@
       <w:lang w:bidi="ar-SA"/>
     </w:rPr>
   </w:style>
-  <w:style w:type="paragraph" w:styleId="Ttulo1">
+  <w:style w:type="paragraph" w:styleId="Heading1">
     <w:name w:val="heading 1"/>
     <w:basedOn w:val="Normal"/>
     <w:next w:val="Normal"/>
@@ -25470,7 +26121,7 @@
       <w:sz w:val="36"/>
     </w:rPr>
   </w:style>
-  <w:style w:type="paragraph" w:styleId="Ttulo2">
+  <w:style w:type="paragraph" w:styleId="Heading2">
     <w:name w:val="heading 2"/>
     <w:basedOn w:val="Normal"/>
     <w:next w:val="Normal"/>
@@ -25489,7 +26140,7 @@
       <w:sz w:val="32"/>
     </w:rPr>
   </w:style>
-  <w:style w:type="paragraph" w:styleId="Ttulo3">
+  <w:style w:type="paragraph" w:styleId="Heading3">
     <w:name w:val="heading 3"/>
     <w:basedOn w:val="Normal"/>
     <w:next w:val="Normal"/>
@@ -25507,7 +26158,7 @@
       <w:sz w:val="28"/>
     </w:rPr>
   </w:style>
-  <w:style w:type="paragraph" w:styleId="Ttulo4">
+  <w:style w:type="paragraph" w:styleId="Heading4">
     <w:name w:val="heading 4"/>
     <w:basedOn w:val="Normal"/>
     <w:next w:val="Normal"/>
@@ -25525,7 +26176,7 @@
       <w:sz w:val="28"/>
     </w:rPr>
   </w:style>
-  <w:style w:type="paragraph" w:styleId="Ttulo5">
+  <w:style w:type="paragraph" w:styleId="Heading5">
     <w:name w:val="heading 5"/>
     <w:basedOn w:val="Normal"/>
     <w:next w:val="Normal"/>
@@ -25542,7 +26193,7 @@
       <w:sz w:val="28"/>
     </w:rPr>
   </w:style>
-  <w:style w:type="paragraph" w:styleId="Ttulo6">
+  <w:style w:type="paragraph" w:styleId="Heading6">
     <w:name w:val="heading 6"/>
     <w:basedOn w:val="Normal"/>
     <w:next w:val="Normal"/>
@@ -25559,7 +26210,7 @@
       <w:sz w:val="22"/>
     </w:rPr>
   </w:style>
-  <w:style w:type="paragraph" w:styleId="Ttulo7">
+  <w:style w:type="paragraph" w:styleId="Heading7">
     <w:name w:val="heading 7"/>
     <w:basedOn w:val="Normal"/>
     <w:next w:val="Normal"/>
@@ -25576,7 +26227,7 @@
       <w:sz w:val="20"/>
     </w:rPr>
   </w:style>
-  <w:style w:type="paragraph" w:styleId="Ttulo8">
+  <w:style w:type="paragraph" w:styleId="Heading8">
     <w:name w:val="heading 8"/>
     <w:basedOn w:val="Normal"/>
     <w:next w:val="Normal"/>
@@ -25594,7 +26245,7 @@
       <w:sz w:val="20"/>
     </w:rPr>
   </w:style>
-  <w:style w:type="paragraph" w:styleId="Ttulo9">
+  <w:style w:type="paragraph" w:styleId="Heading9">
     <w:name w:val="heading 9"/>
     <w:basedOn w:val="Normal"/>
     <w:next w:val="Normal"/>
@@ -25613,13 +26264,13 @@
       <w:sz w:val="18"/>
     </w:rPr>
   </w:style>
-  <w:style w:type="character" w:default="1" w:styleId="Fontepargpadro">
+  <w:style w:type="character" w:default="1" w:styleId="DefaultParagraphFont">
     <w:name w:val="Default Paragraph Font"/>
     <w:uiPriority w:val="1"/>
     <w:semiHidden/>
     <w:unhideWhenUsed/>
   </w:style>
-  <w:style w:type="table" w:default="1" w:styleId="Tabelanormal">
+  <w:style w:type="table" w:default="1" w:styleId="TableNormal">
     <w:name w:val="Normal Table"/>
     <w:uiPriority w:val="99"/>
     <w:semiHidden/>
@@ -25634,7 +26285,7 @@
       </w:tblCellMar>
     </w:tblPr>
   </w:style>
-  <w:style w:type="numbering" w:default="1" w:styleId="Semlista">
+  <w:style w:type="numbering" w:default="1" w:styleId="NoList">
     <w:name w:val="No List"/>
     <w:uiPriority w:val="99"/>
     <w:semiHidden/>
@@ -26058,11 +26709,11 @@
       <w:rFonts w:ascii="Symbol" w:hAnsi="Symbol" w:cs="Symbol"/>
     </w:rPr>
   </w:style>
-  <w:style w:type="character" w:styleId="Nmerodepgina">
+  <w:style w:type="character" w:styleId="PageNumber">
     <w:name w:val="page number"/>
-    <w:basedOn w:val="Fontepargpadro"/>
+    <w:basedOn w:val="DefaultParagraphFont"/>
   </w:style>
-  <w:style w:type="character" w:styleId="Refdecomentrio">
+  <w:style w:type="character" w:styleId="CommentReference">
     <w:name w:val="annotation reference"/>
     <w:rPr>
       <w:sz w:val="16"/>
@@ -26080,7 +26731,7 @@
       <w:vertAlign w:val="superscript"/>
     </w:rPr>
   </w:style>
-  <w:style w:type="character" w:styleId="nfase">
+  <w:style w:type="character" w:styleId="Emphasis">
     <w:name w:val="Emphasis"/>
     <w:rPr>
       <w:i/>
@@ -26093,7 +26744,7 @@
       <w:u w:val="single"/>
     </w:rPr>
   </w:style>
-  <w:style w:type="paragraph" w:styleId="Ttulo">
+  <w:style w:type="paragraph" w:styleId="Title">
     <w:name w:val="Title"/>
     <w:basedOn w:val="Normal"/>
     <w:next w:val="Corpodotexto"/>
@@ -26120,14 +26771,14 @@
       <w:ind w:right="3"/>
     </w:pPr>
   </w:style>
-  <w:style w:type="paragraph" w:styleId="Lista">
+  <w:style w:type="paragraph" w:styleId="List">
     <w:name w:val="List"/>
     <w:basedOn w:val="Corpodotexto"/>
     <w:rPr>
       <w:rFonts w:cs="Mangal"/>
     </w:rPr>
   </w:style>
-  <w:style w:type="paragraph" w:styleId="Legenda">
+  <w:style w:type="paragraph" w:styleId="Caption">
     <w:name w:val="caption"/>
     <w:basedOn w:val="Normal"/>
     <w:next w:val="Normal"/>
@@ -26147,7 +26798,7 @@
       <w:rFonts w:cs="Mangal"/>
     </w:rPr>
   </w:style>
-  <w:style w:type="paragraph" w:styleId="Cabealho">
+  <w:style w:type="paragraph" w:styleId="Header">
     <w:name w:val="header"/>
     <w:basedOn w:val="Normal"/>
     <w:pPr>
@@ -26157,7 +26808,7 @@
       </w:tabs>
     </w:pPr>
   </w:style>
-  <w:style w:type="paragraph" w:styleId="Rodap">
+  <w:style w:type="paragraph" w:styleId="Footer">
     <w:name w:val="footer"/>
     <w:basedOn w:val="Normal"/>
     <w:pPr>
@@ -26182,7 +26833,7 @@
       <w:spacing w:before="0" w:after="0"/>
     </w:pPr>
   </w:style>
-  <w:style w:type="paragraph" w:styleId="Sumrio1">
+  <w:style w:type="paragraph" w:styleId="TOC1">
     <w:name w:val="toc 1"/>
     <w:basedOn w:val="Normal"/>
     <w:next w:val="Normal"/>
@@ -26194,7 +26845,7 @@
       </w:tabs>
     </w:pPr>
   </w:style>
-  <w:style w:type="paragraph" w:styleId="Sumrio2">
+  <w:style w:type="paragraph" w:styleId="TOC2">
     <w:name w:val="toc 2"/>
     <w:basedOn w:val="Normal"/>
     <w:next w:val="Normal"/>
@@ -26207,7 +26858,7 @@
       <w:ind w:left="200"/>
     </w:pPr>
   </w:style>
-  <w:style w:type="paragraph" w:styleId="Sumrio3">
+  <w:style w:type="paragraph" w:styleId="TOC3">
     <w:name w:val="toc 3"/>
     <w:basedOn w:val="Normal"/>
     <w:next w:val="Normal"/>
@@ -26220,7 +26871,7 @@
       <w:ind w:left="400"/>
     </w:pPr>
   </w:style>
-  <w:style w:type="paragraph" w:styleId="Sumrio4">
+  <w:style w:type="paragraph" w:styleId="TOC4">
     <w:name w:val="toc 4"/>
     <w:basedOn w:val="Normal"/>
     <w:next w:val="Normal"/>
@@ -26232,7 +26883,7 @@
       <w:ind w:left="720"/>
     </w:pPr>
   </w:style>
-  <w:style w:type="paragraph" w:styleId="Sumrio5">
+  <w:style w:type="paragraph" w:styleId="TOC5">
     <w:name w:val="toc 5"/>
     <w:basedOn w:val="Normal"/>
     <w:next w:val="Normal"/>
@@ -26243,7 +26894,7 @@
       <w:ind w:left="960"/>
     </w:pPr>
   </w:style>
-  <w:style w:type="paragraph" w:styleId="Sumrio6">
+  <w:style w:type="paragraph" w:styleId="TOC6">
     <w:name w:val="toc 6"/>
     <w:basedOn w:val="Normal"/>
     <w:next w:val="Normal"/>
@@ -26254,7 +26905,7 @@
       <w:ind w:left="1200"/>
     </w:pPr>
   </w:style>
-  <w:style w:type="paragraph" w:styleId="Sumrio7">
+  <w:style w:type="paragraph" w:styleId="TOC7">
     <w:name w:val="toc 7"/>
     <w:basedOn w:val="Normal"/>
     <w:next w:val="Normal"/>
@@ -26265,7 +26916,7 @@
       <w:ind w:left="1440"/>
     </w:pPr>
   </w:style>
-  <w:style w:type="paragraph" w:styleId="Sumrio8">
+  <w:style w:type="paragraph" w:styleId="TOC8">
     <w:name w:val="toc 8"/>
     <w:basedOn w:val="Normal"/>
     <w:next w:val="Normal"/>
@@ -26276,7 +26927,7 @@
       <w:ind w:left="1680"/>
     </w:pPr>
   </w:style>
-  <w:style w:type="paragraph" w:styleId="Sumrio9">
+  <w:style w:type="paragraph" w:styleId="TOC9">
     <w:name w:val="toc 9"/>
     <w:basedOn w:val="Normal"/>
     <w:next w:val="Normal"/>
@@ -26312,7 +26963,7 @@
       <w:sz w:val="32"/>
     </w:rPr>
   </w:style>
-  <w:style w:type="paragraph" w:styleId="Textodecomentrio">
+  <w:style w:type="paragraph" w:styleId="CommentText">
     <w:name w:val="annotation text"/>
     <w:basedOn w:val="Normal"/>
     <w:rPr>
@@ -26333,7 +26984,7 @@
       <w:sz w:val="20"/>
     </w:rPr>
   </w:style>
-  <w:style w:type="paragraph" w:styleId="Recuodecorpodetexto3">
+  <w:style w:type="paragraph" w:styleId="BodyTextIndent3">
     <w:name w:val="Body Text Indent 3"/>
     <w:basedOn w:val="Normal"/>
     <w:pPr>
@@ -26344,21 +26995,21 @@
       <w:textAlignment w:val="auto"/>
     </w:pPr>
   </w:style>
-  <w:style w:type="paragraph" w:styleId="Textoembloco">
+  <w:style w:type="paragraph" w:styleId="BlockText">
     <w:name w:val="Block Text"/>
     <w:basedOn w:val="Normal"/>
     <w:pPr>
       <w:ind w:left="720" w:right="3"/>
     </w:pPr>
   </w:style>
-  <w:style w:type="paragraph" w:styleId="Recuodecorpodetexto2">
+  <w:style w:type="paragraph" w:styleId="BodyTextIndent2">
     <w:name w:val="Body Text Indent 2"/>
     <w:basedOn w:val="Normal"/>
     <w:pPr>
       <w:ind w:left="720"/>
     </w:pPr>
   </w:style>
-  <w:style w:type="paragraph" w:styleId="MapadoDocumento">
+  <w:style w:type="paragraph" w:styleId="DocumentMap">
     <w:name w:val="Document Map"/>
     <w:basedOn w:val="Normal"/>
     <w:pPr>
@@ -26368,7 +27019,7 @@
       <w:rFonts w:ascii="Tahoma" w:hAnsi="Tahoma" w:cs="Tahoma"/>
     </w:rPr>
   </w:style>
-  <w:style w:type="paragraph" w:styleId="ndicedeilustraes">
+  <w:style w:type="paragraph" w:styleId="TableofFigures">
     <w:name w:val="table of figures"/>
     <w:basedOn w:val="Normal"/>
     <w:next w:val="Normal"/>
@@ -26378,7 +27029,7 @@
   </w:style>
   <w:style w:type="paragraph" w:customStyle="1" w:styleId="Figura">
     <w:name w:val="Figura"/>
-    <w:basedOn w:val="ndicedeilustraes"/>
+    <w:basedOn w:val="TableofFigures"/>
     <w:next w:val="Normal"/>
     <w:rPr>
       <w:b/>
@@ -26399,9 +27050,9 @@
       <w:szCs w:val="24"/>
     </w:rPr>
   </w:style>
-  <w:style w:type="paragraph" w:styleId="CabealhodoSumrio">
+  <w:style w:type="paragraph" w:styleId="TOCHeading">
     <w:name w:val="TOC Heading"/>
-    <w:basedOn w:val="Ttulo1"/>
+    <w:basedOn w:val="Heading1"/>
     <w:next w:val="Normal"/>
     <w:pPr>
       <w:keepLines/>
@@ -26519,7 +27170,7 @@
   </w:style>
   <w:style w:type="character" w:styleId="Hyperlink">
     <w:name w:val="Hyperlink"/>
-    <w:basedOn w:val="Fontepargpadro"/>
+    <w:basedOn w:val="DefaultParagraphFont"/>
     <w:uiPriority w:val="99"/>
     <w:unhideWhenUsed/>
     <w:rsid w:val="006B13C3"/>
@@ -26547,7 +27198,7 @@
       <w:lang w:bidi="ar-SA"/>
     </w:rPr>
   </w:style>
-  <w:style w:type="paragraph" w:styleId="PargrafodaLista">
+  <w:style w:type="paragraph" w:styleId="ListParagraph">
     <w:name w:val="List Paragraph"/>
     <w:basedOn w:val="Normal"/>
     <w:uiPriority w:val="34"/>
@@ -26558,9 +27209,9 @@
       <w:contextualSpacing/>
     </w:pPr>
   </w:style>
-  <w:style w:type="character" w:styleId="HiperlinkVisitado">
+  <w:style w:type="character" w:styleId="FollowedHyperlink">
     <w:name w:val="FollowedHyperlink"/>
-    <w:basedOn w:val="Fontepargpadro"/>
+    <w:basedOn w:val="DefaultParagraphFont"/>
     <w:uiPriority w:val="99"/>
     <w:semiHidden/>
     <w:unhideWhenUsed/>
@@ -26570,10 +27221,10 @@
       <w:u w:val="single"/>
     </w:rPr>
   </w:style>
-  <w:style w:type="paragraph" w:customStyle="1" w:styleId="Ttulo10">
+  <w:style w:type="paragraph" w:customStyle="1" w:styleId="Ttulo1">
     <w:name w:val="Título1"/>
     <w:basedOn w:val="Normal"/>
-    <w:next w:val="Corpodetexto"/>
+    <w:next w:val="BodyText"/>
     <w:rsid w:val="009F20CA"/>
     <w:pPr>
       <w:overflowPunct/>
@@ -26589,10 +27240,10 @@
       <w:sz w:val="32"/>
     </w:rPr>
   </w:style>
-  <w:style w:type="paragraph" w:styleId="Corpodetexto">
+  <w:style w:type="paragraph" w:styleId="BodyText">
     <w:name w:val="Body Text"/>
     <w:basedOn w:val="Normal"/>
-    <w:link w:val="CorpodetextoChar"/>
+    <w:link w:val="BodyTextChar"/>
     <w:uiPriority w:val="99"/>
     <w:semiHidden/>
     <w:unhideWhenUsed/>
@@ -26601,10 +27252,10 @@
       <w:spacing w:after="120"/>
     </w:pPr>
   </w:style>
-  <w:style w:type="character" w:customStyle="1" w:styleId="CorpodetextoChar">
-    <w:name w:val="Corpo de texto Char"/>
-    <w:basedOn w:val="Fontepargpadro"/>
-    <w:link w:val="Corpodetexto"/>
+  <w:style w:type="character" w:customStyle="1" w:styleId="BodyTextChar">
+    <w:name w:val="Body Text Char"/>
+    <w:basedOn w:val="DefaultParagraphFont"/>
+    <w:link w:val="BodyText"/>
     <w:uiPriority w:val="99"/>
     <w:semiHidden/>
     <w:rsid w:val="009F20CA"/>
@@ -26614,10 +27265,10 @@
       <w:lang w:bidi="ar-SA"/>
     </w:rPr>
   </w:style>
-  <w:style w:type="paragraph" w:styleId="Corpodetexto2">
+  <w:style w:type="paragraph" w:styleId="BodyText2">
     <w:name w:val="Body Text 2"/>
     <w:basedOn w:val="Normal"/>
-    <w:link w:val="Corpodetexto2Char"/>
+    <w:link w:val="BodyText2Char"/>
     <w:uiPriority w:val="99"/>
     <w:unhideWhenUsed/>
     <w:rsid w:val="00773929"/>
@@ -26626,10 +27277,10 @@
       <w:jc w:val="left"/>
     </w:pPr>
   </w:style>
-  <w:style w:type="character" w:customStyle="1" w:styleId="Corpodetexto2Char">
-    <w:name w:val="Corpo de texto 2 Char"/>
-    <w:basedOn w:val="Fontepargpadro"/>
-    <w:link w:val="Corpodetexto2"/>
+  <w:style w:type="character" w:customStyle="1" w:styleId="BodyText2Char">
+    <w:name w:val="Body Text 2 Char"/>
+    <w:basedOn w:val="DefaultParagraphFont"/>
+    <w:link w:val="BodyText2"/>
     <w:uiPriority w:val="99"/>
     <w:rsid w:val="00773929"/>
     <w:rPr>
@@ -26931,7 +27582,7 @@
 </file>
 
 <file path=customXml/itemProps1.xml><?xml version="1.0" encoding="utf-8"?>
-<ds:datastoreItem xmlns:ds="http://schemas.openxmlformats.org/officeDocument/2006/customXml" ds:itemID="{0C4B0F9A-716C-4322-8BF2-C5EE4376796A}">
+<ds:datastoreItem xmlns:ds="http://schemas.openxmlformats.org/officeDocument/2006/customXml" ds:itemID="{998585FE-3BC9-4F7C-A416-1C9CBD96BBA8}">
   <ds:schemaRefs>
     <ds:schemaRef ds:uri="http://schemas.openxmlformats.org/officeDocument/2006/bibliography"/>
   </ds:schemaRefs>

</xml_diff>